<commit_message>
Collections - Set,Map, Generics
</commit_message>
<xml_diff>
--- a/Notes.docx
+++ b/Notes.docx
@@ -300,8 +300,42 @@
           <w:rFonts w:ascii="Bookman Old Style" w:hAnsi="Bookman Old Style"/>
           <w:lang w:val="en-IN"/>
         </w:rPr>
-        <w:t>, netbeans, intellij,....</w:t>
-      </w:r>
+        <w:t xml:space="preserve">, </w:t>
+      </w:r>
+      <w:proofErr w:type="spellStart"/>
+      <w:r>
+        <w:rPr>
+          <w:rFonts w:ascii="Bookman Old Style" w:hAnsi="Bookman Old Style"/>
+          <w:lang w:val="en-IN"/>
+        </w:rPr>
+        <w:t>netbeans</w:t>
+      </w:r>
+      <w:proofErr w:type="spellEnd"/>
+      <w:r>
+        <w:rPr>
+          <w:rFonts w:ascii="Bookman Old Style" w:hAnsi="Bookman Old Style"/>
+          <w:lang w:val="en-IN"/>
+        </w:rPr>
+        <w:t xml:space="preserve">, </w:t>
+      </w:r>
+      <w:proofErr w:type="spellStart"/>
+      <w:proofErr w:type="gramStart"/>
+      <w:r>
+        <w:rPr>
+          <w:rFonts w:ascii="Bookman Old Style" w:hAnsi="Bookman Old Style"/>
+          <w:lang w:val="en-IN"/>
+        </w:rPr>
+        <w:t>intellij</w:t>
+      </w:r>
+      <w:proofErr w:type="spellEnd"/>
+      <w:r>
+        <w:rPr>
+          <w:rFonts w:ascii="Bookman Old Style" w:hAnsi="Bookman Old Style"/>
+          <w:lang w:val="en-IN"/>
+        </w:rPr>
+        <w:t>,....</w:t>
+      </w:r>
+      <w:proofErr w:type="gramEnd"/>
     </w:p>
     <w:p>
       <w:pPr>
@@ -554,6 +588,7 @@
           <w:lang w:val="en-IN"/>
         </w:rPr>
       </w:pPr>
+      <w:proofErr w:type="spellStart"/>
       <w:r>
         <w:rPr>
           <w:rFonts w:ascii="Bookman Old Style" w:hAnsi="Bookman Old Style"/>
@@ -561,7 +596,17 @@
           <w:highlight w:val="green"/>
           <w:lang w:val="en-IN"/>
         </w:rPr>
-        <w:t>looping statements</w:t>
+        <w:t>looping</w:t>
+      </w:r>
+      <w:proofErr w:type="spellEnd"/>
+      <w:r>
+        <w:rPr>
+          <w:rFonts w:ascii="Bookman Old Style" w:hAnsi="Bookman Old Style"/>
+          <w:b/>
+          <w:highlight w:val="green"/>
+          <w:lang w:val="en-IN"/>
+        </w:rPr>
+        <w:t xml:space="preserve"> statements</w:t>
       </w:r>
     </w:p>
     <w:p>
@@ -622,6 +667,7 @@
           <w:lang w:val="en-IN"/>
         </w:rPr>
       </w:pPr>
+      <w:proofErr w:type="spellStart"/>
       <w:r>
         <w:rPr>
           <w:rFonts w:ascii="Bookman Old Style" w:hAnsi="Bookman Old Style"/>
@@ -629,6 +675,7 @@
         </w:rPr>
         <w:t>do,while</w:t>
       </w:r>
+      <w:proofErr w:type="spellEnd"/>
     </w:p>
     <w:p>
       <w:pPr>
@@ -644,6 +691,7 @@
           <w:lang w:val="en-IN"/>
         </w:rPr>
       </w:pPr>
+      <w:proofErr w:type="spellStart"/>
       <w:r>
         <w:rPr>
           <w:rFonts w:ascii="Bookman Old Style" w:hAnsi="Bookman Old Style"/>
@@ -651,6 +699,7 @@
         </w:rPr>
         <w:t>foreach</w:t>
       </w:r>
+      <w:proofErr w:type="spellEnd"/>
     </w:p>
     <w:p>
       <w:pPr>
@@ -724,6 +773,7 @@
           <w:lang w:val="en-IN"/>
         </w:rPr>
       </w:pPr>
+      <w:proofErr w:type="spellStart"/>
       <w:r>
         <w:rPr>
           <w:rFonts w:ascii="Bookman Old Style" w:hAnsi="Bookman Old Style"/>
@@ -731,6 +781,7 @@
         </w:rPr>
         <w:t>if,else</w:t>
       </w:r>
+      <w:proofErr w:type="spellEnd"/>
     </w:p>
     <w:p>
       <w:pPr>
@@ -746,12 +797,21 @@
           <w:lang w:val="en-IN"/>
         </w:rPr>
       </w:pPr>
-      <w:r>
-        <w:rPr>
-          <w:rFonts w:ascii="Bookman Old Style" w:hAnsi="Bookman Old Style"/>
-          <w:lang w:val="en-IN"/>
-        </w:rPr>
-        <w:t>if,elseif, else</w:t>
+      <w:proofErr w:type="spellStart"/>
+      <w:r>
+        <w:rPr>
+          <w:rFonts w:ascii="Bookman Old Style" w:hAnsi="Bookman Old Style"/>
+          <w:lang w:val="en-IN"/>
+        </w:rPr>
+        <w:t>if,elseif</w:t>
+      </w:r>
+      <w:proofErr w:type="spellEnd"/>
+      <w:r>
+        <w:rPr>
+          <w:rFonts w:ascii="Bookman Old Style" w:hAnsi="Bookman Old Style"/>
+          <w:lang w:val="en-IN"/>
+        </w:rPr>
+        <w:t>, else</w:t>
       </w:r>
     </w:p>
     <w:p>
@@ -1107,6 +1167,7 @@
           <w:lang w:val="en-IN"/>
         </w:rPr>
       </w:pPr>
+      <w:proofErr w:type="spellStart"/>
       <w:r>
         <w:rPr>
           <w:rFonts w:ascii="Bookman Old Style" w:hAnsi="Bookman Old Style"/>
@@ -1114,6 +1175,7 @@
         </w:rPr>
         <w:t>int</w:t>
       </w:r>
+      <w:proofErr w:type="spellEnd"/>
     </w:p>
     <w:p>
       <w:pPr>
@@ -1457,6 +1519,7 @@
         </w:rPr>
         <w:t xml:space="preserve">Multitasking – </w:t>
       </w:r>
+      <w:proofErr w:type="spellStart"/>
       <w:r>
         <w:rPr>
           <w:rFonts w:ascii="Bookman Old Style" w:hAnsi="Bookman Old Style"/>
@@ -1464,6 +1527,7 @@
         </w:rPr>
         <w:t>Runnable</w:t>
       </w:r>
+      <w:proofErr w:type="spellEnd"/>
     </w:p>
     <w:p>
       <w:pPr>
@@ -1724,7 +1788,27 @@
           <w:highlight w:val="green"/>
           <w:lang w:val="en-IN"/>
         </w:rPr>
-        <w:t xml:space="preserve"> – java.util.*</w:t>
+        <w:t xml:space="preserve"> – </w:t>
+      </w:r>
+      <w:proofErr w:type="spellStart"/>
+      <w:r>
+        <w:rPr>
+          <w:rFonts w:ascii="Bookman Old Style" w:hAnsi="Bookman Old Style"/>
+          <w:b/>
+          <w:highlight w:val="green"/>
+          <w:lang w:val="en-IN"/>
+        </w:rPr>
+        <w:t>java.util</w:t>
+      </w:r>
+      <w:proofErr w:type="spellEnd"/>
+      <w:r>
+        <w:rPr>
+          <w:rFonts w:ascii="Bookman Old Style" w:hAnsi="Bookman Old Style"/>
+          <w:b/>
+          <w:highlight w:val="green"/>
+          <w:lang w:val="en-IN"/>
+        </w:rPr>
+        <w:t>.*</w:t>
       </w:r>
     </w:p>
     <w:p>
@@ -1763,6 +1847,7 @@
           <w:lang w:val="en-IN"/>
         </w:rPr>
       </w:pPr>
+      <w:proofErr w:type="spellStart"/>
       <w:r>
         <w:rPr>
           <w:rFonts w:ascii="Bookman Old Style" w:hAnsi="Bookman Old Style"/>
@@ -1770,6 +1855,7 @@
         </w:rPr>
         <w:t>ArrayList</w:t>
       </w:r>
+      <w:proofErr w:type="spellEnd"/>
     </w:p>
     <w:p>
       <w:pPr>
@@ -1785,6 +1871,7 @@
           <w:lang w:val="en-IN"/>
         </w:rPr>
       </w:pPr>
+      <w:proofErr w:type="spellStart"/>
       <w:r>
         <w:rPr>
           <w:rFonts w:ascii="Bookman Old Style" w:hAnsi="Bookman Old Style"/>
@@ -1792,6 +1879,7 @@
         </w:rPr>
         <w:t>LinkedList</w:t>
       </w:r>
+      <w:proofErr w:type="spellEnd"/>
     </w:p>
     <w:p>
       <w:pPr>
@@ -1851,6 +1939,7 @@
           <w:lang w:val="en-IN"/>
         </w:rPr>
       </w:pPr>
+      <w:proofErr w:type="spellStart"/>
       <w:r>
         <w:rPr>
           <w:rFonts w:ascii="Bookman Old Style" w:hAnsi="Bookman Old Style"/>
@@ -1858,6 +1947,7 @@
         </w:rPr>
         <w:t>HashSet</w:t>
       </w:r>
+      <w:proofErr w:type="spellEnd"/>
     </w:p>
     <w:p>
       <w:pPr>
@@ -1873,6 +1963,7 @@
           <w:lang w:val="en-IN"/>
         </w:rPr>
       </w:pPr>
+      <w:proofErr w:type="spellStart"/>
       <w:r>
         <w:rPr>
           <w:rFonts w:ascii="Bookman Old Style" w:hAnsi="Bookman Old Style"/>
@@ -1880,6 +1971,7 @@
         </w:rPr>
         <w:t>TreeSet</w:t>
       </w:r>
+      <w:proofErr w:type="spellEnd"/>
     </w:p>
     <w:p>
       <w:pPr>
@@ -1895,6 +1987,7 @@
           <w:lang w:val="en-IN"/>
         </w:rPr>
       </w:pPr>
+      <w:proofErr w:type="spellStart"/>
       <w:r>
         <w:rPr>
           <w:rFonts w:ascii="Bookman Old Style" w:hAnsi="Bookman Old Style"/>
@@ -1902,6 +1995,7 @@
         </w:rPr>
         <w:t>LinkedHashSet</w:t>
       </w:r>
+      <w:proofErr w:type="spellEnd"/>
     </w:p>
     <w:p>
       <w:pPr>
@@ -1960,6 +2054,7 @@
           <w:lang w:val="en-IN"/>
         </w:rPr>
       </w:pPr>
+      <w:proofErr w:type="spellStart"/>
       <w:r>
         <w:rPr>
           <w:rFonts w:ascii="Bookman Old Style" w:hAnsi="Bookman Old Style"/>
@@ -1967,6 +2062,7 @@
         </w:rPr>
         <w:t>HashMap</w:t>
       </w:r>
+      <w:proofErr w:type="spellEnd"/>
     </w:p>
     <w:p>
       <w:pPr>
@@ -1982,6 +2078,7 @@
           <w:lang w:val="en-IN"/>
         </w:rPr>
       </w:pPr>
+      <w:proofErr w:type="spellStart"/>
       <w:r>
         <w:rPr>
           <w:rFonts w:ascii="Bookman Old Style" w:hAnsi="Bookman Old Style"/>
@@ -1989,6 +2086,7 @@
         </w:rPr>
         <w:t>TreeMap</w:t>
       </w:r>
+      <w:proofErr w:type="spellEnd"/>
     </w:p>
     <w:p>
       <w:pPr>
@@ -2004,6 +2102,7 @@
           <w:lang w:val="en-IN"/>
         </w:rPr>
       </w:pPr>
+      <w:proofErr w:type="spellStart"/>
       <w:r>
         <w:rPr>
           <w:rFonts w:ascii="Bookman Old Style" w:hAnsi="Bookman Old Style"/>
@@ -2011,6 +2110,7 @@
         </w:rPr>
         <w:t>LinkedHashMap</w:t>
       </w:r>
+      <w:proofErr w:type="spellEnd"/>
     </w:p>
     <w:p>
       <w:pPr>
@@ -2126,8 +2226,17 @@
           <w:rFonts w:ascii="Bookman Old Style" w:hAnsi="Bookman Old Style"/>
           <w:lang w:val="en-IN"/>
         </w:rPr>
-        <w:t>What are the different tools we have in market, Why Selenium is popular ?</w:t>
-      </w:r>
+        <w:t xml:space="preserve">What are the different tools we have in market, Why Selenium is </w:t>
+      </w:r>
+      <w:proofErr w:type="gramStart"/>
+      <w:r>
+        <w:rPr>
+          <w:rFonts w:ascii="Bookman Old Style" w:hAnsi="Bookman Old Style"/>
+          <w:lang w:val="en-IN"/>
+        </w:rPr>
+        <w:t>popular ?</w:t>
+      </w:r>
+      <w:proofErr w:type="gramEnd"/>
     </w:p>
     <w:p>
       <w:pPr>
@@ -2270,12 +2379,21 @@
           <w:lang w:val="en-IN"/>
         </w:rPr>
       </w:pPr>
-      <w:r>
-        <w:rPr>
-          <w:rFonts w:ascii="Bookman Old Style" w:hAnsi="Bookman Old Style"/>
-          <w:lang w:val="en-IN"/>
-        </w:rPr>
-        <w:t>performing operations ( type, click, select, read text....)</w:t>
+      <w:proofErr w:type="gramStart"/>
+      <w:r>
+        <w:rPr>
+          <w:rFonts w:ascii="Bookman Old Style" w:hAnsi="Bookman Old Style"/>
+          <w:lang w:val="en-IN"/>
+        </w:rPr>
+        <w:t>performing</w:t>
+      </w:r>
+      <w:proofErr w:type="gramEnd"/>
+      <w:r>
+        <w:rPr>
+          <w:rFonts w:ascii="Bookman Old Style" w:hAnsi="Bookman Old Style"/>
+          <w:lang w:val="en-IN"/>
+        </w:rPr>
+        <w:t xml:space="preserve"> operations ( type, click, select, read text....)</w:t>
       </w:r>
     </w:p>
     <w:p>
@@ -2396,12 +2514,21 @@
           <w:lang w:val="en-IN"/>
         </w:rPr>
       </w:pPr>
-      <w:r>
-        <w:rPr>
-          <w:rFonts w:ascii="Bookman Old Style" w:hAnsi="Bookman Old Style"/>
-          <w:lang w:val="en-IN"/>
-        </w:rPr>
-        <w:t>switchto()</w:t>
+      <w:proofErr w:type="spellStart"/>
+      <w:r>
+        <w:rPr>
+          <w:rFonts w:ascii="Bookman Old Style" w:hAnsi="Bookman Old Style"/>
+          <w:lang w:val="en-IN"/>
+        </w:rPr>
+        <w:t>switchto</w:t>
+      </w:r>
+      <w:proofErr w:type="spellEnd"/>
+      <w:r>
+        <w:rPr>
+          <w:rFonts w:ascii="Bookman Old Style" w:hAnsi="Bookman Old Style"/>
+          <w:lang w:val="en-IN"/>
+        </w:rPr>
+        <w:t>()</w:t>
       </w:r>
     </w:p>
     <w:p>
@@ -2459,6 +2586,7 @@
           <w:lang w:val="en-IN"/>
         </w:rPr>
       </w:pPr>
+      <w:proofErr w:type="spellStart"/>
       <w:r>
         <w:rPr>
           <w:rFonts w:ascii="Bookman Old Style" w:hAnsi="Bookman Old Style"/>
@@ -2466,6 +2594,7 @@
         </w:rPr>
         <w:t>popups</w:t>
       </w:r>
+      <w:proofErr w:type="spellEnd"/>
     </w:p>
     <w:p>
       <w:pPr>
@@ -2585,6 +2714,7 @@
           <w:lang w:val="en-IN"/>
         </w:rPr>
       </w:pPr>
+      <w:proofErr w:type="spellStart"/>
       <w:r>
         <w:rPr>
           <w:rFonts w:ascii="Bookman Old Style" w:hAnsi="Bookman Old Style"/>
@@ -2592,6 +2722,7 @@
         </w:rPr>
         <w:t>TestNG</w:t>
       </w:r>
+      <w:proofErr w:type="spellEnd"/>
     </w:p>
     <w:p>
       <w:pPr>
@@ -2746,7 +2877,23 @@
           <w:rFonts w:ascii="Bookman Old Style" w:hAnsi="Bookman Old Style"/>
           <w:lang w:val="en-IN"/>
         </w:rPr>
-        <w:t>/ Gradle – Build Automation Tool</w:t>
+        <w:t xml:space="preserve">/ </w:t>
+      </w:r>
+      <w:proofErr w:type="spellStart"/>
+      <w:r>
+        <w:rPr>
+          <w:rFonts w:ascii="Bookman Old Style" w:hAnsi="Bookman Old Style"/>
+          <w:lang w:val="en-IN"/>
+        </w:rPr>
+        <w:t>Gradle</w:t>
+      </w:r>
+      <w:proofErr w:type="spellEnd"/>
+      <w:r>
+        <w:rPr>
+          <w:rFonts w:ascii="Bookman Old Style" w:hAnsi="Bookman Old Style"/>
+          <w:lang w:val="en-IN"/>
+        </w:rPr>
+        <w:t xml:space="preserve"> – Build Automation Tool</w:t>
       </w:r>
     </w:p>
     <w:p>
@@ -3597,6 +3744,7 @@
           <w:lang w:val="en-IN"/>
         </w:rPr>
       </w:pPr>
+      <w:proofErr w:type="gramStart"/>
       <w:r>
         <w:rPr>
           <w:rFonts w:ascii="Bookman Old Style" w:hAnsi="Bookman Old Style"/>
@@ -3605,6 +3753,7 @@
         </w:rPr>
         <w:t>Constructors :</w:t>
       </w:r>
+      <w:proofErr w:type="gramEnd"/>
     </w:p>
     <w:p>
       <w:pPr>
@@ -3705,8 +3854,18 @@
           <w:b/>
           <w:lang w:val="en-IN"/>
         </w:rPr>
-        <w:t>Looping / Conditional :</w:t>
-      </w:r>
+        <w:t xml:space="preserve">Looping / </w:t>
+      </w:r>
+      <w:proofErr w:type="gramStart"/>
+      <w:r>
+        <w:rPr>
+          <w:rFonts w:ascii="Bookman Old Style" w:hAnsi="Bookman Old Style"/>
+          <w:b/>
+          <w:lang w:val="en-IN"/>
+        </w:rPr>
+        <w:t>Conditional :</w:t>
+      </w:r>
+      <w:proofErr w:type="gramEnd"/>
     </w:p>
     <w:p>
       <w:pPr>
@@ -4004,6 +4163,7 @@
           <w:lang w:val="en-IN"/>
         </w:rPr>
       </w:pPr>
+      <w:proofErr w:type="gramStart"/>
       <w:r>
         <w:rPr>
           <w:rFonts w:ascii="Bookman Old Style" w:hAnsi="Bookman Old Style"/>
@@ -4012,6 +4172,7 @@
         </w:rPr>
         <w:t>Strings :</w:t>
       </w:r>
+      <w:proofErr w:type="gramEnd"/>
     </w:p>
     <w:p>
       <w:pPr>
@@ -4107,6 +4268,7 @@
           <w:lang w:val="en-IN"/>
         </w:rPr>
       </w:pPr>
+      <w:proofErr w:type="gramStart"/>
       <w:r>
         <w:rPr>
           <w:rFonts w:ascii="Bookman Old Style" w:hAnsi="Bookman Old Style"/>
@@ -4116,6 +4278,7 @@
         <w:lastRenderedPageBreak/>
         <w:t>Exceptions :</w:t>
       </w:r>
+      <w:proofErr w:type="gramEnd"/>
     </w:p>
     <w:p>
       <w:pPr>
@@ -4227,25 +4390,45 @@
           <w:b/>
           <w:lang w:val="en-IN"/>
         </w:rPr>
-        <w:t>Exception Handling ????</w:t>
-      </w:r>
-    </w:p>
-    <w:p>
-      <w:pPr>
-        <w:spacing w:after="0" w:line="360" w:lineRule="auto"/>
-        <w:rPr>
-          <w:rFonts w:ascii="Bookman Old Style" w:hAnsi="Bookman Old Style"/>
-          <w:b/>
-          <w:lang w:val="en-IN"/>
-        </w:rPr>
-      </w:pPr>
-      <w:r>
-        <w:rPr>
-          <w:rFonts w:ascii="Bookman Old Style" w:hAnsi="Bookman Old Style"/>
-          <w:b/>
-          <w:lang w:val="en-IN"/>
-        </w:rPr>
-        <w:t>try {</w:t>
+        <w:t xml:space="preserve">Exception </w:t>
+      </w:r>
+      <w:proofErr w:type="gramStart"/>
+      <w:r>
+        <w:rPr>
+          <w:rFonts w:ascii="Bookman Old Style" w:hAnsi="Bookman Old Style"/>
+          <w:b/>
+          <w:lang w:val="en-IN"/>
+        </w:rPr>
+        <w:t>Handling ????</w:t>
+      </w:r>
+      <w:proofErr w:type="gramEnd"/>
+    </w:p>
+    <w:p>
+      <w:pPr>
+        <w:spacing w:after="0" w:line="360" w:lineRule="auto"/>
+        <w:rPr>
+          <w:rFonts w:ascii="Bookman Old Style" w:hAnsi="Bookman Old Style"/>
+          <w:b/>
+          <w:lang w:val="en-IN"/>
+        </w:rPr>
+      </w:pPr>
+      <w:proofErr w:type="gramStart"/>
+      <w:r>
+        <w:rPr>
+          <w:rFonts w:ascii="Bookman Old Style" w:hAnsi="Bookman Old Style"/>
+          <w:b/>
+          <w:lang w:val="en-IN"/>
+        </w:rPr>
+        <w:t>try</w:t>
+      </w:r>
+      <w:proofErr w:type="gramEnd"/>
+      <w:r>
+        <w:rPr>
+          <w:rFonts w:ascii="Bookman Old Style" w:hAnsi="Bookman Old Style"/>
+          <w:b/>
+          <w:lang w:val="en-IN"/>
+        </w:rPr>
+        <w:t xml:space="preserve"> {</w:t>
       </w:r>
     </w:p>
     <w:p>
@@ -4320,8 +4503,19 @@
           <w:b/>
           <w:lang w:val="en-IN"/>
         </w:rPr>
-        <w:t>} catch(</w:t>
-      </w:r>
+        <w:t xml:space="preserve">} </w:t>
+      </w:r>
+      <w:proofErr w:type="gramStart"/>
+      <w:r>
+        <w:rPr>
+          <w:rFonts w:ascii="Bookman Old Style" w:hAnsi="Bookman Old Style"/>
+          <w:b/>
+          <w:lang w:val="en-IN"/>
+        </w:rPr>
+        <w:t>catch(</w:t>
+      </w:r>
+      <w:proofErr w:type="spellStart"/>
+      <w:proofErr w:type="gramEnd"/>
       <w:r>
         <w:rPr>
           <w:rFonts w:ascii="Bookman Old Style" w:hAnsi="Bookman Old Style"/>
@@ -4329,7 +4523,17 @@
           <w:color w:val="FF0000"/>
           <w:lang w:val="en-IN"/>
         </w:rPr>
-        <w:t>ExceptionClass ex</w:t>
+        <w:t>ExceptionClass</w:t>
+      </w:r>
+      <w:proofErr w:type="spellEnd"/>
+      <w:r>
+        <w:rPr>
+          <w:rFonts w:ascii="Bookman Old Style" w:hAnsi="Bookman Old Style"/>
+          <w:b/>
+          <w:color w:val="FF0000"/>
+          <w:lang w:val="en-IN"/>
+        </w:rPr>
+        <w:t xml:space="preserve"> ex</w:t>
       </w:r>
       <w:r>
         <w:rPr>
@@ -4388,6 +4592,7 @@
           <w:lang w:val="en-IN"/>
         </w:rPr>
       </w:pPr>
+      <w:proofErr w:type="spellStart"/>
       <w:r>
         <w:rPr>
           <w:rFonts w:ascii="Bookman Old Style" w:hAnsi="Bookman Old Style"/>
@@ -4395,7 +4600,17 @@
           <w:color w:val="FF0000"/>
           <w:lang w:val="en-IN"/>
         </w:rPr>
-        <w:t xml:space="preserve">ExceptionClass – </w:t>
+        <w:t>ExceptionClass</w:t>
+      </w:r>
+      <w:proofErr w:type="spellEnd"/>
+      <w:r>
+        <w:rPr>
+          <w:rFonts w:ascii="Bookman Old Style" w:hAnsi="Bookman Old Style"/>
+          <w:b/>
+          <w:color w:val="FF0000"/>
+          <w:lang w:val="en-IN"/>
+        </w:rPr>
+        <w:t xml:space="preserve"> – </w:t>
       </w:r>
       <w:r>
         <w:rPr>
@@ -4580,6 +4795,59 @@
           <w:lang w:val="en-IN"/>
         </w:rPr>
       </w:pPr>
+      <w:r>
+        <w:rPr>
+          <w:rFonts w:ascii="Bookman Old Style" w:hAnsi="Bookman Old Style"/>
+          <w:b/>
+          <w:noProof/>
+          <w:color w:val="17365D" w:themeColor="text2" w:themeShade="BF"/>
+        </w:rPr>
+        <w:drawing>
+          <wp:inline distT="0" distB="0" distL="0" distR="0">
+            <wp:extent cx="5937250" cy="2324100"/>
+            <wp:effectExtent l="19050" t="0" r="6350" b="0"/>
+            <wp:docPr id="18" name="Picture 6"/>
+            <wp:cNvGraphicFramePr>
+              <a:graphicFrameLocks xmlns:a="http://schemas.openxmlformats.org/drawingml/2006/main" noChangeAspect="1"/>
+            </wp:cNvGraphicFramePr>
+            <a:graphic xmlns:a="http://schemas.openxmlformats.org/drawingml/2006/main">
+              <a:graphicData uri="http://schemas.openxmlformats.org/drawingml/2006/picture">
+                <pic:pic xmlns:pic="http://schemas.openxmlformats.org/drawingml/2006/picture">
+                  <pic:nvPicPr>
+                    <pic:cNvPr id="0" name="Picture 6"/>
+                    <pic:cNvPicPr>
+                      <a:picLocks noChangeAspect="1" noChangeArrowheads="1"/>
+                    </pic:cNvPicPr>
+                  </pic:nvPicPr>
+                  <pic:blipFill>
+                    <a:blip r:embed="rId22"/>
+                    <a:srcRect/>
+                    <a:stretch>
+                      <a:fillRect/>
+                    </a:stretch>
+                  </pic:blipFill>
+                  <pic:spPr bwMode="auto">
+                    <a:xfrm>
+                      <a:off x="0" y="0"/>
+                      <a:ext cx="5937250" cy="2324100"/>
+                    </a:xfrm>
+                    <a:prstGeom prst="rect">
+                      <a:avLst/>
+                    </a:prstGeom>
+                    <a:noFill/>
+                    <a:ln w="9525">
+                      <a:noFill/>
+                      <a:miter lim="800000"/>
+                      <a:headEnd/>
+                      <a:tailEnd/>
+                    </a:ln>
+                  </pic:spPr>
+                </pic:pic>
+              </a:graphicData>
+            </a:graphic>
+          </wp:inline>
+        </w:drawing>
+      </w:r>
     </w:p>
     <w:p>
       <w:pPr>
@@ -4657,7 +4925,7 @@
         <v:path o:extrusionok="f" gradientshapeok="t" o:connecttype="rect"/>
         <o:lock v:ext="edit" aspectratio="t"/>
       </v:shapetype>
-      <v:shape id="_x0000_i1037" type="#_x0000_t75" style="width:11pt;height:11pt" o:bullet="t">
+      <v:shape id="_x0000_i1038" type="#_x0000_t75" style="width:11pt;height:11pt" o:bullet="t">
         <v:imagedata r:id="rId1" o:title="mso48C2"/>
       </v:shape>
     </w:pict>

</xml_diff>

<commit_message>
Webdriverwait and fluent wait
</commit_message>
<xml_diff>
--- a/Notes.docx
+++ b/Notes.docx
@@ -300,42 +300,8 @@
           <w:rFonts w:ascii="Bookman Old Style" w:hAnsi="Bookman Old Style"/>
           <w:lang w:val="en-IN"/>
         </w:rPr>
-        <w:t xml:space="preserve">, </w:t>
-      </w:r>
-      <w:proofErr w:type="spellStart"/>
-      <w:r>
-        <w:rPr>
-          <w:rFonts w:ascii="Bookman Old Style" w:hAnsi="Bookman Old Style"/>
-          <w:lang w:val="en-IN"/>
-        </w:rPr>
-        <w:t>netbeans</w:t>
-      </w:r>
-      <w:proofErr w:type="spellEnd"/>
-      <w:r>
-        <w:rPr>
-          <w:rFonts w:ascii="Bookman Old Style" w:hAnsi="Bookman Old Style"/>
-          <w:lang w:val="en-IN"/>
-        </w:rPr>
-        <w:t xml:space="preserve">, </w:t>
-      </w:r>
-      <w:proofErr w:type="spellStart"/>
-      <w:proofErr w:type="gramStart"/>
-      <w:r>
-        <w:rPr>
-          <w:rFonts w:ascii="Bookman Old Style" w:hAnsi="Bookman Old Style"/>
-          <w:lang w:val="en-IN"/>
-        </w:rPr>
-        <w:t>intellij</w:t>
-      </w:r>
-      <w:proofErr w:type="spellEnd"/>
-      <w:r>
-        <w:rPr>
-          <w:rFonts w:ascii="Bookman Old Style" w:hAnsi="Bookman Old Style"/>
-          <w:lang w:val="en-IN"/>
-        </w:rPr>
-        <w:t>,....</w:t>
-      </w:r>
-      <w:proofErr w:type="gramEnd"/>
+        <w:t>, netbeans, intellij,....</w:t>
+      </w:r>
     </w:p>
     <w:p>
       <w:pPr>
@@ -588,7 +554,6 @@
           <w:lang w:val="en-IN"/>
         </w:rPr>
       </w:pPr>
-      <w:proofErr w:type="spellStart"/>
       <w:r>
         <w:rPr>
           <w:rFonts w:ascii="Bookman Old Style" w:hAnsi="Bookman Old Style"/>
@@ -596,17 +561,7 @@
           <w:highlight w:val="green"/>
           <w:lang w:val="en-IN"/>
         </w:rPr>
-        <w:t>looping</w:t>
-      </w:r>
-      <w:proofErr w:type="spellEnd"/>
-      <w:r>
-        <w:rPr>
-          <w:rFonts w:ascii="Bookman Old Style" w:hAnsi="Bookman Old Style"/>
-          <w:b/>
-          <w:highlight w:val="green"/>
-          <w:lang w:val="en-IN"/>
-        </w:rPr>
-        <w:t xml:space="preserve"> statements</w:t>
+        <w:t>looping statements</w:t>
       </w:r>
     </w:p>
     <w:p>
@@ -667,7 +622,6 @@
           <w:lang w:val="en-IN"/>
         </w:rPr>
       </w:pPr>
-      <w:proofErr w:type="spellStart"/>
       <w:r>
         <w:rPr>
           <w:rFonts w:ascii="Bookman Old Style" w:hAnsi="Bookman Old Style"/>
@@ -675,7 +629,6 @@
         </w:rPr>
         <w:t>do,while</w:t>
       </w:r>
-      <w:proofErr w:type="spellEnd"/>
     </w:p>
     <w:p>
       <w:pPr>
@@ -691,7 +644,6 @@
           <w:lang w:val="en-IN"/>
         </w:rPr>
       </w:pPr>
-      <w:proofErr w:type="spellStart"/>
       <w:r>
         <w:rPr>
           <w:rFonts w:ascii="Bookman Old Style" w:hAnsi="Bookman Old Style"/>
@@ -699,7 +651,6 @@
         </w:rPr>
         <w:t>foreach</w:t>
       </w:r>
-      <w:proofErr w:type="spellEnd"/>
     </w:p>
     <w:p>
       <w:pPr>
@@ -773,7 +724,6 @@
           <w:lang w:val="en-IN"/>
         </w:rPr>
       </w:pPr>
-      <w:proofErr w:type="spellStart"/>
       <w:r>
         <w:rPr>
           <w:rFonts w:ascii="Bookman Old Style" w:hAnsi="Bookman Old Style"/>
@@ -781,7 +731,6 @@
         </w:rPr>
         <w:t>if,else</w:t>
       </w:r>
-      <w:proofErr w:type="spellEnd"/>
     </w:p>
     <w:p>
       <w:pPr>
@@ -797,21 +746,12 @@
           <w:lang w:val="en-IN"/>
         </w:rPr>
       </w:pPr>
-      <w:proofErr w:type="spellStart"/>
-      <w:r>
-        <w:rPr>
-          <w:rFonts w:ascii="Bookman Old Style" w:hAnsi="Bookman Old Style"/>
-          <w:lang w:val="en-IN"/>
-        </w:rPr>
-        <w:t>if,elseif</w:t>
-      </w:r>
-      <w:proofErr w:type="spellEnd"/>
-      <w:r>
-        <w:rPr>
-          <w:rFonts w:ascii="Bookman Old Style" w:hAnsi="Bookman Old Style"/>
-          <w:lang w:val="en-IN"/>
-        </w:rPr>
-        <w:t>, else</w:t>
+      <w:r>
+        <w:rPr>
+          <w:rFonts w:ascii="Bookman Old Style" w:hAnsi="Bookman Old Style"/>
+          <w:lang w:val="en-IN"/>
+        </w:rPr>
+        <w:t>if,elseif, else</w:t>
       </w:r>
     </w:p>
     <w:p>
@@ -1167,7 +1107,6 @@
           <w:lang w:val="en-IN"/>
         </w:rPr>
       </w:pPr>
-      <w:proofErr w:type="spellStart"/>
       <w:r>
         <w:rPr>
           <w:rFonts w:ascii="Bookman Old Style" w:hAnsi="Bookman Old Style"/>
@@ -1175,7 +1114,6 @@
         </w:rPr>
         <w:t>int</w:t>
       </w:r>
-      <w:proofErr w:type="spellEnd"/>
     </w:p>
     <w:p>
       <w:pPr>
@@ -1519,7 +1457,6 @@
         </w:rPr>
         <w:t xml:space="preserve">Multitasking – </w:t>
       </w:r>
-      <w:proofErr w:type="spellStart"/>
       <w:r>
         <w:rPr>
           <w:rFonts w:ascii="Bookman Old Style" w:hAnsi="Bookman Old Style"/>
@@ -1527,7 +1464,6 @@
         </w:rPr>
         <w:t>Runnable</w:t>
       </w:r>
-      <w:proofErr w:type="spellEnd"/>
     </w:p>
     <w:p>
       <w:pPr>
@@ -1788,27 +1724,7 @@
           <w:highlight w:val="green"/>
           <w:lang w:val="en-IN"/>
         </w:rPr>
-        <w:t xml:space="preserve"> – </w:t>
-      </w:r>
-      <w:proofErr w:type="spellStart"/>
-      <w:r>
-        <w:rPr>
-          <w:rFonts w:ascii="Bookman Old Style" w:hAnsi="Bookman Old Style"/>
-          <w:b/>
-          <w:highlight w:val="green"/>
-          <w:lang w:val="en-IN"/>
-        </w:rPr>
-        <w:t>java.util</w:t>
-      </w:r>
-      <w:proofErr w:type="spellEnd"/>
-      <w:r>
-        <w:rPr>
-          <w:rFonts w:ascii="Bookman Old Style" w:hAnsi="Bookman Old Style"/>
-          <w:b/>
-          <w:highlight w:val="green"/>
-          <w:lang w:val="en-IN"/>
-        </w:rPr>
-        <w:t>.*</w:t>
+        <w:t xml:space="preserve"> – java.util.*</w:t>
       </w:r>
     </w:p>
     <w:p>
@@ -1847,7 +1763,6 @@
           <w:lang w:val="en-IN"/>
         </w:rPr>
       </w:pPr>
-      <w:proofErr w:type="spellStart"/>
       <w:r>
         <w:rPr>
           <w:rFonts w:ascii="Bookman Old Style" w:hAnsi="Bookman Old Style"/>
@@ -1855,7 +1770,6 @@
         </w:rPr>
         <w:t>ArrayList</w:t>
       </w:r>
-      <w:proofErr w:type="spellEnd"/>
     </w:p>
     <w:p>
       <w:pPr>
@@ -1871,7 +1785,6 @@
           <w:lang w:val="en-IN"/>
         </w:rPr>
       </w:pPr>
-      <w:proofErr w:type="spellStart"/>
       <w:r>
         <w:rPr>
           <w:rFonts w:ascii="Bookman Old Style" w:hAnsi="Bookman Old Style"/>
@@ -1879,7 +1792,6 @@
         </w:rPr>
         <w:t>LinkedList</w:t>
       </w:r>
-      <w:proofErr w:type="spellEnd"/>
     </w:p>
     <w:p>
       <w:pPr>
@@ -1939,7 +1851,6 @@
           <w:lang w:val="en-IN"/>
         </w:rPr>
       </w:pPr>
-      <w:proofErr w:type="spellStart"/>
       <w:r>
         <w:rPr>
           <w:rFonts w:ascii="Bookman Old Style" w:hAnsi="Bookman Old Style"/>
@@ -1947,7 +1858,6 @@
         </w:rPr>
         <w:t>HashSet</w:t>
       </w:r>
-      <w:proofErr w:type="spellEnd"/>
     </w:p>
     <w:p>
       <w:pPr>
@@ -1963,7 +1873,6 @@
           <w:lang w:val="en-IN"/>
         </w:rPr>
       </w:pPr>
-      <w:proofErr w:type="spellStart"/>
       <w:r>
         <w:rPr>
           <w:rFonts w:ascii="Bookman Old Style" w:hAnsi="Bookman Old Style"/>
@@ -1971,7 +1880,6 @@
         </w:rPr>
         <w:t>TreeSet</w:t>
       </w:r>
-      <w:proofErr w:type="spellEnd"/>
     </w:p>
     <w:p>
       <w:pPr>
@@ -1987,7 +1895,6 @@
           <w:lang w:val="en-IN"/>
         </w:rPr>
       </w:pPr>
-      <w:proofErr w:type="spellStart"/>
       <w:r>
         <w:rPr>
           <w:rFonts w:ascii="Bookman Old Style" w:hAnsi="Bookman Old Style"/>
@@ -1995,7 +1902,6 @@
         </w:rPr>
         <w:t>LinkedHashSet</w:t>
       </w:r>
-      <w:proofErr w:type="spellEnd"/>
     </w:p>
     <w:p>
       <w:pPr>
@@ -2054,7 +1960,6 @@
           <w:lang w:val="en-IN"/>
         </w:rPr>
       </w:pPr>
-      <w:proofErr w:type="spellStart"/>
       <w:r>
         <w:rPr>
           <w:rFonts w:ascii="Bookman Old Style" w:hAnsi="Bookman Old Style"/>
@@ -2062,7 +1967,6 @@
         </w:rPr>
         <w:t>HashMap</w:t>
       </w:r>
-      <w:proofErr w:type="spellEnd"/>
     </w:p>
     <w:p>
       <w:pPr>
@@ -2078,7 +1982,6 @@
           <w:lang w:val="en-IN"/>
         </w:rPr>
       </w:pPr>
-      <w:proofErr w:type="spellStart"/>
       <w:r>
         <w:rPr>
           <w:rFonts w:ascii="Bookman Old Style" w:hAnsi="Bookman Old Style"/>
@@ -2086,7 +1989,6 @@
         </w:rPr>
         <w:t>TreeMap</w:t>
       </w:r>
-      <w:proofErr w:type="spellEnd"/>
     </w:p>
     <w:p>
       <w:pPr>
@@ -2102,7 +2004,6 @@
           <w:lang w:val="en-IN"/>
         </w:rPr>
       </w:pPr>
-      <w:proofErr w:type="spellStart"/>
       <w:r>
         <w:rPr>
           <w:rFonts w:ascii="Bookman Old Style" w:hAnsi="Bookman Old Style"/>
@@ -2110,7 +2011,6 @@
         </w:rPr>
         <w:t>LinkedHashMap</w:t>
       </w:r>
-      <w:proofErr w:type="spellEnd"/>
     </w:p>
     <w:p>
       <w:pPr>
@@ -2226,17 +2126,8 @@
           <w:rFonts w:ascii="Bookman Old Style" w:hAnsi="Bookman Old Style"/>
           <w:lang w:val="en-IN"/>
         </w:rPr>
-        <w:t xml:space="preserve">What are the different tools we have in market, Why Selenium is </w:t>
-      </w:r>
-      <w:proofErr w:type="gramStart"/>
-      <w:r>
-        <w:rPr>
-          <w:rFonts w:ascii="Bookman Old Style" w:hAnsi="Bookman Old Style"/>
-          <w:lang w:val="en-IN"/>
-        </w:rPr>
-        <w:t>popular ?</w:t>
-      </w:r>
-      <w:proofErr w:type="gramEnd"/>
+        <w:t>What are the different tools we have in market, Why Selenium is popular ?</w:t>
+      </w:r>
     </w:p>
     <w:p>
       <w:pPr>
@@ -2379,21 +2270,12 @@
           <w:lang w:val="en-IN"/>
         </w:rPr>
       </w:pPr>
-      <w:proofErr w:type="gramStart"/>
-      <w:r>
-        <w:rPr>
-          <w:rFonts w:ascii="Bookman Old Style" w:hAnsi="Bookman Old Style"/>
-          <w:lang w:val="en-IN"/>
-        </w:rPr>
-        <w:t>performing</w:t>
-      </w:r>
-      <w:proofErr w:type="gramEnd"/>
-      <w:r>
-        <w:rPr>
-          <w:rFonts w:ascii="Bookman Old Style" w:hAnsi="Bookman Old Style"/>
-          <w:lang w:val="en-IN"/>
-        </w:rPr>
-        <w:t xml:space="preserve"> operations ( type, click, select, read text....)</w:t>
+      <w:r>
+        <w:rPr>
+          <w:rFonts w:ascii="Bookman Old Style" w:hAnsi="Bookman Old Style"/>
+          <w:lang w:val="en-IN"/>
+        </w:rPr>
+        <w:t>performing operations ( type, click, select, read text....)</w:t>
       </w:r>
     </w:p>
     <w:p>
@@ -2514,21 +2396,12 @@
           <w:lang w:val="en-IN"/>
         </w:rPr>
       </w:pPr>
-      <w:proofErr w:type="spellStart"/>
-      <w:r>
-        <w:rPr>
-          <w:rFonts w:ascii="Bookman Old Style" w:hAnsi="Bookman Old Style"/>
-          <w:lang w:val="en-IN"/>
-        </w:rPr>
-        <w:t>switchto</w:t>
-      </w:r>
-      <w:proofErr w:type="spellEnd"/>
-      <w:r>
-        <w:rPr>
-          <w:rFonts w:ascii="Bookman Old Style" w:hAnsi="Bookman Old Style"/>
-          <w:lang w:val="en-IN"/>
-        </w:rPr>
-        <w:t>()</w:t>
+      <w:r>
+        <w:rPr>
+          <w:rFonts w:ascii="Bookman Old Style" w:hAnsi="Bookman Old Style"/>
+          <w:lang w:val="en-IN"/>
+        </w:rPr>
+        <w:t>switchto()</w:t>
       </w:r>
     </w:p>
     <w:p>
@@ -2586,7 +2459,6 @@
           <w:lang w:val="en-IN"/>
         </w:rPr>
       </w:pPr>
-      <w:proofErr w:type="spellStart"/>
       <w:r>
         <w:rPr>
           <w:rFonts w:ascii="Bookman Old Style" w:hAnsi="Bookman Old Style"/>
@@ -2594,7 +2466,6 @@
         </w:rPr>
         <w:t>popups</w:t>
       </w:r>
-      <w:proofErr w:type="spellEnd"/>
     </w:p>
     <w:p>
       <w:pPr>
@@ -2714,7 +2585,6 @@
           <w:lang w:val="en-IN"/>
         </w:rPr>
       </w:pPr>
-      <w:proofErr w:type="spellStart"/>
       <w:r>
         <w:rPr>
           <w:rFonts w:ascii="Bookman Old Style" w:hAnsi="Bookman Old Style"/>
@@ -2722,7 +2592,6 @@
         </w:rPr>
         <w:t>TestNG</w:t>
       </w:r>
-      <w:proofErr w:type="spellEnd"/>
     </w:p>
     <w:p>
       <w:pPr>
@@ -2877,23 +2746,7 @@
           <w:rFonts w:ascii="Bookman Old Style" w:hAnsi="Bookman Old Style"/>
           <w:lang w:val="en-IN"/>
         </w:rPr>
-        <w:t xml:space="preserve">/ </w:t>
-      </w:r>
-      <w:proofErr w:type="spellStart"/>
-      <w:r>
-        <w:rPr>
-          <w:rFonts w:ascii="Bookman Old Style" w:hAnsi="Bookman Old Style"/>
-          <w:lang w:val="en-IN"/>
-        </w:rPr>
-        <w:t>Gradle</w:t>
-      </w:r>
-      <w:proofErr w:type="spellEnd"/>
-      <w:r>
-        <w:rPr>
-          <w:rFonts w:ascii="Bookman Old Style" w:hAnsi="Bookman Old Style"/>
-          <w:lang w:val="en-IN"/>
-        </w:rPr>
-        <w:t xml:space="preserve"> – Build Automation Tool</w:t>
+        <w:t>/ Gradle – Build Automation Tool</w:t>
       </w:r>
     </w:p>
     <w:p>
@@ -3744,7 +3597,6 @@
           <w:lang w:val="en-IN"/>
         </w:rPr>
       </w:pPr>
-      <w:proofErr w:type="gramStart"/>
       <w:r>
         <w:rPr>
           <w:rFonts w:ascii="Bookman Old Style" w:hAnsi="Bookman Old Style"/>
@@ -3753,7 +3605,6 @@
         </w:rPr>
         <w:t>Constructors :</w:t>
       </w:r>
-      <w:proofErr w:type="gramEnd"/>
     </w:p>
     <w:p>
       <w:pPr>
@@ -3854,18 +3705,8 @@
           <w:b/>
           <w:lang w:val="en-IN"/>
         </w:rPr>
-        <w:t xml:space="preserve">Looping / </w:t>
-      </w:r>
-      <w:proofErr w:type="gramStart"/>
-      <w:r>
-        <w:rPr>
-          <w:rFonts w:ascii="Bookman Old Style" w:hAnsi="Bookman Old Style"/>
-          <w:b/>
-          <w:lang w:val="en-IN"/>
-        </w:rPr>
-        <w:t>Conditional :</w:t>
-      </w:r>
-      <w:proofErr w:type="gramEnd"/>
+        <w:t>Looping / Conditional :</w:t>
+      </w:r>
     </w:p>
     <w:p>
       <w:pPr>
@@ -4163,7 +4004,6 @@
           <w:lang w:val="en-IN"/>
         </w:rPr>
       </w:pPr>
-      <w:proofErr w:type="gramStart"/>
       <w:r>
         <w:rPr>
           <w:rFonts w:ascii="Bookman Old Style" w:hAnsi="Bookman Old Style"/>
@@ -4172,7 +4012,6 @@
         </w:rPr>
         <w:t>Strings :</w:t>
       </w:r>
-      <w:proofErr w:type="gramEnd"/>
     </w:p>
     <w:p>
       <w:pPr>
@@ -4268,7 +4107,6 @@
           <w:lang w:val="en-IN"/>
         </w:rPr>
       </w:pPr>
-      <w:proofErr w:type="gramStart"/>
       <w:r>
         <w:rPr>
           <w:rFonts w:ascii="Bookman Old Style" w:hAnsi="Bookman Old Style"/>
@@ -4278,7 +4116,6 @@
         <w:lastRenderedPageBreak/>
         <w:t>Exceptions :</w:t>
       </w:r>
-      <w:proofErr w:type="gramEnd"/>
     </w:p>
     <w:p>
       <w:pPr>
@@ -4390,45 +4227,25 @@
           <w:b/>
           <w:lang w:val="en-IN"/>
         </w:rPr>
-        <w:t xml:space="preserve">Exception </w:t>
-      </w:r>
-      <w:proofErr w:type="gramStart"/>
-      <w:r>
-        <w:rPr>
-          <w:rFonts w:ascii="Bookman Old Style" w:hAnsi="Bookman Old Style"/>
-          <w:b/>
-          <w:lang w:val="en-IN"/>
-        </w:rPr>
-        <w:t>Handling ????</w:t>
-      </w:r>
-      <w:proofErr w:type="gramEnd"/>
-    </w:p>
-    <w:p>
-      <w:pPr>
-        <w:spacing w:after="0" w:line="360" w:lineRule="auto"/>
-        <w:rPr>
-          <w:rFonts w:ascii="Bookman Old Style" w:hAnsi="Bookman Old Style"/>
-          <w:b/>
-          <w:lang w:val="en-IN"/>
-        </w:rPr>
-      </w:pPr>
-      <w:proofErr w:type="gramStart"/>
-      <w:r>
-        <w:rPr>
-          <w:rFonts w:ascii="Bookman Old Style" w:hAnsi="Bookman Old Style"/>
-          <w:b/>
-          <w:lang w:val="en-IN"/>
-        </w:rPr>
-        <w:t>try</w:t>
-      </w:r>
-      <w:proofErr w:type="gramEnd"/>
-      <w:r>
-        <w:rPr>
-          <w:rFonts w:ascii="Bookman Old Style" w:hAnsi="Bookman Old Style"/>
-          <w:b/>
-          <w:lang w:val="en-IN"/>
-        </w:rPr>
-        <w:t xml:space="preserve"> {</w:t>
+        <w:t>Exception Handling ????</w:t>
+      </w:r>
+    </w:p>
+    <w:p>
+      <w:pPr>
+        <w:spacing w:after="0" w:line="360" w:lineRule="auto"/>
+        <w:rPr>
+          <w:rFonts w:ascii="Bookman Old Style" w:hAnsi="Bookman Old Style"/>
+          <w:b/>
+          <w:lang w:val="en-IN"/>
+        </w:rPr>
+      </w:pPr>
+      <w:r>
+        <w:rPr>
+          <w:rFonts w:ascii="Bookman Old Style" w:hAnsi="Bookman Old Style"/>
+          <w:b/>
+          <w:lang w:val="en-IN"/>
+        </w:rPr>
+        <w:t>try {</w:t>
       </w:r>
     </w:p>
     <w:p>
@@ -4503,19 +4320,8 @@
           <w:b/>
           <w:lang w:val="en-IN"/>
         </w:rPr>
-        <w:t xml:space="preserve">} </w:t>
-      </w:r>
-      <w:proofErr w:type="gramStart"/>
-      <w:r>
-        <w:rPr>
-          <w:rFonts w:ascii="Bookman Old Style" w:hAnsi="Bookman Old Style"/>
-          <w:b/>
-          <w:lang w:val="en-IN"/>
-        </w:rPr>
-        <w:t>catch(</w:t>
-      </w:r>
-      <w:proofErr w:type="spellStart"/>
-      <w:proofErr w:type="gramEnd"/>
+        <w:t>} catch(</w:t>
+      </w:r>
       <w:r>
         <w:rPr>
           <w:rFonts w:ascii="Bookman Old Style" w:hAnsi="Bookman Old Style"/>
@@ -4523,9 +4329,65 @@
           <w:color w:val="FF0000"/>
           <w:lang w:val="en-IN"/>
         </w:rPr>
-        <w:t>ExceptionClass</w:t>
-      </w:r>
-      <w:proofErr w:type="spellEnd"/>
+        <w:t>ExceptionClass ex</w:t>
+      </w:r>
+      <w:r>
+        <w:rPr>
+          <w:rFonts w:ascii="Bookman Old Style" w:hAnsi="Bookman Old Style"/>
+          <w:b/>
+          <w:lang w:val="en-IN"/>
+        </w:rPr>
+        <w:t>) {</w:t>
+      </w:r>
+    </w:p>
+    <w:p>
+      <w:pPr>
+        <w:spacing w:after="0" w:line="360" w:lineRule="auto"/>
+        <w:rPr>
+          <w:rFonts w:ascii="Bookman Old Style" w:hAnsi="Bookman Old Style"/>
+          <w:b/>
+          <w:lang w:val="en-IN"/>
+        </w:rPr>
+      </w:pPr>
+    </w:p>
+    <w:p>
+      <w:pPr>
+        <w:spacing w:after="0" w:line="360" w:lineRule="auto"/>
+        <w:rPr>
+          <w:rFonts w:ascii="Bookman Old Style" w:hAnsi="Bookman Old Style"/>
+          <w:b/>
+          <w:lang w:val="en-IN"/>
+        </w:rPr>
+      </w:pPr>
+      <w:r>
+        <w:rPr>
+          <w:rFonts w:ascii="Bookman Old Style" w:hAnsi="Bookman Old Style"/>
+          <w:b/>
+          <w:lang w:val="en-IN"/>
+        </w:rPr>
+        <w:t>}</w:t>
+      </w:r>
+    </w:p>
+    <w:p>
+      <w:pPr>
+        <w:spacing w:after="0" w:line="360" w:lineRule="auto"/>
+        <w:rPr>
+          <w:rFonts w:ascii="Bookman Old Style" w:hAnsi="Bookman Old Style"/>
+          <w:b/>
+          <w:lang w:val="en-IN"/>
+        </w:rPr>
+      </w:pPr>
+    </w:p>
+    <w:p>
+      <w:pPr>
+        <w:spacing w:after="0" w:line="360" w:lineRule="auto"/>
+        <w:rPr>
+          <w:rFonts w:ascii="Bookman Old Style" w:hAnsi="Bookman Old Style"/>
+          <w:b/>
+          <w:color w:val="17365D" w:themeColor="text2" w:themeShade="BF"/>
+          <w:lang w:val="en-IN"/>
+        </w:rPr>
+      </w:pPr>
       <w:r>
         <w:rPr>
           <w:rFonts w:ascii="Bookman Old Style" w:hAnsi="Bookman Old Style"/>
@@ -4533,84 +4395,7 @@
           <w:color w:val="FF0000"/>
           <w:lang w:val="en-IN"/>
         </w:rPr>
-        <w:t xml:space="preserve"> ex</w:t>
-      </w:r>
-      <w:r>
-        <w:rPr>
-          <w:rFonts w:ascii="Bookman Old Style" w:hAnsi="Bookman Old Style"/>
-          <w:b/>
-          <w:lang w:val="en-IN"/>
-        </w:rPr>
-        <w:t>) {</w:t>
-      </w:r>
-    </w:p>
-    <w:p>
-      <w:pPr>
-        <w:spacing w:after="0" w:line="360" w:lineRule="auto"/>
-        <w:rPr>
-          <w:rFonts w:ascii="Bookman Old Style" w:hAnsi="Bookman Old Style"/>
-          <w:b/>
-          <w:lang w:val="en-IN"/>
-        </w:rPr>
-      </w:pPr>
-    </w:p>
-    <w:p>
-      <w:pPr>
-        <w:spacing w:after="0" w:line="360" w:lineRule="auto"/>
-        <w:rPr>
-          <w:rFonts w:ascii="Bookman Old Style" w:hAnsi="Bookman Old Style"/>
-          <w:b/>
-          <w:lang w:val="en-IN"/>
-        </w:rPr>
-      </w:pPr>
-      <w:r>
-        <w:rPr>
-          <w:rFonts w:ascii="Bookman Old Style" w:hAnsi="Bookman Old Style"/>
-          <w:b/>
-          <w:lang w:val="en-IN"/>
-        </w:rPr>
-        <w:t>}</w:t>
-      </w:r>
-    </w:p>
-    <w:p>
-      <w:pPr>
-        <w:spacing w:after="0" w:line="360" w:lineRule="auto"/>
-        <w:rPr>
-          <w:rFonts w:ascii="Bookman Old Style" w:hAnsi="Bookman Old Style"/>
-          <w:b/>
-          <w:lang w:val="en-IN"/>
-        </w:rPr>
-      </w:pPr>
-    </w:p>
-    <w:p>
-      <w:pPr>
-        <w:spacing w:after="0" w:line="360" w:lineRule="auto"/>
-        <w:rPr>
-          <w:rFonts w:ascii="Bookman Old Style" w:hAnsi="Bookman Old Style"/>
-          <w:b/>
-          <w:color w:val="17365D" w:themeColor="text2" w:themeShade="BF"/>
-          <w:lang w:val="en-IN"/>
-        </w:rPr>
-      </w:pPr>
-      <w:proofErr w:type="spellStart"/>
-      <w:r>
-        <w:rPr>
-          <w:rFonts w:ascii="Bookman Old Style" w:hAnsi="Bookman Old Style"/>
-          <w:b/>
-          <w:color w:val="FF0000"/>
-          <w:lang w:val="en-IN"/>
-        </w:rPr>
-        <w:t>ExceptionClass</w:t>
-      </w:r>
-      <w:proofErr w:type="spellEnd"/>
-      <w:r>
-        <w:rPr>
-          <w:rFonts w:ascii="Bookman Old Style" w:hAnsi="Bookman Old Style"/>
-          <w:b/>
-          <w:color w:val="FF0000"/>
-          <w:lang w:val="en-IN"/>
-        </w:rPr>
-        <w:t xml:space="preserve"> – </w:t>
+        <w:t xml:space="preserve">ExceptionClass – </w:t>
       </w:r>
       <w:r>
         <w:rPr>
@@ -4922,23 +4707,13 @@
           <w:lang w:val="en-IN"/>
         </w:rPr>
       </w:pPr>
-      <w:proofErr w:type="gramStart"/>
-      <w:r>
-        <w:rPr>
-          <w:rFonts w:ascii="Bookman Old Style" w:hAnsi="Bookman Old Style"/>
-          <w:b/>
-          <w:lang w:val="en-IN"/>
-        </w:rPr>
-        <w:t>Selenium :</w:t>
-      </w:r>
-      <w:proofErr w:type="gramEnd"/>
-      <w:r>
-        <w:rPr>
-          <w:rFonts w:ascii="Bookman Old Style" w:hAnsi="Bookman Old Style"/>
-          <w:b/>
-          <w:lang w:val="en-IN"/>
-        </w:rPr>
-        <w:t xml:space="preserve"> </w:t>
+      <w:r>
+        <w:rPr>
+          <w:rFonts w:ascii="Bookman Old Style" w:hAnsi="Bookman Old Style"/>
+          <w:b/>
+          <w:lang w:val="en-IN"/>
+        </w:rPr>
+        <w:t xml:space="preserve">Selenium : </w:t>
       </w:r>
     </w:p>
     <w:p>
@@ -5241,21 +5016,12 @@
           <w:lang w:val="en-IN"/>
         </w:rPr>
       </w:pPr>
-      <w:proofErr w:type="spellStart"/>
-      <w:r>
-        <w:rPr>
-          <w:rFonts w:ascii="Bookman Old Style" w:hAnsi="Bookman Old Style"/>
-          <w:lang w:val="en-IN"/>
-        </w:rPr>
-        <w:t>htmltag</w:t>
-      </w:r>
-      <w:proofErr w:type="spellEnd"/>
-      <w:r>
-        <w:rPr>
-          <w:rFonts w:ascii="Bookman Old Style" w:hAnsi="Bookman Old Style"/>
-          <w:lang w:val="en-IN"/>
-        </w:rPr>
-        <w:t>[property=’value’]   =&gt;other than id or class</w:t>
+      <w:r>
+        <w:rPr>
+          <w:rFonts w:ascii="Bookman Old Style" w:hAnsi="Bookman Old Style"/>
+          <w:lang w:val="en-IN"/>
+        </w:rPr>
+        <w:t>htmltag[property=’value’]   =&gt;other than id or class</w:t>
       </w:r>
     </w:p>
     <w:p>
@@ -5267,21 +5033,12 @@
           <w:lang w:val="en-IN"/>
         </w:rPr>
       </w:pPr>
-      <w:proofErr w:type="gramStart"/>
-      <w:r>
-        <w:rPr>
-          <w:rFonts w:ascii="Bookman Old Style" w:hAnsi="Bookman Old Style"/>
-          <w:lang w:val="en-IN"/>
-        </w:rPr>
-        <w:t>input[</w:t>
-      </w:r>
-      <w:proofErr w:type="gramEnd"/>
-      <w:r>
-        <w:rPr>
-          <w:rFonts w:ascii="Bookman Old Style" w:hAnsi="Bookman Old Style"/>
-          <w:lang w:val="en-IN"/>
-        </w:rPr>
-        <w:t>placeholder='Username']</w:t>
+      <w:r>
+        <w:rPr>
+          <w:rFonts w:ascii="Bookman Old Style" w:hAnsi="Bookman Old Style"/>
+          <w:lang w:val="en-IN"/>
+        </w:rPr>
+        <w:t>input[placeholder='Username']</w:t>
       </w:r>
     </w:p>
     <w:p>
@@ -5297,31 +5054,13 @@
           <w:lang w:val="en-IN"/>
         </w:rPr>
       </w:pPr>
-      <w:proofErr w:type="spellStart"/>
-      <w:r>
-        <w:rPr>
-          <w:rFonts w:ascii="Bookman Old Style" w:hAnsi="Bookman Old Style"/>
-          <w:lang w:val="en-IN"/>
-        </w:rPr>
-        <w:t>htmltag#valueOfID</w:t>
-      </w:r>
-      <w:proofErr w:type="spellEnd"/>
-      <w:r>
-        <w:rPr>
-          <w:rFonts w:ascii="Bookman Old Style" w:hAnsi="Bookman Old Style"/>
-          <w:lang w:val="en-IN"/>
-        </w:rPr>
-        <w:t xml:space="preserve">   OR #</w:t>
-      </w:r>
-      <w:proofErr w:type="spellStart"/>
-      <w:r>
-        <w:rPr>
-          <w:rFonts w:ascii="Bookman Old Style" w:hAnsi="Bookman Old Style"/>
-          <w:lang w:val="en-IN"/>
-        </w:rPr>
-        <w:t>valueOfID</w:t>
-      </w:r>
-      <w:proofErr w:type="spellEnd"/>
+      <w:r>
+        <w:rPr>
+          <w:rFonts w:ascii="Bookman Old Style" w:hAnsi="Bookman Old Style"/>
+          <w:lang w:val="en-IN"/>
+        </w:rPr>
+        <w:t>htmltag#valueOfID   OR #valueOfID</w:t>
+      </w:r>
     </w:p>
     <w:p>
       <w:pPr>
@@ -5332,24 +5071,13 @@
           <w:lang w:val="en-IN"/>
         </w:rPr>
       </w:pPr>
-      <w:proofErr w:type="spellStart"/>
-      <w:proofErr w:type="gramStart"/>
-      <w:r>
-        <w:rPr>
-          <w:rFonts w:ascii="Bookman Old Style" w:hAnsi="Bookman Old Style"/>
-          <w:lang w:val="en-IN"/>
-        </w:rPr>
-        <w:t>input#</w:t>
-      </w:r>
-      <w:proofErr w:type="gramEnd"/>
-      <w:r>
-        <w:rPr>
-          <w:rFonts w:ascii="Bookman Old Style" w:hAnsi="Bookman Old Style"/>
-          <w:lang w:val="en-IN"/>
-        </w:rPr>
-        <w:t>username</w:t>
-      </w:r>
-      <w:proofErr w:type="spellEnd"/>
+      <w:r>
+        <w:rPr>
+          <w:rFonts w:ascii="Bookman Old Style" w:hAnsi="Bookman Old Style"/>
+          <w:lang w:val="en-IN"/>
+        </w:rPr>
+        <w:t>input#username</w:t>
+      </w:r>
     </w:p>
     <w:p>
       <w:pPr>
@@ -5364,23 +5092,12 @@
           <w:lang w:val="en-IN"/>
         </w:rPr>
       </w:pPr>
-      <w:proofErr w:type="spellStart"/>
-      <w:proofErr w:type="gramStart"/>
-      <w:r>
-        <w:rPr>
-          <w:rFonts w:ascii="Bookman Old Style" w:hAnsi="Bookman Old Style"/>
-          <w:lang w:val="en-IN"/>
-        </w:rPr>
-        <w:t>htmltag.valueOfClass</w:t>
-      </w:r>
-      <w:proofErr w:type="spellEnd"/>
-      <w:proofErr w:type="gramEnd"/>
-      <w:r>
-        <w:rPr>
-          <w:rFonts w:ascii="Bookman Old Style" w:hAnsi="Bookman Old Style"/>
-          <w:lang w:val="en-IN"/>
-        </w:rPr>
-        <w:t xml:space="preserve"> OR .</w:t>
+      <w:r>
+        <w:rPr>
+          <w:rFonts w:ascii="Bookman Old Style" w:hAnsi="Bookman Old Style"/>
+          <w:lang w:val="en-IN"/>
+        </w:rPr>
+        <w:t>htmltag.valueOfClass OR .</w:t>
       </w:r>
       <w:r>
         <w:rPr>
@@ -5389,7 +5106,6 @@
         </w:rPr>
         <w:t xml:space="preserve"> </w:t>
       </w:r>
-      <w:proofErr w:type="spellStart"/>
       <w:r>
         <w:rPr>
           <w:rFonts w:ascii="Bookman Old Style" w:hAnsi="Bookman Old Style"/>
@@ -5397,7 +5113,6 @@
         </w:rPr>
         <w:t>valueOfClass</w:t>
       </w:r>
-      <w:proofErr w:type="spellEnd"/>
     </w:p>
     <w:p>
       <w:pPr>
@@ -5408,7 +5123,6 @@
           <w:lang w:val="en-IN"/>
         </w:rPr>
       </w:pPr>
-      <w:proofErr w:type="spellStart"/>
       <w:r>
         <w:rPr>
           <w:rFonts w:ascii="Bookman Old Style" w:hAnsi="Bookman Old Style"/>
@@ -5416,7 +5130,6 @@
         </w:rPr>
         <w:t>input.textField</w:t>
       </w:r>
-      <w:proofErr w:type="spellEnd"/>
     </w:p>
     <w:p>
       <w:pPr>
@@ -5448,47 +5161,20 @@
           <w:lang w:val="en-IN"/>
         </w:rPr>
       </w:pPr>
-      <w:proofErr w:type="spellStart"/>
-      <w:proofErr w:type="gramStart"/>
-      <w:r>
-        <w:rPr>
-          <w:rFonts w:ascii="Bookman Old Style" w:hAnsi="Bookman Old Style"/>
-          <w:lang w:val="en-IN"/>
-        </w:rPr>
-        <w:t>htmltag</w:t>
-      </w:r>
-      <w:proofErr w:type="spellEnd"/>
-      <w:r>
-        <w:rPr>
-          <w:rFonts w:ascii="Bookman Old Style" w:hAnsi="Bookman Old Style"/>
-          <w:lang w:val="en-IN"/>
-        </w:rPr>
-        <w:t>[</w:t>
-      </w:r>
-      <w:proofErr w:type="gramEnd"/>
-      <w:r>
-        <w:rPr>
-          <w:rFonts w:ascii="Bookman Old Style" w:hAnsi="Bookman Old Style"/>
-          <w:lang w:val="en-IN"/>
-        </w:rPr>
-        <w:t>property=’value’]</w:t>
-      </w:r>
-      <w:r>
-        <w:rPr>
-          <w:rFonts w:ascii="Bookman Old Style" w:hAnsi="Bookman Old Style"/>
-          <w:lang w:val="en-IN"/>
-        </w:rPr>
-        <w:t xml:space="preserve">  &gt; </w:t>
-      </w:r>
-      <w:proofErr w:type="spellStart"/>
-      <w:r>
-        <w:rPr>
-          <w:rFonts w:ascii="Bookman Old Style" w:hAnsi="Bookman Old Style"/>
-          <w:lang w:val="en-IN"/>
-        </w:rPr>
-        <w:t>childTag</w:t>
-      </w:r>
-      <w:proofErr w:type="spellEnd"/>
+      <w:r>
+        <w:rPr>
+          <w:rFonts w:ascii="Bookman Old Style" w:hAnsi="Bookman Old Style"/>
+          <w:lang w:val="en-IN"/>
+        </w:rPr>
+        <w:t>htmltag[property=’value’]</w:t>
+      </w:r>
+      <w:r>
+        <w:rPr>
+          <w:rFonts w:ascii="Bookman Old Style" w:hAnsi="Bookman Old Style"/>
+          <w:lang w:val="en-IN"/>
+        </w:rPr>
+        <w:t xml:space="preserve">  &gt; childTag</w:t>
+      </w:r>
     </w:p>
     <w:p>
       <w:pPr>
@@ -5504,23 +5190,7 @@
           <w:rFonts w:ascii="Bookman Old Style" w:hAnsi="Bookman Old Style"/>
           <w:lang w:val="en-IN"/>
         </w:rPr>
-        <w:t>#</w:t>
-      </w:r>
-      <w:proofErr w:type="spellStart"/>
-      <w:r>
-        <w:rPr>
-          <w:rFonts w:ascii="Bookman Old Style" w:hAnsi="Bookman Old Style"/>
-          <w:lang w:val="en-IN"/>
-        </w:rPr>
-        <w:t>loginButton</w:t>
-      </w:r>
-      <w:proofErr w:type="spellEnd"/>
-      <w:r>
-        <w:rPr>
-          <w:rFonts w:ascii="Bookman Old Style" w:hAnsi="Bookman Old Style"/>
-          <w:lang w:val="en-IN"/>
-        </w:rPr>
-        <w:t xml:space="preserve"> &gt; div</w:t>
+        <w:t>#loginButton &gt; div</w:t>
       </w:r>
     </w:p>
     <w:p>
@@ -5562,7 +5232,6 @@
           <w:lang w:val="en-IN"/>
         </w:rPr>
       </w:pPr>
-      <w:proofErr w:type="spellStart"/>
       <w:r>
         <w:rPr>
           <w:rFonts w:ascii="Bookman Old Style" w:hAnsi="Bookman Old Style"/>
@@ -5571,7 +5240,6 @@
         </w:rPr>
         <w:t>Xpath</w:t>
       </w:r>
-      <w:proofErr w:type="spellEnd"/>
     </w:p>
     <w:p>
       <w:pPr>
@@ -5600,23 +5268,7 @@
           <w:rFonts w:ascii="Bookman Old Style" w:hAnsi="Bookman Old Style"/>
           <w:lang w:val="en-IN"/>
         </w:rPr>
-        <w:t>//</w:t>
-      </w:r>
-      <w:proofErr w:type="spellStart"/>
-      <w:r>
-        <w:rPr>
-          <w:rFonts w:ascii="Bookman Old Style" w:hAnsi="Bookman Old Style"/>
-          <w:lang w:val="en-IN"/>
-        </w:rPr>
-        <w:t>htmltag</w:t>
-      </w:r>
-      <w:proofErr w:type="spellEnd"/>
-      <w:r>
-        <w:rPr>
-          <w:rFonts w:ascii="Bookman Old Style" w:hAnsi="Bookman Old Style"/>
-          <w:lang w:val="en-IN"/>
-        </w:rPr>
-        <w:t>[@property=’value’]</w:t>
+        <w:t>//htmltag[@property=’value’]</w:t>
       </w:r>
     </w:p>
     <w:p>
@@ -5665,46 +5317,14 @@
           <w:rFonts w:ascii="Bookman Old Style" w:hAnsi="Bookman Old Style"/>
           <w:lang w:val="en-IN"/>
         </w:rPr>
-        <w:t xml:space="preserve">Checkbox on </w:t>
-      </w:r>
-      <w:proofErr w:type="spellStart"/>
-      <w:r>
-        <w:rPr>
-          <w:rFonts w:ascii="Bookman Old Style" w:hAnsi="Bookman Old Style"/>
-          <w:lang w:val="en-IN"/>
-        </w:rPr>
-        <w:t>Actitime</w:t>
-      </w:r>
-      <w:proofErr w:type="spellEnd"/>
-      <w:r>
-        <w:rPr>
-          <w:rFonts w:ascii="Bookman Old Style" w:hAnsi="Bookman Old Style"/>
-          <w:lang w:val="en-IN"/>
-        </w:rPr>
-        <w:t xml:space="preserve">-Login Page -  </w:t>
-      </w:r>
-      <w:r>
-        <w:rPr>
-          <w:rFonts w:ascii="Bookman Old Style" w:hAnsi="Bookman Old Style"/>
-          <w:lang w:val="en-IN"/>
-        </w:rPr>
-        <w:t>//input[@id='</w:t>
-      </w:r>
-      <w:proofErr w:type="spellStart"/>
-      <w:r>
-        <w:rPr>
-          <w:rFonts w:ascii="Bookman Old Style" w:hAnsi="Bookman Old Style"/>
-          <w:lang w:val="en-IN"/>
-        </w:rPr>
-        <w:t>keepLoggedInCheckBox</w:t>
-      </w:r>
-      <w:proofErr w:type="spellEnd"/>
-      <w:r>
-        <w:rPr>
-          <w:rFonts w:ascii="Bookman Old Style" w:hAnsi="Bookman Old Style"/>
-          <w:lang w:val="en-IN"/>
-        </w:rPr>
-        <w:t>']</w:t>
+        <w:t xml:space="preserve">Checkbox on Actitime-Login Page -  </w:t>
+      </w:r>
+      <w:r>
+        <w:rPr>
+          <w:rFonts w:ascii="Bookman Old Style" w:hAnsi="Bookman Old Style"/>
+          <w:lang w:val="en-IN"/>
+        </w:rPr>
+        <w:t>//input[@id='keepLoggedInCheckBox']</w:t>
       </w:r>
     </w:p>
     <w:p>
@@ -5720,44 +5340,19 @@
           <w:lang w:val="en-IN"/>
         </w:rPr>
       </w:pPr>
-      <w:proofErr w:type="spellStart"/>
-      <w:r>
-        <w:rPr>
-          <w:rFonts w:ascii="Bookman Old Style" w:hAnsi="Bookman Old Style"/>
-          <w:lang w:val="en-IN"/>
-        </w:rPr>
-        <w:t>Redbus</w:t>
-      </w:r>
-      <w:proofErr w:type="spellEnd"/>
-      <w:r>
-        <w:rPr>
-          <w:rFonts w:ascii="Bookman Old Style" w:hAnsi="Bookman Old Style"/>
-          <w:lang w:val="en-IN"/>
-        </w:rPr>
-        <w:t xml:space="preserve"> - </w:t>
-      </w:r>
-      <w:r>
-        <w:rPr>
-          <w:rFonts w:ascii="Bookman Old Style" w:hAnsi="Bookman Old Style"/>
-          <w:lang w:val="en-IN"/>
-        </w:rPr>
-        <w:t>//a[@id='</w:t>
-      </w:r>
-      <w:proofErr w:type="spellStart"/>
-      <w:r>
-        <w:rPr>
-          <w:rFonts w:ascii="Bookman Old Style" w:hAnsi="Bookman Old Style"/>
-          <w:lang w:val="en-IN"/>
-        </w:rPr>
-        <w:t>redBus</w:t>
-      </w:r>
-      <w:proofErr w:type="spellEnd"/>
-      <w:r>
-        <w:rPr>
-          <w:rFonts w:ascii="Bookman Old Style" w:hAnsi="Bookman Old Style"/>
-          <w:lang w:val="en-IN"/>
-        </w:rPr>
-        <w:t xml:space="preserve"> Bus Hire']</w:t>
+      <w:r>
+        <w:rPr>
+          <w:rFonts w:ascii="Bookman Old Style" w:hAnsi="Bookman Old Style"/>
+          <w:lang w:val="en-IN"/>
+        </w:rPr>
+        <w:t xml:space="preserve">Redbus - </w:t>
+      </w:r>
+      <w:r>
+        <w:rPr>
+          <w:rFonts w:ascii="Bookman Old Style" w:hAnsi="Bookman Old Style"/>
+          <w:lang w:val="en-IN"/>
+        </w:rPr>
+        <w:t>//a[@id='redBus Bus Hire']</w:t>
       </w:r>
     </w:p>
     <w:p>
@@ -5792,7 +5387,6 @@
           <w:lang w:val="en-IN"/>
         </w:rPr>
       </w:pPr>
-      <w:proofErr w:type="spellStart"/>
       <w:r>
         <w:rPr>
           <w:rFonts w:ascii="Bookman Old Style" w:hAnsi="Bookman Old Style"/>
@@ -5800,16 +5394,7 @@
           <w:lang w:val="en-IN"/>
         </w:rPr>
         <w:lastRenderedPageBreak/>
-        <w:t>Xpath</w:t>
-      </w:r>
-      <w:proofErr w:type="spellEnd"/>
-      <w:r>
-        <w:rPr>
-          <w:rFonts w:ascii="Bookman Old Style" w:hAnsi="Bookman Old Style"/>
-          <w:b/>
-          <w:lang w:val="en-IN"/>
-        </w:rPr>
-        <w:t xml:space="preserve"> using Functions:</w:t>
+        <w:t>Xpath using Functions:</w:t>
       </w:r>
     </w:p>
     <w:p>
@@ -5851,23 +5436,7 @@
           <w:rFonts w:ascii="Bookman Old Style" w:hAnsi="Bookman Old Style"/>
           <w:lang w:val="en-IN"/>
         </w:rPr>
-        <w:t>//</w:t>
-      </w:r>
-      <w:proofErr w:type="spellStart"/>
-      <w:r>
-        <w:rPr>
-          <w:rFonts w:ascii="Bookman Old Style" w:hAnsi="Bookman Old Style"/>
-          <w:lang w:val="en-IN"/>
-        </w:rPr>
-        <w:t>htmltag</w:t>
-      </w:r>
-      <w:proofErr w:type="spellEnd"/>
-      <w:r>
-        <w:rPr>
-          <w:rFonts w:ascii="Bookman Old Style" w:hAnsi="Bookman Old Style"/>
-          <w:lang w:val="en-IN"/>
-        </w:rPr>
-        <w:t>[text()=’Exact text on application’]</w:t>
+        <w:t>//htmltag[text()=’Exact text on application’]</w:t>
       </w:r>
     </w:p>
     <w:p>
@@ -5888,23 +5457,7 @@
           <w:rFonts w:ascii="Bookman Old Style" w:hAnsi="Bookman Old Style"/>
           <w:lang w:val="en-IN"/>
         </w:rPr>
-        <w:t xml:space="preserve">Ex – </w:t>
-      </w:r>
-      <w:proofErr w:type="spellStart"/>
-      <w:r>
-        <w:rPr>
-          <w:rFonts w:ascii="Bookman Old Style" w:hAnsi="Bookman Old Style"/>
-          <w:lang w:val="en-IN"/>
-        </w:rPr>
-        <w:t>RedBus</w:t>
-      </w:r>
-      <w:proofErr w:type="spellEnd"/>
-      <w:r>
-        <w:rPr>
-          <w:rFonts w:ascii="Bookman Old Style" w:hAnsi="Bookman Old Style"/>
-          <w:lang w:val="en-IN"/>
-        </w:rPr>
-        <w:t xml:space="preserve"> -&gt;  </w:t>
+        <w:t xml:space="preserve">Ex – RedBus -&gt;  </w:t>
       </w:r>
     </w:p>
     <w:p>
@@ -6058,17 +5611,8 @@
           <w:rFonts w:ascii="Bookman Old Style" w:hAnsi="Bookman Old Style"/>
           <w:lang w:val="en-IN"/>
         </w:rPr>
-        <w:t xml:space="preserve">Ex – </w:t>
-      </w:r>
-      <w:proofErr w:type="spellStart"/>
-      <w:r>
-        <w:rPr>
-          <w:rFonts w:ascii="Bookman Old Style" w:hAnsi="Bookman Old Style"/>
-          <w:lang w:val="en-IN"/>
-        </w:rPr>
-        <w:t>RedBus</w:t>
-      </w:r>
-      <w:proofErr w:type="spellEnd"/>
+        <w:t>Ex – RedBus</w:t>
+      </w:r>
     </w:p>
     <w:p>
       <w:pPr>
@@ -6109,17 +5653,8 @@
           <w:rFonts w:ascii="Bookman Old Style" w:hAnsi="Bookman Old Style"/>
           <w:lang w:val="en-IN"/>
         </w:rPr>
-        <w:t xml:space="preserve">Ex – </w:t>
-      </w:r>
-      <w:proofErr w:type="spellStart"/>
-      <w:r>
-        <w:rPr>
-          <w:rFonts w:ascii="Bookman Old Style" w:hAnsi="Bookman Old Style"/>
-          <w:lang w:val="en-IN"/>
-        </w:rPr>
-        <w:t>Actitime</w:t>
-      </w:r>
-      <w:proofErr w:type="spellEnd"/>
+        <w:t>Ex – Actitime</w:t>
+      </w:r>
     </w:p>
     <w:p>
       <w:pPr>
@@ -6139,39 +5674,7 @@
           <w:rFonts w:ascii="Bookman Old Style" w:hAnsi="Bookman Old Style"/>
           <w:lang w:val="en-IN"/>
         </w:rPr>
-        <w:t>//</w:t>
-      </w:r>
-      <w:proofErr w:type="spellStart"/>
-      <w:r>
-        <w:rPr>
-          <w:rFonts w:ascii="Bookman Old Style" w:hAnsi="Bookman Old Style"/>
-          <w:lang w:val="en-IN"/>
-        </w:rPr>
-        <w:t>img</w:t>
-      </w:r>
-      <w:proofErr w:type="spellEnd"/>
-      <w:r>
-        <w:rPr>
-          <w:rFonts w:ascii="Bookman Old Style" w:hAnsi="Bookman Old Style"/>
-          <w:lang w:val="en-IN"/>
-        </w:rPr>
-        <w:t>[contains(@</w:t>
-      </w:r>
-      <w:proofErr w:type="spellStart"/>
-      <w:r>
-        <w:rPr>
-          <w:rFonts w:ascii="Bookman Old Style" w:hAnsi="Bookman Old Style"/>
-          <w:lang w:val="en-IN"/>
-        </w:rPr>
-        <w:t>src,'timer.png</w:t>
-      </w:r>
-      <w:proofErr w:type="spellEnd"/>
-      <w:r>
-        <w:rPr>
-          <w:rFonts w:ascii="Bookman Old Style" w:hAnsi="Bookman Old Style"/>
-          <w:lang w:val="en-IN"/>
-        </w:rPr>
-        <w:t>')]</w:t>
+        <w:t>//img[contains(@src,'timer.png')]</w:t>
       </w:r>
     </w:p>
     <w:p>
@@ -6213,23 +5716,7 @@
           <w:rFonts w:ascii="Bookman Old Style" w:hAnsi="Bookman Old Style"/>
           <w:lang w:val="en-IN"/>
         </w:rPr>
-        <w:t xml:space="preserve">Ex – </w:t>
-      </w:r>
-      <w:proofErr w:type="spellStart"/>
-      <w:r>
-        <w:rPr>
-          <w:rFonts w:ascii="Bookman Old Style" w:hAnsi="Bookman Old Style"/>
-          <w:lang w:val="en-IN"/>
-        </w:rPr>
-        <w:t>gsmarena</w:t>
-      </w:r>
-      <w:proofErr w:type="spellEnd"/>
-      <w:r>
-        <w:rPr>
-          <w:rFonts w:ascii="Bookman Old Style" w:hAnsi="Bookman Old Style"/>
-          <w:lang w:val="en-IN"/>
-        </w:rPr>
-        <w:t>/apple page</w:t>
+        <w:t>Ex – gsmarena/apple page</w:t>
       </w:r>
     </w:p>
     <w:p>
@@ -6250,23 +5737,7 @@
           <w:rFonts w:ascii="Bookman Old Style" w:hAnsi="Bookman Old Style"/>
           <w:lang w:val="en-IN"/>
         </w:rPr>
-        <w:t xml:space="preserve">//span[contains(text(),'6 </w:t>
-      </w:r>
-      <w:proofErr w:type="spellStart"/>
-      <w:r>
-        <w:rPr>
-          <w:rFonts w:ascii="Bookman Old Style" w:hAnsi="Bookman Old Style"/>
-          <w:lang w:val="en-IN"/>
-        </w:rPr>
-        <w:t>Alumi</w:t>
-      </w:r>
-      <w:proofErr w:type="spellEnd"/>
-      <w:r>
-        <w:rPr>
-          <w:rFonts w:ascii="Bookman Old Style" w:hAnsi="Bookman Old Style"/>
-          <w:lang w:val="en-IN"/>
-        </w:rPr>
-        <w:t>')]</w:t>
+        <w:t>//span[contains(text(),'6 Alumi')]</w:t>
       </w:r>
     </w:p>
     <w:p>
@@ -6378,23 +5849,7 @@
           <w:rFonts w:ascii="Bookman Old Style" w:hAnsi="Bookman Old Style"/>
           <w:lang w:val="en-IN"/>
         </w:rPr>
-        <w:t xml:space="preserve">Ex – </w:t>
-      </w:r>
-      <w:proofErr w:type="spellStart"/>
-      <w:r>
-        <w:rPr>
-          <w:rFonts w:ascii="Bookman Old Style" w:hAnsi="Bookman Old Style"/>
-          <w:lang w:val="en-IN"/>
-        </w:rPr>
-        <w:t>gsmarena</w:t>
-      </w:r>
-      <w:proofErr w:type="spellEnd"/>
-      <w:r>
-        <w:rPr>
-          <w:rFonts w:ascii="Bookman Old Style" w:hAnsi="Bookman Old Style"/>
-          <w:lang w:val="en-IN"/>
-        </w:rPr>
-        <w:t>/apple page</w:t>
+        <w:t>Ex – gsmarena/apple page</w:t>
       </w:r>
     </w:p>
     <w:p>
@@ -6415,23 +5870,7 @@
           <w:rFonts w:ascii="Bookman Old Style" w:hAnsi="Bookman Old Style"/>
           <w:lang w:val="en-IN"/>
         </w:rPr>
-        <w:t>//span[starts-with(text(),'</w:t>
-      </w:r>
-      <w:proofErr w:type="spellStart"/>
-      <w:r>
-        <w:rPr>
-          <w:rFonts w:ascii="Bookman Old Style" w:hAnsi="Bookman Old Style"/>
-          <w:lang w:val="en-IN"/>
-        </w:rPr>
-        <w:t>iPhone</w:t>
-      </w:r>
-      <w:proofErr w:type="spellEnd"/>
-      <w:r>
-        <w:rPr>
-          <w:rFonts w:ascii="Bookman Old Style" w:hAnsi="Bookman Old Style"/>
-          <w:lang w:val="en-IN"/>
-        </w:rPr>
-        <w:t>')]</w:t>
+        <w:t>//span[starts-with(text(),'iPhone')]</w:t>
       </w:r>
     </w:p>
     <w:p>
@@ -6452,23 +5891,7 @@
           <w:rFonts w:ascii="Bookman Old Style" w:hAnsi="Bookman Old Style"/>
           <w:lang w:val="en-IN"/>
         </w:rPr>
-        <w:t>//span[starts-with(text(),'</w:t>
-      </w:r>
-      <w:proofErr w:type="spellStart"/>
-      <w:r>
-        <w:rPr>
-          <w:rFonts w:ascii="Bookman Old Style" w:hAnsi="Bookman Old Style"/>
-          <w:lang w:val="en-IN"/>
-        </w:rPr>
-        <w:t>iPad</w:t>
-      </w:r>
-      <w:proofErr w:type="spellEnd"/>
-      <w:r>
-        <w:rPr>
-          <w:rFonts w:ascii="Bookman Old Style" w:hAnsi="Bookman Old Style"/>
-          <w:lang w:val="en-IN"/>
-        </w:rPr>
-        <w:t xml:space="preserve"> Pro')]</w:t>
+        <w:t>//span[starts-with(text(),'iPad Pro')]</w:t>
       </w:r>
     </w:p>
     <w:p>
@@ -6485,23 +5908,13 @@
           <w:lang w:val="en-IN"/>
         </w:rPr>
       </w:pPr>
-      <w:proofErr w:type="spellStart"/>
-      <w:r>
-        <w:rPr>
-          <w:rFonts w:ascii="Bookman Old Style" w:hAnsi="Bookman Old Style"/>
-          <w:b/>
-          <w:lang w:val="en-IN"/>
-        </w:rPr>
-        <w:t>Xpath</w:t>
-      </w:r>
-      <w:proofErr w:type="spellEnd"/>
-      <w:r>
-        <w:rPr>
-          <w:rFonts w:ascii="Bookman Old Style" w:hAnsi="Bookman Old Style"/>
-          <w:b/>
-          <w:lang w:val="en-IN"/>
-        </w:rPr>
-        <w:t xml:space="preserve"> using  LOGICAL OPERATORS</w:t>
+      <w:r>
+        <w:rPr>
+          <w:rFonts w:ascii="Bookman Old Style" w:hAnsi="Bookman Old Style"/>
+          <w:b/>
+          <w:lang w:val="en-IN"/>
+        </w:rPr>
+        <w:t>Xpath using  LOGICAL OPERATORS</w:t>
       </w:r>
     </w:p>
     <w:p>
@@ -6543,23 +5956,7 @@
           <w:rFonts w:ascii="Bookman Old Style" w:hAnsi="Bookman Old Style"/>
           <w:lang w:val="en-IN"/>
         </w:rPr>
-        <w:t>//input[@name='username' or @name='</w:t>
-      </w:r>
-      <w:proofErr w:type="spellStart"/>
-      <w:r>
-        <w:rPr>
-          <w:rFonts w:ascii="Bookman Old Style" w:hAnsi="Bookman Old Style"/>
-          <w:lang w:val="en-IN"/>
-        </w:rPr>
-        <w:t>pwd</w:t>
-      </w:r>
-      <w:proofErr w:type="spellEnd"/>
-      <w:r>
-        <w:rPr>
-          <w:rFonts w:ascii="Bookman Old Style" w:hAnsi="Bookman Old Style"/>
-          <w:lang w:val="en-IN"/>
-        </w:rPr>
-        <w:t>']</w:t>
+        <w:t>//input[@name='username' or @name='pwd']</w:t>
       </w:r>
     </w:p>
     <w:p>
@@ -6615,23 +6012,7 @@
           <w:rFonts w:ascii="Bookman Old Style" w:hAnsi="Bookman Old Style"/>
           <w:lang w:val="en-IN"/>
         </w:rPr>
-        <w:t xml:space="preserve">Ex- </w:t>
-      </w:r>
-      <w:proofErr w:type="spellStart"/>
-      <w:r>
-        <w:rPr>
-          <w:rFonts w:ascii="Bookman Old Style" w:hAnsi="Bookman Old Style"/>
-          <w:lang w:val="en-IN"/>
-        </w:rPr>
-        <w:t>Redbus</w:t>
-      </w:r>
-      <w:proofErr w:type="spellEnd"/>
-      <w:r>
-        <w:rPr>
-          <w:rFonts w:ascii="Bookman Old Style" w:hAnsi="Bookman Old Style"/>
-          <w:lang w:val="en-IN"/>
-        </w:rPr>
-        <w:t xml:space="preserve"> calendar </w:t>
+        <w:t xml:space="preserve">Ex- Redbus calendar </w:t>
       </w:r>
     </w:p>
     <w:p>
@@ -6753,23 +6134,7 @@
           <w:rFonts w:ascii="Bookman Old Style" w:hAnsi="Bookman Old Style"/>
           <w:lang w:val="en-IN"/>
         </w:rPr>
-        <w:t>//</w:t>
-      </w:r>
-      <w:proofErr w:type="spellStart"/>
-      <w:r>
-        <w:rPr>
-          <w:rFonts w:ascii="Bookman Old Style" w:hAnsi="Bookman Old Style"/>
-          <w:lang w:val="en-IN"/>
-        </w:rPr>
-        <w:t>xpath</w:t>
-      </w:r>
-      <w:proofErr w:type="spellEnd"/>
-      <w:r>
-        <w:rPr>
-          <w:rFonts w:ascii="Bookman Old Style" w:hAnsi="Bookman Old Style"/>
-          <w:lang w:val="en-IN"/>
-        </w:rPr>
-        <w:t xml:space="preserve"> for parent/immediate child</w:t>
+        <w:t>//xpath for parent/immediate child</w:t>
       </w:r>
     </w:p>
     <w:p>
@@ -6790,46 +6155,14 @@
           <w:rFonts w:ascii="Bookman Old Style" w:hAnsi="Bookman Old Style"/>
           <w:lang w:val="en-IN"/>
         </w:rPr>
-        <w:t xml:space="preserve">Ex – </w:t>
-      </w:r>
-      <w:proofErr w:type="spellStart"/>
-      <w:r>
-        <w:rPr>
-          <w:rFonts w:ascii="Bookman Old Style" w:hAnsi="Bookman Old Style"/>
-          <w:lang w:val="en-IN"/>
-        </w:rPr>
-        <w:t>actitime</w:t>
-      </w:r>
-      <w:proofErr w:type="spellEnd"/>
-      <w:r>
-        <w:rPr>
-          <w:rFonts w:ascii="Bookman Old Style" w:hAnsi="Bookman Old Style"/>
-          <w:lang w:val="en-IN"/>
-        </w:rPr>
-        <w:t xml:space="preserve"> - </w:t>
-      </w:r>
-      <w:r>
-        <w:rPr>
-          <w:rFonts w:ascii="Bookman Old Style" w:hAnsi="Bookman Old Style"/>
-          <w:lang w:val="en-IN"/>
-        </w:rPr>
-        <w:t>//a[@id='</w:t>
-      </w:r>
-      <w:proofErr w:type="spellStart"/>
-      <w:r>
-        <w:rPr>
-          <w:rFonts w:ascii="Bookman Old Style" w:hAnsi="Bookman Old Style"/>
-          <w:lang w:val="en-IN"/>
-        </w:rPr>
-        <w:t>loginButton</w:t>
-      </w:r>
-      <w:proofErr w:type="spellEnd"/>
-      <w:r>
-        <w:rPr>
-          <w:rFonts w:ascii="Bookman Old Style" w:hAnsi="Bookman Old Style"/>
-          <w:lang w:val="en-IN"/>
-        </w:rPr>
-        <w:t>']/div</w:t>
+        <w:t xml:space="preserve">Ex – actitime - </w:t>
+      </w:r>
+      <w:r>
+        <w:rPr>
+          <w:rFonts w:ascii="Bookman Old Style" w:hAnsi="Bookman Old Style"/>
+          <w:lang w:val="en-IN"/>
+        </w:rPr>
+        <w:t>//a[@id='loginButton']/div</w:t>
       </w:r>
     </w:p>
     <w:p>
@@ -6850,23 +6183,7 @@
           <w:rFonts w:ascii="Bookman Old Style" w:hAnsi="Bookman Old Style"/>
           <w:lang w:val="en-IN"/>
         </w:rPr>
-        <w:t>//</w:t>
-      </w:r>
-      <w:proofErr w:type="spellStart"/>
-      <w:r>
-        <w:rPr>
-          <w:rFonts w:ascii="Bookman Old Style" w:hAnsi="Bookman Old Style"/>
-          <w:lang w:val="en-IN"/>
-        </w:rPr>
-        <w:t>xpath</w:t>
-      </w:r>
-      <w:proofErr w:type="spellEnd"/>
-      <w:r>
-        <w:rPr>
-          <w:rFonts w:ascii="Bookman Old Style" w:hAnsi="Bookman Old Style"/>
-          <w:lang w:val="en-IN"/>
-        </w:rPr>
-        <w:t xml:space="preserve"> for parent// not immediate child</w:t>
+        <w:t>//xpath for parent// not immediate child</w:t>
       </w:r>
     </w:p>
     <w:p>
@@ -6887,23 +6204,7 @@
           <w:rFonts w:ascii="Bookman Old Style" w:hAnsi="Bookman Old Style"/>
           <w:lang w:val="en-IN"/>
         </w:rPr>
-        <w:t>//td[@class='</w:t>
-      </w:r>
-      <w:proofErr w:type="spellStart"/>
-      <w:r>
-        <w:rPr>
-          <w:rFonts w:ascii="Bookman Old Style" w:hAnsi="Bookman Old Style"/>
-          <w:lang w:val="en-IN"/>
-        </w:rPr>
-        <w:t>keepLoggedIn</w:t>
-      </w:r>
-      <w:proofErr w:type="spellEnd"/>
-      <w:r>
-        <w:rPr>
-          <w:rFonts w:ascii="Bookman Old Style" w:hAnsi="Bookman Old Style"/>
-          <w:lang w:val="en-IN"/>
-        </w:rPr>
-        <w:t>']//div[text()='Login ']</w:t>
+        <w:t>//td[@class='keepLoggedIn']//div[text()='Login ']</w:t>
       </w:r>
     </w:p>
     <w:p>
@@ -6952,39 +6253,7 @@
           <w:rFonts w:ascii="Bookman Old Style" w:hAnsi="Bookman Old Style"/>
           <w:lang w:val="en-IN"/>
         </w:rPr>
-        <w:t xml:space="preserve">Step1 </w:t>
-      </w:r>
-      <w:proofErr w:type="gramStart"/>
-      <w:r>
-        <w:rPr>
-          <w:rFonts w:ascii="Bookman Old Style" w:hAnsi="Bookman Old Style"/>
-          <w:lang w:val="en-IN"/>
-        </w:rPr>
-        <w:t>-  write</w:t>
-      </w:r>
-      <w:proofErr w:type="gramEnd"/>
-      <w:r>
-        <w:rPr>
-          <w:rFonts w:ascii="Bookman Old Style" w:hAnsi="Bookman Old Style"/>
-          <w:lang w:val="en-IN"/>
-        </w:rPr>
-        <w:t xml:space="preserve"> </w:t>
-      </w:r>
-      <w:proofErr w:type="spellStart"/>
-      <w:r>
-        <w:rPr>
-          <w:rFonts w:ascii="Bookman Old Style" w:hAnsi="Bookman Old Style"/>
-          <w:lang w:val="en-IN"/>
-        </w:rPr>
-        <w:t>xpath</w:t>
-      </w:r>
-      <w:proofErr w:type="spellEnd"/>
-      <w:r>
-        <w:rPr>
-          <w:rFonts w:ascii="Bookman Old Style" w:hAnsi="Bookman Old Style"/>
-          <w:lang w:val="en-IN"/>
-        </w:rPr>
-        <w:t xml:space="preserve"> to independent element</w:t>
+        <w:t>Step1 -  write xpath to independent element</w:t>
       </w:r>
     </w:p>
     <w:p>
@@ -7005,7 +6274,6 @@
         <w:tab/>
         <w:t>//</w:t>
       </w:r>
-      <w:proofErr w:type="spellStart"/>
       <w:r>
         <w:rPr>
           <w:rFonts w:ascii="Bookman Old Style" w:hAnsi="Bookman Old Style"/>
@@ -7015,7 +6283,6 @@
         </w:rPr>
         <w:t>th</w:t>
       </w:r>
-      <w:proofErr w:type="spellEnd"/>
       <w:r>
         <w:rPr>
           <w:b/>
@@ -7030,9 +6297,35 @@
           <w:color w:val="5F497A" w:themeColor="accent4" w:themeShade="BF"/>
           <w:lang w:val="en-IN"/>
         </w:rPr>
+        <w:t>[text()='Produced by']</w:t>
+      </w:r>
+    </w:p>
+    <w:p>
+      <w:pPr>
+        <w:pStyle w:val="ListParagraph"/>
+        <w:spacing w:after="0" w:line="360" w:lineRule="auto"/>
+        <w:ind w:left="1440"/>
+        <w:rPr>
+          <w:rFonts w:ascii="Bookman Old Style" w:hAnsi="Bookman Old Style"/>
+          <w:lang w:val="en-IN"/>
+        </w:rPr>
+      </w:pPr>
+      <w:r>
+        <w:rPr>
+          <w:rFonts w:ascii="Bookman Old Style" w:hAnsi="Bookman Old Style"/>
+          <w:lang w:val="en-IN"/>
+        </w:rPr>
+        <w:t>Step2 – put the complete independent element expression inside square bracket //</w:t>
+      </w:r>
+      <w:r>
+        <w:rPr>
+          <w:rFonts w:ascii="Bookman Old Style" w:hAnsi="Bookman Old Style"/>
+          <w:b/>
+          <w:color w:val="F79646" w:themeColor="accent6"/>
+          <w:lang w:val="en-IN"/>
+        </w:rPr>
         <w:t>[</w:t>
       </w:r>
-      <w:proofErr w:type="gramStart"/>
       <w:r>
         <w:rPr>
           <w:rFonts w:ascii="Bookman Old Style" w:hAnsi="Bookman Old Style"/>
@@ -7040,17 +6333,32 @@
           <w:color w:val="5F497A" w:themeColor="accent4" w:themeShade="BF"/>
           <w:lang w:val="en-IN"/>
         </w:rPr>
-        <w:t>text(</w:t>
-      </w:r>
-      <w:proofErr w:type="gramEnd"/>
-      <w:r>
-        <w:rPr>
-          <w:rFonts w:ascii="Bookman Old Style" w:hAnsi="Bookman Old Style"/>
+        <w:t>th</w:t>
+      </w:r>
+      <w:r>
+        <w:rPr>
           <w:b/>
           <w:color w:val="5F497A" w:themeColor="accent4" w:themeShade="BF"/>
-          <w:lang w:val="en-IN"/>
-        </w:rPr>
-        <w:t>)='Produced by']</w:t>
+        </w:rPr>
+        <w:t xml:space="preserve"> </w:t>
+      </w:r>
+      <w:r>
+        <w:rPr>
+          <w:rFonts w:ascii="Bookman Old Style" w:hAnsi="Bookman Old Style"/>
+          <w:b/>
+          <w:color w:val="5F497A" w:themeColor="accent4" w:themeShade="BF"/>
+          <w:lang w:val="en-IN"/>
+        </w:rPr>
+        <w:t>[text()='Produced by']</w:t>
+      </w:r>
+      <w:r>
+        <w:rPr>
+          <w:rFonts w:ascii="Bookman Old Style" w:hAnsi="Bookman Old Style"/>
+          <w:b/>
+          <w:color w:val="F79646" w:themeColor="accent6"/>
+          <w:lang w:val="en-IN"/>
+        </w:rPr>
+        <w:t>]</w:t>
       </w:r>
     </w:p>
     <w:p>
@@ -7068,7 +6376,34 @@
           <w:rFonts w:ascii="Bookman Old Style" w:hAnsi="Bookman Old Style"/>
           <w:lang w:val="en-IN"/>
         </w:rPr>
-        <w:t>Step2 – put the complete independent element expression inside square bracket //</w:t>
+        <w:t>step3 – specifying the parent html tag xpath</w:t>
+      </w:r>
+    </w:p>
+    <w:p>
+      <w:pPr>
+        <w:pStyle w:val="ListParagraph"/>
+        <w:spacing w:after="0" w:line="360" w:lineRule="auto"/>
+        <w:ind w:left="1440" w:firstLine="720"/>
+        <w:rPr>
+          <w:rFonts w:ascii="Bookman Old Style" w:hAnsi="Bookman Old Style"/>
+          <w:lang w:val="en-IN"/>
+        </w:rPr>
+      </w:pPr>
+      <w:r>
+        <w:rPr>
+          <w:rFonts w:ascii="Bookman Old Style" w:hAnsi="Bookman Old Style"/>
+          <w:lang w:val="en-IN"/>
+        </w:rPr>
+        <w:t>//</w:t>
+      </w:r>
+      <w:r>
+        <w:rPr>
+          <w:rFonts w:ascii="Bookman Old Style" w:hAnsi="Bookman Old Style"/>
+          <w:b/>
+          <w:color w:val="FF0000"/>
+          <w:lang w:val="en-IN"/>
+        </w:rPr>
+        <w:t>tr</w:t>
       </w:r>
       <w:r>
         <w:rPr>
@@ -7079,7 +6414,6 @@
         </w:rPr>
         <w:t>[</w:t>
       </w:r>
-      <w:proofErr w:type="spellStart"/>
       <w:r>
         <w:rPr>
           <w:rFonts w:ascii="Bookman Old Style" w:hAnsi="Bookman Old Style"/>
@@ -7089,7 +6423,6 @@
         </w:rPr>
         <w:t>th</w:t>
       </w:r>
-      <w:proofErr w:type="spellEnd"/>
       <w:r>
         <w:rPr>
           <w:b/>
@@ -7104,148 +6437,7 @@
           <w:color w:val="5F497A" w:themeColor="accent4" w:themeShade="BF"/>
           <w:lang w:val="en-IN"/>
         </w:rPr>
-        <w:t>[</w:t>
-      </w:r>
-      <w:proofErr w:type="gramStart"/>
-      <w:r>
-        <w:rPr>
-          <w:rFonts w:ascii="Bookman Old Style" w:hAnsi="Bookman Old Style"/>
-          <w:b/>
-          <w:color w:val="5F497A" w:themeColor="accent4" w:themeShade="BF"/>
-          <w:lang w:val="en-IN"/>
-        </w:rPr>
-        <w:t>text(</w:t>
-      </w:r>
-      <w:proofErr w:type="gramEnd"/>
-      <w:r>
-        <w:rPr>
-          <w:rFonts w:ascii="Bookman Old Style" w:hAnsi="Bookman Old Style"/>
-          <w:b/>
-          <w:color w:val="5F497A" w:themeColor="accent4" w:themeShade="BF"/>
-          <w:lang w:val="en-IN"/>
-        </w:rPr>
-        <w:t>)='Produced by']</w:t>
-      </w:r>
-      <w:r>
-        <w:rPr>
-          <w:rFonts w:ascii="Bookman Old Style" w:hAnsi="Bookman Old Style"/>
-          <w:b/>
-          <w:color w:val="F79646" w:themeColor="accent6"/>
-          <w:lang w:val="en-IN"/>
-        </w:rPr>
-        <w:t>]</w:t>
-      </w:r>
-    </w:p>
-    <w:p>
-      <w:pPr>
-        <w:pStyle w:val="ListParagraph"/>
-        <w:spacing w:after="0" w:line="360" w:lineRule="auto"/>
-        <w:ind w:left="1440"/>
-        <w:rPr>
-          <w:rFonts w:ascii="Bookman Old Style" w:hAnsi="Bookman Old Style"/>
-          <w:lang w:val="en-IN"/>
-        </w:rPr>
-      </w:pPr>
-      <w:r>
-        <w:rPr>
-          <w:rFonts w:ascii="Bookman Old Style" w:hAnsi="Bookman Old Style"/>
-          <w:lang w:val="en-IN"/>
-        </w:rPr>
-        <w:t xml:space="preserve">step3 – specifying the parent html tag </w:t>
-      </w:r>
-      <w:proofErr w:type="spellStart"/>
-      <w:r>
-        <w:rPr>
-          <w:rFonts w:ascii="Bookman Old Style" w:hAnsi="Bookman Old Style"/>
-          <w:lang w:val="en-IN"/>
-        </w:rPr>
-        <w:t>xpath</w:t>
-      </w:r>
-      <w:proofErr w:type="spellEnd"/>
-    </w:p>
-    <w:p>
-      <w:pPr>
-        <w:pStyle w:val="ListParagraph"/>
-        <w:spacing w:after="0" w:line="360" w:lineRule="auto"/>
-        <w:ind w:left="1440" w:firstLine="720"/>
-        <w:rPr>
-          <w:rFonts w:ascii="Bookman Old Style" w:hAnsi="Bookman Old Style"/>
-          <w:lang w:val="en-IN"/>
-        </w:rPr>
-      </w:pPr>
-      <w:r>
-        <w:rPr>
-          <w:rFonts w:ascii="Bookman Old Style" w:hAnsi="Bookman Old Style"/>
-          <w:lang w:val="en-IN"/>
-        </w:rPr>
-        <w:t>//</w:t>
-      </w:r>
-      <w:proofErr w:type="spellStart"/>
-      <w:r>
-        <w:rPr>
-          <w:rFonts w:ascii="Bookman Old Style" w:hAnsi="Bookman Old Style"/>
-          <w:b/>
-          <w:color w:val="FF0000"/>
-          <w:lang w:val="en-IN"/>
-        </w:rPr>
-        <w:t>tr</w:t>
-      </w:r>
-      <w:proofErr w:type="spellEnd"/>
-      <w:r>
-        <w:rPr>
-          <w:rFonts w:ascii="Bookman Old Style" w:hAnsi="Bookman Old Style"/>
-          <w:b/>
-          <w:color w:val="F79646" w:themeColor="accent6"/>
-          <w:lang w:val="en-IN"/>
-        </w:rPr>
-        <w:t>[</w:t>
-      </w:r>
-      <w:proofErr w:type="spellStart"/>
-      <w:r>
-        <w:rPr>
-          <w:rFonts w:ascii="Bookman Old Style" w:hAnsi="Bookman Old Style"/>
-          <w:b/>
-          <w:color w:val="5F497A" w:themeColor="accent4" w:themeShade="BF"/>
-          <w:lang w:val="en-IN"/>
-        </w:rPr>
-        <w:t>th</w:t>
-      </w:r>
-      <w:proofErr w:type="spellEnd"/>
-      <w:r>
-        <w:rPr>
-          <w:b/>
-          <w:color w:val="5F497A" w:themeColor="accent4" w:themeShade="BF"/>
-        </w:rPr>
-        <w:t xml:space="preserve"> </w:t>
-      </w:r>
-      <w:r>
-        <w:rPr>
-          <w:rFonts w:ascii="Bookman Old Style" w:hAnsi="Bookman Old Style"/>
-          <w:b/>
-          <w:color w:val="5F497A" w:themeColor="accent4" w:themeShade="BF"/>
-          <w:lang w:val="en-IN"/>
-        </w:rPr>
-        <w:t>[</w:t>
-      </w:r>
-      <w:proofErr w:type="gramStart"/>
-      <w:r>
-        <w:rPr>
-          <w:rFonts w:ascii="Bookman Old Style" w:hAnsi="Bookman Old Style"/>
-          <w:b/>
-          <w:color w:val="5F497A" w:themeColor="accent4" w:themeShade="BF"/>
-          <w:lang w:val="en-IN"/>
-        </w:rPr>
-        <w:t>text(</w:t>
-      </w:r>
-      <w:proofErr w:type="gramEnd"/>
-      <w:r>
-        <w:rPr>
-          <w:rFonts w:ascii="Bookman Old Style" w:hAnsi="Bookman Old Style"/>
-          <w:b/>
-          <w:color w:val="5F497A" w:themeColor="accent4" w:themeShade="BF"/>
-          <w:lang w:val="en-IN"/>
-        </w:rPr>
-        <w:t>)='Produced by']</w:t>
+        <w:t>[text()='Produced by']</w:t>
       </w:r>
       <w:r>
         <w:rPr>
@@ -7300,7 +6492,6 @@
         </w:rPr>
         <w:t>//</w:t>
       </w:r>
-      <w:proofErr w:type="spellStart"/>
       <w:r>
         <w:rPr>
           <w:rFonts w:ascii="Bookman Old Style" w:hAnsi="Bookman Old Style"/>
@@ -7310,7 +6501,6 @@
         </w:rPr>
         <w:t>tr</w:t>
       </w:r>
-      <w:proofErr w:type="spellEnd"/>
       <w:r>
         <w:rPr>
           <w:rFonts w:ascii="Bookman Old Style" w:hAnsi="Bookman Old Style"/>
@@ -7320,7 +6510,6 @@
         </w:rPr>
         <w:t>[</w:t>
       </w:r>
-      <w:proofErr w:type="spellStart"/>
       <w:r>
         <w:rPr>
           <w:rFonts w:ascii="Bookman Old Style" w:hAnsi="Bookman Old Style"/>
@@ -7330,7 +6519,6 @@
         </w:rPr>
         <w:t>th</w:t>
       </w:r>
-      <w:proofErr w:type="spellEnd"/>
       <w:r>
         <w:rPr>
           <w:b/>
@@ -7345,27 +6533,7 @@
           <w:color w:val="5F497A" w:themeColor="accent4" w:themeShade="BF"/>
           <w:lang w:val="en-IN"/>
         </w:rPr>
-        <w:t>[</w:t>
-      </w:r>
-      <w:proofErr w:type="gramStart"/>
-      <w:r>
-        <w:rPr>
-          <w:rFonts w:ascii="Bookman Old Style" w:hAnsi="Bookman Old Style"/>
-          <w:b/>
-          <w:color w:val="5F497A" w:themeColor="accent4" w:themeShade="BF"/>
-          <w:lang w:val="en-IN"/>
-        </w:rPr>
-        <w:t>text(</w:t>
-      </w:r>
-      <w:proofErr w:type="gramEnd"/>
-      <w:r>
-        <w:rPr>
-          <w:rFonts w:ascii="Bookman Old Style" w:hAnsi="Bookman Old Style"/>
-          <w:b/>
-          <w:color w:val="5F497A" w:themeColor="accent4" w:themeShade="BF"/>
-          <w:lang w:val="en-IN"/>
-        </w:rPr>
-        <w:t>)='Produced by']</w:t>
+        <w:t>[text()='Produced by']</w:t>
       </w:r>
       <w:r>
         <w:rPr>
@@ -7483,39 +6651,8 @@
           <w:color w:val="1F497D" w:themeColor="text2"/>
           <w:lang w:val="en-IN"/>
         </w:rPr>
-        <w:t>//</w:t>
-      </w:r>
-      <w:proofErr w:type="spellStart"/>
-      <w:r>
-        <w:rPr>
-          <w:rFonts w:ascii="Bookman Old Style" w:hAnsi="Bookman Old Style"/>
-          <w:b/>
-          <w:color w:val="1F497D" w:themeColor="text2"/>
-          <w:lang w:val="en-IN"/>
-        </w:rPr>
-        <w:t>xpath</w:t>
-      </w:r>
-      <w:proofErr w:type="spellEnd"/>
-      <w:r>
-        <w:rPr>
-          <w:rFonts w:ascii="Bookman Old Style" w:hAnsi="Bookman Old Style"/>
-          <w:b/>
-          <w:color w:val="1F497D" w:themeColor="text2"/>
-          <w:lang w:val="en-IN"/>
-        </w:rPr>
-        <w:t xml:space="preserve"> for independent element/following-sibling::</w:t>
-      </w:r>
-      <w:proofErr w:type="spellStart"/>
-      <w:r>
-        <w:rPr>
-          <w:rFonts w:ascii="Bookman Old Style" w:hAnsi="Bookman Old Style"/>
-          <w:b/>
-          <w:color w:val="1F497D" w:themeColor="text2"/>
-          <w:lang w:val="en-IN"/>
-        </w:rPr>
-        <w:t>siglingTag</w:t>
-      </w:r>
-      <w:proofErr w:type="spellEnd"/>
+        <w:t>//xpath for independent element/following-sibling::siglingTag</w:t>
+      </w:r>
     </w:p>
     <w:p>
       <w:pPr>
@@ -7564,27 +6701,7 @@
           <w:color w:val="1F497D" w:themeColor="text2"/>
           <w:lang w:val="en-IN"/>
         </w:rPr>
-        <w:t>//</w:t>
-      </w:r>
-      <w:proofErr w:type="spellStart"/>
-      <w:r>
-        <w:rPr>
-          <w:rFonts w:ascii="Bookman Old Style" w:hAnsi="Bookman Old Style"/>
-          <w:b/>
-          <w:color w:val="1F497D" w:themeColor="text2"/>
-          <w:lang w:val="en-IN"/>
-        </w:rPr>
-        <w:t>th</w:t>
-      </w:r>
-      <w:proofErr w:type="spellEnd"/>
-      <w:r>
-        <w:rPr>
-          <w:rFonts w:ascii="Bookman Old Style" w:hAnsi="Bookman Old Style"/>
-          <w:b/>
-          <w:color w:val="1F497D" w:themeColor="text2"/>
-          <w:lang w:val="en-IN"/>
-        </w:rPr>
-        <w:t>[text()='Produced by']/following-sibling::td</w:t>
+        <w:t>//th[text()='Produced by']/following-sibling::td</w:t>
       </w:r>
     </w:p>
     <w:p>
@@ -7659,67 +6776,7 @@
           <w:color w:val="1F497D" w:themeColor="text2"/>
           <w:lang w:val="en-IN"/>
         </w:rPr>
-        <w:t>//</w:t>
-      </w:r>
-      <w:proofErr w:type="spellStart"/>
-      <w:r>
-        <w:rPr>
-          <w:rFonts w:ascii="Bookman Old Style" w:hAnsi="Bookman Old Style"/>
-          <w:b/>
-          <w:color w:val="1F497D" w:themeColor="text2"/>
-          <w:lang w:val="en-IN"/>
-        </w:rPr>
-        <w:t>li</w:t>
-      </w:r>
-      <w:proofErr w:type="spellEnd"/>
-      <w:r>
-        <w:rPr>
-          <w:rFonts w:ascii="Bookman Old Style" w:hAnsi="Bookman Old Style"/>
-          <w:b/>
-          <w:color w:val="1F497D" w:themeColor="text2"/>
-          <w:lang w:val="en-IN"/>
-        </w:rPr>
-        <w:t>[@class='toclevel-1 tocsection-5']/preceding-sibling::</w:t>
-      </w:r>
-      <w:proofErr w:type="spellStart"/>
-      <w:r>
-        <w:rPr>
-          <w:rFonts w:ascii="Bookman Old Style" w:hAnsi="Bookman Old Style"/>
-          <w:b/>
-          <w:color w:val="1F497D" w:themeColor="text2"/>
-          <w:lang w:val="en-IN"/>
-        </w:rPr>
-        <w:t>li</w:t>
-      </w:r>
-      <w:proofErr w:type="spellEnd"/>
-      <w:r>
-        <w:rPr>
-          <w:rFonts w:ascii="Bookman Old Style" w:hAnsi="Bookman Old Style"/>
-          <w:b/>
-          <w:color w:val="1F497D" w:themeColor="text2"/>
-          <w:lang w:val="en-IN"/>
-        </w:rPr>
-        <w:t>/a[@</w:t>
-      </w:r>
-      <w:proofErr w:type="spellStart"/>
-      <w:r>
-        <w:rPr>
-          <w:rFonts w:ascii="Bookman Old Style" w:hAnsi="Bookman Old Style"/>
-          <w:b/>
-          <w:color w:val="1F497D" w:themeColor="text2"/>
-          <w:lang w:val="en-IN"/>
-        </w:rPr>
-        <w:t>href</w:t>
-      </w:r>
-      <w:proofErr w:type="spellEnd"/>
-      <w:r>
-        <w:rPr>
-          <w:rFonts w:ascii="Bookman Old Style" w:hAnsi="Bookman Old Style"/>
-          <w:b/>
-          <w:color w:val="1F497D" w:themeColor="text2"/>
-          <w:lang w:val="en-IN"/>
-        </w:rPr>
-        <w:t>='#Cast']</w:t>
+        <w:t>//li[@class='toclevel-1 tocsection-5']/preceding-sibling::li/a[@href='#Cast']</w:t>
       </w:r>
     </w:p>
     <w:p>
@@ -7812,27 +6869,7 @@
           <w:color w:val="1F497D" w:themeColor="text2"/>
           <w:lang w:val="en-IN"/>
         </w:rPr>
-        <w:t>//</w:t>
-      </w:r>
-      <w:proofErr w:type="spellStart"/>
-      <w:r>
-        <w:rPr>
-          <w:rFonts w:ascii="Bookman Old Style" w:hAnsi="Bookman Old Style"/>
-          <w:b/>
-          <w:color w:val="1F497D" w:themeColor="text2"/>
-          <w:lang w:val="en-IN"/>
-        </w:rPr>
-        <w:t>li</w:t>
-      </w:r>
-      <w:proofErr w:type="spellEnd"/>
-      <w:r>
-        <w:rPr>
-          <w:rFonts w:ascii="Bookman Old Style" w:hAnsi="Bookman Old Style"/>
-          <w:b/>
-          <w:color w:val="1F497D" w:themeColor="text2"/>
-          <w:lang w:val="en-IN"/>
-        </w:rPr>
-        <w:t>[@class='toclevel-1 tocsection-5']/following::a</w:t>
+        <w:t>//li[@class='toclevel-1 tocsection-5']/following::a</w:t>
       </w:r>
     </w:p>
     <w:p>
@@ -7925,27 +6962,7 @@
           <w:color w:val="1F497D" w:themeColor="text2"/>
           <w:lang w:val="en-IN"/>
         </w:rPr>
-        <w:t>//</w:t>
-      </w:r>
-      <w:proofErr w:type="spellStart"/>
-      <w:r>
-        <w:rPr>
-          <w:rFonts w:ascii="Bookman Old Style" w:hAnsi="Bookman Old Style"/>
-          <w:b/>
-          <w:color w:val="1F497D" w:themeColor="text2"/>
-          <w:lang w:val="en-IN"/>
-        </w:rPr>
-        <w:t>li</w:t>
-      </w:r>
-      <w:proofErr w:type="spellEnd"/>
-      <w:r>
-        <w:rPr>
-          <w:rFonts w:ascii="Bookman Old Style" w:hAnsi="Bookman Old Style"/>
-          <w:b/>
-          <w:color w:val="1F497D" w:themeColor="text2"/>
-          <w:lang w:val="en-IN"/>
-        </w:rPr>
-        <w:t>[@class='toclevel-1 tocsection-5']/</w:t>
+        <w:t>//li[@class='toclevel-1 tocsection-5']/</w:t>
       </w:r>
       <w:r>
         <w:rPr>
@@ -8013,47 +7030,7 @@
           <w:color w:val="1F497D" w:themeColor="text2"/>
           <w:lang w:val="en-IN"/>
         </w:rPr>
-        <w:t>//</w:t>
-      </w:r>
-      <w:proofErr w:type="spellStart"/>
-      <w:r>
-        <w:rPr>
-          <w:rFonts w:ascii="Bookman Old Style" w:hAnsi="Bookman Old Style"/>
-          <w:b/>
-          <w:color w:val="1F497D" w:themeColor="text2"/>
-          <w:lang w:val="en-IN"/>
-        </w:rPr>
-        <w:t>th</w:t>
-      </w:r>
-      <w:proofErr w:type="spellEnd"/>
-      <w:r>
-        <w:rPr>
-          <w:rFonts w:ascii="Bookman Old Style" w:hAnsi="Bookman Old Style"/>
-          <w:b/>
-          <w:color w:val="1F497D" w:themeColor="text2"/>
-          <w:lang w:val="en-IN"/>
-        </w:rPr>
-        <w:t>[text()='Produced by']/parent::</w:t>
-      </w:r>
-      <w:proofErr w:type="spellStart"/>
-      <w:r>
-        <w:rPr>
-          <w:rFonts w:ascii="Bookman Old Style" w:hAnsi="Bookman Old Style"/>
-          <w:b/>
-          <w:color w:val="1F497D" w:themeColor="text2"/>
-          <w:lang w:val="en-IN"/>
-        </w:rPr>
-        <w:t>tr</w:t>
-      </w:r>
-      <w:proofErr w:type="spellEnd"/>
-      <w:r>
-        <w:rPr>
-          <w:rFonts w:ascii="Bookman Old Style" w:hAnsi="Bookman Old Style"/>
-          <w:b/>
-          <w:color w:val="1F497D" w:themeColor="text2"/>
-          <w:lang w:val="en-IN"/>
-        </w:rPr>
-        <w:t>/td</w:t>
+        <w:t>//th[text()='Produced by']/parent::tr/td</w:t>
       </w:r>
     </w:p>
     <w:p>
@@ -8104,27 +7081,7 @@
           <w:color w:val="1F497D" w:themeColor="text2"/>
           <w:lang w:val="en-IN"/>
         </w:rPr>
-        <w:t>//a[@id='</w:t>
-      </w:r>
-      <w:proofErr w:type="spellStart"/>
-      <w:r>
-        <w:rPr>
-          <w:rFonts w:ascii="Bookman Old Style" w:hAnsi="Bookman Old Style"/>
-          <w:b/>
-          <w:color w:val="1F497D" w:themeColor="text2"/>
-          <w:lang w:val="en-IN"/>
-        </w:rPr>
-        <w:t>loginButton</w:t>
-      </w:r>
-      <w:proofErr w:type="spellEnd"/>
-      <w:r>
-        <w:rPr>
-          <w:rFonts w:ascii="Bookman Old Style" w:hAnsi="Bookman Old Style"/>
-          <w:b/>
-          <w:color w:val="1F497D" w:themeColor="text2"/>
-          <w:lang w:val="en-IN"/>
-        </w:rPr>
-        <w:t>']/child::div</w:t>
+        <w:t>//a[@id='loginButton']/child::div</w:t>
       </w:r>
     </w:p>
     <w:p>
@@ -8216,87 +7173,7 @@
           <w:color w:val="1F497D" w:themeColor="text2"/>
           <w:lang w:val="en-IN"/>
         </w:rPr>
-        <w:t>//</w:t>
-      </w:r>
-      <w:proofErr w:type="spellStart"/>
-      <w:r>
-        <w:rPr>
-          <w:rFonts w:ascii="Bookman Old Style" w:hAnsi="Bookman Old Style"/>
-          <w:b/>
-          <w:color w:val="1F497D" w:themeColor="text2"/>
-          <w:lang w:val="en-IN"/>
-        </w:rPr>
-        <w:t>tbody</w:t>
-      </w:r>
-      <w:proofErr w:type="spellEnd"/>
-      <w:r>
-        <w:rPr>
-          <w:rFonts w:ascii="Bookman Old Style" w:hAnsi="Bookman Old Style"/>
-          <w:b/>
-          <w:color w:val="1F497D" w:themeColor="text2"/>
-          <w:lang w:val="en-IN"/>
-        </w:rPr>
-        <w:t>[</w:t>
-      </w:r>
-      <w:proofErr w:type="spellStart"/>
-      <w:r>
-        <w:rPr>
-          <w:rFonts w:ascii="Bookman Old Style" w:hAnsi="Bookman Old Style"/>
-          <w:b/>
-          <w:color w:val="1F497D" w:themeColor="text2"/>
-          <w:lang w:val="en-IN"/>
-        </w:rPr>
-        <w:t>tr</w:t>
-      </w:r>
-      <w:proofErr w:type="spellEnd"/>
-      <w:r>
-        <w:rPr>
-          <w:rFonts w:ascii="Bookman Old Style" w:hAnsi="Bookman Old Style"/>
-          <w:b/>
-          <w:color w:val="1F497D" w:themeColor="text2"/>
-          <w:lang w:val="en-IN"/>
-        </w:rPr>
-        <w:t>[</w:t>
-      </w:r>
-      <w:proofErr w:type="spellStart"/>
-      <w:r>
-        <w:rPr>
-          <w:rFonts w:ascii="Bookman Old Style" w:hAnsi="Bookman Old Style"/>
-          <w:b/>
-          <w:color w:val="1F497D" w:themeColor="text2"/>
-          <w:lang w:val="en-IN"/>
-        </w:rPr>
-        <w:t>th</w:t>
-      </w:r>
-      <w:proofErr w:type="spellEnd"/>
-      <w:r>
-        <w:rPr>
-          <w:rFonts w:ascii="Bookman Old Style" w:hAnsi="Bookman Old Style"/>
-          <w:b/>
-          <w:color w:val="1F497D" w:themeColor="text2"/>
-          <w:lang w:val="en-IN"/>
-        </w:rPr>
-        <w:t>[text()='Display']]]//td[@class='</w:t>
-      </w:r>
-      <w:proofErr w:type="spellStart"/>
-      <w:r>
-        <w:rPr>
-          <w:rFonts w:ascii="Bookman Old Style" w:hAnsi="Bookman Old Style"/>
-          <w:b/>
-          <w:color w:val="1F497D" w:themeColor="text2"/>
-          <w:lang w:val="en-IN"/>
-        </w:rPr>
-        <w:t>nfo</w:t>
-      </w:r>
-      <w:proofErr w:type="spellEnd"/>
-      <w:r>
-        <w:rPr>
-          <w:rFonts w:ascii="Bookman Old Style" w:hAnsi="Bookman Old Style"/>
-          <w:b/>
-          <w:color w:val="1F497D" w:themeColor="text2"/>
-          <w:lang w:val="en-IN"/>
-        </w:rPr>
-        <w:t>']</w:t>
+        <w:t>//tbody[tr[th[text()='Display']]]//td[@class='nfo']</w:t>
       </w:r>
     </w:p>
     <w:p>
@@ -8339,67 +7216,7 @@
           <w:color w:val="1F497D" w:themeColor="text2"/>
           <w:lang w:val="en-IN"/>
         </w:rPr>
-        <w:t>//</w:t>
-      </w:r>
-      <w:proofErr w:type="spellStart"/>
-      <w:r>
-        <w:rPr>
-          <w:rFonts w:ascii="Bookman Old Style" w:hAnsi="Bookman Old Style"/>
-          <w:b/>
-          <w:color w:val="1F497D" w:themeColor="text2"/>
-          <w:lang w:val="en-IN"/>
-        </w:rPr>
-        <w:t>th</w:t>
-      </w:r>
-      <w:proofErr w:type="spellEnd"/>
-      <w:r>
-        <w:rPr>
-          <w:rFonts w:ascii="Bookman Old Style" w:hAnsi="Bookman Old Style"/>
-          <w:b/>
-          <w:color w:val="1F497D" w:themeColor="text2"/>
-          <w:lang w:val="en-IN"/>
-        </w:rPr>
-        <w:t>[text()='Display']/ancestor::</w:t>
-      </w:r>
-      <w:proofErr w:type="spellStart"/>
-      <w:r>
-        <w:rPr>
-          <w:rFonts w:ascii="Bookman Old Style" w:hAnsi="Bookman Old Style"/>
-          <w:b/>
-          <w:color w:val="1F497D" w:themeColor="text2"/>
-          <w:lang w:val="en-IN"/>
-        </w:rPr>
-        <w:t>tbody</w:t>
-      </w:r>
-      <w:proofErr w:type="spellEnd"/>
-      <w:r>
-        <w:rPr>
-          <w:rFonts w:ascii="Bookman Old Style" w:hAnsi="Bookman Old Style"/>
-          <w:b/>
-          <w:color w:val="1F497D" w:themeColor="text2"/>
-          <w:lang w:val="en-IN"/>
-        </w:rPr>
-        <w:t>//td[@class='</w:t>
-      </w:r>
-      <w:proofErr w:type="spellStart"/>
-      <w:r>
-        <w:rPr>
-          <w:rFonts w:ascii="Bookman Old Style" w:hAnsi="Bookman Old Style"/>
-          <w:b/>
-          <w:color w:val="1F497D" w:themeColor="text2"/>
-          <w:lang w:val="en-IN"/>
-        </w:rPr>
-        <w:t>nfo</w:t>
-      </w:r>
-      <w:proofErr w:type="spellEnd"/>
-      <w:r>
-        <w:rPr>
-          <w:rFonts w:ascii="Bookman Old Style" w:hAnsi="Bookman Old Style"/>
-          <w:b/>
-          <w:color w:val="1F497D" w:themeColor="text2"/>
-          <w:lang w:val="en-IN"/>
-        </w:rPr>
-        <w:t>']</w:t>
+        <w:t>//th[text()='Display']/ancestor::tbody//td[@class='nfo']</w:t>
       </w:r>
     </w:p>
     <w:p>
@@ -8738,23 +7555,13 @@
           <w:lang w:val="en-IN"/>
         </w:rPr>
       </w:pPr>
-      <w:proofErr w:type="spellStart"/>
-      <w:r>
-        <w:rPr>
-          <w:rFonts w:ascii="Bookman Old Style" w:hAnsi="Bookman Old Style"/>
-          <w:color w:val="1F497D" w:themeColor="text2"/>
-          <w:lang w:val="en-IN"/>
-        </w:rPr>
-        <w:t>RigthClick</w:t>
-      </w:r>
-      <w:proofErr w:type="spellEnd"/>
-      <w:r>
-        <w:rPr>
-          <w:rFonts w:ascii="Bookman Old Style" w:hAnsi="Bookman Old Style"/>
-          <w:color w:val="1F497D" w:themeColor="text2"/>
-          <w:lang w:val="en-IN"/>
-        </w:rPr>
-        <w:t xml:space="preserve"> on project-&gt; properties-&gt;Java Build Path-&gt; Select the JRE1.5 and click on remove</w:t>
+      <w:r>
+        <w:rPr>
+          <w:rFonts w:ascii="Bookman Old Style" w:hAnsi="Bookman Old Style"/>
+          <w:color w:val="1F497D" w:themeColor="text2"/>
+          <w:lang w:val="en-IN"/>
+        </w:rPr>
+        <w:t>RigthClick on project-&gt; properties-&gt;Java Build Path-&gt; Select the JRE1.5 and click on remove</w:t>
       </w:r>
     </w:p>
     <w:p>
@@ -8807,72 +7614,8 @@
           <w:color w:val="1F497D" w:themeColor="text2"/>
           <w:lang w:val="en-IN"/>
         </w:rPr>
-        <w:t xml:space="preserve">Remove </w:t>
-      </w:r>
-      <w:proofErr w:type="spellStart"/>
-      <w:r>
-        <w:rPr>
-          <w:rFonts w:ascii="Bookman Old Style" w:hAnsi="Bookman Old Style"/>
-          <w:color w:val="1F497D" w:themeColor="text2"/>
-          <w:lang w:val="en-IN"/>
-        </w:rPr>
-        <w:t>what ever</w:t>
-      </w:r>
-      <w:proofErr w:type="spellEnd"/>
-      <w:r>
-        <w:rPr>
-          <w:rFonts w:ascii="Bookman Old Style" w:hAnsi="Bookman Old Style"/>
-          <w:color w:val="1F497D" w:themeColor="text2"/>
-          <w:lang w:val="en-IN"/>
-        </w:rPr>
-        <w:t xml:space="preserve"> you see in Installed LIB window-&gt; ADD -&gt; Standard JVM -&gt; Browse </w:t>
-      </w:r>
-      <w:proofErr w:type="spellStart"/>
-      <w:r>
-        <w:rPr>
-          <w:rFonts w:ascii="Bookman Old Style" w:hAnsi="Bookman Old Style"/>
-          <w:color w:val="1F497D" w:themeColor="text2"/>
-          <w:lang w:val="en-IN"/>
-        </w:rPr>
-        <w:t>jre</w:t>
-      </w:r>
-      <w:proofErr w:type="spellEnd"/>
-      <w:r>
-        <w:rPr>
-          <w:rFonts w:ascii="Bookman Old Style" w:hAnsi="Bookman Old Style"/>
-          <w:color w:val="1F497D" w:themeColor="text2"/>
-          <w:lang w:val="en-IN"/>
-        </w:rPr>
-        <w:t xml:space="preserve"> present in </w:t>
-      </w:r>
-      <w:proofErr w:type="spellStart"/>
-      <w:r>
-        <w:rPr>
-          <w:rFonts w:ascii="Bookman Old Style" w:hAnsi="Bookman Old Style"/>
-          <w:color w:val="1F497D" w:themeColor="text2"/>
-          <w:lang w:val="en-IN"/>
-        </w:rPr>
-        <w:t>jdk</w:t>
-      </w:r>
-      <w:proofErr w:type="spellEnd"/>
-      <w:r>
-        <w:rPr>
-          <w:rFonts w:ascii="Bookman Old Style" w:hAnsi="Bookman Old Style"/>
-          <w:color w:val="1F497D" w:themeColor="text2"/>
-          <w:lang w:val="en-IN"/>
-        </w:rPr>
-        <w:t xml:space="preserve"> location (c:\Program files\Java\JDK1.8\</w:t>
-      </w:r>
-      <w:proofErr w:type="spellStart"/>
-      <w:r>
-        <w:rPr>
-          <w:rFonts w:ascii="Bookman Old Style" w:hAnsi="Bookman Old Style"/>
-          <w:color w:val="1F497D" w:themeColor="text2"/>
-          <w:lang w:val="en-IN"/>
-        </w:rPr>
-        <w:t>jre</w:t>
-      </w:r>
-      <w:proofErr w:type="spellEnd"/>
+        <w:t>Remove what ever you see in Installed LIB window-&gt; ADD -&gt; Standard JVM -&gt; Browse jre present in jdk location (c:\Program files\Java\JDK1.8\jre</w:t>
+      </w:r>
     </w:p>
     <w:p>
       <w:pPr>
@@ -9403,7 +8146,6 @@
                 <w:lang w:val="en-IN"/>
               </w:rPr>
             </w:pPr>
-            <w:proofErr w:type="spellStart"/>
             <w:r>
               <w:rPr>
                 <w:rFonts w:ascii="Bookman Old Style" w:hAnsi="Bookman Old Style"/>
@@ -9412,7 +8154,6 @@
               </w:rPr>
               <w:t>WebDriver</w:t>
             </w:r>
-            <w:proofErr w:type="spellEnd"/>
           </w:p>
         </w:tc>
         <w:tc>
@@ -9483,7 +8224,6 @@
                 <w:lang w:val="en-IN"/>
               </w:rPr>
             </w:pPr>
-            <w:proofErr w:type="spellStart"/>
             <w:r>
               <w:rPr>
                 <w:rFonts w:ascii="Bookman Old Style" w:hAnsi="Bookman Old Style"/>
@@ -9492,7 +8232,6 @@
               </w:rPr>
               <w:t>findElement</w:t>
             </w:r>
-            <w:proofErr w:type="spellEnd"/>
           </w:p>
         </w:tc>
         <w:tc>
@@ -9540,7 +8279,6 @@
                 <w:lang w:val="en-IN"/>
               </w:rPr>
             </w:pPr>
-            <w:proofErr w:type="spellStart"/>
             <w:r>
               <w:rPr>
                 <w:rFonts w:ascii="Bookman Old Style" w:hAnsi="Bookman Old Style"/>
@@ -9549,7 +8287,6 @@
               </w:rPr>
               <w:t>findElements</w:t>
             </w:r>
-            <w:proofErr w:type="spellEnd"/>
           </w:p>
         </w:tc>
         <w:tc>
@@ -9582,7 +8319,6 @@
                 <w:lang w:val="en-IN"/>
               </w:rPr>
             </w:pPr>
-            <w:proofErr w:type="spellStart"/>
             <w:r>
               <w:rPr>
                 <w:rFonts w:ascii="Bookman Old Style" w:hAnsi="Bookman Old Style"/>
@@ -9591,7 +8327,6 @@
               </w:rPr>
               <w:t>WebElement</w:t>
             </w:r>
-            <w:proofErr w:type="spellEnd"/>
           </w:p>
         </w:tc>
         <w:tc>
@@ -9607,7 +8342,6 @@
                 <w:lang w:val="en-IN"/>
               </w:rPr>
             </w:pPr>
-            <w:proofErr w:type="spellStart"/>
             <w:r>
               <w:rPr>
                 <w:rFonts w:ascii="Bookman Old Style" w:hAnsi="Bookman Old Style"/>
@@ -9616,7 +8350,6 @@
               </w:rPr>
               <w:t>sendKeys</w:t>
             </w:r>
-            <w:proofErr w:type="spellEnd"/>
           </w:p>
         </w:tc>
         <w:tc>
@@ -9719,7 +8452,6 @@
                 <w:lang w:val="en-IN"/>
               </w:rPr>
             </w:pPr>
-            <w:proofErr w:type="spellStart"/>
             <w:r>
               <w:rPr>
                 <w:rFonts w:ascii="Bookman Old Style" w:hAnsi="Bookman Old Style"/>
@@ -9728,7 +8460,6 @@
               </w:rPr>
               <w:t>getAttribute</w:t>
             </w:r>
-            <w:proofErr w:type="spellEnd"/>
           </w:p>
         </w:tc>
         <w:tc>
@@ -9776,7 +8507,6 @@
                 <w:lang w:val="en-IN"/>
               </w:rPr>
             </w:pPr>
-            <w:proofErr w:type="spellStart"/>
             <w:r>
               <w:rPr>
                 <w:rFonts w:ascii="Bookman Old Style" w:hAnsi="Bookman Old Style"/>
@@ -9785,7 +8515,6 @@
               </w:rPr>
               <w:t>getText</w:t>
             </w:r>
-            <w:proofErr w:type="spellEnd"/>
           </w:p>
         </w:tc>
         <w:tc>
@@ -9834,26 +8563,14 @@
           <w:lang w:val="en-IN"/>
         </w:rPr>
       </w:pPr>
-      <w:proofErr w:type="spellStart"/>
-      <w:proofErr w:type="gramStart"/>
-      <w:r>
-        <w:rPr>
-          <w:rFonts w:ascii="Bookman Old Style" w:hAnsi="Bookman Old Style"/>
-          <w:color w:val="1F497D" w:themeColor="text2"/>
-          <w:lang w:val="en-IN"/>
-        </w:rPr>
-        <w:t>SyncIssues</w:t>
-      </w:r>
-      <w:proofErr w:type="spellEnd"/>
-      <w:r>
-        <w:rPr>
-          <w:rFonts w:ascii="Bookman Old Style" w:hAnsi="Bookman Old Style"/>
-          <w:color w:val="1F497D" w:themeColor="text2"/>
-          <w:lang w:val="en-IN"/>
-        </w:rPr>
-        <w:t xml:space="preserve"> :</w:t>
-      </w:r>
-      <w:proofErr w:type="gramEnd"/>
+      <w:r>
+        <w:rPr>
+          <w:rFonts w:ascii="Bookman Old Style" w:hAnsi="Bookman Old Style"/>
+          <w:color w:val="1F497D" w:themeColor="text2"/>
+          <w:lang w:val="en-IN"/>
+        </w:rPr>
+        <w:t>SyncIssues :</w:t>
+      </w:r>
     </w:p>
     <w:p>
       <w:pPr>
@@ -9920,6 +8637,323 @@
     </w:p>
     <w:p>
       <w:pPr>
+        <w:spacing w:after="0" w:line="360" w:lineRule="auto"/>
+        <w:rPr>
+          <w:rFonts w:ascii="Bookman Old Style" w:hAnsi="Bookman Old Style"/>
+          <w:color w:val="1F497D" w:themeColor="text2"/>
+          <w:lang w:val="en-IN"/>
+        </w:rPr>
+      </w:pPr>
+    </w:p>
+    <w:p>
+      <w:pPr>
+        <w:spacing w:after="0" w:line="360" w:lineRule="auto"/>
+        <w:rPr>
+          <w:rFonts w:ascii="Bookman Old Style" w:hAnsi="Bookman Old Style"/>
+          <w:color w:val="1F497D" w:themeColor="text2"/>
+          <w:lang w:val="en-IN"/>
+        </w:rPr>
+      </w:pPr>
+      <w:r>
+        <w:rPr>
+          <w:rFonts w:ascii="Bookman Old Style" w:hAnsi="Bookman Old Style"/>
+          <w:noProof/>
+          <w:color w:val="1F497D" w:themeColor="text2"/>
+        </w:rPr>
+        <w:drawing>
+          <wp:inline distT="0" distB="0" distL="0" distR="0">
+            <wp:extent cx="5937250" cy="2254250"/>
+            <wp:effectExtent l="19050" t="0" r="6350" b="0"/>
+            <wp:docPr id="29" name="Picture 6"/>
+            <wp:cNvGraphicFramePr>
+              <a:graphicFrameLocks xmlns:a="http://schemas.openxmlformats.org/drawingml/2006/main" noChangeAspect="1"/>
+            </wp:cNvGraphicFramePr>
+            <a:graphic xmlns:a="http://schemas.openxmlformats.org/drawingml/2006/main">
+              <a:graphicData uri="http://schemas.openxmlformats.org/drawingml/2006/picture">
+                <pic:pic xmlns:pic="http://schemas.openxmlformats.org/drawingml/2006/picture">
+                  <pic:nvPicPr>
+                    <pic:cNvPr id="0" name="Picture 6"/>
+                    <pic:cNvPicPr>
+                      <a:picLocks noChangeAspect="1" noChangeArrowheads="1"/>
+                    </pic:cNvPicPr>
+                  </pic:nvPicPr>
+                  <pic:blipFill>
+                    <a:blip r:embed="rId32"/>
+                    <a:srcRect/>
+                    <a:stretch>
+                      <a:fillRect/>
+                    </a:stretch>
+                  </pic:blipFill>
+                  <pic:spPr bwMode="auto">
+                    <a:xfrm>
+                      <a:off x="0" y="0"/>
+                      <a:ext cx="5937250" cy="2254250"/>
+                    </a:xfrm>
+                    <a:prstGeom prst="rect">
+                      <a:avLst/>
+                    </a:prstGeom>
+                    <a:noFill/>
+                    <a:ln w="9525">
+                      <a:noFill/>
+                      <a:miter lim="800000"/>
+                      <a:headEnd/>
+                      <a:tailEnd/>
+                    </a:ln>
+                  </pic:spPr>
+                </pic:pic>
+              </a:graphicData>
+            </a:graphic>
+          </wp:inline>
+        </w:drawing>
+      </w:r>
+    </w:p>
+    <w:p>
+      <w:pPr>
+        <w:spacing w:after="0" w:line="360" w:lineRule="auto"/>
+        <w:rPr>
+          <w:rFonts w:ascii="Bookman Old Style" w:hAnsi="Bookman Old Style"/>
+          <w:color w:val="1F497D" w:themeColor="text2"/>
+          <w:lang w:val="en-IN"/>
+        </w:rPr>
+      </w:pPr>
+    </w:p>
+    <w:p>
+      <w:pPr>
+        <w:pBdr>
+          <w:bottom w:val="single" w:sz="6" w:space="1" w:color="auto"/>
+        </w:pBdr>
+        <w:spacing w:after="0" w:line="360" w:lineRule="auto"/>
+        <w:rPr>
+          <w:rFonts w:ascii="Bookman Old Style" w:hAnsi="Bookman Old Style"/>
+          <w:color w:val="1F497D" w:themeColor="text2"/>
+          <w:lang w:val="en-IN"/>
+        </w:rPr>
+      </w:pPr>
+      <w:r>
+        <w:rPr>
+          <w:rFonts w:ascii="Bookman Old Style" w:hAnsi="Bookman Old Style"/>
+          <w:color w:val="1F497D" w:themeColor="text2"/>
+          <w:lang w:val="en-IN"/>
+        </w:rPr>
+        <w:t xml:space="preserve">FluentWait – </w:t>
+      </w:r>
+    </w:p>
+    <w:p>
+      <w:pPr>
+        <w:spacing w:after="0" w:line="360" w:lineRule="auto"/>
+        <w:rPr>
+          <w:rFonts w:ascii="Bookman Old Style" w:hAnsi="Bookman Old Style"/>
+          <w:color w:val="1F497D" w:themeColor="text2"/>
+          <w:lang w:val="en-IN"/>
+        </w:rPr>
+      </w:pPr>
+      <w:r>
+        <w:rPr>
+          <w:rFonts w:ascii="Bookman Old Style" w:hAnsi="Bookman Old Style"/>
+          <w:color w:val="1F497D" w:themeColor="text2"/>
+          <w:lang w:val="en-IN"/>
+        </w:rPr>
+        <w:t>Steps to follow :</w:t>
+      </w:r>
+    </w:p>
+    <w:p>
+      <w:pPr>
+        <w:pStyle w:val="ListParagraph"/>
+        <w:numPr>
+          <w:ilvl w:val="0"/>
+          <w:numId w:val="18"/>
+        </w:numPr>
+        <w:spacing w:after="0" w:line="360" w:lineRule="auto"/>
+        <w:rPr>
+          <w:rFonts w:ascii="Bookman Old Style" w:hAnsi="Bookman Old Style"/>
+          <w:color w:val="1F497D" w:themeColor="text2"/>
+          <w:lang w:val="en-IN"/>
+        </w:rPr>
+      </w:pPr>
+      <w:r>
+        <w:rPr>
+          <w:rFonts w:ascii="Bookman Old Style" w:hAnsi="Bookman Old Style"/>
+          <w:color w:val="1F497D" w:themeColor="text2"/>
+          <w:lang w:val="en-IN"/>
+        </w:rPr>
+        <w:t>Create Fluent Wait Object – by passing input</w:t>
+      </w:r>
+    </w:p>
+    <w:p>
+      <w:pPr>
+        <w:pStyle w:val="ListParagraph"/>
+        <w:numPr>
+          <w:ilvl w:val="0"/>
+          <w:numId w:val="16"/>
+        </w:numPr>
+        <w:spacing w:after="0" w:line="360" w:lineRule="auto"/>
+        <w:rPr>
+          <w:rFonts w:ascii="Bookman Old Style" w:hAnsi="Bookman Old Style"/>
+          <w:color w:val="1F497D" w:themeColor="text2"/>
+          <w:lang w:val="en-IN"/>
+        </w:rPr>
+      </w:pPr>
+      <w:r>
+        <w:rPr>
+          <w:rFonts w:ascii="Bookman Old Style" w:hAnsi="Bookman Old Style"/>
+          <w:color w:val="1F497D" w:themeColor="text2"/>
+          <w:lang w:val="en-IN"/>
+        </w:rPr>
+        <w:t>What is the WebElement</w:t>
+      </w:r>
+    </w:p>
+    <w:p>
+      <w:pPr>
+        <w:pStyle w:val="ListParagraph"/>
+        <w:numPr>
+          <w:ilvl w:val="0"/>
+          <w:numId w:val="16"/>
+        </w:numPr>
+        <w:spacing w:after="0" w:line="360" w:lineRule="auto"/>
+        <w:rPr>
+          <w:rFonts w:ascii="Bookman Old Style" w:hAnsi="Bookman Old Style"/>
+          <w:color w:val="1F497D" w:themeColor="text2"/>
+          <w:lang w:val="en-IN"/>
+        </w:rPr>
+      </w:pPr>
+      <w:r>
+        <w:rPr>
+          <w:rFonts w:ascii="Bookman Old Style" w:hAnsi="Bookman Old Style"/>
+          <w:color w:val="1F497D" w:themeColor="text2"/>
+          <w:lang w:val="en-IN"/>
+        </w:rPr>
+        <w:t xml:space="preserve">What is the max time </w:t>
+      </w:r>
+    </w:p>
+    <w:p>
+      <w:pPr>
+        <w:pStyle w:val="ListParagraph"/>
+        <w:numPr>
+          <w:ilvl w:val="0"/>
+          <w:numId w:val="16"/>
+        </w:numPr>
+        <w:spacing w:after="0" w:line="360" w:lineRule="auto"/>
+        <w:rPr>
+          <w:rFonts w:ascii="Bookman Old Style" w:hAnsi="Bookman Old Style"/>
+          <w:color w:val="1F497D" w:themeColor="text2"/>
+          <w:lang w:val="en-IN"/>
+        </w:rPr>
+      </w:pPr>
+      <w:r>
+        <w:rPr>
+          <w:rFonts w:ascii="Bookman Old Style" w:hAnsi="Bookman Old Style"/>
+          <w:color w:val="1F497D" w:themeColor="text2"/>
+          <w:lang w:val="en-IN"/>
+        </w:rPr>
+        <w:t>What is the polling time</w:t>
+      </w:r>
+    </w:p>
+    <w:p>
+      <w:pPr>
+        <w:pStyle w:val="ListParagraph"/>
+        <w:numPr>
+          <w:ilvl w:val="0"/>
+          <w:numId w:val="16"/>
+        </w:numPr>
+        <w:spacing w:after="0" w:line="360" w:lineRule="auto"/>
+        <w:rPr>
+          <w:rFonts w:ascii="Bookman Old Style" w:hAnsi="Bookman Old Style"/>
+          <w:color w:val="1F497D" w:themeColor="text2"/>
+          <w:lang w:val="en-IN"/>
+        </w:rPr>
+      </w:pPr>
+      <w:r>
+        <w:rPr>
+          <w:rFonts w:ascii="Bookman Old Style" w:hAnsi="Bookman Old Style"/>
+          <w:color w:val="1F497D" w:themeColor="text2"/>
+          <w:lang w:val="en-IN"/>
+        </w:rPr>
+        <w:t>Any Exceptions to ignore</w:t>
+      </w:r>
+    </w:p>
+    <w:p>
+      <w:pPr>
+        <w:pStyle w:val="ListParagraph"/>
+        <w:numPr>
+          <w:ilvl w:val="0"/>
+          <w:numId w:val="18"/>
+        </w:numPr>
+        <w:spacing w:after="0" w:line="360" w:lineRule="auto"/>
+        <w:rPr>
+          <w:rFonts w:ascii="Bookman Old Style" w:hAnsi="Bookman Old Style"/>
+          <w:color w:val="1F497D" w:themeColor="text2"/>
+          <w:lang w:val="en-IN"/>
+        </w:rPr>
+      </w:pPr>
+      <w:r>
+        <w:rPr>
+          <w:rFonts w:ascii="Bookman Old Style" w:hAnsi="Bookman Old Style"/>
+          <w:color w:val="1F497D" w:themeColor="text2"/>
+          <w:lang w:val="en-IN"/>
+        </w:rPr>
+        <w:t>Create anonymous innerClass i.e., create an object to Function interface and override / implement apply method</w:t>
+      </w:r>
+    </w:p>
+    <w:p>
+      <w:pPr>
+        <w:pStyle w:val="ListParagraph"/>
+        <w:numPr>
+          <w:ilvl w:val="1"/>
+          <w:numId w:val="18"/>
+        </w:numPr>
+        <w:spacing w:after="0" w:line="360" w:lineRule="auto"/>
+        <w:rPr>
+          <w:rFonts w:ascii="Bookman Old Style" w:hAnsi="Bookman Old Style"/>
+          <w:color w:val="1F497D" w:themeColor="text2"/>
+          <w:lang w:val="en-IN"/>
+        </w:rPr>
+      </w:pPr>
+      <w:r>
+        <w:rPr>
+          <w:rFonts w:ascii="Bookman Old Style" w:hAnsi="Bookman Old Style"/>
+          <w:color w:val="1F497D" w:themeColor="text2"/>
+          <w:lang w:val="en-IN"/>
+        </w:rPr>
+        <w:t xml:space="preserve"> Keep your wait logic inside apply method</w:t>
+      </w:r>
+    </w:p>
+    <w:p>
+      <w:pPr>
+        <w:pStyle w:val="ListParagraph"/>
+        <w:numPr>
+          <w:ilvl w:val="0"/>
+          <w:numId w:val="18"/>
+        </w:numPr>
+        <w:spacing w:after="0" w:line="360" w:lineRule="auto"/>
+        <w:rPr>
+          <w:rFonts w:ascii="Bookman Old Style" w:hAnsi="Bookman Old Style"/>
+          <w:color w:val="1F497D" w:themeColor="text2"/>
+          <w:lang w:val="en-IN"/>
+        </w:rPr>
+      </w:pPr>
+      <w:r>
+        <w:rPr>
+          <w:rFonts w:ascii="Bookman Old Style" w:hAnsi="Bookman Old Style"/>
+          <w:color w:val="1F497D" w:themeColor="text2"/>
+          <w:lang w:val="en-IN"/>
+        </w:rPr>
+        <w:t>use wait object and call until method by passing function object</w:t>
+      </w:r>
+    </w:p>
+    <w:p>
+      <w:pPr>
+        <w:pStyle w:val="ListParagraph"/>
+        <w:spacing w:after="0" w:line="360" w:lineRule="auto"/>
+        <w:ind w:left="1080"/>
+        <w:rPr>
+          <w:rFonts w:ascii="Bookman Old Style" w:hAnsi="Bookman Old Style"/>
+          <w:color w:val="1F497D" w:themeColor="text2"/>
+          <w:lang w:val="en-IN"/>
+        </w:rPr>
+      </w:pPr>
+    </w:p>
+    <w:p>
+      <w:pPr>
         <w:pStyle w:val="ListParagraph"/>
         <w:spacing w:after="0" w:line="360" w:lineRule="auto"/>
         <w:ind w:left="1440"/>
@@ -9982,7 +9016,7 @@
         <v:path o:extrusionok="f" gradientshapeok="t" o:connecttype="rect"/>
         <o:lock v:ext="edit" aspectratio="t"/>
       </v:shapetype>
-      <v:shape id="_x0000_i1032" type="#_x0000_t75" style="width:11pt;height:11pt" o:bullet="t">
+      <v:shape id="_x0000_i1037" type="#_x0000_t75" style="width:11pt;height:11pt" o:bullet="t">
         <v:imagedata r:id="rId1" o:title="mso48C2"/>
       </v:shape>
     </w:pict>
@@ -10084,6 +9118,92 @@
     </w:lvl>
   </w:abstractNum>
   <w:abstractNum w:abstractNumId="1">
+    <w:nsid w:val="11B21D60"/>
+    <w:multiLevelType w:val="hybridMultilevel"/>
+    <w:tmpl w:val="6AA0F3BE"/>
+    <w:lvl w:ilvl="0" w:tplc="0409000F">
+      <w:start w:val="1"/>
+      <w:numFmt w:val="decimal"/>
+      <w:lvlText w:val="%1."/>
+      <w:lvlJc w:val="left"/>
+      <w:pPr>
+        <w:ind w:left="360" w:hanging="360"/>
+      </w:pPr>
+    </w:lvl>
+    <w:lvl w:ilvl="1" w:tplc="04090019">
+      <w:start w:val="1"/>
+      <w:numFmt w:val="lowerLetter"/>
+      <w:lvlText w:val="%2."/>
+      <w:lvlJc w:val="left"/>
+      <w:pPr>
+        <w:ind w:left="1080" w:hanging="360"/>
+      </w:pPr>
+    </w:lvl>
+    <w:lvl w:ilvl="2" w:tplc="0409001B">
+      <w:start w:val="1"/>
+      <w:numFmt w:val="lowerRoman"/>
+      <w:lvlText w:val="%3."/>
+      <w:lvlJc w:val="right"/>
+      <w:pPr>
+        <w:ind w:left="1800" w:hanging="180"/>
+      </w:pPr>
+    </w:lvl>
+    <w:lvl w:ilvl="3" w:tplc="0409000F" w:tentative="1">
+      <w:start w:val="1"/>
+      <w:numFmt w:val="decimal"/>
+      <w:lvlText w:val="%4."/>
+      <w:lvlJc w:val="left"/>
+      <w:pPr>
+        <w:ind w:left="2520" w:hanging="360"/>
+      </w:pPr>
+    </w:lvl>
+    <w:lvl w:ilvl="4" w:tplc="04090019" w:tentative="1">
+      <w:start w:val="1"/>
+      <w:numFmt w:val="lowerLetter"/>
+      <w:lvlText w:val="%5."/>
+      <w:lvlJc w:val="left"/>
+      <w:pPr>
+        <w:ind w:left="3240" w:hanging="360"/>
+      </w:pPr>
+    </w:lvl>
+    <w:lvl w:ilvl="5" w:tplc="0409001B" w:tentative="1">
+      <w:start w:val="1"/>
+      <w:numFmt w:val="lowerRoman"/>
+      <w:lvlText w:val="%6."/>
+      <w:lvlJc w:val="right"/>
+      <w:pPr>
+        <w:ind w:left="3960" w:hanging="180"/>
+      </w:pPr>
+    </w:lvl>
+    <w:lvl w:ilvl="6" w:tplc="0409000F" w:tentative="1">
+      <w:start w:val="1"/>
+      <w:numFmt w:val="decimal"/>
+      <w:lvlText w:val="%7."/>
+      <w:lvlJc w:val="left"/>
+      <w:pPr>
+        <w:ind w:left="4680" w:hanging="360"/>
+      </w:pPr>
+    </w:lvl>
+    <w:lvl w:ilvl="7" w:tplc="04090019" w:tentative="1">
+      <w:start w:val="1"/>
+      <w:numFmt w:val="lowerLetter"/>
+      <w:lvlText w:val="%8."/>
+      <w:lvlJc w:val="left"/>
+      <w:pPr>
+        <w:ind w:left="5400" w:hanging="360"/>
+      </w:pPr>
+    </w:lvl>
+    <w:lvl w:ilvl="8" w:tplc="0409001B" w:tentative="1">
+      <w:start w:val="1"/>
+      <w:numFmt w:val="lowerRoman"/>
+      <w:lvlText w:val="%9."/>
+      <w:lvlJc w:val="right"/>
+      <w:pPr>
+        <w:ind w:left="6120" w:hanging="180"/>
+      </w:pPr>
+    </w:lvl>
+  </w:abstractNum>
+  <w:abstractNum w:abstractNumId="2">
     <w:nsid w:val="18BF16DE"/>
     <w:multiLevelType w:val="hybridMultilevel"/>
     <w:tmpl w:val="014279AE"/>
@@ -10197,7 +9317,120 @@
       </w:rPr>
     </w:lvl>
   </w:abstractNum>
-  <w:abstractNum w:abstractNumId="2">
+  <w:abstractNum w:abstractNumId="3">
+    <w:nsid w:val="1E6B2CB9"/>
+    <w:multiLevelType w:val="hybridMultilevel"/>
+    <w:tmpl w:val="334EB67A"/>
+    <w:lvl w:ilvl="0" w:tplc="04090009">
+      <w:start w:val="1"/>
+      <w:numFmt w:val="bullet"/>
+      <w:lvlText w:val=""/>
+      <w:lvlJc w:val="left"/>
+      <w:pPr>
+        <w:ind w:left="1440" w:hanging="360"/>
+      </w:pPr>
+      <w:rPr>
+        <w:rFonts w:ascii="Wingdings" w:hAnsi="Wingdings" w:hint="default"/>
+      </w:rPr>
+    </w:lvl>
+    <w:lvl w:ilvl="1" w:tplc="04090003" w:tentative="1">
+      <w:start w:val="1"/>
+      <w:numFmt w:val="bullet"/>
+      <w:lvlText w:val="o"/>
+      <w:lvlJc w:val="left"/>
+      <w:pPr>
+        <w:ind w:left="2160" w:hanging="360"/>
+      </w:pPr>
+      <w:rPr>
+        <w:rFonts w:ascii="Courier New" w:hAnsi="Courier New" w:cs="Courier New" w:hint="default"/>
+      </w:rPr>
+    </w:lvl>
+    <w:lvl w:ilvl="2" w:tplc="04090005" w:tentative="1">
+      <w:start w:val="1"/>
+      <w:numFmt w:val="bullet"/>
+      <w:lvlText w:val=""/>
+      <w:lvlJc w:val="left"/>
+      <w:pPr>
+        <w:ind w:left="2880" w:hanging="360"/>
+      </w:pPr>
+      <w:rPr>
+        <w:rFonts w:ascii="Wingdings" w:hAnsi="Wingdings" w:hint="default"/>
+      </w:rPr>
+    </w:lvl>
+    <w:lvl w:ilvl="3" w:tplc="04090001" w:tentative="1">
+      <w:start w:val="1"/>
+      <w:numFmt w:val="bullet"/>
+      <w:lvlText w:val=""/>
+      <w:lvlJc w:val="left"/>
+      <w:pPr>
+        <w:ind w:left="3600" w:hanging="360"/>
+      </w:pPr>
+      <w:rPr>
+        <w:rFonts w:ascii="Symbol" w:hAnsi="Symbol" w:hint="default"/>
+      </w:rPr>
+    </w:lvl>
+    <w:lvl w:ilvl="4" w:tplc="04090003" w:tentative="1">
+      <w:start w:val="1"/>
+      <w:numFmt w:val="bullet"/>
+      <w:lvlText w:val="o"/>
+      <w:lvlJc w:val="left"/>
+      <w:pPr>
+        <w:ind w:left="4320" w:hanging="360"/>
+      </w:pPr>
+      <w:rPr>
+        <w:rFonts w:ascii="Courier New" w:hAnsi="Courier New" w:cs="Courier New" w:hint="default"/>
+      </w:rPr>
+    </w:lvl>
+    <w:lvl w:ilvl="5" w:tplc="04090005" w:tentative="1">
+      <w:start w:val="1"/>
+      <w:numFmt w:val="bullet"/>
+      <w:lvlText w:val=""/>
+      <w:lvlJc w:val="left"/>
+      <w:pPr>
+        <w:ind w:left="5040" w:hanging="360"/>
+      </w:pPr>
+      <w:rPr>
+        <w:rFonts w:ascii="Wingdings" w:hAnsi="Wingdings" w:hint="default"/>
+      </w:rPr>
+    </w:lvl>
+    <w:lvl w:ilvl="6" w:tplc="04090001" w:tentative="1">
+      <w:start w:val="1"/>
+      <w:numFmt w:val="bullet"/>
+      <w:lvlText w:val=""/>
+      <w:lvlJc w:val="left"/>
+      <w:pPr>
+        <w:ind w:left="5760" w:hanging="360"/>
+      </w:pPr>
+      <w:rPr>
+        <w:rFonts w:ascii="Symbol" w:hAnsi="Symbol" w:hint="default"/>
+      </w:rPr>
+    </w:lvl>
+    <w:lvl w:ilvl="7" w:tplc="04090003" w:tentative="1">
+      <w:start w:val="1"/>
+      <w:numFmt w:val="bullet"/>
+      <w:lvlText w:val="o"/>
+      <w:lvlJc w:val="left"/>
+      <w:pPr>
+        <w:ind w:left="6480" w:hanging="360"/>
+      </w:pPr>
+      <w:rPr>
+        <w:rFonts w:ascii="Courier New" w:hAnsi="Courier New" w:cs="Courier New" w:hint="default"/>
+      </w:rPr>
+    </w:lvl>
+    <w:lvl w:ilvl="8" w:tplc="04090005" w:tentative="1">
+      <w:start w:val="1"/>
+      <w:numFmt w:val="bullet"/>
+      <w:lvlText w:val=""/>
+      <w:lvlJc w:val="left"/>
+      <w:pPr>
+        <w:ind w:left="7200" w:hanging="360"/>
+      </w:pPr>
+      <w:rPr>
+        <w:rFonts w:ascii="Wingdings" w:hAnsi="Wingdings" w:hint="default"/>
+      </w:rPr>
+    </w:lvl>
+  </w:abstractNum>
+  <w:abstractNum w:abstractNumId="4">
     <w:nsid w:val="254A52BE"/>
     <w:multiLevelType w:val="hybridMultilevel"/>
     <w:tmpl w:val="F1504CF2"/>
@@ -10283,7 +9516,7 @@
       </w:pPr>
     </w:lvl>
   </w:abstractNum>
-  <w:abstractNum w:abstractNumId="3">
+  <w:abstractNum w:abstractNumId="5">
     <w:nsid w:val="304340BE"/>
     <w:multiLevelType w:val="hybridMultilevel"/>
     <w:tmpl w:val="F9A26988"/>
@@ -10369,7 +9602,7 @@
       </w:pPr>
     </w:lvl>
   </w:abstractNum>
-  <w:abstractNum w:abstractNumId="4">
+  <w:abstractNum w:abstractNumId="6">
     <w:nsid w:val="41C85100"/>
     <w:multiLevelType w:val="hybridMultilevel"/>
     <w:tmpl w:val="69D81300"/>
@@ -10455,7 +9688,7 @@
       </w:pPr>
     </w:lvl>
   </w:abstractNum>
-  <w:abstractNum w:abstractNumId="5">
+  <w:abstractNum w:abstractNumId="7">
     <w:nsid w:val="41ED517D"/>
     <w:multiLevelType w:val="hybridMultilevel"/>
     <w:tmpl w:val="D4A8D0BE"/>
@@ -10541,7 +9774,7 @@
       </w:pPr>
     </w:lvl>
   </w:abstractNum>
-  <w:abstractNum w:abstractNumId="6">
+  <w:abstractNum w:abstractNumId="8">
     <w:nsid w:val="44966E57"/>
     <w:multiLevelType w:val="hybridMultilevel"/>
     <w:tmpl w:val="941A4776"/>
@@ -10627,7 +9860,7 @@
       </w:pPr>
     </w:lvl>
   </w:abstractNum>
-  <w:abstractNum w:abstractNumId="7">
+  <w:abstractNum w:abstractNumId="9">
     <w:nsid w:val="45551F37"/>
     <w:multiLevelType w:val="hybridMultilevel"/>
     <w:tmpl w:val="8CDE9D92"/>
@@ -10713,7 +9946,7 @@
       </w:pPr>
     </w:lvl>
   </w:abstractNum>
-  <w:abstractNum w:abstractNumId="8">
+  <w:abstractNum w:abstractNumId="10">
     <w:nsid w:val="49684DEB"/>
     <w:multiLevelType w:val="hybridMultilevel"/>
     <w:tmpl w:val="E4CE356A"/>
@@ -10799,7 +10032,7 @@
       </w:pPr>
     </w:lvl>
   </w:abstractNum>
-  <w:abstractNum w:abstractNumId="9">
+  <w:abstractNum w:abstractNumId="11">
     <w:nsid w:val="4A723A3D"/>
     <w:multiLevelType w:val="hybridMultilevel"/>
     <w:tmpl w:val="FF3EB87C"/>
@@ -10885,7 +10118,93 @@
       </w:pPr>
     </w:lvl>
   </w:abstractNum>
-  <w:abstractNum w:abstractNumId="10">
+  <w:abstractNum w:abstractNumId="12">
+    <w:nsid w:val="4C1F018B"/>
+    <w:multiLevelType w:val="hybridMultilevel"/>
+    <w:tmpl w:val="E3748A44"/>
+    <w:lvl w:ilvl="0" w:tplc="0409000F">
+      <w:start w:val="1"/>
+      <w:numFmt w:val="decimal"/>
+      <w:lvlText w:val="%1."/>
+      <w:lvlJc w:val="left"/>
+      <w:pPr>
+        <w:ind w:left="720" w:hanging="360"/>
+      </w:pPr>
+    </w:lvl>
+    <w:lvl w:ilvl="1" w:tplc="04090019" w:tentative="1">
+      <w:start w:val="1"/>
+      <w:numFmt w:val="lowerLetter"/>
+      <w:lvlText w:val="%2."/>
+      <w:lvlJc w:val="left"/>
+      <w:pPr>
+        <w:ind w:left="1440" w:hanging="360"/>
+      </w:pPr>
+    </w:lvl>
+    <w:lvl w:ilvl="2" w:tplc="0409001B" w:tentative="1">
+      <w:start w:val="1"/>
+      <w:numFmt w:val="lowerRoman"/>
+      <w:lvlText w:val="%3."/>
+      <w:lvlJc w:val="right"/>
+      <w:pPr>
+        <w:ind w:left="2160" w:hanging="180"/>
+      </w:pPr>
+    </w:lvl>
+    <w:lvl w:ilvl="3" w:tplc="0409000F" w:tentative="1">
+      <w:start w:val="1"/>
+      <w:numFmt w:val="decimal"/>
+      <w:lvlText w:val="%4."/>
+      <w:lvlJc w:val="left"/>
+      <w:pPr>
+        <w:ind w:left="2880" w:hanging="360"/>
+      </w:pPr>
+    </w:lvl>
+    <w:lvl w:ilvl="4" w:tplc="04090019" w:tentative="1">
+      <w:start w:val="1"/>
+      <w:numFmt w:val="lowerLetter"/>
+      <w:lvlText w:val="%5."/>
+      <w:lvlJc w:val="left"/>
+      <w:pPr>
+        <w:ind w:left="3600" w:hanging="360"/>
+      </w:pPr>
+    </w:lvl>
+    <w:lvl w:ilvl="5" w:tplc="0409001B" w:tentative="1">
+      <w:start w:val="1"/>
+      <w:numFmt w:val="lowerRoman"/>
+      <w:lvlText w:val="%6."/>
+      <w:lvlJc w:val="right"/>
+      <w:pPr>
+        <w:ind w:left="4320" w:hanging="180"/>
+      </w:pPr>
+    </w:lvl>
+    <w:lvl w:ilvl="6" w:tplc="0409000F" w:tentative="1">
+      <w:start w:val="1"/>
+      <w:numFmt w:val="decimal"/>
+      <w:lvlText w:val="%7."/>
+      <w:lvlJc w:val="left"/>
+      <w:pPr>
+        <w:ind w:left="5040" w:hanging="360"/>
+      </w:pPr>
+    </w:lvl>
+    <w:lvl w:ilvl="7" w:tplc="04090019" w:tentative="1">
+      <w:start w:val="1"/>
+      <w:numFmt w:val="lowerLetter"/>
+      <w:lvlText w:val="%8."/>
+      <w:lvlJc w:val="left"/>
+      <w:pPr>
+        <w:ind w:left="5760" w:hanging="360"/>
+      </w:pPr>
+    </w:lvl>
+    <w:lvl w:ilvl="8" w:tplc="0409001B" w:tentative="1">
+      <w:start w:val="1"/>
+      <w:numFmt w:val="lowerRoman"/>
+      <w:lvlText w:val="%9."/>
+      <w:lvlJc w:val="right"/>
+      <w:pPr>
+        <w:ind w:left="6480" w:hanging="180"/>
+      </w:pPr>
+    </w:lvl>
+  </w:abstractNum>
+  <w:abstractNum w:abstractNumId="13">
     <w:nsid w:val="4E5725A6"/>
     <w:multiLevelType w:val="hybridMultilevel"/>
     <w:tmpl w:val="0CF8ECBC"/>
@@ -10998,10 +10317,10 @@
       </w:rPr>
     </w:lvl>
   </w:abstractNum>
-  <w:abstractNum w:abstractNumId="11">
+  <w:abstractNum w:abstractNumId="14">
     <w:nsid w:val="510E5325"/>
     <w:multiLevelType w:val="hybridMultilevel"/>
-    <w:tmpl w:val="CD4C9BF2"/>
+    <w:tmpl w:val="CC601D22"/>
     <w:lvl w:ilvl="0" w:tplc="0409000F">
       <w:start w:val="1"/>
       <w:numFmt w:val="decimal"/>
@@ -11084,7 +10403,7 @@
       </w:pPr>
     </w:lvl>
   </w:abstractNum>
-  <w:abstractNum w:abstractNumId="12">
+  <w:abstractNum w:abstractNumId="15">
     <w:nsid w:val="63237436"/>
     <w:multiLevelType w:val="hybridMultilevel"/>
     <w:tmpl w:val="C3623B36"/>
@@ -11170,7 +10489,7 @@
       </w:pPr>
     </w:lvl>
   </w:abstractNum>
-  <w:abstractNum w:abstractNumId="13">
+  <w:abstractNum w:abstractNumId="16">
     <w:nsid w:val="71103E75"/>
     <w:multiLevelType w:val="hybridMultilevel"/>
     <w:tmpl w:val="FFAC377C"/>
@@ -11256,7 +10575,7 @@
       </w:pPr>
     </w:lvl>
   </w:abstractNum>
-  <w:abstractNum w:abstractNumId="14">
+  <w:abstractNum w:abstractNumId="17">
     <w:nsid w:val="79C309BE"/>
     <w:multiLevelType w:val="hybridMultilevel"/>
     <w:tmpl w:val="E144A68A"/>
@@ -11343,49 +10662,58 @@
     </w:lvl>
   </w:abstractNum>
   <w:num w:numId="1">
-    <w:abstractNumId w:val="10"/>
+    <w:abstractNumId w:val="13"/>
   </w:num>
   <w:num w:numId="2">
-    <w:abstractNumId w:val="6"/>
+    <w:abstractNumId w:val="8"/>
   </w:num>
   <w:num w:numId="3">
     <w:abstractNumId w:val="0"/>
   </w:num>
   <w:num w:numId="4">
-    <w:abstractNumId w:val="1"/>
+    <w:abstractNumId w:val="2"/>
   </w:num>
   <w:num w:numId="5">
+    <w:abstractNumId w:val="15"/>
+  </w:num>
+  <w:num w:numId="6">
+    <w:abstractNumId w:val="16"/>
+  </w:num>
+  <w:num w:numId="7">
+    <w:abstractNumId w:val="11"/>
+  </w:num>
+  <w:num w:numId="8">
+    <w:abstractNumId w:val="6"/>
+  </w:num>
+  <w:num w:numId="9">
+    <w:abstractNumId w:val="4"/>
+  </w:num>
+  <w:num w:numId="10">
+    <w:abstractNumId w:val="10"/>
+  </w:num>
+  <w:num w:numId="11">
+    <w:abstractNumId w:val="7"/>
+  </w:num>
+  <w:num w:numId="12">
+    <w:abstractNumId w:val="5"/>
+  </w:num>
+  <w:num w:numId="13">
+    <w:abstractNumId w:val="9"/>
+  </w:num>
+  <w:num w:numId="14">
+    <w:abstractNumId w:val="17"/>
+  </w:num>
+  <w:num w:numId="15">
+    <w:abstractNumId w:val="14"/>
+  </w:num>
+  <w:num w:numId="16">
+    <w:abstractNumId w:val="3"/>
+  </w:num>
+  <w:num w:numId="17">
     <w:abstractNumId w:val="12"/>
   </w:num>
-  <w:num w:numId="6">
-    <w:abstractNumId w:val="13"/>
-  </w:num>
-  <w:num w:numId="7">
-    <w:abstractNumId w:val="9"/>
-  </w:num>
-  <w:num w:numId="8">
-    <w:abstractNumId w:val="4"/>
-  </w:num>
-  <w:num w:numId="9">
-    <w:abstractNumId w:val="2"/>
-  </w:num>
-  <w:num w:numId="10">
-    <w:abstractNumId w:val="8"/>
-  </w:num>
-  <w:num w:numId="11">
-    <w:abstractNumId w:val="5"/>
-  </w:num>
-  <w:num w:numId="12">
-    <w:abstractNumId w:val="3"/>
-  </w:num>
-  <w:num w:numId="13">
-    <w:abstractNumId w:val="7"/>
-  </w:num>
-  <w:num w:numId="14">
-    <w:abstractNumId w:val="14"/>
-  </w:num>
-  <w:num w:numId="15">
-    <w:abstractNumId w:val="11"/>
+  <w:num w:numId="18">
+    <w:abstractNumId w:val="1"/>
   </w:num>
 </w:numbering>
 </file>

</xml_diff>

<commit_message>
popup multiplebrowsers and frames
</commit_message>
<xml_diff>
--- a/Notes.docx
+++ b/Notes.docx
@@ -300,42 +300,8 @@
           <w:rFonts w:ascii="Bookman Old Style" w:hAnsi="Bookman Old Style"/>
           <w:lang w:val="en-IN"/>
         </w:rPr>
-        <w:t xml:space="preserve">, </w:t>
-      </w:r>
-      <w:proofErr w:type="spellStart"/>
-      <w:r>
-        <w:rPr>
-          <w:rFonts w:ascii="Bookman Old Style" w:hAnsi="Bookman Old Style"/>
-          <w:lang w:val="en-IN"/>
-        </w:rPr>
-        <w:t>netbeans</w:t>
-      </w:r>
-      <w:proofErr w:type="spellEnd"/>
-      <w:r>
-        <w:rPr>
-          <w:rFonts w:ascii="Bookman Old Style" w:hAnsi="Bookman Old Style"/>
-          <w:lang w:val="en-IN"/>
-        </w:rPr>
-        <w:t xml:space="preserve">, </w:t>
-      </w:r>
-      <w:proofErr w:type="spellStart"/>
-      <w:proofErr w:type="gramStart"/>
-      <w:r>
-        <w:rPr>
-          <w:rFonts w:ascii="Bookman Old Style" w:hAnsi="Bookman Old Style"/>
-          <w:lang w:val="en-IN"/>
-        </w:rPr>
-        <w:t>intellij</w:t>
-      </w:r>
-      <w:proofErr w:type="spellEnd"/>
-      <w:r>
-        <w:rPr>
-          <w:rFonts w:ascii="Bookman Old Style" w:hAnsi="Bookman Old Style"/>
-          <w:lang w:val="en-IN"/>
-        </w:rPr>
-        <w:t>,....</w:t>
-      </w:r>
-      <w:proofErr w:type="gramEnd"/>
+        <w:t>, netbeans, intellij,....</w:t>
+      </w:r>
     </w:p>
     <w:p>
       <w:pPr>
@@ -588,7 +554,6 @@
           <w:lang w:val="en-IN"/>
         </w:rPr>
       </w:pPr>
-      <w:proofErr w:type="spellStart"/>
       <w:r>
         <w:rPr>
           <w:rFonts w:ascii="Bookman Old Style" w:hAnsi="Bookman Old Style"/>
@@ -596,17 +561,7 @@
           <w:highlight w:val="green"/>
           <w:lang w:val="en-IN"/>
         </w:rPr>
-        <w:t>looping</w:t>
-      </w:r>
-      <w:proofErr w:type="spellEnd"/>
-      <w:r>
-        <w:rPr>
-          <w:rFonts w:ascii="Bookman Old Style" w:hAnsi="Bookman Old Style"/>
-          <w:b/>
-          <w:highlight w:val="green"/>
-          <w:lang w:val="en-IN"/>
-        </w:rPr>
-        <w:t xml:space="preserve"> statements</w:t>
+        <w:t>looping statements</w:t>
       </w:r>
     </w:p>
     <w:p>
@@ -667,7 +622,6 @@
           <w:lang w:val="en-IN"/>
         </w:rPr>
       </w:pPr>
-      <w:proofErr w:type="spellStart"/>
       <w:r>
         <w:rPr>
           <w:rFonts w:ascii="Bookman Old Style" w:hAnsi="Bookman Old Style"/>
@@ -675,7 +629,6 @@
         </w:rPr>
         <w:t>do,while</w:t>
       </w:r>
-      <w:proofErr w:type="spellEnd"/>
     </w:p>
     <w:p>
       <w:pPr>
@@ -691,7 +644,6 @@
           <w:lang w:val="en-IN"/>
         </w:rPr>
       </w:pPr>
-      <w:proofErr w:type="spellStart"/>
       <w:r>
         <w:rPr>
           <w:rFonts w:ascii="Bookman Old Style" w:hAnsi="Bookman Old Style"/>
@@ -699,7 +651,6 @@
         </w:rPr>
         <w:t>foreach</w:t>
       </w:r>
-      <w:proofErr w:type="spellEnd"/>
     </w:p>
     <w:p>
       <w:pPr>
@@ -773,7 +724,6 @@
           <w:lang w:val="en-IN"/>
         </w:rPr>
       </w:pPr>
-      <w:proofErr w:type="spellStart"/>
       <w:r>
         <w:rPr>
           <w:rFonts w:ascii="Bookman Old Style" w:hAnsi="Bookman Old Style"/>
@@ -781,7 +731,6 @@
         </w:rPr>
         <w:t>if,else</w:t>
       </w:r>
-      <w:proofErr w:type="spellEnd"/>
     </w:p>
     <w:p>
       <w:pPr>
@@ -797,21 +746,12 @@
           <w:lang w:val="en-IN"/>
         </w:rPr>
       </w:pPr>
-      <w:proofErr w:type="spellStart"/>
-      <w:r>
-        <w:rPr>
-          <w:rFonts w:ascii="Bookman Old Style" w:hAnsi="Bookman Old Style"/>
-          <w:lang w:val="en-IN"/>
-        </w:rPr>
-        <w:t>if,elseif</w:t>
-      </w:r>
-      <w:proofErr w:type="spellEnd"/>
-      <w:r>
-        <w:rPr>
-          <w:rFonts w:ascii="Bookman Old Style" w:hAnsi="Bookman Old Style"/>
-          <w:lang w:val="en-IN"/>
-        </w:rPr>
-        <w:t>, else</w:t>
+      <w:r>
+        <w:rPr>
+          <w:rFonts w:ascii="Bookman Old Style" w:hAnsi="Bookman Old Style"/>
+          <w:lang w:val="en-IN"/>
+        </w:rPr>
+        <w:t>if,elseif, else</w:t>
       </w:r>
     </w:p>
     <w:p>
@@ -1167,7 +1107,6 @@
           <w:lang w:val="en-IN"/>
         </w:rPr>
       </w:pPr>
-      <w:proofErr w:type="spellStart"/>
       <w:r>
         <w:rPr>
           <w:rFonts w:ascii="Bookman Old Style" w:hAnsi="Bookman Old Style"/>
@@ -1175,7 +1114,6 @@
         </w:rPr>
         <w:t>int</w:t>
       </w:r>
-      <w:proofErr w:type="spellEnd"/>
     </w:p>
     <w:p>
       <w:pPr>
@@ -1519,7 +1457,6 @@
         </w:rPr>
         <w:t xml:space="preserve">Multitasking – </w:t>
       </w:r>
-      <w:proofErr w:type="spellStart"/>
       <w:r>
         <w:rPr>
           <w:rFonts w:ascii="Bookman Old Style" w:hAnsi="Bookman Old Style"/>
@@ -1527,7 +1464,6 @@
         </w:rPr>
         <w:t>Runnable</w:t>
       </w:r>
-      <w:proofErr w:type="spellEnd"/>
     </w:p>
     <w:p>
       <w:pPr>
@@ -1788,27 +1724,7 @@
           <w:highlight w:val="green"/>
           <w:lang w:val="en-IN"/>
         </w:rPr>
-        <w:t xml:space="preserve"> – </w:t>
-      </w:r>
-      <w:proofErr w:type="spellStart"/>
-      <w:r>
-        <w:rPr>
-          <w:rFonts w:ascii="Bookman Old Style" w:hAnsi="Bookman Old Style"/>
-          <w:b/>
-          <w:highlight w:val="green"/>
-          <w:lang w:val="en-IN"/>
-        </w:rPr>
-        <w:t>java.util</w:t>
-      </w:r>
-      <w:proofErr w:type="spellEnd"/>
-      <w:r>
-        <w:rPr>
-          <w:rFonts w:ascii="Bookman Old Style" w:hAnsi="Bookman Old Style"/>
-          <w:b/>
-          <w:highlight w:val="green"/>
-          <w:lang w:val="en-IN"/>
-        </w:rPr>
-        <w:t>.*</w:t>
+        <w:t xml:space="preserve"> – java.util.*</w:t>
       </w:r>
     </w:p>
     <w:p>
@@ -1847,7 +1763,6 @@
           <w:lang w:val="en-IN"/>
         </w:rPr>
       </w:pPr>
-      <w:proofErr w:type="spellStart"/>
       <w:r>
         <w:rPr>
           <w:rFonts w:ascii="Bookman Old Style" w:hAnsi="Bookman Old Style"/>
@@ -1855,7 +1770,6 @@
         </w:rPr>
         <w:t>ArrayList</w:t>
       </w:r>
-      <w:proofErr w:type="spellEnd"/>
     </w:p>
     <w:p>
       <w:pPr>
@@ -1871,7 +1785,6 @@
           <w:lang w:val="en-IN"/>
         </w:rPr>
       </w:pPr>
-      <w:proofErr w:type="spellStart"/>
       <w:r>
         <w:rPr>
           <w:rFonts w:ascii="Bookman Old Style" w:hAnsi="Bookman Old Style"/>
@@ -1879,7 +1792,6 @@
         </w:rPr>
         <w:t>LinkedList</w:t>
       </w:r>
-      <w:proofErr w:type="spellEnd"/>
     </w:p>
     <w:p>
       <w:pPr>
@@ -1939,7 +1851,6 @@
           <w:lang w:val="en-IN"/>
         </w:rPr>
       </w:pPr>
-      <w:proofErr w:type="spellStart"/>
       <w:r>
         <w:rPr>
           <w:rFonts w:ascii="Bookman Old Style" w:hAnsi="Bookman Old Style"/>
@@ -1947,7 +1858,6 @@
         </w:rPr>
         <w:t>HashSet</w:t>
       </w:r>
-      <w:proofErr w:type="spellEnd"/>
     </w:p>
     <w:p>
       <w:pPr>
@@ -1963,7 +1873,6 @@
           <w:lang w:val="en-IN"/>
         </w:rPr>
       </w:pPr>
-      <w:proofErr w:type="spellStart"/>
       <w:r>
         <w:rPr>
           <w:rFonts w:ascii="Bookman Old Style" w:hAnsi="Bookman Old Style"/>
@@ -1971,7 +1880,6 @@
         </w:rPr>
         <w:t>TreeSet</w:t>
       </w:r>
-      <w:proofErr w:type="spellEnd"/>
     </w:p>
     <w:p>
       <w:pPr>
@@ -1987,7 +1895,6 @@
           <w:lang w:val="en-IN"/>
         </w:rPr>
       </w:pPr>
-      <w:proofErr w:type="spellStart"/>
       <w:r>
         <w:rPr>
           <w:rFonts w:ascii="Bookman Old Style" w:hAnsi="Bookman Old Style"/>
@@ -1995,7 +1902,6 @@
         </w:rPr>
         <w:t>LinkedHashSet</w:t>
       </w:r>
-      <w:proofErr w:type="spellEnd"/>
     </w:p>
     <w:p>
       <w:pPr>
@@ -2054,7 +1960,6 @@
           <w:lang w:val="en-IN"/>
         </w:rPr>
       </w:pPr>
-      <w:proofErr w:type="spellStart"/>
       <w:r>
         <w:rPr>
           <w:rFonts w:ascii="Bookman Old Style" w:hAnsi="Bookman Old Style"/>
@@ -2062,7 +1967,6 @@
         </w:rPr>
         <w:t>HashMap</w:t>
       </w:r>
-      <w:proofErr w:type="spellEnd"/>
     </w:p>
     <w:p>
       <w:pPr>
@@ -2078,7 +1982,6 @@
           <w:lang w:val="en-IN"/>
         </w:rPr>
       </w:pPr>
-      <w:proofErr w:type="spellStart"/>
       <w:r>
         <w:rPr>
           <w:rFonts w:ascii="Bookman Old Style" w:hAnsi="Bookman Old Style"/>
@@ -2086,7 +1989,6 @@
         </w:rPr>
         <w:t>TreeMap</w:t>
       </w:r>
-      <w:proofErr w:type="spellEnd"/>
     </w:p>
     <w:p>
       <w:pPr>
@@ -2102,7 +2004,6 @@
           <w:lang w:val="en-IN"/>
         </w:rPr>
       </w:pPr>
-      <w:proofErr w:type="spellStart"/>
       <w:r>
         <w:rPr>
           <w:rFonts w:ascii="Bookman Old Style" w:hAnsi="Bookman Old Style"/>
@@ -2110,7 +2011,6 @@
         </w:rPr>
         <w:t>LinkedHashMap</w:t>
       </w:r>
-      <w:proofErr w:type="spellEnd"/>
     </w:p>
     <w:p>
       <w:pPr>
@@ -2226,17 +2126,8 @@
           <w:rFonts w:ascii="Bookman Old Style" w:hAnsi="Bookman Old Style"/>
           <w:lang w:val="en-IN"/>
         </w:rPr>
-        <w:t xml:space="preserve">What are the different tools we have in market, Why Selenium is </w:t>
-      </w:r>
-      <w:proofErr w:type="gramStart"/>
-      <w:r>
-        <w:rPr>
-          <w:rFonts w:ascii="Bookman Old Style" w:hAnsi="Bookman Old Style"/>
-          <w:lang w:val="en-IN"/>
-        </w:rPr>
-        <w:t>popular ?</w:t>
-      </w:r>
-      <w:proofErr w:type="gramEnd"/>
+        <w:t>What are the different tools we have in market, Why Selenium is popular ?</w:t>
+      </w:r>
     </w:p>
     <w:p>
       <w:pPr>
@@ -2379,21 +2270,12 @@
           <w:lang w:val="en-IN"/>
         </w:rPr>
       </w:pPr>
-      <w:proofErr w:type="gramStart"/>
-      <w:r>
-        <w:rPr>
-          <w:rFonts w:ascii="Bookman Old Style" w:hAnsi="Bookman Old Style"/>
-          <w:lang w:val="en-IN"/>
-        </w:rPr>
-        <w:t>performing</w:t>
-      </w:r>
-      <w:proofErr w:type="gramEnd"/>
-      <w:r>
-        <w:rPr>
-          <w:rFonts w:ascii="Bookman Old Style" w:hAnsi="Bookman Old Style"/>
-          <w:lang w:val="en-IN"/>
-        </w:rPr>
-        <w:t xml:space="preserve"> operations ( type, click, select, read text....)</w:t>
+      <w:r>
+        <w:rPr>
+          <w:rFonts w:ascii="Bookman Old Style" w:hAnsi="Bookman Old Style"/>
+          <w:lang w:val="en-IN"/>
+        </w:rPr>
+        <w:t>performing operations ( type, click, select, read text....)</w:t>
       </w:r>
     </w:p>
     <w:p>
@@ -2514,21 +2396,12 @@
           <w:lang w:val="en-IN"/>
         </w:rPr>
       </w:pPr>
-      <w:proofErr w:type="spellStart"/>
-      <w:r>
-        <w:rPr>
-          <w:rFonts w:ascii="Bookman Old Style" w:hAnsi="Bookman Old Style"/>
-          <w:lang w:val="en-IN"/>
-        </w:rPr>
-        <w:t>switchto</w:t>
-      </w:r>
-      <w:proofErr w:type="spellEnd"/>
-      <w:r>
-        <w:rPr>
-          <w:rFonts w:ascii="Bookman Old Style" w:hAnsi="Bookman Old Style"/>
-          <w:lang w:val="en-IN"/>
-        </w:rPr>
-        <w:t>()</w:t>
+      <w:r>
+        <w:rPr>
+          <w:rFonts w:ascii="Bookman Old Style" w:hAnsi="Bookman Old Style"/>
+          <w:lang w:val="en-IN"/>
+        </w:rPr>
+        <w:t>switchto()</w:t>
       </w:r>
     </w:p>
     <w:p>
@@ -2586,7 +2459,6 @@
           <w:lang w:val="en-IN"/>
         </w:rPr>
       </w:pPr>
-      <w:proofErr w:type="spellStart"/>
       <w:r>
         <w:rPr>
           <w:rFonts w:ascii="Bookman Old Style" w:hAnsi="Bookman Old Style"/>
@@ -2594,7 +2466,6 @@
         </w:rPr>
         <w:t>popups</w:t>
       </w:r>
-      <w:proofErr w:type="spellEnd"/>
     </w:p>
     <w:p>
       <w:pPr>
@@ -2714,7 +2585,6 @@
           <w:lang w:val="en-IN"/>
         </w:rPr>
       </w:pPr>
-      <w:proofErr w:type="spellStart"/>
       <w:r>
         <w:rPr>
           <w:rFonts w:ascii="Bookman Old Style" w:hAnsi="Bookman Old Style"/>
@@ -2722,7 +2592,6 @@
         </w:rPr>
         <w:t>TestNG</w:t>
       </w:r>
-      <w:proofErr w:type="spellEnd"/>
     </w:p>
     <w:p>
       <w:pPr>
@@ -2877,23 +2746,7 @@
           <w:rFonts w:ascii="Bookman Old Style" w:hAnsi="Bookman Old Style"/>
           <w:lang w:val="en-IN"/>
         </w:rPr>
-        <w:t xml:space="preserve">/ </w:t>
-      </w:r>
-      <w:proofErr w:type="spellStart"/>
-      <w:r>
-        <w:rPr>
-          <w:rFonts w:ascii="Bookman Old Style" w:hAnsi="Bookman Old Style"/>
-          <w:lang w:val="en-IN"/>
-        </w:rPr>
-        <w:t>Gradle</w:t>
-      </w:r>
-      <w:proofErr w:type="spellEnd"/>
-      <w:r>
-        <w:rPr>
-          <w:rFonts w:ascii="Bookman Old Style" w:hAnsi="Bookman Old Style"/>
-          <w:lang w:val="en-IN"/>
-        </w:rPr>
-        <w:t xml:space="preserve"> – Build Automation Tool</w:t>
+        <w:t>/ Gradle – Build Automation Tool</w:t>
       </w:r>
     </w:p>
     <w:p>
@@ -3744,7 +3597,6 @@
           <w:lang w:val="en-IN"/>
         </w:rPr>
       </w:pPr>
-      <w:proofErr w:type="gramStart"/>
       <w:r>
         <w:rPr>
           <w:rFonts w:ascii="Bookman Old Style" w:hAnsi="Bookman Old Style"/>
@@ -3753,7 +3605,6 @@
         </w:rPr>
         <w:t>Constructors :</w:t>
       </w:r>
-      <w:proofErr w:type="gramEnd"/>
     </w:p>
     <w:p>
       <w:pPr>
@@ -3854,18 +3705,8 @@
           <w:b/>
           <w:lang w:val="en-IN"/>
         </w:rPr>
-        <w:t xml:space="preserve">Looping / </w:t>
-      </w:r>
-      <w:proofErr w:type="gramStart"/>
-      <w:r>
-        <w:rPr>
-          <w:rFonts w:ascii="Bookman Old Style" w:hAnsi="Bookman Old Style"/>
-          <w:b/>
-          <w:lang w:val="en-IN"/>
-        </w:rPr>
-        <w:t>Conditional :</w:t>
-      </w:r>
-      <w:proofErr w:type="gramEnd"/>
+        <w:t>Looping / Conditional :</w:t>
+      </w:r>
     </w:p>
     <w:p>
       <w:pPr>
@@ -4163,7 +4004,6 @@
           <w:lang w:val="en-IN"/>
         </w:rPr>
       </w:pPr>
-      <w:proofErr w:type="gramStart"/>
       <w:r>
         <w:rPr>
           <w:rFonts w:ascii="Bookman Old Style" w:hAnsi="Bookman Old Style"/>
@@ -4172,7 +4012,6 @@
         </w:rPr>
         <w:t>Strings :</w:t>
       </w:r>
-      <w:proofErr w:type="gramEnd"/>
     </w:p>
     <w:p>
       <w:pPr>
@@ -4268,7 +4107,6 @@
           <w:lang w:val="en-IN"/>
         </w:rPr>
       </w:pPr>
-      <w:proofErr w:type="gramStart"/>
       <w:r>
         <w:rPr>
           <w:rFonts w:ascii="Bookman Old Style" w:hAnsi="Bookman Old Style"/>
@@ -4278,7 +4116,6 @@
         <w:lastRenderedPageBreak/>
         <w:t>Exceptions :</w:t>
       </w:r>
-      <w:proofErr w:type="gramEnd"/>
     </w:p>
     <w:p>
       <w:pPr>
@@ -4390,45 +4227,25 @@
           <w:b/>
           <w:lang w:val="en-IN"/>
         </w:rPr>
-        <w:t xml:space="preserve">Exception </w:t>
-      </w:r>
-      <w:proofErr w:type="gramStart"/>
-      <w:r>
-        <w:rPr>
-          <w:rFonts w:ascii="Bookman Old Style" w:hAnsi="Bookman Old Style"/>
-          <w:b/>
-          <w:lang w:val="en-IN"/>
-        </w:rPr>
-        <w:t>Handling ????</w:t>
-      </w:r>
-      <w:proofErr w:type="gramEnd"/>
-    </w:p>
-    <w:p>
-      <w:pPr>
-        <w:spacing w:after="0" w:line="360" w:lineRule="auto"/>
-        <w:rPr>
-          <w:rFonts w:ascii="Bookman Old Style" w:hAnsi="Bookman Old Style"/>
-          <w:b/>
-          <w:lang w:val="en-IN"/>
-        </w:rPr>
-      </w:pPr>
-      <w:proofErr w:type="gramStart"/>
-      <w:r>
-        <w:rPr>
-          <w:rFonts w:ascii="Bookman Old Style" w:hAnsi="Bookman Old Style"/>
-          <w:b/>
-          <w:lang w:val="en-IN"/>
-        </w:rPr>
-        <w:t>try</w:t>
-      </w:r>
-      <w:proofErr w:type="gramEnd"/>
-      <w:r>
-        <w:rPr>
-          <w:rFonts w:ascii="Bookman Old Style" w:hAnsi="Bookman Old Style"/>
-          <w:b/>
-          <w:lang w:val="en-IN"/>
-        </w:rPr>
-        <w:t xml:space="preserve"> {</w:t>
+        <w:t>Exception Handling ????</w:t>
+      </w:r>
+    </w:p>
+    <w:p>
+      <w:pPr>
+        <w:spacing w:after="0" w:line="360" w:lineRule="auto"/>
+        <w:rPr>
+          <w:rFonts w:ascii="Bookman Old Style" w:hAnsi="Bookman Old Style"/>
+          <w:b/>
+          <w:lang w:val="en-IN"/>
+        </w:rPr>
+      </w:pPr>
+      <w:r>
+        <w:rPr>
+          <w:rFonts w:ascii="Bookman Old Style" w:hAnsi="Bookman Old Style"/>
+          <w:b/>
+          <w:lang w:val="en-IN"/>
+        </w:rPr>
+        <w:t>try {</w:t>
       </w:r>
     </w:p>
     <w:p>
@@ -4503,19 +4320,8 @@
           <w:b/>
           <w:lang w:val="en-IN"/>
         </w:rPr>
-        <w:t xml:space="preserve">} </w:t>
-      </w:r>
-      <w:proofErr w:type="gramStart"/>
-      <w:r>
-        <w:rPr>
-          <w:rFonts w:ascii="Bookman Old Style" w:hAnsi="Bookman Old Style"/>
-          <w:b/>
-          <w:lang w:val="en-IN"/>
-        </w:rPr>
-        <w:t>catch(</w:t>
-      </w:r>
-      <w:proofErr w:type="spellStart"/>
-      <w:proofErr w:type="gramEnd"/>
+        <w:t>} catch(</w:t>
+      </w:r>
       <w:r>
         <w:rPr>
           <w:rFonts w:ascii="Bookman Old Style" w:hAnsi="Bookman Old Style"/>
@@ -4523,9 +4329,65 @@
           <w:color w:val="FF0000"/>
           <w:lang w:val="en-IN"/>
         </w:rPr>
-        <w:t>ExceptionClass</w:t>
-      </w:r>
-      <w:proofErr w:type="spellEnd"/>
+        <w:t>ExceptionClass ex</w:t>
+      </w:r>
+      <w:r>
+        <w:rPr>
+          <w:rFonts w:ascii="Bookman Old Style" w:hAnsi="Bookman Old Style"/>
+          <w:b/>
+          <w:lang w:val="en-IN"/>
+        </w:rPr>
+        <w:t>) {</w:t>
+      </w:r>
+    </w:p>
+    <w:p>
+      <w:pPr>
+        <w:spacing w:after="0" w:line="360" w:lineRule="auto"/>
+        <w:rPr>
+          <w:rFonts w:ascii="Bookman Old Style" w:hAnsi="Bookman Old Style"/>
+          <w:b/>
+          <w:lang w:val="en-IN"/>
+        </w:rPr>
+      </w:pPr>
+    </w:p>
+    <w:p>
+      <w:pPr>
+        <w:spacing w:after="0" w:line="360" w:lineRule="auto"/>
+        <w:rPr>
+          <w:rFonts w:ascii="Bookman Old Style" w:hAnsi="Bookman Old Style"/>
+          <w:b/>
+          <w:lang w:val="en-IN"/>
+        </w:rPr>
+      </w:pPr>
+      <w:r>
+        <w:rPr>
+          <w:rFonts w:ascii="Bookman Old Style" w:hAnsi="Bookman Old Style"/>
+          <w:b/>
+          <w:lang w:val="en-IN"/>
+        </w:rPr>
+        <w:t>}</w:t>
+      </w:r>
+    </w:p>
+    <w:p>
+      <w:pPr>
+        <w:spacing w:after="0" w:line="360" w:lineRule="auto"/>
+        <w:rPr>
+          <w:rFonts w:ascii="Bookman Old Style" w:hAnsi="Bookman Old Style"/>
+          <w:b/>
+          <w:lang w:val="en-IN"/>
+        </w:rPr>
+      </w:pPr>
+    </w:p>
+    <w:p>
+      <w:pPr>
+        <w:spacing w:after="0" w:line="360" w:lineRule="auto"/>
+        <w:rPr>
+          <w:rFonts w:ascii="Bookman Old Style" w:hAnsi="Bookman Old Style"/>
+          <w:b/>
+          <w:color w:val="17365D" w:themeColor="text2" w:themeShade="BF"/>
+          <w:lang w:val="en-IN"/>
+        </w:rPr>
+      </w:pPr>
       <w:r>
         <w:rPr>
           <w:rFonts w:ascii="Bookman Old Style" w:hAnsi="Bookman Old Style"/>
@@ -4533,84 +4395,7 @@
           <w:color w:val="FF0000"/>
           <w:lang w:val="en-IN"/>
         </w:rPr>
-        <w:t xml:space="preserve"> ex</w:t>
-      </w:r>
-      <w:r>
-        <w:rPr>
-          <w:rFonts w:ascii="Bookman Old Style" w:hAnsi="Bookman Old Style"/>
-          <w:b/>
-          <w:lang w:val="en-IN"/>
-        </w:rPr>
-        <w:t>) {</w:t>
-      </w:r>
-    </w:p>
-    <w:p>
-      <w:pPr>
-        <w:spacing w:after="0" w:line="360" w:lineRule="auto"/>
-        <w:rPr>
-          <w:rFonts w:ascii="Bookman Old Style" w:hAnsi="Bookman Old Style"/>
-          <w:b/>
-          <w:lang w:val="en-IN"/>
-        </w:rPr>
-      </w:pPr>
-    </w:p>
-    <w:p>
-      <w:pPr>
-        <w:spacing w:after="0" w:line="360" w:lineRule="auto"/>
-        <w:rPr>
-          <w:rFonts w:ascii="Bookman Old Style" w:hAnsi="Bookman Old Style"/>
-          <w:b/>
-          <w:lang w:val="en-IN"/>
-        </w:rPr>
-      </w:pPr>
-      <w:r>
-        <w:rPr>
-          <w:rFonts w:ascii="Bookman Old Style" w:hAnsi="Bookman Old Style"/>
-          <w:b/>
-          <w:lang w:val="en-IN"/>
-        </w:rPr>
-        <w:t>}</w:t>
-      </w:r>
-    </w:p>
-    <w:p>
-      <w:pPr>
-        <w:spacing w:after="0" w:line="360" w:lineRule="auto"/>
-        <w:rPr>
-          <w:rFonts w:ascii="Bookman Old Style" w:hAnsi="Bookman Old Style"/>
-          <w:b/>
-          <w:lang w:val="en-IN"/>
-        </w:rPr>
-      </w:pPr>
-    </w:p>
-    <w:p>
-      <w:pPr>
-        <w:spacing w:after="0" w:line="360" w:lineRule="auto"/>
-        <w:rPr>
-          <w:rFonts w:ascii="Bookman Old Style" w:hAnsi="Bookman Old Style"/>
-          <w:b/>
-          <w:color w:val="17365D" w:themeColor="text2" w:themeShade="BF"/>
-          <w:lang w:val="en-IN"/>
-        </w:rPr>
-      </w:pPr>
-      <w:proofErr w:type="spellStart"/>
-      <w:r>
-        <w:rPr>
-          <w:rFonts w:ascii="Bookman Old Style" w:hAnsi="Bookman Old Style"/>
-          <w:b/>
-          <w:color w:val="FF0000"/>
-          <w:lang w:val="en-IN"/>
-        </w:rPr>
-        <w:t>ExceptionClass</w:t>
-      </w:r>
-      <w:proofErr w:type="spellEnd"/>
-      <w:r>
-        <w:rPr>
-          <w:rFonts w:ascii="Bookman Old Style" w:hAnsi="Bookman Old Style"/>
-          <w:b/>
-          <w:color w:val="FF0000"/>
-          <w:lang w:val="en-IN"/>
-        </w:rPr>
-        <w:t xml:space="preserve"> – </w:t>
+        <w:t xml:space="preserve">ExceptionClass – </w:t>
       </w:r>
       <w:r>
         <w:rPr>
@@ -4922,23 +4707,13 @@
           <w:lang w:val="en-IN"/>
         </w:rPr>
       </w:pPr>
-      <w:proofErr w:type="gramStart"/>
-      <w:r>
-        <w:rPr>
-          <w:rFonts w:ascii="Bookman Old Style" w:hAnsi="Bookman Old Style"/>
-          <w:b/>
-          <w:lang w:val="en-IN"/>
-        </w:rPr>
-        <w:t>Selenium :</w:t>
-      </w:r>
-      <w:proofErr w:type="gramEnd"/>
-      <w:r>
-        <w:rPr>
-          <w:rFonts w:ascii="Bookman Old Style" w:hAnsi="Bookman Old Style"/>
-          <w:b/>
-          <w:lang w:val="en-IN"/>
-        </w:rPr>
-        <w:t xml:space="preserve"> </w:t>
+      <w:r>
+        <w:rPr>
+          <w:rFonts w:ascii="Bookman Old Style" w:hAnsi="Bookman Old Style"/>
+          <w:b/>
+          <w:lang w:val="en-IN"/>
+        </w:rPr>
+        <w:t xml:space="preserve">Selenium : </w:t>
       </w:r>
     </w:p>
     <w:p>
@@ -5241,21 +5016,12 @@
           <w:lang w:val="en-IN"/>
         </w:rPr>
       </w:pPr>
-      <w:proofErr w:type="spellStart"/>
-      <w:r>
-        <w:rPr>
-          <w:rFonts w:ascii="Bookman Old Style" w:hAnsi="Bookman Old Style"/>
-          <w:lang w:val="en-IN"/>
-        </w:rPr>
-        <w:t>htmltag</w:t>
-      </w:r>
-      <w:proofErr w:type="spellEnd"/>
-      <w:r>
-        <w:rPr>
-          <w:rFonts w:ascii="Bookman Old Style" w:hAnsi="Bookman Old Style"/>
-          <w:lang w:val="en-IN"/>
-        </w:rPr>
-        <w:t>[property=’value’]   =&gt;other than id or class</w:t>
+      <w:r>
+        <w:rPr>
+          <w:rFonts w:ascii="Bookman Old Style" w:hAnsi="Bookman Old Style"/>
+          <w:lang w:val="en-IN"/>
+        </w:rPr>
+        <w:t>htmltag[property=’value’]   =&gt;other than id or class</w:t>
       </w:r>
     </w:p>
     <w:p>
@@ -5267,21 +5033,12 @@
           <w:lang w:val="en-IN"/>
         </w:rPr>
       </w:pPr>
-      <w:proofErr w:type="gramStart"/>
-      <w:r>
-        <w:rPr>
-          <w:rFonts w:ascii="Bookman Old Style" w:hAnsi="Bookman Old Style"/>
-          <w:lang w:val="en-IN"/>
-        </w:rPr>
-        <w:t>input[</w:t>
-      </w:r>
-      <w:proofErr w:type="gramEnd"/>
-      <w:r>
-        <w:rPr>
-          <w:rFonts w:ascii="Bookman Old Style" w:hAnsi="Bookman Old Style"/>
-          <w:lang w:val="en-IN"/>
-        </w:rPr>
-        <w:t>placeholder='Username']</w:t>
+      <w:r>
+        <w:rPr>
+          <w:rFonts w:ascii="Bookman Old Style" w:hAnsi="Bookman Old Style"/>
+          <w:lang w:val="en-IN"/>
+        </w:rPr>
+        <w:t>input[placeholder='Username']</w:t>
       </w:r>
     </w:p>
     <w:p>
@@ -5297,31 +5054,13 @@
           <w:lang w:val="en-IN"/>
         </w:rPr>
       </w:pPr>
-      <w:proofErr w:type="spellStart"/>
-      <w:r>
-        <w:rPr>
-          <w:rFonts w:ascii="Bookman Old Style" w:hAnsi="Bookman Old Style"/>
-          <w:lang w:val="en-IN"/>
-        </w:rPr>
-        <w:t>htmltag#valueOfID</w:t>
-      </w:r>
-      <w:proofErr w:type="spellEnd"/>
-      <w:r>
-        <w:rPr>
-          <w:rFonts w:ascii="Bookman Old Style" w:hAnsi="Bookman Old Style"/>
-          <w:lang w:val="en-IN"/>
-        </w:rPr>
-        <w:t xml:space="preserve">   OR #</w:t>
-      </w:r>
-      <w:proofErr w:type="spellStart"/>
-      <w:r>
-        <w:rPr>
-          <w:rFonts w:ascii="Bookman Old Style" w:hAnsi="Bookman Old Style"/>
-          <w:lang w:val="en-IN"/>
-        </w:rPr>
-        <w:t>valueOfID</w:t>
-      </w:r>
-      <w:proofErr w:type="spellEnd"/>
+      <w:r>
+        <w:rPr>
+          <w:rFonts w:ascii="Bookman Old Style" w:hAnsi="Bookman Old Style"/>
+          <w:lang w:val="en-IN"/>
+        </w:rPr>
+        <w:t>htmltag#valueOfID   OR #valueOfID</w:t>
+      </w:r>
     </w:p>
     <w:p>
       <w:pPr>
@@ -5332,24 +5071,13 @@
           <w:lang w:val="en-IN"/>
         </w:rPr>
       </w:pPr>
-      <w:proofErr w:type="spellStart"/>
-      <w:proofErr w:type="gramStart"/>
-      <w:r>
-        <w:rPr>
-          <w:rFonts w:ascii="Bookman Old Style" w:hAnsi="Bookman Old Style"/>
-          <w:lang w:val="en-IN"/>
-        </w:rPr>
-        <w:t>input#</w:t>
-      </w:r>
-      <w:proofErr w:type="gramEnd"/>
-      <w:r>
-        <w:rPr>
-          <w:rFonts w:ascii="Bookman Old Style" w:hAnsi="Bookman Old Style"/>
-          <w:lang w:val="en-IN"/>
-        </w:rPr>
-        <w:t>username</w:t>
-      </w:r>
-      <w:proofErr w:type="spellEnd"/>
+      <w:r>
+        <w:rPr>
+          <w:rFonts w:ascii="Bookman Old Style" w:hAnsi="Bookman Old Style"/>
+          <w:lang w:val="en-IN"/>
+        </w:rPr>
+        <w:t>input#username</w:t>
+      </w:r>
     </w:p>
     <w:p>
       <w:pPr>
@@ -5364,23 +5092,12 @@
           <w:lang w:val="en-IN"/>
         </w:rPr>
       </w:pPr>
-      <w:proofErr w:type="spellStart"/>
-      <w:proofErr w:type="gramStart"/>
-      <w:r>
-        <w:rPr>
-          <w:rFonts w:ascii="Bookman Old Style" w:hAnsi="Bookman Old Style"/>
-          <w:lang w:val="en-IN"/>
-        </w:rPr>
-        <w:t>htmltag.valueOfClass</w:t>
-      </w:r>
-      <w:proofErr w:type="spellEnd"/>
-      <w:proofErr w:type="gramEnd"/>
-      <w:r>
-        <w:rPr>
-          <w:rFonts w:ascii="Bookman Old Style" w:hAnsi="Bookman Old Style"/>
-          <w:lang w:val="en-IN"/>
-        </w:rPr>
-        <w:t xml:space="preserve"> OR .</w:t>
+      <w:r>
+        <w:rPr>
+          <w:rFonts w:ascii="Bookman Old Style" w:hAnsi="Bookman Old Style"/>
+          <w:lang w:val="en-IN"/>
+        </w:rPr>
+        <w:t>htmltag.valueOfClass OR .</w:t>
       </w:r>
       <w:r>
         <w:rPr>
@@ -5389,7 +5106,6 @@
         </w:rPr>
         <w:t xml:space="preserve"> </w:t>
       </w:r>
-      <w:proofErr w:type="spellStart"/>
       <w:r>
         <w:rPr>
           <w:rFonts w:ascii="Bookman Old Style" w:hAnsi="Bookman Old Style"/>
@@ -5397,7 +5113,6 @@
         </w:rPr>
         <w:t>valueOfClass</w:t>
       </w:r>
-      <w:proofErr w:type="spellEnd"/>
     </w:p>
     <w:p>
       <w:pPr>
@@ -5408,7 +5123,6 @@
           <w:lang w:val="en-IN"/>
         </w:rPr>
       </w:pPr>
-      <w:proofErr w:type="spellStart"/>
       <w:r>
         <w:rPr>
           <w:rFonts w:ascii="Bookman Old Style" w:hAnsi="Bookman Old Style"/>
@@ -5416,7 +5130,6 @@
         </w:rPr>
         <w:t>input.textField</w:t>
       </w:r>
-      <w:proofErr w:type="spellEnd"/>
     </w:p>
     <w:p>
       <w:pPr>
@@ -5448,47 +5161,20 @@
           <w:lang w:val="en-IN"/>
         </w:rPr>
       </w:pPr>
-      <w:proofErr w:type="spellStart"/>
-      <w:proofErr w:type="gramStart"/>
-      <w:r>
-        <w:rPr>
-          <w:rFonts w:ascii="Bookman Old Style" w:hAnsi="Bookman Old Style"/>
-          <w:lang w:val="en-IN"/>
-        </w:rPr>
-        <w:t>htmltag</w:t>
-      </w:r>
-      <w:proofErr w:type="spellEnd"/>
-      <w:r>
-        <w:rPr>
-          <w:rFonts w:ascii="Bookman Old Style" w:hAnsi="Bookman Old Style"/>
-          <w:lang w:val="en-IN"/>
-        </w:rPr>
-        <w:t>[</w:t>
-      </w:r>
-      <w:proofErr w:type="gramEnd"/>
-      <w:r>
-        <w:rPr>
-          <w:rFonts w:ascii="Bookman Old Style" w:hAnsi="Bookman Old Style"/>
-          <w:lang w:val="en-IN"/>
-        </w:rPr>
-        <w:t>property=’value’]</w:t>
-      </w:r>
-      <w:r>
-        <w:rPr>
-          <w:rFonts w:ascii="Bookman Old Style" w:hAnsi="Bookman Old Style"/>
-          <w:lang w:val="en-IN"/>
-        </w:rPr>
-        <w:t xml:space="preserve">  &gt; </w:t>
-      </w:r>
-      <w:proofErr w:type="spellStart"/>
-      <w:r>
-        <w:rPr>
-          <w:rFonts w:ascii="Bookman Old Style" w:hAnsi="Bookman Old Style"/>
-          <w:lang w:val="en-IN"/>
-        </w:rPr>
-        <w:t>childTag</w:t>
-      </w:r>
-      <w:proofErr w:type="spellEnd"/>
+      <w:r>
+        <w:rPr>
+          <w:rFonts w:ascii="Bookman Old Style" w:hAnsi="Bookman Old Style"/>
+          <w:lang w:val="en-IN"/>
+        </w:rPr>
+        <w:t>htmltag[property=’value’]</w:t>
+      </w:r>
+      <w:r>
+        <w:rPr>
+          <w:rFonts w:ascii="Bookman Old Style" w:hAnsi="Bookman Old Style"/>
+          <w:lang w:val="en-IN"/>
+        </w:rPr>
+        <w:t xml:space="preserve">  &gt; childTag</w:t>
+      </w:r>
     </w:p>
     <w:p>
       <w:pPr>
@@ -5504,23 +5190,7 @@
           <w:rFonts w:ascii="Bookman Old Style" w:hAnsi="Bookman Old Style"/>
           <w:lang w:val="en-IN"/>
         </w:rPr>
-        <w:t>#</w:t>
-      </w:r>
-      <w:proofErr w:type="spellStart"/>
-      <w:r>
-        <w:rPr>
-          <w:rFonts w:ascii="Bookman Old Style" w:hAnsi="Bookman Old Style"/>
-          <w:lang w:val="en-IN"/>
-        </w:rPr>
-        <w:t>loginButton</w:t>
-      </w:r>
-      <w:proofErr w:type="spellEnd"/>
-      <w:r>
-        <w:rPr>
-          <w:rFonts w:ascii="Bookman Old Style" w:hAnsi="Bookman Old Style"/>
-          <w:lang w:val="en-IN"/>
-        </w:rPr>
-        <w:t xml:space="preserve"> &gt; div</w:t>
+        <w:t>#loginButton &gt; div</w:t>
       </w:r>
     </w:p>
     <w:p>
@@ -5562,7 +5232,6 @@
           <w:lang w:val="en-IN"/>
         </w:rPr>
       </w:pPr>
-      <w:proofErr w:type="spellStart"/>
       <w:r>
         <w:rPr>
           <w:rFonts w:ascii="Bookman Old Style" w:hAnsi="Bookman Old Style"/>
@@ -5571,7 +5240,6 @@
         </w:rPr>
         <w:t>Xpath</w:t>
       </w:r>
-      <w:proofErr w:type="spellEnd"/>
     </w:p>
     <w:p>
       <w:pPr>
@@ -5600,23 +5268,7 @@
           <w:rFonts w:ascii="Bookman Old Style" w:hAnsi="Bookman Old Style"/>
           <w:lang w:val="en-IN"/>
         </w:rPr>
-        <w:t>//</w:t>
-      </w:r>
-      <w:proofErr w:type="spellStart"/>
-      <w:r>
-        <w:rPr>
-          <w:rFonts w:ascii="Bookman Old Style" w:hAnsi="Bookman Old Style"/>
-          <w:lang w:val="en-IN"/>
-        </w:rPr>
-        <w:t>htmltag</w:t>
-      </w:r>
-      <w:proofErr w:type="spellEnd"/>
-      <w:r>
-        <w:rPr>
-          <w:rFonts w:ascii="Bookman Old Style" w:hAnsi="Bookman Old Style"/>
-          <w:lang w:val="en-IN"/>
-        </w:rPr>
-        <w:t>[@property=’value’]</w:t>
+        <w:t>//htmltag[@property=’value’]</w:t>
       </w:r>
     </w:p>
     <w:p>
@@ -5665,46 +5317,14 @@
           <w:rFonts w:ascii="Bookman Old Style" w:hAnsi="Bookman Old Style"/>
           <w:lang w:val="en-IN"/>
         </w:rPr>
-        <w:t xml:space="preserve">Checkbox on </w:t>
-      </w:r>
-      <w:proofErr w:type="spellStart"/>
-      <w:r>
-        <w:rPr>
-          <w:rFonts w:ascii="Bookman Old Style" w:hAnsi="Bookman Old Style"/>
-          <w:lang w:val="en-IN"/>
-        </w:rPr>
-        <w:t>Actitime</w:t>
-      </w:r>
-      <w:proofErr w:type="spellEnd"/>
-      <w:r>
-        <w:rPr>
-          <w:rFonts w:ascii="Bookman Old Style" w:hAnsi="Bookman Old Style"/>
-          <w:lang w:val="en-IN"/>
-        </w:rPr>
-        <w:t xml:space="preserve">-Login Page -  </w:t>
-      </w:r>
-      <w:r>
-        <w:rPr>
-          <w:rFonts w:ascii="Bookman Old Style" w:hAnsi="Bookman Old Style"/>
-          <w:lang w:val="en-IN"/>
-        </w:rPr>
-        <w:t>//input[@id='</w:t>
-      </w:r>
-      <w:proofErr w:type="spellStart"/>
-      <w:r>
-        <w:rPr>
-          <w:rFonts w:ascii="Bookman Old Style" w:hAnsi="Bookman Old Style"/>
-          <w:lang w:val="en-IN"/>
-        </w:rPr>
-        <w:t>keepLoggedInCheckBox</w:t>
-      </w:r>
-      <w:proofErr w:type="spellEnd"/>
-      <w:r>
-        <w:rPr>
-          <w:rFonts w:ascii="Bookman Old Style" w:hAnsi="Bookman Old Style"/>
-          <w:lang w:val="en-IN"/>
-        </w:rPr>
-        <w:t>']</w:t>
+        <w:t xml:space="preserve">Checkbox on Actitime-Login Page -  </w:t>
+      </w:r>
+      <w:r>
+        <w:rPr>
+          <w:rFonts w:ascii="Bookman Old Style" w:hAnsi="Bookman Old Style"/>
+          <w:lang w:val="en-IN"/>
+        </w:rPr>
+        <w:t>//input[@id='keepLoggedInCheckBox']</w:t>
       </w:r>
     </w:p>
     <w:p>
@@ -5720,44 +5340,19 @@
           <w:lang w:val="en-IN"/>
         </w:rPr>
       </w:pPr>
-      <w:proofErr w:type="spellStart"/>
-      <w:r>
-        <w:rPr>
-          <w:rFonts w:ascii="Bookman Old Style" w:hAnsi="Bookman Old Style"/>
-          <w:lang w:val="en-IN"/>
-        </w:rPr>
-        <w:t>Redbus</w:t>
-      </w:r>
-      <w:proofErr w:type="spellEnd"/>
-      <w:r>
-        <w:rPr>
-          <w:rFonts w:ascii="Bookman Old Style" w:hAnsi="Bookman Old Style"/>
-          <w:lang w:val="en-IN"/>
-        </w:rPr>
-        <w:t xml:space="preserve"> - </w:t>
-      </w:r>
-      <w:r>
-        <w:rPr>
-          <w:rFonts w:ascii="Bookman Old Style" w:hAnsi="Bookman Old Style"/>
-          <w:lang w:val="en-IN"/>
-        </w:rPr>
-        <w:t>//a[@id='</w:t>
-      </w:r>
-      <w:proofErr w:type="spellStart"/>
-      <w:r>
-        <w:rPr>
-          <w:rFonts w:ascii="Bookman Old Style" w:hAnsi="Bookman Old Style"/>
-          <w:lang w:val="en-IN"/>
-        </w:rPr>
-        <w:t>redBus</w:t>
-      </w:r>
-      <w:proofErr w:type="spellEnd"/>
-      <w:r>
-        <w:rPr>
-          <w:rFonts w:ascii="Bookman Old Style" w:hAnsi="Bookman Old Style"/>
-          <w:lang w:val="en-IN"/>
-        </w:rPr>
-        <w:t xml:space="preserve"> Bus Hire']</w:t>
+      <w:r>
+        <w:rPr>
+          <w:rFonts w:ascii="Bookman Old Style" w:hAnsi="Bookman Old Style"/>
+          <w:lang w:val="en-IN"/>
+        </w:rPr>
+        <w:t xml:space="preserve">Redbus - </w:t>
+      </w:r>
+      <w:r>
+        <w:rPr>
+          <w:rFonts w:ascii="Bookman Old Style" w:hAnsi="Bookman Old Style"/>
+          <w:lang w:val="en-IN"/>
+        </w:rPr>
+        <w:t>//a[@id='redBus Bus Hire']</w:t>
       </w:r>
     </w:p>
     <w:p>
@@ -5792,7 +5387,6 @@
           <w:lang w:val="en-IN"/>
         </w:rPr>
       </w:pPr>
-      <w:proofErr w:type="spellStart"/>
       <w:r>
         <w:rPr>
           <w:rFonts w:ascii="Bookman Old Style" w:hAnsi="Bookman Old Style"/>
@@ -5800,16 +5394,7 @@
           <w:lang w:val="en-IN"/>
         </w:rPr>
         <w:lastRenderedPageBreak/>
-        <w:t>Xpath</w:t>
-      </w:r>
-      <w:proofErr w:type="spellEnd"/>
-      <w:r>
-        <w:rPr>
-          <w:rFonts w:ascii="Bookman Old Style" w:hAnsi="Bookman Old Style"/>
-          <w:b/>
-          <w:lang w:val="en-IN"/>
-        </w:rPr>
-        <w:t xml:space="preserve"> using Functions:</w:t>
+        <w:t>Xpath using Functions:</w:t>
       </w:r>
     </w:p>
     <w:p>
@@ -5851,23 +5436,7 @@
           <w:rFonts w:ascii="Bookman Old Style" w:hAnsi="Bookman Old Style"/>
           <w:lang w:val="en-IN"/>
         </w:rPr>
-        <w:t>//</w:t>
-      </w:r>
-      <w:proofErr w:type="spellStart"/>
-      <w:r>
-        <w:rPr>
-          <w:rFonts w:ascii="Bookman Old Style" w:hAnsi="Bookman Old Style"/>
-          <w:lang w:val="en-IN"/>
-        </w:rPr>
-        <w:t>htmltag</w:t>
-      </w:r>
-      <w:proofErr w:type="spellEnd"/>
-      <w:r>
-        <w:rPr>
-          <w:rFonts w:ascii="Bookman Old Style" w:hAnsi="Bookman Old Style"/>
-          <w:lang w:val="en-IN"/>
-        </w:rPr>
-        <w:t>[text()=’Exact text on application’]</w:t>
+        <w:t>//htmltag[text()=’Exact text on application’]</w:t>
       </w:r>
     </w:p>
     <w:p>
@@ -5888,23 +5457,7 @@
           <w:rFonts w:ascii="Bookman Old Style" w:hAnsi="Bookman Old Style"/>
           <w:lang w:val="en-IN"/>
         </w:rPr>
-        <w:t xml:space="preserve">Ex – </w:t>
-      </w:r>
-      <w:proofErr w:type="spellStart"/>
-      <w:r>
-        <w:rPr>
-          <w:rFonts w:ascii="Bookman Old Style" w:hAnsi="Bookman Old Style"/>
-          <w:lang w:val="en-IN"/>
-        </w:rPr>
-        <w:t>RedBus</w:t>
-      </w:r>
-      <w:proofErr w:type="spellEnd"/>
-      <w:r>
-        <w:rPr>
-          <w:rFonts w:ascii="Bookman Old Style" w:hAnsi="Bookman Old Style"/>
-          <w:lang w:val="en-IN"/>
-        </w:rPr>
-        <w:t xml:space="preserve"> -&gt;  </w:t>
+        <w:t xml:space="preserve">Ex – RedBus -&gt;  </w:t>
       </w:r>
     </w:p>
     <w:p>
@@ -6058,17 +5611,8 @@
           <w:rFonts w:ascii="Bookman Old Style" w:hAnsi="Bookman Old Style"/>
           <w:lang w:val="en-IN"/>
         </w:rPr>
-        <w:t xml:space="preserve">Ex – </w:t>
-      </w:r>
-      <w:proofErr w:type="spellStart"/>
-      <w:r>
-        <w:rPr>
-          <w:rFonts w:ascii="Bookman Old Style" w:hAnsi="Bookman Old Style"/>
-          <w:lang w:val="en-IN"/>
-        </w:rPr>
-        <w:t>RedBus</w:t>
-      </w:r>
-      <w:proofErr w:type="spellEnd"/>
+        <w:t>Ex – RedBus</w:t>
+      </w:r>
     </w:p>
     <w:p>
       <w:pPr>
@@ -6109,17 +5653,8 @@
           <w:rFonts w:ascii="Bookman Old Style" w:hAnsi="Bookman Old Style"/>
           <w:lang w:val="en-IN"/>
         </w:rPr>
-        <w:t xml:space="preserve">Ex – </w:t>
-      </w:r>
-      <w:proofErr w:type="spellStart"/>
-      <w:r>
-        <w:rPr>
-          <w:rFonts w:ascii="Bookman Old Style" w:hAnsi="Bookman Old Style"/>
-          <w:lang w:val="en-IN"/>
-        </w:rPr>
-        <w:t>Actitime</w:t>
-      </w:r>
-      <w:proofErr w:type="spellEnd"/>
+        <w:t>Ex – Actitime</w:t>
+      </w:r>
     </w:p>
     <w:p>
       <w:pPr>
@@ -6139,39 +5674,7 @@
           <w:rFonts w:ascii="Bookman Old Style" w:hAnsi="Bookman Old Style"/>
           <w:lang w:val="en-IN"/>
         </w:rPr>
-        <w:t>//</w:t>
-      </w:r>
-      <w:proofErr w:type="spellStart"/>
-      <w:r>
-        <w:rPr>
-          <w:rFonts w:ascii="Bookman Old Style" w:hAnsi="Bookman Old Style"/>
-          <w:lang w:val="en-IN"/>
-        </w:rPr>
-        <w:t>img</w:t>
-      </w:r>
-      <w:proofErr w:type="spellEnd"/>
-      <w:r>
-        <w:rPr>
-          <w:rFonts w:ascii="Bookman Old Style" w:hAnsi="Bookman Old Style"/>
-          <w:lang w:val="en-IN"/>
-        </w:rPr>
-        <w:t>[contains(@</w:t>
-      </w:r>
-      <w:proofErr w:type="spellStart"/>
-      <w:r>
-        <w:rPr>
-          <w:rFonts w:ascii="Bookman Old Style" w:hAnsi="Bookman Old Style"/>
-          <w:lang w:val="en-IN"/>
-        </w:rPr>
-        <w:t>src,'timer.png</w:t>
-      </w:r>
-      <w:proofErr w:type="spellEnd"/>
-      <w:r>
-        <w:rPr>
-          <w:rFonts w:ascii="Bookman Old Style" w:hAnsi="Bookman Old Style"/>
-          <w:lang w:val="en-IN"/>
-        </w:rPr>
-        <w:t>')]</w:t>
+        <w:t>//img[contains(@src,'timer.png')]</w:t>
       </w:r>
     </w:p>
     <w:p>
@@ -6213,23 +5716,7 @@
           <w:rFonts w:ascii="Bookman Old Style" w:hAnsi="Bookman Old Style"/>
           <w:lang w:val="en-IN"/>
         </w:rPr>
-        <w:t xml:space="preserve">Ex – </w:t>
-      </w:r>
-      <w:proofErr w:type="spellStart"/>
-      <w:r>
-        <w:rPr>
-          <w:rFonts w:ascii="Bookman Old Style" w:hAnsi="Bookman Old Style"/>
-          <w:lang w:val="en-IN"/>
-        </w:rPr>
-        <w:t>gsmarena</w:t>
-      </w:r>
-      <w:proofErr w:type="spellEnd"/>
-      <w:r>
-        <w:rPr>
-          <w:rFonts w:ascii="Bookman Old Style" w:hAnsi="Bookman Old Style"/>
-          <w:lang w:val="en-IN"/>
-        </w:rPr>
-        <w:t>/apple page</w:t>
+        <w:t>Ex – gsmarena/apple page</w:t>
       </w:r>
     </w:p>
     <w:p>
@@ -6250,23 +5737,7 @@
           <w:rFonts w:ascii="Bookman Old Style" w:hAnsi="Bookman Old Style"/>
           <w:lang w:val="en-IN"/>
         </w:rPr>
-        <w:t xml:space="preserve">//span[contains(text(),'6 </w:t>
-      </w:r>
-      <w:proofErr w:type="spellStart"/>
-      <w:r>
-        <w:rPr>
-          <w:rFonts w:ascii="Bookman Old Style" w:hAnsi="Bookman Old Style"/>
-          <w:lang w:val="en-IN"/>
-        </w:rPr>
-        <w:t>Alumi</w:t>
-      </w:r>
-      <w:proofErr w:type="spellEnd"/>
-      <w:r>
-        <w:rPr>
-          <w:rFonts w:ascii="Bookman Old Style" w:hAnsi="Bookman Old Style"/>
-          <w:lang w:val="en-IN"/>
-        </w:rPr>
-        <w:t>')]</w:t>
+        <w:t>//span[contains(text(),'6 Alumi')]</w:t>
       </w:r>
     </w:p>
     <w:p>
@@ -6378,23 +5849,7 @@
           <w:rFonts w:ascii="Bookman Old Style" w:hAnsi="Bookman Old Style"/>
           <w:lang w:val="en-IN"/>
         </w:rPr>
-        <w:t xml:space="preserve">Ex – </w:t>
-      </w:r>
-      <w:proofErr w:type="spellStart"/>
-      <w:r>
-        <w:rPr>
-          <w:rFonts w:ascii="Bookman Old Style" w:hAnsi="Bookman Old Style"/>
-          <w:lang w:val="en-IN"/>
-        </w:rPr>
-        <w:t>gsmarena</w:t>
-      </w:r>
-      <w:proofErr w:type="spellEnd"/>
-      <w:r>
-        <w:rPr>
-          <w:rFonts w:ascii="Bookman Old Style" w:hAnsi="Bookman Old Style"/>
-          <w:lang w:val="en-IN"/>
-        </w:rPr>
-        <w:t>/apple page</w:t>
+        <w:t>Ex – gsmarena/apple page</w:t>
       </w:r>
     </w:p>
     <w:p>
@@ -6415,23 +5870,7 @@
           <w:rFonts w:ascii="Bookman Old Style" w:hAnsi="Bookman Old Style"/>
           <w:lang w:val="en-IN"/>
         </w:rPr>
-        <w:t>//span[starts-with(text(),'</w:t>
-      </w:r>
-      <w:proofErr w:type="spellStart"/>
-      <w:r>
-        <w:rPr>
-          <w:rFonts w:ascii="Bookman Old Style" w:hAnsi="Bookman Old Style"/>
-          <w:lang w:val="en-IN"/>
-        </w:rPr>
-        <w:t>iPhone</w:t>
-      </w:r>
-      <w:proofErr w:type="spellEnd"/>
-      <w:r>
-        <w:rPr>
-          <w:rFonts w:ascii="Bookman Old Style" w:hAnsi="Bookman Old Style"/>
-          <w:lang w:val="en-IN"/>
-        </w:rPr>
-        <w:t>')]</w:t>
+        <w:t>//span[starts-with(text(),'iPhone')]</w:t>
       </w:r>
     </w:p>
     <w:p>
@@ -6452,23 +5891,7 @@
           <w:rFonts w:ascii="Bookman Old Style" w:hAnsi="Bookman Old Style"/>
           <w:lang w:val="en-IN"/>
         </w:rPr>
-        <w:t>//span[starts-with(text(),'</w:t>
-      </w:r>
-      <w:proofErr w:type="spellStart"/>
-      <w:r>
-        <w:rPr>
-          <w:rFonts w:ascii="Bookman Old Style" w:hAnsi="Bookman Old Style"/>
-          <w:lang w:val="en-IN"/>
-        </w:rPr>
-        <w:t>iPad</w:t>
-      </w:r>
-      <w:proofErr w:type="spellEnd"/>
-      <w:r>
-        <w:rPr>
-          <w:rFonts w:ascii="Bookman Old Style" w:hAnsi="Bookman Old Style"/>
-          <w:lang w:val="en-IN"/>
-        </w:rPr>
-        <w:t xml:space="preserve"> Pro')]</w:t>
+        <w:t>//span[starts-with(text(),'iPad Pro')]</w:t>
       </w:r>
     </w:p>
     <w:p>
@@ -6485,23 +5908,13 @@
           <w:lang w:val="en-IN"/>
         </w:rPr>
       </w:pPr>
-      <w:proofErr w:type="spellStart"/>
-      <w:r>
-        <w:rPr>
-          <w:rFonts w:ascii="Bookman Old Style" w:hAnsi="Bookman Old Style"/>
-          <w:b/>
-          <w:lang w:val="en-IN"/>
-        </w:rPr>
-        <w:t>Xpath</w:t>
-      </w:r>
-      <w:proofErr w:type="spellEnd"/>
-      <w:r>
-        <w:rPr>
-          <w:rFonts w:ascii="Bookman Old Style" w:hAnsi="Bookman Old Style"/>
-          <w:b/>
-          <w:lang w:val="en-IN"/>
-        </w:rPr>
-        <w:t xml:space="preserve"> using  LOGICAL OPERATORS</w:t>
+      <w:r>
+        <w:rPr>
+          <w:rFonts w:ascii="Bookman Old Style" w:hAnsi="Bookman Old Style"/>
+          <w:b/>
+          <w:lang w:val="en-IN"/>
+        </w:rPr>
+        <w:t>Xpath using  LOGICAL OPERATORS</w:t>
       </w:r>
     </w:p>
     <w:p>
@@ -6543,23 +5956,7 @@
           <w:rFonts w:ascii="Bookman Old Style" w:hAnsi="Bookman Old Style"/>
           <w:lang w:val="en-IN"/>
         </w:rPr>
-        <w:t>//input[@name='username' or @name='</w:t>
-      </w:r>
-      <w:proofErr w:type="spellStart"/>
-      <w:r>
-        <w:rPr>
-          <w:rFonts w:ascii="Bookman Old Style" w:hAnsi="Bookman Old Style"/>
-          <w:lang w:val="en-IN"/>
-        </w:rPr>
-        <w:t>pwd</w:t>
-      </w:r>
-      <w:proofErr w:type="spellEnd"/>
-      <w:r>
-        <w:rPr>
-          <w:rFonts w:ascii="Bookman Old Style" w:hAnsi="Bookman Old Style"/>
-          <w:lang w:val="en-IN"/>
-        </w:rPr>
-        <w:t>']</w:t>
+        <w:t>//input[@name='username' or @name='pwd']</w:t>
       </w:r>
     </w:p>
     <w:p>
@@ -6615,23 +6012,7 @@
           <w:rFonts w:ascii="Bookman Old Style" w:hAnsi="Bookman Old Style"/>
           <w:lang w:val="en-IN"/>
         </w:rPr>
-        <w:t xml:space="preserve">Ex- </w:t>
-      </w:r>
-      <w:proofErr w:type="spellStart"/>
-      <w:r>
-        <w:rPr>
-          <w:rFonts w:ascii="Bookman Old Style" w:hAnsi="Bookman Old Style"/>
-          <w:lang w:val="en-IN"/>
-        </w:rPr>
-        <w:t>Redbus</w:t>
-      </w:r>
-      <w:proofErr w:type="spellEnd"/>
-      <w:r>
-        <w:rPr>
-          <w:rFonts w:ascii="Bookman Old Style" w:hAnsi="Bookman Old Style"/>
-          <w:lang w:val="en-IN"/>
-        </w:rPr>
-        <w:t xml:space="preserve"> calendar </w:t>
+        <w:t xml:space="preserve">Ex- Redbus calendar </w:t>
       </w:r>
     </w:p>
     <w:p>
@@ -6753,23 +6134,7 @@
           <w:rFonts w:ascii="Bookman Old Style" w:hAnsi="Bookman Old Style"/>
           <w:lang w:val="en-IN"/>
         </w:rPr>
-        <w:t>//</w:t>
-      </w:r>
-      <w:proofErr w:type="spellStart"/>
-      <w:r>
-        <w:rPr>
-          <w:rFonts w:ascii="Bookman Old Style" w:hAnsi="Bookman Old Style"/>
-          <w:lang w:val="en-IN"/>
-        </w:rPr>
-        <w:t>xpath</w:t>
-      </w:r>
-      <w:proofErr w:type="spellEnd"/>
-      <w:r>
-        <w:rPr>
-          <w:rFonts w:ascii="Bookman Old Style" w:hAnsi="Bookman Old Style"/>
-          <w:lang w:val="en-IN"/>
-        </w:rPr>
-        <w:t xml:space="preserve"> for parent/immediate child</w:t>
+        <w:t>//xpath for parent/immediate child</w:t>
       </w:r>
     </w:p>
     <w:p>
@@ -6790,46 +6155,14 @@
           <w:rFonts w:ascii="Bookman Old Style" w:hAnsi="Bookman Old Style"/>
           <w:lang w:val="en-IN"/>
         </w:rPr>
-        <w:t xml:space="preserve">Ex – </w:t>
-      </w:r>
-      <w:proofErr w:type="spellStart"/>
-      <w:r>
-        <w:rPr>
-          <w:rFonts w:ascii="Bookman Old Style" w:hAnsi="Bookman Old Style"/>
-          <w:lang w:val="en-IN"/>
-        </w:rPr>
-        <w:t>actitime</w:t>
-      </w:r>
-      <w:proofErr w:type="spellEnd"/>
-      <w:r>
-        <w:rPr>
-          <w:rFonts w:ascii="Bookman Old Style" w:hAnsi="Bookman Old Style"/>
-          <w:lang w:val="en-IN"/>
-        </w:rPr>
-        <w:t xml:space="preserve"> - </w:t>
-      </w:r>
-      <w:r>
-        <w:rPr>
-          <w:rFonts w:ascii="Bookman Old Style" w:hAnsi="Bookman Old Style"/>
-          <w:lang w:val="en-IN"/>
-        </w:rPr>
-        <w:t>//a[@id='</w:t>
-      </w:r>
-      <w:proofErr w:type="spellStart"/>
-      <w:r>
-        <w:rPr>
-          <w:rFonts w:ascii="Bookman Old Style" w:hAnsi="Bookman Old Style"/>
-          <w:lang w:val="en-IN"/>
-        </w:rPr>
-        <w:t>loginButton</w:t>
-      </w:r>
-      <w:proofErr w:type="spellEnd"/>
-      <w:r>
-        <w:rPr>
-          <w:rFonts w:ascii="Bookman Old Style" w:hAnsi="Bookman Old Style"/>
-          <w:lang w:val="en-IN"/>
-        </w:rPr>
-        <w:t>']/div</w:t>
+        <w:t xml:space="preserve">Ex – actitime - </w:t>
+      </w:r>
+      <w:r>
+        <w:rPr>
+          <w:rFonts w:ascii="Bookman Old Style" w:hAnsi="Bookman Old Style"/>
+          <w:lang w:val="en-IN"/>
+        </w:rPr>
+        <w:t>//a[@id='loginButton']/div</w:t>
       </w:r>
     </w:p>
     <w:p>
@@ -6850,23 +6183,7 @@
           <w:rFonts w:ascii="Bookman Old Style" w:hAnsi="Bookman Old Style"/>
           <w:lang w:val="en-IN"/>
         </w:rPr>
-        <w:t>//</w:t>
-      </w:r>
-      <w:proofErr w:type="spellStart"/>
-      <w:r>
-        <w:rPr>
-          <w:rFonts w:ascii="Bookman Old Style" w:hAnsi="Bookman Old Style"/>
-          <w:lang w:val="en-IN"/>
-        </w:rPr>
-        <w:t>xpath</w:t>
-      </w:r>
-      <w:proofErr w:type="spellEnd"/>
-      <w:r>
-        <w:rPr>
-          <w:rFonts w:ascii="Bookman Old Style" w:hAnsi="Bookman Old Style"/>
-          <w:lang w:val="en-IN"/>
-        </w:rPr>
-        <w:t xml:space="preserve"> for parent// not immediate child</w:t>
+        <w:t>//xpath for parent// not immediate child</w:t>
       </w:r>
     </w:p>
     <w:p>
@@ -6887,23 +6204,7 @@
           <w:rFonts w:ascii="Bookman Old Style" w:hAnsi="Bookman Old Style"/>
           <w:lang w:val="en-IN"/>
         </w:rPr>
-        <w:t>//td[@class='</w:t>
-      </w:r>
-      <w:proofErr w:type="spellStart"/>
-      <w:r>
-        <w:rPr>
-          <w:rFonts w:ascii="Bookman Old Style" w:hAnsi="Bookman Old Style"/>
-          <w:lang w:val="en-IN"/>
-        </w:rPr>
-        <w:t>keepLoggedIn</w:t>
-      </w:r>
-      <w:proofErr w:type="spellEnd"/>
-      <w:r>
-        <w:rPr>
-          <w:rFonts w:ascii="Bookman Old Style" w:hAnsi="Bookman Old Style"/>
-          <w:lang w:val="en-IN"/>
-        </w:rPr>
-        <w:t>']//div[text()='Login ']</w:t>
+        <w:t>//td[@class='keepLoggedIn']//div[text()='Login ']</w:t>
       </w:r>
     </w:p>
     <w:p>
@@ -6952,39 +6253,7 @@
           <w:rFonts w:ascii="Bookman Old Style" w:hAnsi="Bookman Old Style"/>
           <w:lang w:val="en-IN"/>
         </w:rPr>
-        <w:t xml:space="preserve">Step1 </w:t>
-      </w:r>
-      <w:proofErr w:type="gramStart"/>
-      <w:r>
-        <w:rPr>
-          <w:rFonts w:ascii="Bookman Old Style" w:hAnsi="Bookman Old Style"/>
-          <w:lang w:val="en-IN"/>
-        </w:rPr>
-        <w:t>-  write</w:t>
-      </w:r>
-      <w:proofErr w:type="gramEnd"/>
-      <w:r>
-        <w:rPr>
-          <w:rFonts w:ascii="Bookman Old Style" w:hAnsi="Bookman Old Style"/>
-          <w:lang w:val="en-IN"/>
-        </w:rPr>
-        <w:t xml:space="preserve"> </w:t>
-      </w:r>
-      <w:proofErr w:type="spellStart"/>
-      <w:r>
-        <w:rPr>
-          <w:rFonts w:ascii="Bookman Old Style" w:hAnsi="Bookman Old Style"/>
-          <w:lang w:val="en-IN"/>
-        </w:rPr>
-        <w:t>xpath</w:t>
-      </w:r>
-      <w:proofErr w:type="spellEnd"/>
-      <w:r>
-        <w:rPr>
-          <w:rFonts w:ascii="Bookman Old Style" w:hAnsi="Bookman Old Style"/>
-          <w:lang w:val="en-IN"/>
-        </w:rPr>
-        <w:t xml:space="preserve"> to independent element</w:t>
+        <w:t>Step1 -  write xpath to independent element</w:t>
       </w:r>
     </w:p>
     <w:p>
@@ -7005,7 +6274,6 @@
         <w:tab/>
         <w:t>//</w:t>
       </w:r>
-      <w:proofErr w:type="spellStart"/>
       <w:r>
         <w:rPr>
           <w:rFonts w:ascii="Bookman Old Style" w:hAnsi="Bookman Old Style"/>
@@ -7015,7 +6283,6 @@
         </w:rPr>
         <w:t>th</w:t>
       </w:r>
-      <w:proofErr w:type="spellEnd"/>
       <w:r>
         <w:rPr>
           <w:b/>
@@ -7030,9 +6297,35 @@
           <w:color w:val="5F497A" w:themeColor="accent4" w:themeShade="BF"/>
           <w:lang w:val="en-IN"/>
         </w:rPr>
+        <w:t>[text()='Produced by']</w:t>
+      </w:r>
+    </w:p>
+    <w:p>
+      <w:pPr>
+        <w:pStyle w:val="ListParagraph"/>
+        <w:spacing w:after="0" w:line="360" w:lineRule="auto"/>
+        <w:ind w:left="1440"/>
+        <w:rPr>
+          <w:rFonts w:ascii="Bookman Old Style" w:hAnsi="Bookman Old Style"/>
+          <w:lang w:val="en-IN"/>
+        </w:rPr>
+      </w:pPr>
+      <w:r>
+        <w:rPr>
+          <w:rFonts w:ascii="Bookman Old Style" w:hAnsi="Bookman Old Style"/>
+          <w:lang w:val="en-IN"/>
+        </w:rPr>
+        <w:t>Step2 – put the complete independent element expression inside square bracket //</w:t>
+      </w:r>
+      <w:r>
+        <w:rPr>
+          <w:rFonts w:ascii="Bookman Old Style" w:hAnsi="Bookman Old Style"/>
+          <w:b/>
+          <w:color w:val="F79646" w:themeColor="accent6"/>
+          <w:lang w:val="en-IN"/>
+        </w:rPr>
         <w:t>[</w:t>
       </w:r>
-      <w:proofErr w:type="gramStart"/>
       <w:r>
         <w:rPr>
           <w:rFonts w:ascii="Bookman Old Style" w:hAnsi="Bookman Old Style"/>
@@ -7040,17 +6333,32 @@
           <w:color w:val="5F497A" w:themeColor="accent4" w:themeShade="BF"/>
           <w:lang w:val="en-IN"/>
         </w:rPr>
-        <w:t>text(</w:t>
-      </w:r>
-      <w:proofErr w:type="gramEnd"/>
-      <w:r>
-        <w:rPr>
-          <w:rFonts w:ascii="Bookman Old Style" w:hAnsi="Bookman Old Style"/>
+        <w:t>th</w:t>
+      </w:r>
+      <w:r>
+        <w:rPr>
           <w:b/>
           <w:color w:val="5F497A" w:themeColor="accent4" w:themeShade="BF"/>
-          <w:lang w:val="en-IN"/>
-        </w:rPr>
-        <w:t>)='Produced by']</w:t>
+        </w:rPr>
+        <w:t xml:space="preserve"> </w:t>
+      </w:r>
+      <w:r>
+        <w:rPr>
+          <w:rFonts w:ascii="Bookman Old Style" w:hAnsi="Bookman Old Style"/>
+          <w:b/>
+          <w:color w:val="5F497A" w:themeColor="accent4" w:themeShade="BF"/>
+          <w:lang w:val="en-IN"/>
+        </w:rPr>
+        <w:t>[text()='Produced by']</w:t>
+      </w:r>
+      <w:r>
+        <w:rPr>
+          <w:rFonts w:ascii="Bookman Old Style" w:hAnsi="Bookman Old Style"/>
+          <w:b/>
+          <w:color w:val="F79646" w:themeColor="accent6"/>
+          <w:lang w:val="en-IN"/>
+        </w:rPr>
+        <w:t>]</w:t>
       </w:r>
     </w:p>
     <w:p>
@@ -7068,7 +6376,34 @@
           <w:rFonts w:ascii="Bookman Old Style" w:hAnsi="Bookman Old Style"/>
           <w:lang w:val="en-IN"/>
         </w:rPr>
-        <w:t>Step2 – put the complete independent element expression inside square bracket //</w:t>
+        <w:t>step3 – specifying the parent html tag xpath</w:t>
+      </w:r>
+    </w:p>
+    <w:p>
+      <w:pPr>
+        <w:pStyle w:val="ListParagraph"/>
+        <w:spacing w:after="0" w:line="360" w:lineRule="auto"/>
+        <w:ind w:left="1440" w:firstLine="720"/>
+        <w:rPr>
+          <w:rFonts w:ascii="Bookman Old Style" w:hAnsi="Bookman Old Style"/>
+          <w:lang w:val="en-IN"/>
+        </w:rPr>
+      </w:pPr>
+      <w:r>
+        <w:rPr>
+          <w:rFonts w:ascii="Bookman Old Style" w:hAnsi="Bookman Old Style"/>
+          <w:lang w:val="en-IN"/>
+        </w:rPr>
+        <w:t>//</w:t>
+      </w:r>
+      <w:r>
+        <w:rPr>
+          <w:rFonts w:ascii="Bookman Old Style" w:hAnsi="Bookman Old Style"/>
+          <w:b/>
+          <w:color w:val="FF0000"/>
+          <w:lang w:val="en-IN"/>
+        </w:rPr>
+        <w:t>tr</w:t>
       </w:r>
       <w:r>
         <w:rPr>
@@ -7079,7 +6414,6 @@
         </w:rPr>
         <w:t>[</w:t>
       </w:r>
-      <w:proofErr w:type="spellStart"/>
       <w:r>
         <w:rPr>
           <w:rFonts w:ascii="Bookman Old Style" w:hAnsi="Bookman Old Style"/>
@@ -7089,7 +6423,6 @@
         </w:rPr>
         <w:t>th</w:t>
       </w:r>
-      <w:proofErr w:type="spellEnd"/>
       <w:r>
         <w:rPr>
           <w:b/>
@@ -7104,148 +6437,7 @@
           <w:color w:val="5F497A" w:themeColor="accent4" w:themeShade="BF"/>
           <w:lang w:val="en-IN"/>
         </w:rPr>
-        <w:t>[</w:t>
-      </w:r>
-      <w:proofErr w:type="gramStart"/>
-      <w:r>
-        <w:rPr>
-          <w:rFonts w:ascii="Bookman Old Style" w:hAnsi="Bookman Old Style"/>
-          <w:b/>
-          <w:color w:val="5F497A" w:themeColor="accent4" w:themeShade="BF"/>
-          <w:lang w:val="en-IN"/>
-        </w:rPr>
-        <w:t>text(</w:t>
-      </w:r>
-      <w:proofErr w:type="gramEnd"/>
-      <w:r>
-        <w:rPr>
-          <w:rFonts w:ascii="Bookman Old Style" w:hAnsi="Bookman Old Style"/>
-          <w:b/>
-          <w:color w:val="5F497A" w:themeColor="accent4" w:themeShade="BF"/>
-          <w:lang w:val="en-IN"/>
-        </w:rPr>
-        <w:t>)='Produced by']</w:t>
-      </w:r>
-      <w:r>
-        <w:rPr>
-          <w:rFonts w:ascii="Bookman Old Style" w:hAnsi="Bookman Old Style"/>
-          <w:b/>
-          <w:color w:val="F79646" w:themeColor="accent6"/>
-          <w:lang w:val="en-IN"/>
-        </w:rPr>
-        <w:t>]</w:t>
-      </w:r>
-    </w:p>
-    <w:p>
-      <w:pPr>
-        <w:pStyle w:val="ListParagraph"/>
-        <w:spacing w:after="0" w:line="360" w:lineRule="auto"/>
-        <w:ind w:left="1440"/>
-        <w:rPr>
-          <w:rFonts w:ascii="Bookman Old Style" w:hAnsi="Bookman Old Style"/>
-          <w:lang w:val="en-IN"/>
-        </w:rPr>
-      </w:pPr>
-      <w:r>
-        <w:rPr>
-          <w:rFonts w:ascii="Bookman Old Style" w:hAnsi="Bookman Old Style"/>
-          <w:lang w:val="en-IN"/>
-        </w:rPr>
-        <w:t xml:space="preserve">step3 – specifying the parent html tag </w:t>
-      </w:r>
-      <w:proofErr w:type="spellStart"/>
-      <w:r>
-        <w:rPr>
-          <w:rFonts w:ascii="Bookman Old Style" w:hAnsi="Bookman Old Style"/>
-          <w:lang w:val="en-IN"/>
-        </w:rPr>
-        <w:t>xpath</w:t>
-      </w:r>
-      <w:proofErr w:type="spellEnd"/>
-    </w:p>
-    <w:p>
-      <w:pPr>
-        <w:pStyle w:val="ListParagraph"/>
-        <w:spacing w:after="0" w:line="360" w:lineRule="auto"/>
-        <w:ind w:left="1440" w:firstLine="720"/>
-        <w:rPr>
-          <w:rFonts w:ascii="Bookman Old Style" w:hAnsi="Bookman Old Style"/>
-          <w:lang w:val="en-IN"/>
-        </w:rPr>
-      </w:pPr>
-      <w:r>
-        <w:rPr>
-          <w:rFonts w:ascii="Bookman Old Style" w:hAnsi="Bookman Old Style"/>
-          <w:lang w:val="en-IN"/>
-        </w:rPr>
-        <w:t>//</w:t>
-      </w:r>
-      <w:proofErr w:type="spellStart"/>
-      <w:r>
-        <w:rPr>
-          <w:rFonts w:ascii="Bookman Old Style" w:hAnsi="Bookman Old Style"/>
-          <w:b/>
-          <w:color w:val="FF0000"/>
-          <w:lang w:val="en-IN"/>
-        </w:rPr>
-        <w:t>tr</w:t>
-      </w:r>
-      <w:proofErr w:type="spellEnd"/>
-      <w:r>
-        <w:rPr>
-          <w:rFonts w:ascii="Bookman Old Style" w:hAnsi="Bookman Old Style"/>
-          <w:b/>
-          <w:color w:val="F79646" w:themeColor="accent6"/>
-          <w:lang w:val="en-IN"/>
-        </w:rPr>
-        <w:t>[</w:t>
-      </w:r>
-      <w:proofErr w:type="spellStart"/>
-      <w:r>
-        <w:rPr>
-          <w:rFonts w:ascii="Bookman Old Style" w:hAnsi="Bookman Old Style"/>
-          <w:b/>
-          <w:color w:val="5F497A" w:themeColor="accent4" w:themeShade="BF"/>
-          <w:lang w:val="en-IN"/>
-        </w:rPr>
-        <w:t>th</w:t>
-      </w:r>
-      <w:proofErr w:type="spellEnd"/>
-      <w:r>
-        <w:rPr>
-          <w:b/>
-          <w:color w:val="5F497A" w:themeColor="accent4" w:themeShade="BF"/>
-        </w:rPr>
-        <w:t xml:space="preserve"> </w:t>
-      </w:r>
-      <w:r>
-        <w:rPr>
-          <w:rFonts w:ascii="Bookman Old Style" w:hAnsi="Bookman Old Style"/>
-          <w:b/>
-          <w:color w:val="5F497A" w:themeColor="accent4" w:themeShade="BF"/>
-          <w:lang w:val="en-IN"/>
-        </w:rPr>
-        <w:t>[</w:t>
-      </w:r>
-      <w:proofErr w:type="gramStart"/>
-      <w:r>
-        <w:rPr>
-          <w:rFonts w:ascii="Bookman Old Style" w:hAnsi="Bookman Old Style"/>
-          <w:b/>
-          <w:color w:val="5F497A" w:themeColor="accent4" w:themeShade="BF"/>
-          <w:lang w:val="en-IN"/>
-        </w:rPr>
-        <w:t>text(</w:t>
-      </w:r>
-      <w:proofErr w:type="gramEnd"/>
-      <w:r>
-        <w:rPr>
-          <w:rFonts w:ascii="Bookman Old Style" w:hAnsi="Bookman Old Style"/>
-          <w:b/>
-          <w:color w:val="5F497A" w:themeColor="accent4" w:themeShade="BF"/>
-          <w:lang w:val="en-IN"/>
-        </w:rPr>
-        <w:t>)='Produced by']</w:t>
+        <w:t>[text()='Produced by']</w:t>
       </w:r>
       <w:r>
         <w:rPr>
@@ -7300,7 +6492,6 @@
         </w:rPr>
         <w:t>//</w:t>
       </w:r>
-      <w:proofErr w:type="spellStart"/>
       <w:r>
         <w:rPr>
           <w:rFonts w:ascii="Bookman Old Style" w:hAnsi="Bookman Old Style"/>
@@ -7310,7 +6501,6 @@
         </w:rPr>
         <w:t>tr</w:t>
       </w:r>
-      <w:proofErr w:type="spellEnd"/>
       <w:r>
         <w:rPr>
           <w:rFonts w:ascii="Bookman Old Style" w:hAnsi="Bookman Old Style"/>
@@ -7320,7 +6510,6 @@
         </w:rPr>
         <w:t>[</w:t>
       </w:r>
-      <w:proofErr w:type="spellStart"/>
       <w:r>
         <w:rPr>
           <w:rFonts w:ascii="Bookman Old Style" w:hAnsi="Bookman Old Style"/>
@@ -7330,7 +6519,6 @@
         </w:rPr>
         <w:t>th</w:t>
       </w:r>
-      <w:proofErr w:type="spellEnd"/>
       <w:r>
         <w:rPr>
           <w:b/>
@@ -7345,27 +6533,7 @@
           <w:color w:val="5F497A" w:themeColor="accent4" w:themeShade="BF"/>
           <w:lang w:val="en-IN"/>
         </w:rPr>
-        <w:t>[</w:t>
-      </w:r>
-      <w:proofErr w:type="gramStart"/>
-      <w:r>
-        <w:rPr>
-          <w:rFonts w:ascii="Bookman Old Style" w:hAnsi="Bookman Old Style"/>
-          <w:b/>
-          <w:color w:val="5F497A" w:themeColor="accent4" w:themeShade="BF"/>
-          <w:lang w:val="en-IN"/>
-        </w:rPr>
-        <w:t>text(</w:t>
-      </w:r>
-      <w:proofErr w:type="gramEnd"/>
-      <w:r>
-        <w:rPr>
-          <w:rFonts w:ascii="Bookman Old Style" w:hAnsi="Bookman Old Style"/>
-          <w:b/>
-          <w:color w:val="5F497A" w:themeColor="accent4" w:themeShade="BF"/>
-          <w:lang w:val="en-IN"/>
-        </w:rPr>
-        <w:t>)='Produced by']</w:t>
+        <w:t>[text()='Produced by']</w:t>
       </w:r>
       <w:r>
         <w:rPr>
@@ -7483,39 +6651,8 @@
           <w:color w:val="1F497D" w:themeColor="text2"/>
           <w:lang w:val="en-IN"/>
         </w:rPr>
-        <w:t>//</w:t>
-      </w:r>
-      <w:proofErr w:type="spellStart"/>
-      <w:r>
-        <w:rPr>
-          <w:rFonts w:ascii="Bookman Old Style" w:hAnsi="Bookman Old Style"/>
-          <w:b/>
-          <w:color w:val="1F497D" w:themeColor="text2"/>
-          <w:lang w:val="en-IN"/>
-        </w:rPr>
-        <w:t>xpath</w:t>
-      </w:r>
-      <w:proofErr w:type="spellEnd"/>
-      <w:r>
-        <w:rPr>
-          <w:rFonts w:ascii="Bookman Old Style" w:hAnsi="Bookman Old Style"/>
-          <w:b/>
-          <w:color w:val="1F497D" w:themeColor="text2"/>
-          <w:lang w:val="en-IN"/>
-        </w:rPr>
-        <w:t xml:space="preserve"> for independent element/following-sibling::</w:t>
-      </w:r>
-      <w:proofErr w:type="spellStart"/>
-      <w:r>
-        <w:rPr>
-          <w:rFonts w:ascii="Bookman Old Style" w:hAnsi="Bookman Old Style"/>
-          <w:b/>
-          <w:color w:val="1F497D" w:themeColor="text2"/>
-          <w:lang w:val="en-IN"/>
-        </w:rPr>
-        <w:t>siglingTag</w:t>
-      </w:r>
-      <w:proofErr w:type="spellEnd"/>
+        <w:t>//xpath for independent element/following-sibling::siglingTag</w:t>
+      </w:r>
     </w:p>
     <w:p>
       <w:pPr>
@@ -7564,27 +6701,7 @@
           <w:color w:val="1F497D" w:themeColor="text2"/>
           <w:lang w:val="en-IN"/>
         </w:rPr>
-        <w:t>//</w:t>
-      </w:r>
-      <w:proofErr w:type="spellStart"/>
-      <w:r>
-        <w:rPr>
-          <w:rFonts w:ascii="Bookman Old Style" w:hAnsi="Bookman Old Style"/>
-          <w:b/>
-          <w:color w:val="1F497D" w:themeColor="text2"/>
-          <w:lang w:val="en-IN"/>
-        </w:rPr>
-        <w:t>th</w:t>
-      </w:r>
-      <w:proofErr w:type="spellEnd"/>
-      <w:r>
-        <w:rPr>
-          <w:rFonts w:ascii="Bookman Old Style" w:hAnsi="Bookman Old Style"/>
-          <w:b/>
-          <w:color w:val="1F497D" w:themeColor="text2"/>
-          <w:lang w:val="en-IN"/>
-        </w:rPr>
-        <w:t>[text()='Produced by']/following-sibling::td</w:t>
+        <w:t>//th[text()='Produced by']/following-sibling::td</w:t>
       </w:r>
     </w:p>
     <w:p>
@@ -7659,67 +6776,7 @@
           <w:color w:val="1F497D" w:themeColor="text2"/>
           <w:lang w:val="en-IN"/>
         </w:rPr>
-        <w:t>//</w:t>
-      </w:r>
-      <w:proofErr w:type="spellStart"/>
-      <w:r>
-        <w:rPr>
-          <w:rFonts w:ascii="Bookman Old Style" w:hAnsi="Bookman Old Style"/>
-          <w:b/>
-          <w:color w:val="1F497D" w:themeColor="text2"/>
-          <w:lang w:val="en-IN"/>
-        </w:rPr>
-        <w:t>li</w:t>
-      </w:r>
-      <w:proofErr w:type="spellEnd"/>
-      <w:r>
-        <w:rPr>
-          <w:rFonts w:ascii="Bookman Old Style" w:hAnsi="Bookman Old Style"/>
-          <w:b/>
-          <w:color w:val="1F497D" w:themeColor="text2"/>
-          <w:lang w:val="en-IN"/>
-        </w:rPr>
-        <w:t>[@class='toclevel-1 tocsection-5']/preceding-sibling::</w:t>
-      </w:r>
-      <w:proofErr w:type="spellStart"/>
-      <w:r>
-        <w:rPr>
-          <w:rFonts w:ascii="Bookman Old Style" w:hAnsi="Bookman Old Style"/>
-          <w:b/>
-          <w:color w:val="1F497D" w:themeColor="text2"/>
-          <w:lang w:val="en-IN"/>
-        </w:rPr>
-        <w:t>li</w:t>
-      </w:r>
-      <w:proofErr w:type="spellEnd"/>
-      <w:r>
-        <w:rPr>
-          <w:rFonts w:ascii="Bookman Old Style" w:hAnsi="Bookman Old Style"/>
-          <w:b/>
-          <w:color w:val="1F497D" w:themeColor="text2"/>
-          <w:lang w:val="en-IN"/>
-        </w:rPr>
-        <w:t>/a[@</w:t>
-      </w:r>
-      <w:proofErr w:type="spellStart"/>
-      <w:r>
-        <w:rPr>
-          <w:rFonts w:ascii="Bookman Old Style" w:hAnsi="Bookman Old Style"/>
-          <w:b/>
-          <w:color w:val="1F497D" w:themeColor="text2"/>
-          <w:lang w:val="en-IN"/>
-        </w:rPr>
-        <w:t>href</w:t>
-      </w:r>
-      <w:proofErr w:type="spellEnd"/>
-      <w:r>
-        <w:rPr>
-          <w:rFonts w:ascii="Bookman Old Style" w:hAnsi="Bookman Old Style"/>
-          <w:b/>
-          <w:color w:val="1F497D" w:themeColor="text2"/>
-          <w:lang w:val="en-IN"/>
-        </w:rPr>
-        <w:t>='#Cast']</w:t>
+        <w:t>//li[@class='toclevel-1 tocsection-5']/preceding-sibling::li/a[@href='#Cast']</w:t>
       </w:r>
     </w:p>
     <w:p>
@@ -7812,27 +6869,7 @@
           <w:color w:val="1F497D" w:themeColor="text2"/>
           <w:lang w:val="en-IN"/>
         </w:rPr>
-        <w:t>//</w:t>
-      </w:r>
-      <w:proofErr w:type="spellStart"/>
-      <w:r>
-        <w:rPr>
-          <w:rFonts w:ascii="Bookman Old Style" w:hAnsi="Bookman Old Style"/>
-          <w:b/>
-          <w:color w:val="1F497D" w:themeColor="text2"/>
-          <w:lang w:val="en-IN"/>
-        </w:rPr>
-        <w:t>li</w:t>
-      </w:r>
-      <w:proofErr w:type="spellEnd"/>
-      <w:r>
-        <w:rPr>
-          <w:rFonts w:ascii="Bookman Old Style" w:hAnsi="Bookman Old Style"/>
-          <w:b/>
-          <w:color w:val="1F497D" w:themeColor="text2"/>
-          <w:lang w:val="en-IN"/>
-        </w:rPr>
-        <w:t>[@class='toclevel-1 tocsection-5']/following::a</w:t>
+        <w:t>//li[@class='toclevel-1 tocsection-5']/following::a</w:t>
       </w:r>
     </w:p>
     <w:p>
@@ -7925,27 +6962,7 @@
           <w:color w:val="1F497D" w:themeColor="text2"/>
           <w:lang w:val="en-IN"/>
         </w:rPr>
-        <w:t>//</w:t>
-      </w:r>
-      <w:proofErr w:type="spellStart"/>
-      <w:r>
-        <w:rPr>
-          <w:rFonts w:ascii="Bookman Old Style" w:hAnsi="Bookman Old Style"/>
-          <w:b/>
-          <w:color w:val="1F497D" w:themeColor="text2"/>
-          <w:lang w:val="en-IN"/>
-        </w:rPr>
-        <w:t>li</w:t>
-      </w:r>
-      <w:proofErr w:type="spellEnd"/>
-      <w:r>
-        <w:rPr>
-          <w:rFonts w:ascii="Bookman Old Style" w:hAnsi="Bookman Old Style"/>
-          <w:b/>
-          <w:color w:val="1F497D" w:themeColor="text2"/>
-          <w:lang w:val="en-IN"/>
-        </w:rPr>
-        <w:t>[@class='toclevel-1 tocsection-5']/</w:t>
+        <w:t>//li[@class='toclevel-1 tocsection-5']/</w:t>
       </w:r>
       <w:r>
         <w:rPr>
@@ -8013,47 +7030,7 @@
           <w:color w:val="1F497D" w:themeColor="text2"/>
           <w:lang w:val="en-IN"/>
         </w:rPr>
-        <w:t>//</w:t>
-      </w:r>
-      <w:proofErr w:type="spellStart"/>
-      <w:r>
-        <w:rPr>
-          <w:rFonts w:ascii="Bookman Old Style" w:hAnsi="Bookman Old Style"/>
-          <w:b/>
-          <w:color w:val="1F497D" w:themeColor="text2"/>
-          <w:lang w:val="en-IN"/>
-        </w:rPr>
-        <w:t>th</w:t>
-      </w:r>
-      <w:proofErr w:type="spellEnd"/>
-      <w:r>
-        <w:rPr>
-          <w:rFonts w:ascii="Bookman Old Style" w:hAnsi="Bookman Old Style"/>
-          <w:b/>
-          <w:color w:val="1F497D" w:themeColor="text2"/>
-          <w:lang w:val="en-IN"/>
-        </w:rPr>
-        <w:t>[text()='Produced by']/parent::</w:t>
-      </w:r>
-      <w:proofErr w:type="spellStart"/>
-      <w:r>
-        <w:rPr>
-          <w:rFonts w:ascii="Bookman Old Style" w:hAnsi="Bookman Old Style"/>
-          <w:b/>
-          <w:color w:val="1F497D" w:themeColor="text2"/>
-          <w:lang w:val="en-IN"/>
-        </w:rPr>
-        <w:t>tr</w:t>
-      </w:r>
-      <w:proofErr w:type="spellEnd"/>
-      <w:r>
-        <w:rPr>
-          <w:rFonts w:ascii="Bookman Old Style" w:hAnsi="Bookman Old Style"/>
-          <w:b/>
-          <w:color w:val="1F497D" w:themeColor="text2"/>
-          <w:lang w:val="en-IN"/>
-        </w:rPr>
-        <w:t>/td</w:t>
+        <w:t>//th[text()='Produced by']/parent::tr/td</w:t>
       </w:r>
     </w:p>
     <w:p>
@@ -8104,27 +7081,7 @@
           <w:color w:val="1F497D" w:themeColor="text2"/>
           <w:lang w:val="en-IN"/>
         </w:rPr>
-        <w:t>//a[@id='</w:t>
-      </w:r>
-      <w:proofErr w:type="spellStart"/>
-      <w:r>
-        <w:rPr>
-          <w:rFonts w:ascii="Bookman Old Style" w:hAnsi="Bookman Old Style"/>
-          <w:b/>
-          <w:color w:val="1F497D" w:themeColor="text2"/>
-          <w:lang w:val="en-IN"/>
-        </w:rPr>
-        <w:t>loginButton</w:t>
-      </w:r>
-      <w:proofErr w:type="spellEnd"/>
-      <w:r>
-        <w:rPr>
-          <w:rFonts w:ascii="Bookman Old Style" w:hAnsi="Bookman Old Style"/>
-          <w:b/>
-          <w:color w:val="1F497D" w:themeColor="text2"/>
-          <w:lang w:val="en-IN"/>
-        </w:rPr>
-        <w:t>']/child::div</w:t>
+        <w:t>//a[@id='loginButton']/child::div</w:t>
       </w:r>
     </w:p>
     <w:p>
@@ -8216,87 +7173,7 @@
           <w:color w:val="1F497D" w:themeColor="text2"/>
           <w:lang w:val="en-IN"/>
         </w:rPr>
-        <w:t>//</w:t>
-      </w:r>
-      <w:proofErr w:type="spellStart"/>
-      <w:r>
-        <w:rPr>
-          <w:rFonts w:ascii="Bookman Old Style" w:hAnsi="Bookman Old Style"/>
-          <w:b/>
-          <w:color w:val="1F497D" w:themeColor="text2"/>
-          <w:lang w:val="en-IN"/>
-        </w:rPr>
-        <w:t>tbody</w:t>
-      </w:r>
-      <w:proofErr w:type="spellEnd"/>
-      <w:r>
-        <w:rPr>
-          <w:rFonts w:ascii="Bookman Old Style" w:hAnsi="Bookman Old Style"/>
-          <w:b/>
-          <w:color w:val="1F497D" w:themeColor="text2"/>
-          <w:lang w:val="en-IN"/>
-        </w:rPr>
-        <w:t>[</w:t>
-      </w:r>
-      <w:proofErr w:type="spellStart"/>
-      <w:r>
-        <w:rPr>
-          <w:rFonts w:ascii="Bookman Old Style" w:hAnsi="Bookman Old Style"/>
-          <w:b/>
-          <w:color w:val="1F497D" w:themeColor="text2"/>
-          <w:lang w:val="en-IN"/>
-        </w:rPr>
-        <w:t>tr</w:t>
-      </w:r>
-      <w:proofErr w:type="spellEnd"/>
-      <w:r>
-        <w:rPr>
-          <w:rFonts w:ascii="Bookman Old Style" w:hAnsi="Bookman Old Style"/>
-          <w:b/>
-          <w:color w:val="1F497D" w:themeColor="text2"/>
-          <w:lang w:val="en-IN"/>
-        </w:rPr>
-        <w:t>[</w:t>
-      </w:r>
-      <w:proofErr w:type="spellStart"/>
-      <w:r>
-        <w:rPr>
-          <w:rFonts w:ascii="Bookman Old Style" w:hAnsi="Bookman Old Style"/>
-          <w:b/>
-          <w:color w:val="1F497D" w:themeColor="text2"/>
-          <w:lang w:val="en-IN"/>
-        </w:rPr>
-        <w:t>th</w:t>
-      </w:r>
-      <w:proofErr w:type="spellEnd"/>
-      <w:r>
-        <w:rPr>
-          <w:rFonts w:ascii="Bookman Old Style" w:hAnsi="Bookman Old Style"/>
-          <w:b/>
-          <w:color w:val="1F497D" w:themeColor="text2"/>
-          <w:lang w:val="en-IN"/>
-        </w:rPr>
-        <w:t>[text()='Display']]]//td[@class='</w:t>
-      </w:r>
-      <w:proofErr w:type="spellStart"/>
-      <w:r>
-        <w:rPr>
-          <w:rFonts w:ascii="Bookman Old Style" w:hAnsi="Bookman Old Style"/>
-          <w:b/>
-          <w:color w:val="1F497D" w:themeColor="text2"/>
-          <w:lang w:val="en-IN"/>
-        </w:rPr>
-        <w:t>nfo</w:t>
-      </w:r>
-      <w:proofErr w:type="spellEnd"/>
-      <w:r>
-        <w:rPr>
-          <w:rFonts w:ascii="Bookman Old Style" w:hAnsi="Bookman Old Style"/>
-          <w:b/>
-          <w:color w:val="1F497D" w:themeColor="text2"/>
-          <w:lang w:val="en-IN"/>
-        </w:rPr>
-        <w:t>']</w:t>
+        <w:t>//tbody[tr[th[text()='Display']]]//td[@class='nfo']</w:t>
       </w:r>
     </w:p>
     <w:p>
@@ -8339,67 +7216,7 @@
           <w:color w:val="1F497D" w:themeColor="text2"/>
           <w:lang w:val="en-IN"/>
         </w:rPr>
-        <w:t>//</w:t>
-      </w:r>
-      <w:proofErr w:type="spellStart"/>
-      <w:r>
-        <w:rPr>
-          <w:rFonts w:ascii="Bookman Old Style" w:hAnsi="Bookman Old Style"/>
-          <w:b/>
-          <w:color w:val="1F497D" w:themeColor="text2"/>
-          <w:lang w:val="en-IN"/>
-        </w:rPr>
-        <w:t>th</w:t>
-      </w:r>
-      <w:proofErr w:type="spellEnd"/>
-      <w:r>
-        <w:rPr>
-          <w:rFonts w:ascii="Bookman Old Style" w:hAnsi="Bookman Old Style"/>
-          <w:b/>
-          <w:color w:val="1F497D" w:themeColor="text2"/>
-          <w:lang w:val="en-IN"/>
-        </w:rPr>
-        <w:t>[text()='Display']/ancestor::</w:t>
-      </w:r>
-      <w:proofErr w:type="spellStart"/>
-      <w:r>
-        <w:rPr>
-          <w:rFonts w:ascii="Bookman Old Style" w:hAnsi="Bookman Old Style"/>
-          <w:b/>
-          <w:color w:val="1F497D" w:themeColor="text2"/>
-          <w:lang w:val="en-IN"/>
-        </w:rPr>
-        <w:t>tbody</w:t>
-      </w:r>
-      <w:proofErr w:type="spellEnd"/>
-      <w:r>
-        <w:rPr>
-          <w:rFonts w:ascii="Bookman Old Style" w:hAnsi="Bookman Old Style"/>
-          <w:b/>
-          <w:color w:val="1F497D" w:themeColor="text2"/>
-          <w:lang w:val="en-IN"/>
-        </w:rPr>
-        <w:t>//td[@class='</w:t>
-      </w:r>
-      <w:proofErr w:type="spellStart"/>
-      <w:r>
-        <w:rPr>
-          <w:rFonts w:ascii="Bookman Old Style" w:hAnsi="Bookman Old Style"/>
-          <w:b/>
-          <w:color w:val="1F497D" w:themeColor="text2"/>
-          <w:lang w:val="en-IN"/>
-        </w:rPr>
-        <w:t>nfo</w:t>
-      </w:r>
-      <w:proofErr w:type="spellEnd"/>
-      <w:r>
-        <w:rPr>
-          <w:rFonts w:ascii="Bookman Old Style" w:hAnsi="Bookman Old Style"/>
-          <w:b/>
-          <w:color w:val="1F497D" w:themeColor="text2"/>
-          <w:lang w:val="en-IN"/>
-        </w:rPr>
-        <w:t>']</w:t>
+        <w:t>//th[text()='Display']/ancestor::tbody//td[@class='nfo']</w:t>
       </w:r>
     </w:p>
     <w:p>
@@ -8738,23 +7555,13 @@
           <w:lang w:val="en-IN"/>
         </w:rPr>
       </w:pPr>
-      <w:proofErr w:type="spellStart"/>
-      <w:r>
-        <w:rPr>
-          <w:rFonts w:ascii="Bookman Old Style" w:hAnsi="Bookman Old Style"/>
-          <w:color w:val="1F497D" w:themeColor="text2"/>
-          <w:lang w:val="en-IN"/>
-        </w:rPr>
-        <w:t>RigthClick</w:t>
-      </w:r>
-      <w:proofErr w:type="spellEnd"/>
-      <w:r>
-        <w:rPr>
-          <w:rFonts w:ascii="Bookman Old Style" w:hAnsi="Bookman Old Style"/>
-          <w:color w:val="1F497D" w:themeColor="text2"/>
-          <w:lang w:val="en-IN"/>
-        </w:rPr>
-        <w:t xml:space="preserve"> on project-&gt; properties-&gt;Java Build Path-&gt; Select the JRE1.5 and click on remove</w:t>
+      <w:r>
+        <w:rPr>
+          <w:rFonts w:ascii="Bookman Old Style" w:hAnsi="Bookman Old Style"/>
+          <w:color w:val="1F497D" w:themeColor="text2"/>
+          <w:lang w:val="en-IN"/>
+        </w:rPr>
+        <w:t>RigthClick on project-&gt; properties-&gt;Java Build Path-&gt; Select the JRE1.5 and click on remove</w:t>
       </w:r>
     </w:p>
     <w:p>
@@ -8807,72 +7614,8 @@
           <w:color w:val="1F497D" w:themeColor="text2"/>
           <w:lang w:val="en-IN"/>
         </w:rPr>
-        <w:t xml:space="preserve">Remove </w:t>
-      </w:r>
-      <w:proofErr w:type="spellStart"/>
-      <w:r>
-        <w:rPr>
-          <w:rFonts w:ascii="Bookman Old Style" w:hAnsi="Bookman Old Style"/>
-          <w:color w:val="1F497D" w:themeColor="text2"/>
-          <w:lang w:val="en-IN"/>
-        </w:rPr>
-        <w:t>what ever</w:t>
-      </w:r>
-      <w:proofErr w:type="spellEnd"/>
-      <w:r>
-        <w:rPr>
-          <w:rFonts w:ascii="Bookman Old Style" w:hAnsi="Bookman Old Style"/>
-          <w:color w:val="1F497D" w:themeColor="text2"/>
-          <w:lang w:val="en-IN"/>
-        </w:rPr>
-        <w:t xml:space="preserve"> you see in Installed LIB window-&gt; ADD -&gt; Standard JVM -&gt; Browse </w:t>
-      </w:r>
-      <w:proofErr w:type="spellStart"/>
-      <w:r>
-        <w:rPr>
-          <w:rFonts w:ascii="Bookman Old Style" w:hAnsi="Bookman Old Style"/>
-          <w:color w:val="1F497D" w:themeColor="text2"/>
-          <w:lang w:val="en-IN"/>
-        </w:rPr>
-        <w:t>jre</w:t>
-      </w:r>
-      <w:proofErr w:type="spellEnd"/>
-      <w:r>
-        <w:rPr>
-          <w:rFonts w:ascii="Bookman Old Style" w:hAnsi="Bookman Old Style"/>
-          <w:color w:val="1F497D" w:themeColor="text2"/>
-          <w:lang w:val="en-IN"/>
-        </w:rPr>
-        <w:t xml:space="preserve"> present in </w:t>
-      </w:r>
-      <w:proofErr w:type="spellStart"/>
-      <w:r>
-        <w:rPr>
-          <w:rFonts w:ascii="Bookman Old Style" w:hAnsi="Bookman Old Style"/>
-          <w:color w:val="1F497D" w:themeColor="text2"/>
-          <w:lang w:val="en-IN"/>
-        </w:rPr>
-        <w:t>jdk</w:t>
-      </w:r>
-      <w:proofErr w:type="spellEnd"/>
-      <w:r>
-        <w:rPr>
-          <w:rFonts w:ascii="Bookman Old Style" w:hAnsi="Bookman Old Style"/>
-          <w:color w:val="1F497D" w:themeColor="text2"/>
-          <w:lang w:val="en-IN"/>
-        </w:rPr>
-        <w:t xml:space="preserve"> location (c:\Program files\Java\JDK1.8\</w:t>
-      </w:r>
-      <w:proofErr w:type="spellStart"/>
-      <w:r>
-        <w:rPr>
-          <w:rFonts w:ascii="Bookman Old Style" w:hAnsi="Bookman Old Style"/>
-          <w:color w:val="1F497D" w:themeColor="text2"/>
-          <w:lang w:val="en-IN"/>
-        </w:rPr>
-        <w:t>jre</w:t>
-      </w:r>
-      <w:proofErr w:type="spellEnd"/>
+        <w:t>Remove what ever you see in Installed LIB window-&gt; ADD -&gt; Standard JVM -&gt; Browse jre present in jdk location (c:\Program files\Java\JDK1.8\jre</w:t>
+      </w:r>
     </w:p>
     <w:p>
       <w:pPr>
@@ -9403,7 +8146,6 @@
                 <w:lang w:val="en-IN"/>
               </w:rPr>
             </w:pPr>
-            <w:proofErr w:type="spellStart"/>
             <w:r>
               <w:rPr>
                 <w:rFonts w:ascii="Bookman Old Style" w:hAnsi="Bookman Old Style"/>
@@ -9412,7 +8154,6 @@
               </w:rPr>
               <w:t>WebDriver</w:t>
             </w:r>
-            <w:proofErr w:type="spellEnd"/>
           </w:p>
         </w:tc>
         <w:tc>
@@ -9483,7 +8224,6 @@
                 <w:lang w:val="en-IN"/>
               </w:rPr>
             </w:pPr>
-            <w:proofErr w:type="spellStart"/>
             <w:r>
               <w:rPr>
                 <w:rFonts w:ascii="Bookman Old Style" w:hAnsi="Bookman Old Style"/>
@@ -9492,7 +8232,6 @@
               </w:rPr>
               <w:t>findElement</w:t>
             </w:r>
-            <w:proofErr w:type="spellEnd"/>
           </w:p>
         </w:tc>
         <w:tc>
@@ -9540,7 +8279,6 @@
                 <w:lang w:val="en-IN"/>
               </w:rPr>
             </w:pPr>
-            <w:proofErr w:type="spellStart"/>
             <w:r>
               <w:rPr>
                 <w:rFonts w:ascii="Bookman Old Style" w:hAnsi="Bookman Old Style"/>
@@ -9549,7 +8287,6 @@
               </w:rPr>
               <w:t>findElements</w:t>
             </w:r>
-            <w:proofErr w:type="spellEnd"/>
           </w:p>
         </w:tc>
         <w:tc>
@@ -9582,16 +8319,6 @@
                 <w:lang w:val="en-IN"/>
               </w:rPr>
             </w:pPr>
-            <w:proofErr w:type="spellStart"/>
-            <w:r>
-              <w:rPr>
-                <w:rFonts w:ascii="Bookman Old Style" w:hAnsi="Bookman Old Style"/>
-                <w:color w:val="1F497D" w:themeColor="text2"/>
-                <w:lang w:val="en-IN"/>
-              </w:rPr>
-              <w:t>WebElement</w:t>
-            </w:r>
-            <w:proofErr w:type="spellEnd"/>
           </w:p>
         </w:tc>
         <w:tc>
@@ -9607,7 +8334,124 @@
                 <w:lang w:val="en-IN"/>
               </w:rPr>
             </w:pPr>
-            <w:proofErr w:type="spellStart"/>
+            <w:r>
+              <w:rPr>
+                <w:rFonts w:ascii="Bookman Old Style" w:hAnsi="Bookman Old Style"/>
+                <w:color w:val="1F497D" w:themeColor="text2"/>
+                <w:lang w:val="en-IN"/>
+              </w:rPr>
+              <w:t>Navigate()</w:t>
+            </w:r>
+          </w:p>
+        </w:tc>
+        <w:tc>
+          <w:tcPr>
+            <w:tcW w:w="3192" w:type="dxa"/>
+          </w:tcPr>
+          <w:p>
+            <w:pPr>
+              <w:spacing w:line="360" w:lineRule="auto"/>
+              <w:rPr>
+                <w:rFonts w:ascii="Bookman Old Style" w:hAnsi="Bookman Old Style"/>
+                <w:color w:val="1F497D" w:themeColor="text2"/>
+                <w:lang w:val="en-IN"/>
+              </w:rPr>
+            </w:pPr>
+          </w:p>
+        </w:tc>
+      </w:tr>
+      <w:tr>
+        <w:tc>
+          <w:tcPr>
+            <w:tcW w:w="3192" w:type="dxa"/>
+          </w:tcPr>
+          <w:p>
+            <w:pPr>
+              <w:spacing w:line="360" w:lineRule="auto"/>
+              <w:rPr>
+                <w:rFonts w:ascii="Bookman Old Style" w:hAnsi="Bookman Old Style"/>
+                <w:color w:val="1F497D" w:themeColor="text2"/>
+                <w:lang w:val="en-IN"/>
+              </w:rPr>
+            </w:pPr>
+          </w:p>
+        </w:tc>
+        <w:tc>
+          <w:tcPr>
+            <w:tcW w:w="3192" w:type="dxa"/>
+          </w:tcPr>
+          <w:p>
+            <w:pPr>
+              <w:spacing w:line="360" w:lineRule="auto"/>
+              <w:rPr>
+                <w:rFonts w:ascii="Bookman Old Style" w:hAnsi="Bookman Old Style"/>
+                <w:color w:val="1F497D" w:themeColor="text2"/>
+                <w:lang w:val="en-IN"/>
+              </w:rPr>
+            </w:pPr>
+            <w:r>
+              <w:rPr>
+                <w:rFonts w:ascii="Bookman Old Style" w:hAnsi="Bookman Old Style"/>
+                <w:color w:val="1F497D" w:themeColor="text2"/>
+                <w:lang w:val="en-IN"/>
+              </w:rPr>
+              <w:t>Manage()</w:t>
+            </w:r>
+          </w:p>
+        </w:tc>
+        <w:tc>
+          <w:tcPr>
+            <w:tcW w:w="3192" w:type="dxa"/>
+          </w:tcPr>
+          <w:p>
+            <w:pPr>
+              <w:spacing w:line="360" w:lineRule="auto"/>
+              <w:rPr>
+                <w:rFonts w:ascii="Bookman Old Style" w:hAnsi="Bookman Old Style"/>
+                <w:color w:val="1F497D" w:themeColor="text2"/>
+                <w:lang w:val="en-IN"/>
+              </w:rPr>
+            </w:pPr>
+          </w:p>
+        </w:tc>
+      </w:tr>
+      <w:tr>
+        <w:tc>
+          <w:tcPr>
+            <w:tcW w:w="3192" w:type="dxa"/>
+          </w:tcPr>
+          <w:p>
+            <w:pPr>
+              <w:spacing w:line="360" w:lineRule="auto"/>
+              <w:rPr>
+                <w:rFonts w:ascii="Bookman Old Style" w:hAnsi="Bookman Old Style"/>
+                <w:color w:val="1F497D" w:themeColor="text2"/>
+                <w:lang w:val="en-IN"/>
+              </w:rPr>
+            </w:pPr>
+            <w:r>
+              <w:rPr>
+                <w:rFonts w:ascii="Bookman Old Style" w:hAnsi="Bookman Old Style"/>
+                <w:color w:val="1F497D" w:themeColor="text2"/>
+                <w:lang w:val="en-IN"/>
+              </w:rPr>
+              <w:t>WebElement</w:t>
+            </w:r>
+          </w:p>
+        </w:tc>
+        <w:tc>
+          <w:tcPr>
+            <w:tcW w:w="3192" w:type="dxa"/>
+          </w:tcPr>
+          <w:p>
+            <w:pPr>
+              <w:spacing w:line="360" w:lineRule="auto"/>
+              <w:rPr>
+                <w:rFonts w:ascii="Bookman Old Style" w:hAnsi="Bookman Old Style"/>
+                <w:color w:val="1F497D" w:themeColor="text2"/>
+                <w:lang w:val="en-IN"/>
+              </w:rPr>
+            </w:pPr>
             <w:r>
               <w:rPr>
                 <w:rFonts w:ascii="Bookman Old Style" w:hAnsi="Bookman Old Style"/>
@@ -9616,7 +8460,6 @@
               </w:rPr>
               <w:t>sendKeys</w:t>
             </w:r>
-            <w:proofErr w:type="spellEnd"/>
           </w:p>
         </w:tc>
         <w:tc>
@@ -9719,7 +8562,6 @@
                 <w:lang w:val="en-IN"/>
               </w:rPr>
             </w:pPr>
-            <w:proofErr w:type="spellStart"/>
             <w:r>
               <w:rPr>
                 <w:rFonts w:ascii="Bookman Old Style" w:hAnsi="Bookman Old Style"/>
@@ -9728,7 +8570,6 @@
               </w:rPr>
               <w:t>getAttribute</w:t>
             </w:r>
-            <w:proofErr w:type="spellEnd"/>
           </w:p>
         </w:tc>
         <w:tc>
@@ -9776,7 +8617,6 @@
                 <w:lang w:val="en-IN"/>
               </w:rPr>
             </w:pPr>
-            <w:proofErr w:type="spellStart"/>
             <w:r>
               <w:rPr>
                 <w:rFonts w:ascii="Bookman Old Style" w:hAnsi="Bookman Old Style"/>
@@ -9785,7 +8625,715 @@
               </w:rPr>
               <w:t>getText</w:t>
             </w:r>
-            <w:proofErr w:type="spellEnd"/>
+          </w:p>
+        </w:tc>
+        <w:tc>
+          <w:tcPr>
+            <w:tcW w:w="3192" w:type="dxa"/>
+          </w:tcPr>
+          <w:p>
+            <w:pPr>
+              <w:spacing w:line="360" w:lineRule="auto"/>
+              <w:rPr>
+                <w:rFonts w:ascii="Bookman Old Style" w:hAnsi="Bookman Old Style"/>
+                <w:color w:val="1F497D" w:themeColor="text2"/>
+                <w:lang w:val="en-IN"/>
+              </w:rPr>
+            </w:pPr>
+          </w:p>
+        </w:tc>
+      </w:tr>
+      <w:tr>
+        <w:tc>
+          <w:tcPr>
+            <w:tcW w:w="3192" w:type="dxa"/>
+          </w:tcPr>
+          <w:p>
+            <w:pPr>
+              <w:spacing w:line="360" w:lineRule="auto"/>
+              <w:rPr>
+                <w:rFonts w:ascii="Bookman Old Style" w:hAnsi="Bookman Old Style"/>
+                <w:color w:val="1F497D" w:themeColor="text2"/>
+                <w:lang w:val="en-IN"/>
+              </w:rPr>
+            </w:pPr>
+            <w:r>
+              <w:rPr>
+                <w:rFonts w:ascii="Bookman Old Style" w:hAnsi="Bookman Old Style"/>
+                <w:color w:val="1F497D" w:themeColor="text2"/>
+                <w:lang w:val="en-IN"/>
+              </w:rPr>
+              <w:t>Actions</w:t>
+            </w:r>
+          </w:p>
+        </w:tc>
+        <w:tc>
+          <w:tcPr>
+            <w:tcW w:w="3192" w:type="dxa"/>
+          </w:tcPr>
+          <w:p>
+            <w:pPr>
+              <w:spacing w:line="360" w:lineRule="auto"/>
+              <w:rPr>
+                <w:rFonts w:ascii="Bookman Old Style" w:hAnsi="Bookman Old Style"/>
+                <w:color w:val="1F497D" w:themeColor="text2"/>
+                <w:lang w:val="en-IN"/>
+              </w:rPr>
+            </w:pPr>
+            <w:r>
+              <w:rPr>
+                <w:rFonts w:ascii="Bookman Old Style" w:hAnsi="Bookman Old Style"/>
+                <w:color w:val="1F497D" w:themeColor="text2"/>
+                <w:lang w:val="en-IN"/>
+              </w:rPr>
+              <w:t>Sendkeys</w:t>
+            </w:r>
+          </w:p>
+        </w:tc>
+        <w:tc>
+          <w:tcPr>
+            <w:tcW w:w="3192" w:type="dxa"/>
+          </w:tcPr>
+          <w:p>
+            <w:pPr>
+              <w:spacing w:line="360" w:lineRule="auto"/>
+              <w:rPr>
+                <w:rFonts w:ascii="Bookman Old Style" w:hAnsi="Bookman Old Style"/>
+                <w:color w:val="1F497D" w:themeColor="text2"/>
+                <w:lang w:val="en-IN"/>
+              </w:rPr>
+            </w:pPr>
+          </w:p>
+        </w:tc>
+      </w:tr>
+      <w:tr>
+        <w:tc>
+          <w:tcPr>
+            <w:tcW w:w="3192" w:type="dxa"/>
+          </w:tcPr>
+          <w:p>
+            <w:pPr>
+              <w:spacing w:line="360" w:lineRule="auto"/>
+              <w:rPr>
+                <w:rFonts w:ascii="Bookman Old Style" w:hAnsi="Bookman Old Style"/>
+                <w:color w:val="1F497D" w:themeColor="text2"/>
+                <w:lang w:val="en-IN"/>
+              </w:rPr>
+            </w:pPr>
+          </w:p>
+        </w:tc>
+        <w:tc>
+          <w:tcPr>
+            <w:tcW w:w="3192" w:type="dxa"/>
+          </w:tcPr>
+          <w:p>
+            <w:pPr>
+              <w:spacing w:line="360" w:lineRule="auto"/>
+              <w:rPr>
+                <w:rFonts w:ascii="Bookman Old Style" w:hAnsi="Bookman Old Style"/>
+                <w:color w:val="1F497D" w:themeColor="text2"/>
+                <w:lang w:val="en-IN"/>
+              </w:rPr>
+            </w:pPr>
+            <w:r>
+              <w:rPr>
+                <w:rFonts w:ascii="Bookman Old Style" w:hAnsi="Bookman Old Style"/>
+                <w:color w:val="1F497D" w:themeColor="text2"/>
+                <w:lang w:val="en-IN"/>
+              </w:rPr>
+              <w:t>Click</w:t>
+            </w:r>
+          </w:p>
+        </w:tc>
+        <w:tc>
+          <w:tcPr>
+            <w:tcW w:w="3192" w:type="dxa"/>
+          </w:tcPr>
+          <w:p>
+            <w:pPr>
+              <w:spacing w:line="360" w:lineRule="auto"/>
+              <w:rPr>
+                <w:rFonts w:ascii="Bookman Old Style" w:hAnsi="Bookman Old Style"/>
+                <w:color w:val="1F497D" w:themeColor="text2"/>
+                <w:lang w:val="en-IN"/>
+              </w:rPr>
+            </w:pPr>
+          </w:p>
+        </w:tc>
+      </w:tr>
+      <w:tr>
+        <w:tc>
+          <w:tcPr>
+            <w:tcW w:w="3192" w:type="dxa"/>
+          </w:tcPr>
+          <w:p>
+            <w:pPr>
+              <w:spacing w:line="360" w:lineRule="auto"/>
+              <w:rPr>
+                <w:rFonts w:ascii="Bookman Old Style" w:hAnsi="Bookman Old Style"/>
+                <w:color w:val="1F497D" w:themeColor="text2"/>
+                <w:lang w:val="en-IN"/>
+              </w:rPr>
+            </w:pPr>
+          </w:p>
+        </w:tc>
+        <w:tc>
+          <w:tcPr>
+            <w:tcW w:w="3192" w:type="dxa"/>
+          </w:tcPr>
+          <w:p>
+            <w:pPr>
+              <w:spacing w:line="360" w:lineRule="auto"/>
+              <w:rPr>
+                <w:rFonts w:ascii="Bookman Old Style" w:hAnsi="Bookman Old Style"/>
+                <w:color w:val="1F497D" w:themeColor="text2"/>
+                <w:lang w:val="en-IN"/>
+              </w:rPr>
+            </w:pPr>
+            <w:r>
+              <w:rPr>
+                <w:rFonts w:ascii="Bookman Old Style" w:hAnsi="Bookman Old Style"/>
+                <w:color w:val="1F497D" w:themeColor="text2"/>
+                <w:lang w:val="en-IN"/>
+              </w:rPr>
+              <w:t>Movetoelement</w:t>
+            </w:r>
+          </w:p>
+        </w:tc>
+        <w:tc>
+          <w:tcPr>
+            <w:tcW w:w="3192" w:type="dxa"/>
+          </w:tcPr>
+          <w:p>
+            <w:pPr>
+              <w:spacing w:line="360" w:lineRule="auto"/>
+              <w:rPr>
+                <w:rFonts w:ascii="Bookman Old Style" w:hAnsi="Bookman Old Style"/>
+                <w:color w:val="1F497D" w:themeColor="text2"/>
+                <w:lang w:val="en-IN"/>
+              </w:rPr>
+            </w:pPr>
+          </w:p>
+        </w:tc>
+      </w:tr>
+      <w:tr>
+        <w:tc>
+          <w:tcPr>
+            <w:tcW w:w="3192" w:type="dxa"/>
+          </w:tcPr>
+          <w:p>
+            <w:pPr>
+              <w:spacing w:line="360" w:lineRule="auto"/>
+              <w:rPr>
+                <w:rFonts w:ascii="Bookman Old Style" w:hAnsi="Bookman Old Style"/>
+                <w:color w:val="1F497D" w:themeColor="text2"/>
+                <w:lang w:val="en-IN"/>
+              </w:rPr>
+            </w:pPr>
+          </w:p>
+        </w:tc>
+        <w:tc>
+          <w:tcPr>
+            <w:tcW w:w="3192" w:type="dxa"/>
+          </w:tcPr>
+          <w:p>
+            <w:pPr>
+              <w:spacing w:line="360" w:lineRule="auto"/>
+              <w:rPr>
+                <w:rFonts w:ascii="Bookman Old Style" w:hAnsi="Bookman Old Style"/>
+                <w:color w:val="1F497D" w:themeColor="text2"/>
+                <w:lang w:val="en-IN"/>
+              </w:rPr>
+            </w:pPr>
+            <w:r>
+              <w:rPr>
+                <w:rFonts w:ascii="Bookman Old Style" w:hAnsi="Bookman Old Style"/>
+                <w:color w:val="1F497D" w:themeColor="text2"/>
+                <w:lang w:val="en-IN"/>
+              </w:rPr>
+              <w:t>Draganddrop</w:t>
+            </w:r>
+          </w:p>
+        </w:tc>
+        <w:tc>
+          <w:tcPr>
+            <w:tcW w:w="3192" w:type="dxa"/>
+          </w:tcPr>
+          <w:p>
+            <w:pPr>
+              <w:spacing w:line="360" w:lineRule="auto"/>
+              <w:rPr>
+                <w:rFonts w:ascii="Bookman Old Style" w:hAnsi="Bookman Old Style"/>
+                <w:color w:val="1F497D" w:themeColor="text2"/>
+                <w:lang w:val="en-IN"/>
+              </w:rPr>
+            </w:pPr>
+          </w:p>
+        </w:tc>
+      </w:tr>
+      <w:tr>
+        <w:tc>
+          <w:tcPr>
+            <w:tcW w:w="3192" w:type="dxa"/>
+          </w:tcPr>
+          <w:p>
+            <w:pPr>
+              <w:spacing w:line="360" w:lineRule="auto"/>
+              <w:rPr>
+                <w:rFonts w:ascii="Bookman Old Style" w:hAnsi="Bookman Old Style"/>
+                <w:color w:val="1F497D" w:themeColor="text2"/>
+                <w:lang w:val="en-IN"/>
+              </w:rPr>
+            </w:pPr>
+          </w:p>
+        </w:tc>
+        <w:tc>
+          <w:tcPr>
+            <w:tcW w:w="3192" w:type="dxa"/>
+          </w:tcPr>
+          <w:p>
+            <w:pPr>
+              <w:spacing w:line="360" w:lineRule="auto"/>
+              <w:rPr>
+                <w:rFonts w:ascii="Bookman Old Style" w:hAnsi="Bookman Old Style"/>
+                <w:color w:val="1F497D" w:themeColor="text2"/>
+                <w:lang w:val="en-IN"/>
+              </w:rPr>
+            </w:pPr>
+            <w:r>
+              <w:rPr>
+                <w:rFonts w:ascii="Bookman Old Style" w:hAnsi="Bookman Old Style"/>
+                <w:color w:val="1F497D" w:themeColor="text2"/>
+                <w:lang w:val="en-IN"/>
+              </w:rPr>
+              <w:t>contextClick</w:t>
+            </w:r>
+          </w:p>
+        </w:tc>
+        <w:tc>
+          <w:tcPr>
+            <w:tcW w:w="3192" w:type="dxa"/>
+          </w:tcPr>
+          <w:p>
+            <w:pPr>
+              <w:spacing w:line="360" w:lineRule="auto"/>
+              <w:rPr>
+                <w:rFonts w:ascii="Bookman Old Style" w:hAnsi="Bookman Old Style"/>
+                <w:color w:val="1F497D" w:themeColor="text2"/>
+                <w:lang w:val="en-IN"/>
+              </w:rPr>
+            </w:pPr>
+          </w:p>
+        </w:tc>
+      </w:tr>
+      <w:tr>
+        <w:tc>
+          <w:tcPr>
+            <w:tcW w:w="3192" w:type="dxa"/>
+          </w:tcPr>
+          <w:p>
+            <w:pPr>
+              <w:spacing w:line="360" w:lineRule="auto"/>
+              <w:rPr>
+                <w:rFonts w:ascii="Bookman Old Style" w:hAnsi="Bookman Old Style"/>
+                <w:color w:val="1F497D" w:themeColor="text2"/>
+                <w:lang w:val="en-IN"/>
+              </w:rPr>
+            </w:pPr>
+          </w:p>
+        </w:tc>
+        <w:tc>
+          <w:tcPr>
+            <w:tcW w:w="3192" w:type="dxa"/>
+          </w:tcPr>
+          <w:p>
+            <w:pPr>
+              <w:spacing w:line="360" w:lineRule="auto"/>
+              <w:rPr>
+                <w:rFonts w:ascii="Bookman Old Style" w:hAnsi="Bookman Old Style"/>
+                <w:color w:val="1F497D" w:themeColor="text2"/>
+                <w:lang w:val="en-IN"/>
+              </w:rPr>
+            </w:pPr>
+            <w:r>
+              <w:rPr>
+                <w:rFonts w:ascii="Bookman Old Style" w:hAnsi="Bookman Old Style"/>
+                <w:color w:val="1F497D" w:themeColor="text2"/>
+                <w:lang w:val="en-IN"/>
+              </w:rPr>
+              <w:t>Clickandhold</w:t>
+            </w:r>
+          </w:p>
+        </w:tc>
+        <w:tc>
+          <w:tcPr>
+            <w:tcW w:w="3192" w:type="dxa"/>
+          </w:tcPr>
+          <w:p>
+            <w:pPr>
+              <w:spacing w:line="360" w:lineRule="auto"/>
+              <w:rPr>
+                <w:rFonts w:ascii="Bookman Old Style" w:hAnsi="Bookman Old Style"/>
+                <w:color w:val="1F497D" w:themeColor="text2"/>
+                <w:lang w:val="en-IN"/>
+              </w:rPr>
+            </w:pPr>
+          </w:p>
+        </w:tc>
+      </w:tr>
+      <w:tr>
+        <w:tc>
+          <w:tcPr>
+            <w:tcW w:w="3192" w:type="dxa"/>
+          </w:tcPr>
+          <w:p>
+            <w:pPr>
+              <w:spacing w:line="360" w:lineRule="auto"/>
+              <w:rPr>
+                <w:rFonts w:ascii="Bookman Old Style" w:hAnsi="Bookman Old Style"/>
+                <w:color w:val="1F497D" w:themeColor="text2"/>
+                <w:lang w:val="en-IN"/>
+              </w:rPr>
+            </w:pPr>
+          </w:p>
+        </w:tc>
+        <w:tc>
+          <w:tcPr>
+            <w:tcW w:w="3192" w:type="dxa"/>
+          </w:tcPr>
+          <w:p>
+            <w:pPr>
+              <w:spacing w:line="360" w:lineRule="auto"/>
+              <w:rPr>
+                <w:rFonts w:ascii="Bookman Old Style" w:hAnsi="Bookman Old Style"/>
+                <w:color w:val="1F497D" w:themeColor="text2"/>
+                <w:lang w:val="en-IN"/>
+              </w:rPr>
+            </w:pPr>
+            <w:r>
+              <w:rPr>
+                <w:rFonts w:ascii="Bookman Old Style" w:hAnsi="Bookman Old Style"/>
+                <w:color w:val="1F497D" w:themeColor="text2"/>
+                <w:lang w:val="en-IN"/>
+              </w:rPr>
+              <w:t>doubleClick</w:t>
+            </w:r>
+          </w:p>
+        </w:tc>
+        <w:tc>
+          <w:tcPr>
+            <w:tcW w:w="3192" w:type="dxa"/>
+          </w:tcPr>
+          <w:p>
+            <w:pPr>
+              <w:spacing w:line="360" w:lineRule="auto"/>
+              <w:rPr>
+                <w:rFonts w:ascii="Bookman Old Style" w:hAnsi="Bookman Old Style"/>
+                <w:color w:val="1F497D" w:themeColor="text2"/>
+                <w:lang w:val="en-IN"/>
+              </w:rPr>
+            </w:pPr>
+          </w:p>
+        </w:tc>
+      </w:tr>
+      <w:tr>
+        <w:tc>
+          <w:tcPr>
+            <w:tcW w:w="3192" w:type="dxa"/>
+          </w:tcPr>
+          <w:p>
+            <w:pPr>
+              <w:spacing w:line="360" w:lineRule="auto"/>
+              <w:rPr>
+                <w:rFonts w:ascii="Bookman Old Style" w:hAnsi="Bookman Old Style"/>
+                <w:color w:val="1F497D" w:themeColor="text2"/>
+                <w:lang w:val="en-IN"/>
+              </w:rPr>
+            </w:pPr>
+            <w:r>
+              <w:rPr>
+                <w:rFonts w:ascii="Bookman Old Style" w:hAnsi="Bookman Old Style"/>
+                <w:color w:val="1F497D" w:themeColor="text2"/>
+                <w:lang w:val="en-IN"/>
+              </w:rPr>
+              <w:t>Select</w:t>
+            </w:r>
+          </w:p>
+        </w:tc>
+        <w:tc>
+          <w:tcPr>
+            <w:tcW w:w="3192" w:type="dxa"/>
+          </w:tcPr>
+          <w:p>
+            <w:pPr>
+              <w:spacing w:line="360" w:lineRule="auto"/>
+              <w:rPr>
+                <w:rFonts w:ascii="Bookman Old Style" w:hAnsi="Bookman Old Style"/>
+                <w:color w:val="1F497D" w:themeColor="text2"/>
+                <w:lang w:val="en-IN"/>
+              </w:rPr>
+            </w:pPr>
+            <w:r>
+              <w:rPr>
+                <w:rFonts w:ascii="Bookman Old Style" w:hAnsi="Bookman Old Style"/>
+                <w:color w:val="1F497D" w:themeColor="text2"/>
+                <w:lang w:val="en-IN"/>
+              </w:rPr>
+              <w:t>selectByIndex</w:t>
+            </w:r>
+          </w:p>
+          <w:p>
+            <w:pPr>
+              <w:spacing w:line="360" w:lineRule="auto"/>
+              <w:rPr>
+                <w:rFonts w:ascii="Bookman Old Style" w:hAnsi="Bookman Old Style"/>
+                <w:color w:val="1F497D" w:themeColor="text2"/>
+                <w:lang w:val="en-IN"/>
+              </w:rPr>
+            </w:pPr>
+            <w:r>
+              <w:rPr>
+                <w:rFonts w:ascii="Bookman Old Style" w:hAnsi="Bookman Old Style"/>
+                <w:color w:val="1F497D" w:themeColor="text2"/>
+                <w:lang w:val="en-IN"/>
+              </w:rPr>
+              <w:t>selectByValue</w:t>
+            </w:r>
+          </w:p>
+          <w:p>
+            <w:pPr>
+              <w:spacing w:line="360" w:lineRule="auto"/>
+              <w:rPr>
+                <w:rFonts w:ascii="Bookman Old Style" w:hAnsi="Bookman Old Style"/>
+                <w:color w:val="1F497D" w:themeColor="text2"/>
+                <w:lang w:val="en-IN"/>
+              </w:rPr>
+            </w:pPr>
+            <w:r>
+              <w:rPr>
+                <w:rFonts w:ascii="Bookman Old Style" w:hAnsi="Bookman Old Style"/>
+                <w:color w:val="1F497D" w:themeColor="text2"/>
+                <w:lang w:val="en-IN"/>
+              </w:rPr>
+              <w:t>selectByVisibleText deselectByIndex</w:t>
+            </w:r>
+          </w:p>
+          <w:p>
+            <w:pPr>
+              <w:spacing w:line="360" w:lineRule="auto"/>
+              <w:rPr>
+                <w:rFonts w:ascii="Bookman Old Style" w:hAnsi="Bookman Old Style"/>
+                <w:color w:val="1F497D" w:themeColor="text2"/>
+                <w:lang w:val="en-IN"/>
+              </w:rPr>
+            </w:pPr>
+            <w:r>
+              <w:rPr>
+                <w:rFonts w:ascii="Bookman Old Style" w:hAnsi="Bookman Old Style"/>
+                <w:color w:val="1F497D" w:themeColor="text2"/>
+                <w:lang w:val="en-IN"/>
+              </w:rPr>
+              <w:t>deselectByValue</w:t>
+            </w:r>
+          </w:p>
+          <w:p>
+            <w:pPr>
+              <w:spacing w:line="360" w:lineRule="auto"/>
+              <w:rPr>
+                <w:rFonts w:ascii="Bookman Old Style" w:hAnsi="Bookman Old Style"/>
+                <w:color w:val="1F497D" w:themeColor="text2"/>
+                <w:lang w:val="en-IN"/>
+              </w:rPr>
+            </w:pPr>
+            <w:r>
+              <w:rPr>
+                <w:rFonts w:ascii="Bookman Old Style" w:hAnsi="Bookman Old Style"/>
+                <w:color w:val="1F497D" w:themeColor="text2"/>
+                <w:lang w:val="en-IN"/>
+              </w:rPr>
+              <w:t>deselectByVisibleText</w:t>
+            </w:r>
+          </w:p>
+          <w:p>
+            <w:pPr>
+              <w:spacing w:line="360" w:lineRule="auto"/>
+              <w:rPr>
+                <w:rFonts w:ascii="Bookman Old Style" w:hAnsi="Bookman Old Style"/>
+                <w:color w:val="1F497D" w:themeColor="text2"/>
+                <w:lang w:val="en-IN"/>
+              </w:rPr>
+            </w:pPr>
+            <w:r>
+              <w:rPr>
+                <w:rFonts w:ascii="Bookman Old Style" w:hAnsi="Bookman Old Style"/>
+                <w:color w:val="1F497D" w:themeColor="text2"/>
+                <w:lang w:val="en-IN"/>
+              </w:rPr>
+              <w:t>deselectAll</w:t>
+            </w:r>
+          </w:p>
+        </w:tc>
+        <w:tc>
+          <w:tcPr>
+            <w:tcW w:w="3192" w:type="dxa"/>
+          </w:tcPr>
+          <w:p>
+            <w:pPr>
+              <w:spacing w:line="360" w:lineRule="auto"/>
+              <w:rPr>
+                <w:rFonts w:ascii="Bookman Old Style" w:hAnsi="Bookman Old Style"/>
+                <w:color w:val="1F497D" w:themeColor="text2"/>
+                <w:lang w:val="en-IN"/>
+              </w:rPr>
+            </w:pPr>
+          </w:p>
+        </w:tc>
+      </w:tr>
+      <w:tr>
+        <w:tc>
+          <w:tcPr>
+            <w:tcW w:w="3192" w:type="dxa"/>
+          </w:tcPr>
+          <w:p>
+            <w:pPr>
+              <w:spacing w:line="360" w:lineRule="auto"/>
+              <w:rPr>
+                <w:rFonts w:ascii="Bookman Old Style" w:hAnsi="Bookman Old Style"/>
+                <w:color w:val="1F497D" w:themeColor="text2"/>
+                <w:lang w:val="en-IN"/>
+              </w:rPr>
+            </w:pPr>
+            <w:r>
+              <w:rPr>
+                <w:rFonts w:ascii="Bookman Old Style" w:hAnsi="Bookman Old Style"/>
+                <w:color w:val="1F497D" w:themeColor="text2"/>
+                <w:lang w:val="en-IN"/>
+              </w:rPr>
+              <w:t>ExpectedConditions</w:t>
+            </w:r>
+          </w:p>
+        </w:tc>
+        <w:tc>
+          <w:tcPr>
+            <w:tcW w:w="3192" w:type="dxa"/>
+          </w:tcPr>
+          <w:p>
+            <w:pPr>
+              <w:spacing w:line="360" w:lineRule="auto"/>
+              <w:rPr>
+                <w:rFonts w:ascii="Bookman Old Style" w:hAnsi="Bookman Old Style"/>
+                <w:color w:val="1F497D" w:themeColor="text2"/>
+                <w:lang w:val="en-IN"/>
+              </w:rPr>
+            </w:pPr>
+            <w:r>
+              <w:rPr>
+                <w:rFonts w:ascii="Bookman Old Style" w:hAnsi="Bookman Old Style"/>
+                <w:color w:val="1F497D" w:themeColor="text2"/>
+                <w:lang w:val="en-IN"/>
+              </w:rPr>
+              <w:t>visibilityOF</w:t>
+            </w:r>
+          </w:p>
+          <w:p>
+            <w:pPr>
+              <w:spacing w:line="360" w:lineRule="auto"/>
+              <w:rPr>
+                <w:rFonts w:ascii="Bookman Old Style" w:hAnsi="Bookman Old Style"/>
+                <w:color w:val="1F497D" w:themeColor="text2"/>
+                <w:lang w:val="en-IN"/>
+              </w:rPr>
+            </w:pPr>
+            <w:r>
+              <w:rPr>
+                <w:rFonts w:ascii="Bookman Old Style" w:hAnsi="Bookman Old Style"/>
+                <w:color w:val="1F497D" w:themeColor="text2"/>
+                <w:lang w:val="en-IN"/>
+              </w:rPr>
+              <w:t>invisibilityOF</w:t>
+            </w:r>
+          </w:p>
+          <w:p>
+            <w:pPr>
+              <w:spacing w:line="360" w:lineRule="auto"/>
+              <w:rPr>
+                <w:rFonts w:ascii="Bookman Old Style" w:hAnsi="Bookman Old Style"/>
+                <w:color w:val="1F497D" w:themeColor="text2"/>
+                <w:lang w:val="en-IN"/>
+              </w:rPr>
+            </w:pPr>
+            <w:r>
+              <w:rPr>
+                <w:rFonts w:ascii="Bookman Old Style" w:hAnsi="Bookman Old Style"/>
+                <w:color w:val="1F497D" w:themeColor="text2"/>
+                <w:lang w:val="en-IN"/>
+              </w:rPr>
+              <w:t>elementTobeClickable</w:t>
+            </w:r>
+          </w:p>
+          <w:p>
+            <w:pPr>
+              <w:spacing w:line="360" w:lineRule="auto"/>
+              <w:rPr>
+                <w:rFonts w:ascii="Bookman Old Style" w:hAnsi="Bookman Old Style"/>
+                <w:color w:val="1F497D" w:themeColor="text2"/>
+                <w:lang w:val="en-IN"/>
+              </w:rPr>
+            </w:pPr>
+            <w:r>
+              <w:rPr>
+                <w:rFonts w:ascii="Bookman Old Style" w:hAnsi="Bookman Old Style"/>
+                <w:color w:val="1F497D" w:themeColor="text2"/>
+                <w:lang w:val="en-IN"/>
+              </w:rPr>
+              <w:t>textTobe</w:t>
+            </w:r>
+          </w:p>
+          <w:p>
+            <w:pPr>
+              <w:spacing w:line="360" w:lineRule="auto"/>
+              <w:rPr>
+                <w:rFonts w:ascii="Bookman Old Style" w:hAnsi="Bookman Old Style"/>
+                <w:color w:val="1F497D" w:themeColor="text2"/>
+                <w:lang w:val="en-IN"/>
+              </w:rPr>
+            </w:pPr>
+            <w:r>
+              <w:rPr>
+                <w:rFonts w:ascii="Bookman Old Style" w:hAnsi="Bookman Old Style"/>
+                <w:color w:val="1F497D" w:themeColor="text2"/>
+                <w:lang w:val="en-IN"/>
+              </w:rPr>
+              <w:t>---</w:t>
+            </w:r>
+          </w:p>
+          <w:p>
+            <w:pPr>
+              <w:spacing w:line="360" w:lineRule="auto"/>
+              <w:rPr>
+                <w:rFonts w:ascii="Bookman Old Style" w:hAnsi="Bookman Old Style"/>
+                <w:color w:val="1F497D" w:themeColor="text2"/>
+                <w:lang w:val="en-IN"/>
+              </w:rPr>
+            </w:pPr>
+            <w:r>
+              <w:rPr>
+                <w:rFonts w:ascii="Bookman Old Style" w:hAnsi="Bookman Old Style"/>
+                <w:color w:val="1F497D" w:themeColor="text2"/>
+                <w:lang w:val="en-IN"/>
+              </w:rPr>
+              <w:t xml:space="preserve">--- </w:t>
+            </w:r>
+          </w:p>
+          <w:p>
+            <w:pPr>
+              <w:spacing w:line="360" w:lineRule="auto"/>
+              <w:rPr>
+                <w:rFonts w:ascii="Bookman Old Style" w:hAnsi="Bookman Old Style"/>
+                <w:color w:val="1F497D" w:themeColor="text2"/>
+                <w:lang w:val="en-IN"/>
+              </w:rPr>
+            </w:pPr>
           </w:p>
         </w:tc>
         <w:tc>
@@ -9834,26 +9382,14 @@
           <w:lang w:val="en-IN"/>
         </w:rPr>
       </w:pPr>
-      <w:proofErr w:type="spellStart"/>
-      <w:proofErr w:type="gramStart"/>
-      <w:r>
-        <w:rPr>
-          <w:rFonts w:ascii="Bookman Old Style" w:hAnsi="Bookman Old Style"/>
-          <w:color w:val="1F497D" w:themeColor="text2"/>
-          <w:lang w:val="en-IN"/>
-        </w:rPr>
-        <w:t>SyncIssues</w:t>
-      </w:r>
-      <w:proofErr w:type="spellEnd"/>
-      <w:r>
-        <w:rPr>
-          <w:rFonts w:ascii="Bookman Old Style" w:hAnsi="Bookman Old Style"/>
-          <w:color w:val="1F497D" w:themeColor="text2"/>
-          <w:lang w:val="en-IN"/>
-        </w:rPr>
-        <w:t xml:space="preserve"> :</w:t>
-      </w:r>
-      <w:proofErr w:type="gramEnd"/>
+      <w:r>
+        <w:rPr>
+          <w:rFonts w:ascii="Bookman Old Style" w:hAnsi="Bookman Old Style"/>
+          <w:color w:val="1F497D" w:themeColor="text2"/>
+          <w:lang w:val="en-IN"/>
+        </w:rPr>
+        <w:t>SyncIssues :</w:t>
+      </w:r>
     </w:p>
     <w:p>
       <w:pPr>
@@ -9870,7 +9406,6 @@
           <w:noProof/>
           <w:color w:val="1F497D" w:themeColor="text2"/>
         </w:rPr>
-        <w:lastRenderedPageBreak/>
         <w:drawing>
           <wp:inline distT="0" distB="0" distL="0" distR="0">
             <wp:extent cx="5905500" cy="2305050"/>
@@ -9943,6 +9478,7 @@
           <w:noProof/>
           <w:color w:val="1F497D" w:themeColor="text2"/>
         </w:rPr>
+        <w:lastRenderedPageBreak/>
         <w:drawing>
           <wp:inline distT="0" distB="0" distL="0" distR="0">
             <wp:extent cx="5937250" cy="2254250"/>
@@ -10012,52 +9548,32 @@
           <w:lang w:val="en-IN"/>
         </w:rPr>
       </w:pPr>
-      <w:proofErr w:type="spellStart"/>
-      <w:r>
-        <w:rPr>
-          <w:rFonts w:ascii="Bookman Old Style" w:hAnsi="Bookman Old Style"/>
-          <w:color w:val="1F497D" w:themeColor="text2"/>
-          <w:lang w:val="en-IN"/>
-        </w:rPr>
-        <w:t>FluentWait</w:t>
-      </w:r>
-      <w:proofErr w:type="spellEnd"/>
-      <w:r>
-        <w:rPr>
-          <w:rFonts w:ascii="Bookman Old Style" w:hAnsi="Bookman Old Style"/>
-          <w:color w:val="1F497D" w:themeColor="text2"/>
-          <w:lang w:val="en-IN"/>
-        </w:rPr>
-        <w:t xml:space="preserve"> – </w:t>
-      </w:r>
-    </w:p>
-    <w:p>
-      <w:pPr>
-        <w:spacing w:after="0" w:line="360" w:lineRule="auto"/>
-        <w:rPr>
-          <w:rFonts w:ascii="Bookman Old Style" w:hAnsi="Bookman Old Style"/>
-          <w:color w:val="1F497D" w:themeColor="text2"/>
-          <w:lang w:val="en-IN"/>
-        </w:rPr>
-      </w:pPr>
-      <w:r>
-        <w:rPr>
-          <w:rFonts w:ascii="Bookman Old Style" w:hAnsi="Bookman Old Style"/>
-          <w:color w:val="1F497D" w:themeColor="text2"/>
-          <w:lang w:val="en-IN"/>
-        </w:rPr>
-        <w:t xml:space="preserve">Steps to </w:t>
-      </w:r>
-      <w:proofErr w:type="gramStart"/>
-      <w:r>
-        <w:rPr>
-          <w:rFonts w:ascii="Bookman Old Style" w:hAnsi="Bookman Old Style"/>
-          <w:color w:val="1F497D" w:themeColor="text2"/>
-          <w:lang w:val="en-IN"/>
-        </w:rPr>
-        <w:t>follow :</w:t>
-      </w:r>
-      <w:proofErr w:type="gramEnd"/>
+      <w:r>
+        <w:rPr>
+          <w:rFonts w:ascii="Bookman Old Style" w:hAnsi="Bookman Old Style"/>
+          <w:color w:val="1F497D" w:themeColor="text2"/>
+          <w:lang w:val="en-IN"/>
+        </w:rPr>
+        <w:t xml:space="preserve">FluentWait – </w:t>
+      </w:r>
+    </w:p>
+    <w:p>
+      <w:pPr>
+        <w:spacing w:after="0" w:line="360" w:lineRule="auto"/>
+        <w:rPr>
+          <w:rFonts w:ascii="Bookman Old Style" w:hAnsi="Bookman Old Style"/>
+          <w:color w:val="1F497D" w:themeColor="text2"/>
+          <w:lang w:val="en-IN"/>
+        </w:rPr>
+      </w:pPr>
+      <w:r>
+        <w:rPr>
+          <w:rFonts w:ascii="Bookman Old Style" w:hAnsi="Bookman Old Style"/>
+          <w:color w:val="1F497D" w:themeColor="text2"/>
+          <w:lang w:val="en-IN"/>
+        </w:rPr>
+        <w:t>Steps to follow :</w:t>
+      </w:r>
     </w:p>
     <w:p>
       <w:pPr>
@@ -10102,18 +9618,8 @@
           <w:color w:val="1F497D" w:themeColor="text2"/>
           <w:lang w:val="en-IN"/>
         </w:rPr>
-        <w:t xml:space="preserve">What is the </w:t>
-      </w:r>
-      <w:proofErr w:type="spellStart"/>
-      <w:r>
-        <w:rPr>
-          <w:rFonts w:ascii="Bookman Old Style" w:hAnsi="Bookman Old Style"/>
-          <w:color w:val="1F497D" w:themeColor="text2"/>
-          <w:lang w:val="en-IN"/>
-        </w:rPr>
-        <w:t>WebElement</w:t>
-      </w:r>
-      <w:proofErr w:type="spellEnd"/>
+        <w:t>What is the WebElement</w:t>
+      </w:r>
     </w:p>
     <w:p>
       <w:pPr>
@@ -10204,25 +9710,7 @@
           <w:color w:val="1F497D" w:themeColor="text2"/>
           <w:lang w:val="en-IN"/>
         </w:rPr>
-        <w:t xml:space="preserve">Create anonymous </w:t>
-      </w:r>
-      <w:proofErr w:type="spellStart"/>
-      <w:r>
-        <w:rPr>
-          <w:rFonts w:ascii="Bookman Old Style" w:hAnsi="Bookman Old Style"/>
-          <w:color w:val="1F497D" w:themeColor="text2"/>
-          <w:lang w:val="en-IN"/>
-        </w:rPr>
-        <w:t>innerClass</w:t>
-      </w:r>
-      <w:proofErr w:type="spellEnd"/>
-      <w:r>
-        <w:rPr>
-          <w:rFonts w:ascii="Bookman Old Style" w:hAnsi="Bookman Old Style"/>
-          <w:color w:val="1F497D" w:themeColor="text2"/>
-          <w:lang w:val="en-IN"/>
-        </w:rPr>
-        <w:t xml:space="preserve"> i.e., create an object to Function interface and override / implement apply method</w:t>
+        <w:t>Create anonymous innerClass i.e., create an object to Function interface and override / implement apply method</w:t>
       </w:r>
     </w:p>
     <w:p>
@@ -10285,6 +9773,138 @@
     </w:p>
     <w:p>
       <w:pPr>
+        <w:pStyle w:val="ListParagraph"/>
+        <w:spacing w:after="0" w:line="360" w:lineRule="auto"/>
+        <w:ind w:left="1080"/>
+        <w:rPr>
+          <w:rFonts w:ascii="Bookman Old Style" w:hAnsi="Bookman Old Style"/>
+          <w:color w:val="1F497D" w:themeColor="text2"/>
+          <w:lang w:val="en-IN"/>
+        </w:rPr>
+      </w:pPr>
+    </w:p>
+    <w:p>
+      <w:pPr>
+        <w:pStyle w:val="ListParagraph"/>
+        <w:spacing w:after="0" w:line="360" w:lineRule="auto"/>
+        <w:ind w:left="1080"/>
+        <w:rPr>
+          <w:rFonts w:ascii="Bookman Old Style" w:hAnsi="Bookman Old Style"/>
+          <w:color w:val="1F497D" w:themeColor="text2"/>
+          <w:lang w:val="en-IN"/>
+        </w:rPr>
+      </w:pPr>
+    </w:p>
+    <w:p>
+      <w:pPr>
+        <w:pStyle w:val="ListParagraph"/>
+        <w:spacing w:after="0" w:line="360" w:lineRule="auto"/>
+        <w:ind w:left="1080"/>
+        <w:rPr>
+          <w:rFonts w:ascii="Bookman Old Style" w:hAnsi="Bookman Old Style"/>
+          <w:color w:val="1F497D" w:themeColor="text2"/>
+          <w:lang w:val="en-IN"/>
+        </w:rPr>
+      </w:pPr>
+    </w:p>
+    <w:p>
+      <w:pPr>
+        <w:pStyle w:val="ListParagraph"/>
+        <w:spacing w:after="0" w:line="360" w:lineRule="auto"/>
+        <w:ind w:left="1080"/>
+        <w:rPr>
+          <w:rFonts w:ascii="Bookman Old Style" w:hAnsi="Bookman Old Style"/>
+          <w:color w:val="1F497D" w:themeColor="text2"/>
+          <w:lang w:val="en-IN"/>
+        </w:rPr>
+      </w:pPr>
+    </w:p>
+    <w:p>
+      <w:pPr>
+        <w:pStyle w:val="ListParagraph"/>
+        <w:spacing w:after="0" w:line="360" w:lineRule="auto"/>
+        <w:ind w:left="1080"/>
+        <w:rPr>
+          <w:rFonts w:ascii="Bookman Old Style" w:hAnsi="Bookman Old Style"/>
+          <w:color w:val="1F497D" w:themeColor="text2"/>
+          <w:lang w:val="en-IN"/>
+        </w:rPr>
+      </w:pPr>
+    </w:p>
+    <w:p>
+      <w:pPr>
+        <w:pStyle w:val="ListParagraph"/>
+        <w:spacing w:after="0" w:line="360" w:lineRule="auto"/>
+        <w:ind w:left="1080"/>
+        <w:rPr>
+          <w:rFonts w:ascii="Bookman Old Style" w:hAnsi="Bookman Old Style"/>
+          <w:color w:val="1F497D" w:themeColor="text2"/>
+          <w:lang w:val="en-IN"/>
+        </w:rPr>
+      </w:pPr>
+    </w:p>
+    <w:p>
+      <w:pPr>
+        <w:pStyle w:val="ListParagraph"/>
+        <w:spacing w:after="0" w:line="360" w:lineRule="auto"/>
+        <w:ind w:left="1080"/>
+        <w:rPr>
+          <w:rFonts w:ascii="Bookman Old Style" w:hAnsi="Bookman Old Style"/>
+          <w:color w:val="1F497D" w:themeColor="text2"/>
+          <w:lang w:val="en-IN"/>
+        </w:rPr>
+      </w:pPr>
+    </w:p>
+    <w:p>
+      <w:pPr>
+        <w:pStyle w:val="ListParagraph"/>
+        <w:spacing w:after="0" w:line="360" w:lineRule="auto"/>
+        <w:ind w:left="1080"/>
+        <w:rPr>
+          <w:rFonts w:ascii="Bookman Old Style" w:hAnsi="Bookman Old Style"/>
+          <w:color w:val="1F497D" w:themeColor="text2"/>
+          <w:lang w:val="en-IN"/>
+        </w:rPr>
+      </w:pPr>
+    </w:p>
+    <w:p>
+      <w:pPr>
+        <w:pStyle w:val="ListParagraph"/>
+        <w:spacing w:after="0" w:line="360" w:lineRule="auto"/>
+        <w:ind w:left="1080"/>
+        <w:rPr>
+          <w:rFonts w:ascii="Bookman Old Style" w:hAnsi="Bookman Old Style"/>
+          <w:color w:val="1F497D" w:themeColor="text2"/>
+          <w:lang w:val="en-IN"/>
+        </w:rPr>
+      </w:pPr>
+    </w:p>
+    <w:p>
+      <w:pPr>
+        <w:pStyle w:val="ListParagraph"/>
+        <w:spacing w:after="0" w:line="360" w:lineRule="auto"/>
+        <w:ind w:left="1080"/>
+        <w:rPr>
+          <w:rFonts w:ascii="Bookman Old Style" w:hAnsi="Bookman Old Style"/>
+          <w:color w:val="1F497D" w:themeColor="text2"/>
+          <w:lang w:val="en-IN"/>
+        </w:rPr>
+      </w:pPr>
+    </w:p>
+    <w:p>
+      <w:pPr>
+        <w:pStyle w:val="ListParagraph"/>
+        <w:spacing w:after="0" w:line="360" w:lineRule="auto"/>
+        <w:ind w:left="1080"/>
+        <w:rPr>
+          <w:rFonts w:ascii="Bookman Old Style" w:hAnsi="Bookman Old Style"/>
+          <w:color w:val="1F497D" w:themeColor="text2"/>
+          <w:lang w:val="en-IN"/>
+        </w:rPr>
+      </w:pPr>
+    </w:p>
+    <w:p>
+      <w:pPr>
         <w:spacing w:after="0" w:line="360" w:lineRule="auto"/>
         <w:rPr>
           <w:rFonts w:ascii="Bookman Old Style" w:hAnsi="Bookman Old Style"/>
@@ -10297,23 +9917,7 @@
           <w:lang w:val="en-IN"/>
         </w:rPr>
         <w:lastRenderedPageBreak/>
-        <w:t xml:space="preserve">Handling </w:t>
-      </w:r>
-      <w:proofErr w:type="spellStart"/>
-      <w:r>
-        <w:rPr>
-          <w:rFonts w:ascii="Bookman Old Style" w:hAnsi="Bookman Old Style"/>
-          <w:lang w:val="en-IN"/>
-        </w:rPr>
-        <w:t>DropDowns</w:t>
-      </w:r>
-      <w:proofErr w:type="spellEnd"/>
-      <w:r>
-        <w:rPr>
-          <w:rFonts w:ascii="Bookman Old Style" w:hAnsi="Bookman Old Style"/>
-          <w:lang w:val="en-IN"/>
-        </w:rPr>
-        <w:t xml:space="preserve"> – </w:t>
+        <w:t xml:space="preserve">Handling DropDowns – </w:t>
       </w:r>
     </w:p>
     <w:p>
@@ -10509,6 +10113,425 @@
     </w:p>
     <w:p>
       <w:pPr>
+        <w:pStyle w:val="ListParagraph"/>
+        <w:spacing w:after="0" w:line="360" w:lineRule="auto"/>
+        <w:ind w:left="1080"/>
+        <w:rPr>
+          <w:rFonts w:ascii="Bookman Old Style" w:hAnsi="Bookman Old Style"/>
+          <w:lang w:val="en-IN"/>
+        </w:rPr>
+      </w:pPr>
+    </w:p>
+    <w:p>
+      <w:pPr>
+        <w:pStyle w:val="ListParagraph"/>
+        <w:spacing w:after="0" w:line="360" w:lineRule="auto"/>
+        <w:ind w:left="1080"/>
+        <w:rPr>
+          <w:rFonts w:ascii="Bookman Old Style" w:hAnsi="Bookman Old Style"/>
+          <w:lang w:val="en-IN"/>
+        </w:rPr>
+      </w:pPr>
+    </w:p>
+    <w:p>
+      <w:pPr>
+        <w:pBdr>
+          <w:bottom w:val="single" w:sz="6" w:space="1" w:color="auto"/>
+        </w:pBdr>
+        <w:spacing w:after="0" w:line="360" w:lineRule="auto"/>
+        <w:rPr>
+          <w:rFonts w:ascii="Bookman Old Style" w:hAnsi="Bookman Old Style"/>
+          <w:lang w:val="en-IN"/>
+        </w:rPr>
+      </w:pPr>
+      <w:r>
+        <w:rPr>
+          <w:rFonts w:ascii="Bookman Old Style" w:hAnsi="Bookman Old Style"/>
+          <w:lang w:val="en-IN"/>
+        </w:rPr>
+        <w:lastRenderedPageBreak/>
+        <w:t xml:space="preserve">switchTo – </w:t>
+      </w:r>
+    </w:p>
+    <w:p>
+      <w:pPr>
+        <w:spacing w:after="0" w:line="360" w:lineRule="auto"/>
+        <w:rPr>
+          <w:rFonts w:ascii="Bookman Old Style" w:hAnsi="Bookman Old Style"/>
+          <w:lang w:val="en-IN"/>
+        </w:rPr>
+      </w:pPr>
+    </w:p>
+    <w:p>
+      <w:pPr>
+        <w:spacing w:after="0" w:line="360" w:lineRule="auto"/>
+        <w:rPr>
+          <w:rFonts w:ascii="Bookman Old Style" w:hAnsi="Bookman Old Style"/>
+          <w:lang w:val="en-IN"/>
+        </w:rPr>
+      </w:pPr>
+      <w:r>
+        <w:rPr>
+          <w:rFonts w:ascii="Bookman Old Style" w:hAnsi="Bookman Old Style"/>
+          <w:noProof/>
+        </w:rPr>
+        <w:drawing>
+          <wp:inline distT="0" distB="0" distL="0" distR="0">
+            <wp:extent cx="5937250" cy="3130550"/>
+            <wp:effectExtent l="19050" t="0" r="6350" b="0"/>
+            <wp:docPr id="32" name="Picture 9"/>
+            <wp:cNvGraphicFramePr>
+              <a:graphicFrameLocks xmlns:a="http://schemas.openxmlformats.org/drawingml/2006/main" noChangeAspect="1"/>
+            </wp:cNvGraphicFramePr>
+            <a:graphic xmlns:a="http://schemas.openxmlformats.org/drawingml/2006/main">
+              <a:graphicData uri="http://schemas.openxmlformats.org/drawingml/2006/picture">
+                <pic:pic xmlns:pic="http://schemas.openxmlformats.org/drawingml/2006/picture">
+                  <pic:nvPicPr>
+                    <pic:cNvPr id="0" name="Picture 9"/>
+                    <pic:cNvPicPr>
+                      <a:picLocks noChangeAspect="1" noChangeArrowheads="1"/>
+                    </pic:cNvPicPr>
+                  </pic:nvPicPr>
+                  <pic:blipFill>
+                    <a:blip r:embed="rId35"/>
+                    <a:srcRect/>
+                    <a:stretch>
+                      <a:fillRect/>
+                    </a:stretch>
+                  </pic:blipFill>
+                  <pic:spPr bwMode="auto">
+                    <a:xfrm>
+                      <a:off x="0" y="0"/>
+                      <a:ext cx="5937250" cy="3130550"/>
+                    </a:xfrm>
+                    <a:prstGeom prst="rect">
+                      <a:avLst/>
+                    </a:prstGeom>
+                    <a:noFill/>
+                    <a:ln w="9525">
+                      <a:noFill/>
+                      <a:miter lim="800000"/>
+                      <a:headEnd/>
+                      <a:tailEnd/>
+                    </a:ln>
+                  </pic:spPr>
+                </pic:pic>
+              </a:graphicData>
+            </a:graphic>
+          </wp:inline>
+        </w:drawing>
+      </w:r>
+    </w:p>
+    <w:p>
+      <w:pPr>
+        <w:spacing w:after="0" w:line="360" w:lineRule="auto"/>
+        <w:rPr>
+          <w:rFonts w:ascii="Bookman Old Style" w:hAnsi="Bookman Old Style"/>
+          <w:lang w:val="en-IN"/>
+        </w:rPr>
+      </w:pPr>
+    </w:p>
+    <w:p>
+      <w:pPr>
+        <w:spacing w:after="0" w:line="360" w:lineRule="auto"/>
+        <w:rPr>
+          <w:rFonts w:ascii="Bookman Old Style" w:hAnsi="Bookman Old Style"/>
+          <w:lang w:val="en-IN"/>
+        </w:rPr>
+      </w:pPr>
+      <w:r>
+        <w:rPr>
+          <w:rFonts w:ascii="Bookman Old Style" w:hAnsi="Bookman Old Style"/>
+          <w:noProof/>
+        </w:rPr>
+        <w:drawing>
+          <wp:inline distT="0" distB="0" distL="0" distR="0">
+            <wp:extent cx="5943600" cy="2971800"/>
+            <wp:effectExtent l="19050" t="0" r="0" b="0"/>
+            <wp:docPr id="33" name="Picture 10"/>
+            <wp:cNvGraphicFramePr>
+              <a:graphicFrameLocks xmlns:a="http://schemas.openxmlformats.org/drawingml/2006/main" noChangeAspect="1"/>
+            </wp:cNvGraphicFramePr>
+            <a:graphic xmlns:a="http://schemas.openxmlformats.org/drawingml/2006/main">
+              <a:graphicData uri="http://schemas.openxmlformats.org/drawingml/2006/picture">
+                <pic:pic xmlns:pic="http://schemas.openxmlformats.org/drawingml/2006/picture">
+                  <pic:nvPicPr>
+                    <pic:cNvPr id="0" name="Picture 10"/>
+                    <pic:cNvPicPr>
+                      <a:picLocks noChangeAspect="1" noChangeArrowheads="1"/>
+                    </pic:cNvPicPr>
+                  </pic:nvPicPr>
+                  <pic:blipFill>
+                    <a:blip r:embed="rId36"/>
+                    <a:srcRect/>
+                    <a:stretch>
+                      <a:fillRect/>
+                    </a:stretch>
+                  </pic:blipFill>
+                  <pic:spPr bwMode="auto">
+                    <a:xfrm>
+                      <a:off x="0" y="0"/>
+                      <a:ext cx="5943600" cy="2971800"/>
+                    </a:xfrm>
+                    <a:prstGeom prst="rect">
+                      <a:avLst/>
+                    </a:prstGeom>
+                    <a:noFill/>
+                    <a:ln w="9525">
+                      <a:noFill/>
+                      <a:miter lim="800000"/>
+                      <a:headEnd/>
+                      <a:tailEnd/>
+                    </a:ln>
+                  </pic:spPr>
+                </pic:pic>
+              </a:graphicData>
+            </a:graphic>
+          </wp:inline>
+        </w:drawing>
+      </w:r>
+    </w:p>
+    <w:p>
+      <w:pPr>
+        <w:spacing w:after="0" w:line="360" w:lineRule="auto"/>
+        <w:rPr>
+          <w:rFonts w:ascii="Bookman Old Style" w:hAnsi="Bookman Old Style"/>
+          <w:lang w:val="en-IN"/>
+        </w:rPr>
+      </w:pPr>
+    </w:p>
+    <w:p>
+      <w:pPr>
+        <w:spacing w:after="0" w:line="360" w:lineRule="auto"/>
+        <w:rPr>
+          <w:rFonts w:ascii="Bookman Old Style" w:hAnsi="Bookman Old Style"/>
+          <w:lang w:val="en-IN"/>
+        </w:rPr>
+      </w:pPr>
+      <w:r>
+        <w:rPr>
+          <w:rFonts w:ascii="Bookman Old Style" w:hAnsi="Bookman Old Style"/>
+          <w:lang w:val="en-IN"/>
+        </w:rPr>
+        <w:t xml:space="preserve">Frames – </w:t>
+      </w:r>
+    </w:p>
+    <w:p>
+      <w:pPr>
+        <w:spacing w:after="0" w:line="360" w:lineRule="auto"/>
+        <w:rPr>
+          <w:rFonts w:ascii="Bookman Old Style" w:hAnsi="Bookman Old Style"/>
+          <w:lang w:val="en-IN"/>
+        </w:rPr>
+      </w:pPr>
+      <w:r>
+        <w:rPr>
+          <w:rFonts w:ascii="Bookman Old Style" w:hAnsi="Bookman Old Style"/>
+          <w:noProof/>
+        </w:rPr>
+        <w:lastRenderedPageBreak/>
+        <w:drawing>
+          <wp:inline distT="0" distB="0" distL="0" distR="0">
+            <wp:extent cx="5943600" cy="2374900"/>
+            <wp:effectExtent l="19050" t="0" r="0" b="0"/>
+            <wp:docPr id="34" name="Picture 11"/>
+            <wp:cNvGraphicFramePr>
+              <a:graphicFrameLocks xmlns:a="http://schemas.openxmlformats.org/drawingml/2006/main" noChangeAspect="1"/>
+            </wp:cNvGraphicFramePr>
+            <a:graphic xmlns:a="http://schemas.openxmlformats.org/drawingml/2006/main">
+              <a:graphicData uri="http://schemas.openxmlformats.org/drawingml/2006/picture">
+                <pic:pic xmlns:pic="http://schemas.openxmlformats.org/drawingml/2006/picture">
+                  <pic:nvPicPr>
+                    <pic:cNvPr id="0" name="Picture 11"/>
+                    <pic:cNvPicPr>
+                      <a:picLocks noChangeAspect="1" noChangeArrowheads="1"/>
+                    </pic:cNvPicPr>
+                  </pic:nvPicPr>
+                  <pic:blipFill>
+                    <a:blip r:embed="rId37"/>
+                    <a:srcRect/>
+                    <a:stretch>
+                      <a:fillRect/>
+                    </a:stretch>
+                  </pic:blipFill>
+                  <pic:spPr bwMode="auto">
+                    <a:xfrm>
+                      <a:off x="0" y="0"/>
+                      <a:ext cx="5943600" cy="2374900"/>
+                    </a:xfrm>
+                    <a:prstGeom prst="rect">
+                      <a:avLst/>
+                    </a:prstGeom>
+                    <a:noFill/>
+                    <a:ln w="9525">
+                      <a:noFill/>
+                      <a:miter lim="800000"/>
+                      <a:headEnd/>
+                      <a:tailEnd/>
+                    </a:ln>
+                  </pic:spPr>
+                </pic:pic>
+              </a:graphicData>
+            </a:graphic>
+          </wp:inline>
+        </w:drawing>
+      </w:r>
+    </w:p>
+    <w:p>
+      <w:pPr>
+        <w:spacing w:after="0" w:line="360" w:lineRule="auto"/>
+        <w:rPr>
+          <w:rFonts w:ascii="Bookman Old Style" w:hAnsi="Bookman Old Style"/>
+          <w:lang w:val="en-IN"/>
+        </w:rPr>
+      </w:pPr>
+    </w:p>
+    <w:p>
+      <w:pPr>
+        <w:pBdr>
+          <w:bottom w:val="single" w:sz="6" w:space="1" w:color="auto"/>
+        </w:pBdr>
+        <w:spacing w:after="0" w:line="360" w:lineRule="auto"/>
+        <w:rPr>
+          <w:rFonts w:ascii="Bookman Old Style" w:hAnsi="Bookman Old Style"/>
+          <w:lang w:val="en-IN"/>
+        </w:rPr>
+      </w:pPr>
+      <w:r>
+        <w:rPr>
+          <w:rFonts w:ascii="Bookman Old Style" w:hAnsi="Bookman Old Style"/>
+          <w:lang w:val="en-IN"/>
+        </w:rPr>
+        <w:t>popup</w:t>
+      </w:r>
+    </w:p>
+    <w:p>
+      <w:pPr>
+        <w:spacing w:after="0" w:line="360" w:lineRule="auto"/>
+        <w:rPr>
+          <w:rFonts w:ascii="Bookman Old Style" w:hAnsi="Bookman Old Style"/>
+          <w:lang w:val="en-IN"/>
+        </w:rPr>
+      </w:pPr>
+    </w:p>
+    <w:p>
+      <w:pPr>
+        <w:pBdr>
+          <w:bottom w:val="single" w:sz="6" w:space="1" w:color="auto"/>
+        </w:pBdr>
+        <w:spacing w:after="0" w:line="360" w:lineRule="auto"/>
+        <w:rPr>
+          <w:rFonts w:ascii="Bookman Old Style" w:hAnsi="Bookman Old Style"/>
+          <w:lang w:val="en-IN"/>
+        </w:rPr>
+      </w:pPr>
+      <w:r>
+        <w:rPr>
+          <w:rFonts w:ascii="Bookman Old Style" w:hAnsi="Bookman Old Style"/>
+          <w:lang w:val="en-IN"/>
+        </w:rPr>
+        <w:t>datadriven testing</w:t>
+      </w:r>
+    </w:p>
+    <w:p>
+      <w:pPr>
+        <w:spacing w:after="0" w:line="360" w:lineRule="auto"/>
+        <w:rPr>
+          <w:rFonts w:ascii="Bookman Old Style" w:hAnsi="Bookman Old Style"/>
+          <w:lang w:val="en-IN"/>
+        </w:rPr>
+      </w:pPr>
+    </w:p>
+    <w:p>
+      <w:pPr>
+        <w:spacing w:after="0" w:line="360" w:lineRule="auto"/>
+        <w:rPr>
+          <w:rFonts w:ascii="Bookman Old Style" w:hAnsi="Bookman Old Style"/>
+          <w:lang w:val="en-IN"/>
+        </w:rPr>
+      </w:pPr>
+    </w:p>
+    <w:p>
+      <w:pPr>
+        <w:pBdr>
+          <w:bottom w:val="single" w:sz="6" w:space="1" w:color="auto"/>
+        </w:pBdr>
+        <w:spacing w:after="0" w:line="360" w:lineRule="auto"/>
+        <w:rPr>
+          <w:rFonts w:ascii="Bookman Old Style" w:hAnsi="Bookman Old Style"/>
+          <w:lang w:val="en-IN"/>
+        </w:rPr>
+      </w:pPr>
+      <w:r>
+        <w:rPr>
+          <w:rFonts w:ascii="Bookman Old Style" w:hAnsi="Bookman Old Style"/>
+          <w:lang w:val="en-IN"/>
+        </w:rPr>
+        <w:t>executing test on different browsers</w:t>
+      </w:r>
+    </w:p>
+    <w:p>
+      <w:pPr>
+        <w:spacing w:after="0" w:line="360" w:lineRule="auto"/>
+        <w:rPr>
+          <w:rFonts w:ascii="Bookman Old Style" w:hAnsi="Bookman Old Style"/>
+          <w:lang w:val="en-IN"/>
+        </w:rPr>
+      </w:pPr>
+    </w:p>
+    <w:p>
+      <w:pPr>
+        <w:pBdr>
+          <w:bottom w:val="single" w:sz="6" w:space="1" w:color="auto"/>
+        </w:pBdr>
+        <w:spacing w:after="0" w:line="360" w:lineRule="auto"/>
+        <w:rPr>
+          <w:rFonts w:ascii="Bookman Old Style" w:hAnsi="Bookman Old Style"/>
+          <w:lang w:val="en-IN"/>
+        </w:rPr>
+      </w:pPr>
+      <w:r>
+        <w:rPr>
+          <w:rFonts w:ascii="Bookman Old Style" w:hAnsi="Bookman Old Style"/>
+          <w:lang w:val="en-IN"/>
+        </w:rPr>
+        <w:t>TestNG</w:t>
+      </w:r>
+    </w:p>
+    <w:p>
+      <w:pPr>
+        <w:spacing w:after="0" w:line="360" w:lineRule="auto"/>
+        <w:rPr>
+          <w:rFonts w:ascii="Bookman Old Style" w:hAnsi="Bookman Old Style"/>
+          <w:lang w:val="en-IN"/>
+        </w:rPr>
+      </w:pPr>
+      <w:r>
+        <w:rPr>
+          <w:rFonts w:ascii="Bookman Old Style" w:hAnsi="Bookman Old Style"/>
+          <w:lang w:val="en-IN"/>
+        </w:rPr>
+        <w:t xml:space="preserve"> - taking screenshot</w:t>
+      </w:r>
+    </w:p>
+    <w:p>
+      <w:pPr>
+        <w:spacing w:after="0" w:line="360" w:lineRule="auto"/>
+        <w:rPr>
+          <w:rFonts w:ascii="Bookman Old Style" w:hAnsi="Bookman Old Style"/>
+          <w:lang w:val="en-IN"/>
+        </w:rPr>
+      </w:pPr>
+      <w:r>
+        <w:rPr>
+          <w:rFonts w:ascii="Bookman Old Style" w:hAnsi="Bookman Old Style"/>
+          <w:lang w:val="en-IN"/>
+        </w:rPr>
+        <w:t>- executing javascript code</w:t>
+      </w:r>
+    </w:p>
+    <w:p>
+      <w:pPr>
         <w:spacing w:after="0" w:line="360" w:lineRule="auto"/>
         <w:rPr>
           <w:rFonts w:ascii="Bookman Old Style" w:hAnsi="Bookman Old Style"/>
@@ -10549,7 +10572,7 @@
         <v:path o:extrusionok="f" gradientshapeok="t" o:connecttype="rect"/>
         <o:lock v:ext="edit" aspectratio="t"/>
       </v:shapetype>
-      <v:shape id="_x0000_i1040" type="#_x0000_t75" style="width:11pt;height:11pt" o:bullet="t">
+      <v:shape id="_x0000_i1048" type="#_x0000_t75" style="width:11pt;height:11pt" o:bullet="t">
         <v:imagedata r:id="rId1" o:title="mso48C2"/>
       </v:shape>
     </w:pict>

</xml_diff>

<commit_message>
different browser execution and end2endtest
</commit_message>
<xml_diff>
--- a/Notes.docx
+++ b/Notes.docx
@@ -300,8 +300,42 @@
           <w:rFonts w:ascii="Bookman Old Style" w:hAnsi="Bookman Old Style"/>
           <w:lang w:val="en-IN"/>
         </w:rPr>
-        <w:t>, netbeans, intellij,....</w:t>
-      </w:r>
+        <w:t xml:space="preserve">, </w:t>
+      </w:r>
+      <w:proofErr w:type="spellStart"/>
+      <w:r>
+        <w:rPr>
+          <w:rFonts w:ascii="Bookman Old Style" w:hAnsi="Bookman Old Style"/>
+          <w:lang w:val="en-IN"/>
+        </w:rPr>
+        <w:t>netbeans</w:t>
+      </w:r>
+      <w:proofErr w:type="spellEnd"/>
+      <w:r>
+        <w:rPr>
+          <w:rFonts w:ascii="Bookman Old Style" w:hAnsi="Bookman Old Style"/>
+          <w:lang w:val="en-IN"/>
+        </w:rPr>
+        <w:t xml:space="preserve">, </w:t>
+      </w:r>
+      <w:proofErr w:type="spellStart"/>
+      <w:proofErr w:type="gramStart"/>
+      <w:r>
+        <w:rPr>
+          <w:rFonts w:ascii="Bookman Old Style" w:hAnsi="Bookman Old Style"/>
+          <w:lang w:val="en-IN"/>
+        </w:rPr>
+        <w:t>intellij</w:t>
+      </w:r>
+      <w:proofErr w:type="spellEnd"/>
+      <w:r>
+        <w:rPr>
+          <w:rFonts w:ascii="Bookman Old Style" w:hAnsi="Bookman Old Style"/>
+          <w:lang w:val="en-IN"/>
+        </w:rPr>
+        <w:t>,....</w:t>
+      </w:r>
+      <w:proofErr w:type="gramEnd"/>
     </w:p>
     <w:p>
       <w:pPr>
@@ -554,6 +588,7 @@
           <w:lang w:val="en-IN"/>
         </w:rPr>
       </w:pPr>
+      <w:proofErr w:type="spellStart"/>
       <w:r>
         <w:rPr>
           <w:rFonts w:ascii="Bookman Old Style" w:hAnsi="Bookman Old Style"/>
@@ -561,7 +596,17 @@
           <w:highlight w:val="green"/>
           <w:lang w:val="en-IN"/>
         </w:rPr>
-        <w:t>looping statements</w:t>
+        <w:t>looping</w:t>
+      </w:r>
+      <w:proofErr w:type="spellEnd"/>
+      <w:r>
+        <w:rPr>
+          <w:rFonts w:ascii="Bookman Old Style" w:hAnsi="Bookman Old Style"/>
+          <w:b/>
+          <w:highlight w:val="green"/>
+          <w:lang w:val="en-IN"/>
+        </w:rPr>
+        <w:t xml:space="preserve"> statements</w:t>
       </w:r>
     </w:p>
     <w:p>
@@ -622,6 +667,7 @@
           <w:lang w:val="en-IN"/>
         </w:rPr>
       </w:pPr>
+      <w:proofErr w:type="spellStart"/>
       <w:r>
         <w:rPr>
           <w:rFonts w:ascii="Bookman Old Style" w:hAnsi="Bookman Old Style"/>
@@ -629,6 +675,7 @@
         </w:rPr>
         <w:t>do,while</w:t>
       </w:r>
+      <w:proofErr w:type="spellEnd"/>
     </w:p>
     <w:p>
       <w:pPr>
@@ -644,6 +691,7 @@
           <w:lang w:val="en-IN"/>
         </w:rPr>
       </w:pPr>
+      <w:proofErr w:type="spellStart"/>
       <w:r>
         <w:rPr>
           <w:rFonts w:ascii="Bookman Old Style" w:hAnsi="Bookman Old Style"/>
@@ -651,6 +699,7 @@
         </w:rPr>
         <w:t>foreach</w:t>
       </w:r>
+      <w:proofErr w:type="spellEnd"/>
     </w:p>
     <w:p>
       <w:pPr>
@@ -724,6 +773,7 @@
           <w:lang w:val="en-IN"/>
         </w:rPr>
       </w:pPr>
+      <w:proofErr w:type="spellStart"/>
       <w:r>
         <w:rPr>
           <w:rFonts w:ascii="Bookman Old Style" w:hAnsi="Bookman Old Style"/>
@@ -731,6 +781,7 @@
         </w:rPr>
         <w:t>if,else</w:t>
       </w:r>
+      <w:proofErr w:type="spellEnd"/>
     </w:p>
     <w:p>
       <w:pPr>
@@ -746,12 +797,21 @@
           <w:lang w:val="en-IN"/>
         </w:rPr>
       </w:pPr>
-      <w:r>
-        <w:rPr>
-          <w:rFonts w:ascii="Bookman Old Style" w:hAnsi="Bookman Old Style"/>
-          <w:lang w:val="en-IN"/>
-        </w:rPr>
-        <w:t>if,elseif, else</w:t>
+      <w:proofErr w:type="spellStart"/>
+      <w:r>
+        <w:rPr>
+          <w:rFonts w:ascii="Bookman Old Style" w:hAnsi="Bookman Old Style"/>
+          <w:lang w:val="en-IN"/>
+        </w:rPr>
+        <w:t>if,elseif</w:t>
+      </w:r>
+      <w:proofErr w:type="spellEnd"/>
+      <w:r>
+        <w:rPr>
+          <w:rFonts w:ascii="Bookman Old Style" w:hAnsi="Bookman Old Style"/>
+          <w:lang w:val="en-IN"/>
+        </w:rPr>
+        <w:t>, else</w:t>
       </w:r>
     </w:p>
     <w:p>
@@ -1107,6 +1167,7 @@
           <w:lang w:val="en-IN"/>
         </w:rPr>
       </w:pPr>
+      <w:proofErr w:type="spellStart"/>
       <w:r>
         <w:rPr>
           <w:rFonts w:ascii="Bookman Old Style" w:hAnsi="Bookman Old Style"/>
@@ -1114,6 +1175,7 @@
         </w:rPr>
         <w:t>int</w:t>
       </w:r>
+      <w:proofErr w:type="spellEnd"/>
     </w:p>
     <w:p>
       <w:pPr>
@@ -1457,6 +1519,7 @@
         </w:rPr>
         <w:t xml:space="preserve">Multitasking – </w:t>
       </w:r>
+      <w:proofErr w:type="spellStart"/>
       <w:r>
         <w:rPr>
           <w:rFonts w:ascii="Bookman Old Style" w:hAnsi="Bookman Old Style"/>
@@ -1464,6 +1527,7 @@
         </w:rPr>
         <w:t>Runnable</w:t>
       </w:r>
+      <w:proofErr w:type="spellEnd"/>
     </w:p>
     <w:p>
       <w:pPr>
@@ -1724,7 +1788,27 @@
           <w:highlight w:val="green"/>
           <w:lang w:val="en-IN"/>
         </w:rPr>
-        <w:t xml:space="preserve"> – java.util.*</w:t>
+        <w:t xml:space="preserve"> – </w:t>
+      </w:r>
+      <w:proofErr w:type="spellStart"/>
+      <w:r>
+        <w:rPr>
+          <w:rFonts w:ascii="Bookman Old Style" w:hAnsi="Bookman Old Style"/>
+          <w:b/>
+          <w:highlight w:val="green"/>
+          <w:lang w:val="en-IN"/>
+        </w:rPr>
+        <w:t>java.util</w:t>
+      </w:r>
+      <w:proofErr w:type="spellEnd"/>
+      <w:r>
+        <w:rPr>
+          <w:rFonts w:ascii="Bookman Old Style" w:hAnsi="Bookman Old Style"/>
+          <w:b/>
+          <w:highlight w:val="green"/>
+          <w:lang w:val="en-IN"/>
+        </w:rPr>
+        <w:t>.*</w:t>
       </w:r>
     </w:p>
     <w:p>
@@ -1763,6 +1847,7 @@
           <w:lang w:val="en-IN"/>
         </w:rPr>
       </w:pPr>
+      <w:proofErr w:type="spellStart"/>
       <w:r>
         <w:rPr>
           <w:rFonts w:ascii="Bookman Old Style" w:hAnsi="Bookman Old Style"/>
@@ -1770,6 +1855,7 @@
         </w:rPr>
         <w:t>ArrayList</w:t>
       </w:r>
+      <w:proofErr w:type="spellEnd"/>
     </w:p>
     <w:p>
       <w:pPr>
@@ -1785,6 +1871,7 @@
           <w:lang w:val="en-IN"/>
         </w:rPr>
       </w:pPr>
+      <w:proofErr w:type="spellStart"/>
       <w:r>
         <w:rPr>
           <w:rFonts w:ascii="Bookman Old Style" w:hAnsi="Bookman Old Style"/>
@@ -1792,6 +1879,7 @@
         </w:rPr>
         <w:t>LinkedList</w:t>
       </w:r>
+      <w:proofErr w:type="spellEnd"/>
     </w:p>
     <w:p>
       <w:pPr>
@@ -1851,6 +1939,7 @@
           <w:lang w:val="en-IN"/>
         </w:rPr>
       </w:pPr>
+      <w:proofErr w:type="spellStart"/>
       <w:r>
         <w:rPr>
           <w:rFonts w:ascii="Bookman Old Style" w:hAnsi="Bookman Old Style"/>
@@ -1858,6 +1947,7 @@
         </w:rPr>
         <w:t>HashSet</w:t>
       </w:r>
+      <w:proofErr w:type="spellEnd"/>
     </w:p>
     <w:p>
       <w:pPr>
@@ -1873,6 +1963,7 @@
           <w:lang w:val="en-IN"/>
         </w:rPr>
       </w:pPr>
+      <w:proofErr w:type="spellStart"/>
       <w:r>
         <w:rPr>
           <w:rFonts w:ascii="Bookman Old Style" w:hAnsi="Bookman Old Style"/>
@@ -1880,6 +1971,7 @@
         </w:rPr>
         <w:t>TreeSet</w:t>
       </w:r>
+      <w:proofErr w:type="spellEnd"/>
     </w:p>
     <w:p>
       <w:pPr>
@@ -1895,6 +1987,7 @@
           <w:lang w:val="en-IN"/>
         </w:rPr>
       </w:pPr>
+      <w:proofErr w:type="spellStart"/>
       <w:r>
         <w:rPr>
           <w:rFonts w:ascii="Bookman Old Style" w:hAnsi="Bookman Old Style"/>
@@ -1902,6 +1995,7 @@
         </w:rPr>
         <w:t>LinkedHashSet</w:t>
       </w:r>
+      <w:proofErr w:type="spellEnd"/>
     </w:p>
     <w:p>
       <w:pPr>
@@ -1960,6 +2054,7 @@
           <w:lang w:val="en-IN"/>
         </w:rPr>
       </w:pPr>
+      <w:proofErr w:type="spellStart"/>
       <w:r>
         <w:rPr>
           <w:rFonts w:ascii="Bookman Old Style" w:hAnsi="Bookman Old Style"/>
@@ -1967,6 +2062,7 @@
         </w:rPr>
         <w:t>HashMap</w:t>
       </w:r>
+      <w:proofErr w:type="spellEnd"/>
     </w:p>
     <w:p>
       <w:pPr>
@@ -1982,6 +2078,7 @@
           <w:lang w:val="en-IN"/>
         </w:rPr>
       </w:pPr>
+      <w:proofErr w:type="spellStart"/>
       <w:r>
         <w:rPr>
           <w:rFonts w:ascii="Bookman Old Style" w:hAnsi="Bookman Old Style"/>
@@ -1989,6 +2086,7 @@
         </w:rPr>
         <w:t>TreeMap</w:t>
       </w:r>
+      <w:proofErr w:type="spellEnd"/>
     </w:p>
     <w:p>
       <w:pPr>
@@ -2004,6 +2102,7 @@
           <w:lang w:val="en-IN"/>
         </w:rPr>
       </w:pPr>
+      <w:proofErr w:type="spellStart"/>
       <w:r>
         <w:rPr>
           <w:rFonts w:ascii="Bookman Old Style" w:hAnsi="Bookman Old Style"/>
@@ -2011,6 +2110,7 @@
         </w:rPr>
         <w:t>LinkedHashMap</w:t>
       </w:r>
+      <w:proofErr w:type="spellEnd"/>
     </w:p>
     <w:p>
       <w:pPr>
@@ -2126,8 +2226,17 @@
           <w:rFonts w:ascii="Bookman Old Style" w:hAnsi="Bookman Old Style"/>
           <w:lang w:val="en-IN"/>
         </w:rPr>
-        <w:t>What are the different tools we have in market, Why Selenium is popular ?</w:t>
-      </w:r>
+        <w:t xml:space="preserve">What are the different tools we have in market, Why Selenium is </w:t>
+      </w:r>
+      <w:proofErr w:type="gramStart"/>
+      <w:r>
+        <w:rPr>
+          <w:rFonts w:ascii="Bookman Old Style" w:hAnsi="Bookman Old Style"/>
+          <w:lang w:val="en-IN"/>
+        </w:rPr>
+        <w:t>popular ?</w:t>
+      </w:r>
+      <w:proofErr w:type="gramEnd"/>
     </w:p>
     <w:p>
       <w:pPr>
@@ -2270,12 +2379,21 @@
           <w:lang w:val="en-IN"/>
         </w:rPr>
       </w:pPr>
-      <w:r>
-        <w:rPr>
-          <w:rFonts w:ascii="Bookman Old Style" w:hAnsi="Bookman Old Style"/>
-          <w:lang w:val="en-IN"/>
-        </w:rPr>
-        <w:t>performing operations ( type, click, select, read text....)</w:t>
+      <w:proofErr w:type="gramStart"/>
+      <w:r>
+        <w:rPr>
+          <w:rFonts w:ascii="Bookman Old Style" w:hAnsi="Bookman Old Style"/>
+          <w:lang w:val="en-IN"/>
+        </w:rPr>
+        <w:t>performing</w:t>
+      </w:r>
+      <w:proofErr w:type="gramEnd"/>
+      <w:r>
+        <w:rPr>
+          <w:rFonts w:ascii="Bookman Old Style" w:hAnsi="Bookman Old Style"/>
+          <w:lang w:val="en-IN"/>
+        </w:rPr>
+        <w:t xml:space="preserve"> operations ( type, click, select, read text....)</w:t>
       </w:r>
     </w:p>
     <w:p>
@@ -2396,12 +2514,21 @@
           <w:lang w:val="en-IN"/>
         </w:rPr>
       </w:pPr>
-      <w:r>
-        <w:rPr>
-          <w:rFonts w:ascii="Bookman Old Style" w:hAnsi="Bookman Old Style"/>
-          <w:lang w:val="en-IN"/>
-        </w:rPr>
-        <w:t>switchto()</w:t>
+      <w:proofErr w:type="spellStart"/>
+      <w:r>
+        <w:rPr>
+          <w:rFonts w:ascii="Bookman Old Style" w:hAnsi="Bookman Old Style"/>
+          <w:lang w:val="en-IN"/>
+        </w:rPr>
+        <w:t>switchto</w:t>
+      </w:r>
+      <w:proofErr w:type="spellEnd"/>
+      <w:r>
+        <w:rPr>
+          <w:rFonts w:ascii="Bookman Old Style" w:hAnsi="Bookman Old Style"/>
+          <w:lang w:val="en-IN"/>
+        </w:rPr>
+        <w:t>()</w:t>
       </w:r>
     </w:p>
     <w:p>
@@ -2459,6 +2586,7 @@
           <w:lang w:val="en-IN"/>
         </w:rPr>
       </w:pPr>
+      <w:proofErr w:type="spellStart"/>
       <w:r>
         <w:rPr>
           <w:rFonts w:ascii="Bookman Old Style" w:hAnsi="Bookman Old Style"/>
@@ -2466,6 +2594,7 @@
         </w:rPr>
         <w:t>popups</w:t>
       </w:r>
+      <w:proofErr w:type="spellEnd"/>
     </w:p>
     <w:p>
       <w:pPr>
@@ -2585,6 +2714,7 @@
           <w:lang w:val="en-IN"/>
         </w:rPr>
       </w:pPr>
+      <w:proofErr w:type="spellStart"/>
       <w:r>
         <w:rPr>
           <w:rFonts w:ascii="Bookman Old Style" w:hAnsi="Bookman Old Style"/>
@@ -2592,6 +2722,7 @@
         </w:rPr>
         <w:t>TestNG</w:t>
       </w:r>
+      <w:proofErr w:type="spellEnd"/>
     </w:p>
     <w:p>
       <w:pPr>
@@ -2746,7 +2877,23 @@
           <w:rFonts w:ascii="Bookman Old Style" w:hAnsi="Bookman Old Style"/>
           <w:lang w:val="en-IN"/>
         </w:rPr>
-        <w:t>/ Gradle – Build Automation Tool</w:t>
+        <w:t xml:space="preserve">/ </w:t>
+      </w:r>
+      <w:proofErr w:type="spellStart"/>
+      <w:r>
+        <w:rPr>
+          <w:rFonts w:ascii="Bookman Old Style" w:hAnsi="Bookman Old Style"/>
+          <w:lang w:val="en-IN"/>
+        </w:rPr>
+        <w:t>Gradle</w:t>
+      </w:r>
+      <w:proofErr w:type="spellEnd"/>
+      <w:r>
+        <w:rPr>
+          <w:rFonts w:ascii="Bookman Old Style" w:hAnsi="Bookman Old Style"/>
+          <w:lang w:val="en-IN"/>
+        </w:rPr>
+        <w:t xml:space="preserve"> – Build Automation Tool</w:t>
       </w:r>
     </w:p>
     <w:p>
@@ -3597,6 +3744,7 @@
           <w:lang w:val="en-IN"/>
         </w:rPr>
       </w:pPr>
+      <w:proofErr w:type="gramStart"/>
       <w:r>
         <w:rPr>
           <w:rFonts w:ascii="Bookman Old Style" w:hAnsi="Bookman Old Style"/>
@@ -3605,6 +3753,7 @@
         </w:rPr>
         <w:t>Constructors :</w:t>
       </w:r>
+      <w:proofErr w:type="gramEnd"/>
     </w:p>
     <w:p>
       <w:pPr>
@@ -3705,8 +3854,18 @@
           <w:b/>
           <w:lang w:val="en-IN"/>
         </w:rPr>
-        <w:t>Looping / Conditional :</w:t>
-      </w:r>
+        <w:t xml:space="preserve">Looping / </w:t>
+      </w:r>
+      <w:proofErr w:type="gramStart"/>
+      <w:r>
+        <w:rPr>
+          <w:rFonts w:ascii="Bookman Old Style" w:hAnsi="Bookman Old Style"/>
+          <w:b/>
+          <w:lang w:val="en-IN"/>
+        </w:rPr>
+        <w:t>Conditional :</w:t>
+      </w:r>
+      <w:proofErr w:type="gramEnd"/>
     </w:p>
     <w:p>
       <w:pPr>
@@ -4004,6 +4163,7 @@
           <w:lang w:val="en-IN"/>
         </w:rPr>
       </w:pPr>
+      <w:proofErr w:type="gramStart"/>
       <w:r>
         <w:rPr>
           <w:rFonts w:ascii="Bookman Old Style" w:hAnsi="Bookman Old Style"/>
@@ -4012,6 +4172,7 @@
         </w:rPr>
         <w:t>Strings :</w:t>
       </w:r>
+      <w:proofErr w:type="gramEnd"/>
     </w:p>
     <w:p>
       <w:pPr>
@@ -4107,6 +4268,7 @@
           <w:lang w:val="en-IN"/>
         </w:rPr>
       </w:pPr>
+      <w:proofErr w:type="gramStart"/>
       <w:r>
         <w:rPr>
           <w:rFonts w:ascii="Bookman Old Style" w:hAnsi="Bookman Old Style"/>
@@ -4116,6 +4278,7 @@
         <w:lastRenderedPageBreak/>
         <w:t>Exceptions :</w:t>
       </w:r>
+      <w:proofErr w:type="gramEnd"/>
     </w:p>
     <w:p>
       <w:pPr>
@@ -4227,25 +4390,45 @@
           <w:b/>
           <w:lang w:val="en-IN"/>
         </w:rPr>
-        <w:t>Exception Handling ????</w:t>
-      </w:r>
-    </w:p>
-    <w:p>
-      <w:pPr>
-        <w:spacing w:after="0" w:line="360" w:lineRule="auto"/>
-        <w:rPr>
-          <w:rFonts w:ascii="Bookman Old Style" w:hAnsi="Bookman Old Style"/>
-          <w:b/>
-          <w:lang w:val="en-IN"/>
-        </w:rPr>
-      </w:pPr>
-      <w:r>
-        <w:rPr>
-          <w:rFonts w:ascii="Bookman Old Style" w:hAnsi="Bookman Old Style"/>
-          <w:b/>
-          <w:lang w:val="en-IN"/>
-        </w:rPr>
-        <w:t>try {</w:t>
+        <w:t xml:space="preserve">Exception </w:t>
+      </w:r>
+      <w:proofErr w:type="gramStart"/>
+      <w:r>
+        <w:rPr>
+          <w:rFonts w:ascii="Bookman Old Style" w:hAnsi="Bookman Old Style"/>
+          <w:b/>
+          <w:lang w:val="en-IN"/>
+        </w:rPr>
+        <w:t>Handling ????</w:t>
+      </w:r>
+      <w:proofErr w:type="gramEnd"/>
+    </w:p>
+    <w:p>
+      <w:pPr>
+        <w:spacing w:after="0" w:line="360" w:lineRule="auto"/>
+        <w:rPr>
+          <w:rFonts w:ascii="Bookman Old Style" w:hAnsi="Bookman Old Style"/>
+          <w:b/>
+          <w:lang w:val="en-IN"/>
+        </w:rPr>
+      </w:pPr>
+      <w:proofErr w:type="gramStart"/>
+      <w:r>
+        <w:rPr>
+          <w:rFonts w:ascii="Bookman Old Style" w:hAnsi="Bookman Old Style"/>
+          <w:b/>
+          <w:lang w:val="en-IN"/>
+        </w:rPr>
+        <w:t>try</w:t>
+      </w:r>
+      <w:proofErr w:type="gramEnd"/>
+      <w:r>
+        <w:rPr>
+          <w:rFonts w:ascii="Bookman Old Style" w:hAnsi="Bookman Old Style"/>
+          <w:b/>
+          <w:lang w:val="en-IN"/>
+        </w:rPr>
+        <w:t xml:space="preserve"> {</w:t>
       </w:r>
     </w:p>
     <w:p>
@@ -4320,8 +4503,19 @@
           <w:b/>
           <w:lang w:val="en-IN"/>
         </w:rPr>
-        <w:t>} catch(</w:t>
-      </w:r>
+        <w:t xml:space="preserve">} </w:t>
+      </w:r>
+      <w:proofErr w:type="gramStart"/>
+      <w:r>
+        <w:rPr>
+          <w:rFonts w:ascii="Bookman Old Style" w:hAnsi="Bookman Old Style"/>
+          <w:b/>
+          <w:lang w:val="en-IN"/>
+        </w:rPr>
+        <w:t>catch(</w:t>
+      </w:r>
+      <w:proofErr w:type="spellStart"/>
+      <w:proofErr w:type="gramEnd"/>
       <w:r>
         <w:rPr>
           <w:rFonts w:ascii="Bookman Old Style" w:hAnsi="Bookman Old Style"/>
@@ -4329,7 +4523,17 @@
           <w:color w:val="FF0000"/>
           <w:lang w:val="en-IN"/>
         </w:rPr>
-        <w:t>ExceptionClass ex</w:t>
+        <w:t>ExceptionClass</w:t>
+      </w:r>
+      <w:proofErr w:type="spellEnd"/>
+      <w:r>
+        <w:rPr>
+          <w:rFonts w:ascii="Bookman Old Style" w:hAnsi="Bookman Old Style"/>
+          <w:b/>
+          <w:color w:val="FF0000"/>
+          <w:lang w:val="en-IN"/>
+        </w:rPr>
+        <w:t xml:space="preserve"> ex</w:t>
       </w:r>
       <w:r>
         <w:rPr>
@@ -4388,6 +4592,7 @@
           <w:lang w:val="en-IN"/>
         </w:rPr>
       </w:pPr>
+      <w:proofErr w:type="spellStart"/>
       <w:r>
         <w:rPr>
           <w:rFonts w:ascii="Bookman Old Style" w:hAnsi="Bookman Old Style"/>
@@ -4395,7 +4600,17 @@
           <w:color w:val="FF0000"/>
           <w:lang w:val="en-IN"/>
         </w:rPr>
-        <w:t xml:space="preserve">ExceptionClass – </w:t>
+        <w:t>ExceptionClass</w:t>
+      </w:r>
+      <w:proofErr w:type="spellEnd"/>
+      <w:r>
+        <w:rPr>
+          <w:rFonts w:ascii="Bookman Old Style" w:hAnsi="Bookman Old Style"/>
+          <w:b/>
+          <w:color w:val="FF0000"/>
+          <w:lang w:val="en-IN"/>
+        </w:rPr>
+        <w:t xml:space="preserve"> – </w:t>
       </w:r>
       <w:r>
         <w:rPr>
@@ -4707,13 +4922,23 @@
           <w:lang w:val="en-IN"/>
         </w:rPr>
       </w:pPr>
-      <w:r>
-        <w:rPr>
-          <w:rFonts w:ascii="Bookman Old Style" w:hAnsi="Bookman Old Style"/>
-          <w:b/>
-          <w:lang w:val="en-IN"/>
-        </w:rPr>
-        <w:t xml:space="preserve">Selenium : </w:t>
+      <w:proofErr w:type="gramStart"/>
+      <w:r>
+        <w:rPr>
+          <w:rFonts w:ascii="Bookman Old Style" w:hAnsi="Bookman Old Style"/>
+          <w:b/>
+          <w:lang w:val="en-IN"/>
+        </w:rPr>
+        <w:t>Selenium :</w:t>
+      </w:r>
+      <w:proofErr w:type="gramEnd"/>
+      <w:r>
+        <w:rPr>
+          <w:rFonts w:ascii="Bookman Old Style" w:hAnsi="Bookman Old Style"/>
+          <w:b/>
+          <w:lang w:val="en-IN"/>
+        </w:rPr>
+        <w:t xml:space="preserve"> </w:t>
       </w:r>
     </w:p>
     <w:p>
@@ -5016,12 +5241,21 @@
           <w:lang w:val="en-IN"/>
         </w:rPr>
       </w:pPr>
-      <w:r>
-        <w:rPr>
-          <w:rFonts w:ascii="Bookman Old Style" w:hAnsi="Bookman Old Style"/>
-          <w:lang w:val="en-IN"/>
-        </w:rPr>
-        <w:t>htmltag[property=’value’]   =&gt;other than id or class</w:t>
+      <w:proofErr w:type="spellStart"/>
+      <w:r>
+        <w:rPr>
+          <w:rFonts w:ascii="Bookman Old Style" w:hAnsi="Bookman Old Style"/>
+          <w:lang w:val="en-IN"/>
+        </w:rPr>
+        <w:t>htmltag</w:t>
+      </w:r>
+      <w:proofErr w:type="spellEnd"/>
+      <w:r>
+        <w:rPr>
+          <w:rFonts w:ascii="Bookman Old Style" w:hAnsi="Bookman Old Style"/>
+          <w:lang w:val="en-IN"/>
+        </w:rPr>
+        <w:t>[property=’value’]   =&gt;other than id or class</w:t>
       </w:r>
     </w:p>
     <w:p>
@@ -5033,12 +5267,21 @@
           <w:lang w:val="en-IN"/>
         </w:rPr>
       </w:pPr>
-      <w:r>
-        <w:rPr>
-          <w:rFonts w:ascii="Bookman Old Style" w:hAnsi="Bookman Old Style"/>
-          <w:lang w:val="en-IN"/>
-        </w:rPr>
-        <w:t>input[placeholder='Username']</w:t>
+      <w:proofErr w:type="gramStart"/>
+      <w:r>
+        <w:rPr>
+          <w:rFonts w:ascii="Bookman Old Style" w:hAnsi="Bookman Old Style"/>
+          <w:lang w:val="en-IN"/>
+        </w:rPr>
+        <w:t>input[</w:t>
+      </w:r>
+      <w:proofErr w:type="gramEnd"/>
+      <w:r>
+        <w:rPr>
+          <w:rFonts w:ascii="Bookman Old Style" w:hAnsi="Bookman Old Style"/>
+          <w:lang w:val="en-IN"/>
+        </w:rPr>
+        <w:t>placeholder='Username']</w:t>
       </w:r>
     </w:p>
     <w:p>
@@ -5054,13 +5297,31 @@
           <w:lang w:val="en-IN"/>
         </w:rPr>
       </w:pPr>
-      <w:r>
-        <w:rPr>
-          <w:rFonts w:ascii="Bookman Old Style" w:hAnsi="Bookman Old Style"/>
-          <w:lang w:val="en-IN"/>
-        </w:rPr>
-        <w:t>htmltag#valueOfID   OR #valueOfID</w:t>
-      </w:r>
+      <w:proofErr w:type="spellStart"/>
+      <w:r>
+        <w:rPr>
+          <w:rFonts w:ascii="Bookman Old Style" w:hAnsi="Bookman Old Style"/>
+          <w:lang w:val="en-IN"/>
+        </w:rPr>
+        <w:t>htmltag#valueOfID</w:t>
+      </w:r>
+      <w:proofErr w:type="spellEnd"/>
+      <w:r>
+        <w:rPr>
+          <w:rFonts w:ascii="Bookman Old Style" w:hAnsi="Bookman Old Style"/>
+          <w:lang w:val="en-IN"/>
+        </w:rPr>
+        <w:t xml:space="preserve">   OR #</w:t>
+      </w:r>
+      <w:proofErr w:type="spellStart"/>
+      <w:r>
+        <w:rPr>
+          <w:rFonts w:ascii="Bookman Old Style" w:hAnsi="Bookman Old Style"/>
+          <w:lang w:val="en-IN"/>
+        </w:rPr>
+        <w:t>valueOfID</w:t>
+      </w:r>
+      <w:proofErr w:type="spellEnd"/>
     </w:p>
     <w:p>
       <w:pPr>
@@ -5071,13 +5332,24 @@
           <w:lang w:val="en-IN"/>
         </w:rPr>
       </w:pPr>
-      <w:r>
-        <w:rPr>
-          <w:rFonts w:ascii="Bookman Old Style" w:hAnsi="Bookman Old Style"/>
-          <w:lang w:val="en-IN"/>
-        </w:rPr>
-        <w:t>input#username</w:t>
-      </w:r>
+      <w:proofErr w:type="spellStart"/>
+      <w:proofErr w:type="gramStart"/>
+      <w:r>
+        <w:rPr>
+          <w:rFonts w:ascii="Bookman Old Style" w:hAnsi="Bookman Old Style"/>
+          <w:lang w:val="en-IN"/>
+        </w:rPr>
+        <w:t>input#</w:t>
+      </w:r>
+      <w:proofErr w:type="gramEnd"/>
+      <w:r>
+        <w:rPr>
+          <w:rFonts w:ascii="Bookman Old Style" w:hAnsi="Bookman Old Style"/>
+          <w:lang w:val="en-IN"/>
+        </w:rPr>
+        <w:t>username</w:t>
+      </w:r>
+      <w:proofErr w:type="spellEnd"/>
     </w:p>
     <w:p>
       <w:pPr>
@@ -5092,12 +5364,23 @@
           <w:lang w:val="en-IN"/>
         </w:rPr>
       </w:pPr>
-      <w:r>
-        <w:rPr>
-          <w:rFonts w:ascii="Bookman Old Style" w:hAnsi="Bookman Old Style"/>
-          <w:lang w:val="en-IN"/>
-        </w:rPr>
-        <w:t>htmltag.valueOfClass OR .</w:t>
+      <w:proofErr w:type="spellStart"/>
+      <w:proofErr w:type="gramStart"/>
+      <w:r>
+        <w:rPr>
+          <w:rFonts w:ascii="Bookman Old Style" w:hAnsi="Bookman Old Style"/>
+          <w:lang w:val="en-IN"/>
+        </w:rPr>
+        <w:t>htmltag.valueOfClass</w:t>
+      </w:r>
+      <w:proofErr w:type="spellEnd"/>
+      <w:proofErr w:type="gramEnd"/>
+      <w:r>
+        <w:rPr>
+          <w:rFonts w:ascii="Bookman Old Style" w:hAnsi="Bookman Old Style"/>
+          <w:lang w:val="en-IN"/>
+        </w:rPr>
+        <w:t xml:space="preserve"> OR .</w:t>
       </w:r>
       <w:r>
         <w:rPr>
@@ -5106,6 +5389,7 @@
         </w:rPr>
         <w:t xml:space="preserve"> </w:t>
       </w:r>
+      <w:proofErr w:type="spellStart"/>
       <w:r>
         <w:rPr>
           <w:rFonts w:ascii="Bookman Old Style" w:hAnsi="Bookman Old Style"/>
@@ -5113,6 +5397,7 @@
         </w:rPr>
         <w:t>valueOfClass</w:t>
       </w:r>
+      <w:proofErr w:type="spellEnd"/>
     </w:p>
     <w:p>
       <w:pPr>
@@ -5123,6 +5408,7 @@
           <w:lang w:val="en-IN"/>
         </w:rPr>
       </w:pPr>
+      <w:proofErr w:type="spellStart"/>
       <w:r>
         <w:rPr>
           <w:rFonts w:ascii="Bookman Old Style" w:hAnsi="Bookman Old Style"/>
@@ -5130,6 +5416,7 @@
         </w:rPr>
         <w:t>input.textField</w:t>
       </w:r>
+      <w:proofErr w:type="spellEnd"/>
     </w:p>
     <w:p>
       <w:pPr>
@@ -5161,20 +5448,47 @@
           <w:lang w:val="en-IN"/>
         </w:rPr>
       </w:pPr>
-      <w:r>
-        <w:rPr>
-          <w:rFonts w:ascii="Bookman Old Style" w:hAnsi="Bookman Old Style"/>
-          <w:lang w:val="en-IN"/>
-        </w:rPr>
-        <w:t>htmltag[property=’value’]</w:t>
-      </w:r>
-      <w:r>
-        <w:rPr>
-          <w:rFonts w:ascii="Bookman Old Style" w:hAnsi="Bookman Old Style"/>
-          <w:lang w:val="en-IN"/>
-        </w:rPr>
-        <w:t xml:space="preserve">  &gt; childTag</w:t>
-      </w:r>
+      <w:proofErr w:type="spellStart"/>
+      <w:proofErr w:type="gramStart"/>
+      <w:r>
+        <w:rPr>
+          <w:rFonts w:ascii="Bookman Old Style" w:hAnsi="Bookman Old Style"/>
+          <w:lang w:val="en-IN"/>
+        </w:rPr>
+        <w:t>htmltag</w:t>
+      </w:r>
+      <w:proofErr w:type="spellEnd"/>
+      <w:r>
+        <w:rPr>
+          <w:rFonts w:ascii="Bookman Old Style" w:hAnsi="Bookman Old Style"/>
+          <w:lang w:val="en-IN"/>
+        </w:rPr>
+        <w:t>[</w:t>
+      </w:r>
+      <w:proofErr w:type="gramEnd"/>
+      <w:r>
+        <w:rPr>
+          <w:rFonts w:ascii="Bookman Old Style" w:hAnsi="Bookman Old Style"/>
+          <w:lang w:val="en-IN"/>
+        </w:rPr>
+        <w:t>property=’value’]</w:t>
+      </w:r>
+      <w:r>
+        <w:rPr>
+          <w:rFonts w:ascii="Bookman Old Style" w:hAnsi="Bookman Old Style"/>
+          <w:lang w:val="en-IN"/>
+        </w:rPr>
+        <w:t xml:space="preserve">  &gt; </w:t>
+      </w:r>
+      <w:proofErr w:type="spellStart"/>
+      <w:r>
+        <w:rPr>
+          <w:rFonts w:ascii="Bookman Old Style" w:hAnsi="Bookman Old Style"/>
+          <w:lang w:val="en-IN"/>
+        </w:rPr>
+        <w:t>childTag</w:t>
+      </w:r>
+      <w:proofErr w:type="spellEnd"/>
     </w:p>
     <w:p>
       <w:pPr>
@@ -5190,7 +5504,23 @@
           <w:rFonts w:ascii="Bookman Old Style" w:hAnsi="Bookman Old Style"/>
           <w:lang w:val="en-IN"/>
         </w:rPr>
-        <w:t>#loginButton &gt; div</w:t>
+        <w:t>#</w:t>
+      </w:r>
+      <w:proofErr w:type="spellStart"/>
+      <w:r>
+        <w:rPr>
+          <w:rFonts w:ascii="Bookman Old Style" w:hAnsi="Bookman Old Style"/>
+          <w:lang w:val="en-IN"/>
+        </w:rPr>
+        <w:t>loginButton</w:t>
+      </w:r>
+      <w:proofErr w:type="spellEnd"/>
+      <w:r>
+        <w:rPr>
+          <w:rFonts w:ascii="Bookman Old Style" w:hAnsi="Bookman Old Style"/>
+          <w:lang w:val="en-IN"/>
+        </w:rPr>
+        <w:t xml:space="preserve"> &gt; div</w:t>
       </w:r>
     </w:p>
     <w:p>
@@ -5232,6 +5562,7 @@
           <w:lang w:val="en-IN"/>
         </w:rPr>
       </w:pPr>
+      <w:proofErr w:type="spellStart"/>
       <w:r>
         <w:rPr>
           <w:rFonts w:ascii="Bookman Old Style" w:hAnsi="Bookman Old Style"/>
@@ -5240,6 +5571,7 @@
         </w:rPr>
         <w:t>Xpath</w:t>
       </w:r>
+      <w:proofErr w:type="spellEnd"/>
     </w:p>
     <w:p>
       <w:pPr>
@@ -5268,7 +5600,23 @@
           <w:rFonts w:ascii="Bookman Old Style" w:hAnsi="Bookman Old Style"/>
           <w:lang w:val="en-IN"/>
         </w:rPr>
-        <w:t>//htmltag[@property=’value’]</w:t>
+        <w:t>//</w:t>
+      </w:r>
+      <w:proofErr w:type="spellStart"/>
+      <w:r>
+        <w:rPr>
+          <w:rFonts w:ascii="Bookman Old Style" w:hAnsi="Bookman Old Style"/>
+          <w:lang w:val="en-IN"/>
+        </w:rPr>
+        <w:t>htmltag</w:t>
+      </w:r>
+      <w:proofErr w:type="spellEnd"/>
+      <w:r>
+        <w:rPr>
+          <w:rFonts w:ascii="Bookman Old Style" w:hAnsi="Bookman Old Style"/>
+          <w:lang w:val="en-IN"/>
+        </w:rPr>
+        <w:t>[@property=’value’]</w:t>
       </w:r>
     </w:p>
     <w:p>
@@ -5317,14 +5665,46 @@
           <w:rFonts w:ascii="Bookman Old Style" w:hAnsi="Bookman Old Style"/>
           <w:lang w:val="en-IN"/>
         </w:rPr>
-        <w:t xml:space="preserve">Checkbox on Actitime-Login Page -  </w:t>
-      </w:r>
-      <w:r>
-        <w:rPr>
-          <w:rFonts w:ascii="Bookman Old Style" w:hAnsi="Bookman Old Style"/>
-          <w:lang w:val="en-IN"/>
-        </w:rPr>
-        <w:t>//input[@id='keepLoggedInCheckBox']</w:t>
+        <w:t xml:space="preserve">Checkbox on </w:t>
+      </w:r>
+      <w:proofErr w:type="spellStart"/>
+      <w:r>
+        <w:rPr>
+          <w:rFonts w:ascii="Bookman Old Style" w:hAnsi="Bookman Old Style"/>
+          <w:lang w:val="en-IN"/>
+        </w:rPr>
+        <w:t>Actitime</w:t>
+      </w:r>
+      <w:proofErr w:type="spellEnd"/>
+      <w:r>
+        <w:rPr>
+          <w:rFonts w:ascii="Bookman Old Style" w:hAnsi="Bookman Old Style"/>
+          <w:lang w:val="en-IN"/>
+        </w:rPr>
+        <w:t xml:space="preserve">-Login Page -  </w:t>
+      </w:r>
+      <w:r>
+        <w:rPr>
+          <w:rFonts w:ascii="Bookman Old Style" w:hAnsi="Bookman Old Style"/>
+          <w:lang w:val="en-IN"/>
+        </w:rPr>
+        <w:t>//input[@id='</w:t>
+      </w:r>
+      <w:proofErr w:type="spellStart"/>
+      <w:r>
+        <w:rPr>
+          <w:rFonts w:ascii="Bookman Old Style" w:hAnsi="Bookman Old Style"/>
+          <w:lang w:val="en-IN"/>
+        </w:rPr>
+        <w:t>keepLoggedInCheckBox</w:t>
+      </w:r>
+      <w:proofErr w:type="spellEnd"/>
+      <w:r>
+        <w:rPr>
+          <w:rFonts w:ascii="Bookman Old Style" w:hAnsi="Bookman Old Style"/>
+          <w:lang w:val="en-IN"/>
+        </w:rPr>
+        <w:t>']</w:t>
       </w:r>
     </w:p>
     <w:p>
@@ -5340,19 +5720,44 @@
           <w:lang w:val="en-IN"/>
         </w:rPr>
       </w:pPr>
-      <w:r>
-        <w:rPr>
-          <w:rFonts w:ascii="Bookman Old Style" w:hAnsi="Bookman Old Style"/>
-          <w:lang w:val="en-IN"/>
-        </w:rPr>
-        <w:t xml:space="preserve">Redbus - </w:t>
-      </w:r>
-      <w:r>
-        <w:rPr>
-          <w:rFonts w:ascii="Bookman Old Style" w:hAnsi="Bookman Old Style"/>
-          <w:lang w:val="en-IN"/>
-        </w:rPr>
-        <w:t>//a[@id='redBus Bus Hire']</w:t>
+      <w:proofErr w:type="spellStart"/>
+      <w:r>
+        <w:rPr>
+          <w:rFonts w:ascii="Bookman Old Style" w:hAnsi="Bookman Old Style"/>
+          <w:lang w:val="en-IN"/>
+        </w:rPr>
+        <w:t>Redbus</w:t>
+      </w:r>
+      <w:proofErr w:type="spellEnd"/>
+      <w:r>
+        <w:rPr>
+          <w:rFonts w:ascii="Bookman Old Style" w:hAnsi="Bookman Old Style"/>
+          <w:lang w:val="en-IN"/>
+        </w:rPr>
+        <w:t xml:space="preserve"> - </w:t>
+      </w:r>
+      <w:r>
+        <w:rPr>
+          <w:rFonts w:ascii="Bookman Old Style" w:hAnsi="Bookman Old Style"/>
+          <w:lang w:val="en-IN"/>
+        </w:rPr>
+        <w:t>//a[@id='</w:t>
+      </w:r>
+      <w:proofErr w:type="spellStart"/>
+      <w:r>
+        <w:rPr>
+          <w:rFonts w:ascii="Bookman Old Style" w:hAnsi="Bookman Old Style"/>
+          <w:lang w:val="en-IN"/>
+        </w:rPr>
+        <w:t>redBus</w:t>
+      </w:r>
+      <w:proofErr w:type="spellEnd"/>
+      <w:r>
+        <w:rPr>
+          <w:rFonts w:ascii="Bookman Old Style" w:hAnsi="Bookman Old Style"/>
+          <w:lang w:val="en-IN"/>
+        </w:rPr>
+        <w:t xml:space="preserve"> Bus Hire']</w:t>
       </w:r>
     </w:p>
     <w:p>
@@ -5387,6 +5792,7 @@
           <w:lang w:val="en-IN"/>
         </w:rPr>
       </w:pPr>
+      <w:proofErr w:type="spellStart"/>
       <w:r>
         <w:rPr>
           <w:rFonts w:ascii="Bookman Old Style" w:hAnsi="Bookman Old Style"/>
@@ -5394,7 +5800,16 @@
           <w:lang w:val="en-IN"/>
         </w:rPr>
         <w:lastRenderedPageBreak/>
-        <w:t>Xpath using Functions:</w:t>
+        <w:t>Xpath</w:t>
+      </w:r>
+      <w:proofErr w:type="spellEnd"/>
+      <w:r>
+        <w:rPr>
+          <w:rFonts w:ascii="Bookman Old Style" w:hAnsi="Bookman Old Style"/>
+          <w:b/>
+          <w:lang w:val="en-IN"/>
+        </w:rPr>
+        <w:t xml:space="preserve"> using Functions:</w:t>
       </w:r>
     </w:p>
     <w:p>
@@ -5436,7 +5851,23 @@
           <w:rFonts w:ascii="Bookman Old Style" w:hAnsi="Bookman Old Style"/>
           <w:lang w:val="en-IN"/>
         </w:rPr>
-        <w:t>//htmltag[text()=’Exact text on application’]</w:t>
+        <w:t>//</w:t>
+      </w:r>
+      <w:proofErr w:type="spellStart"/>
+      <w:r>
+        <w:rPr>
+          <w:rFonts w:ascii="Bookman Old Style" w:hAnsi="Bookman Old Style"/>
+          <w:lang w:val="en-IN"/>
+        </w:rPr>
+        <w:t>htmltag</w:t>
+      </w:r>
+      <w:proofErr w:type="spellEnd"/>
+      <w:r>
+        <w:rPr>
+          <w:rFonts w:ascii="Bookman Old Style" w:hAnsi="Bookman Old Style"/>
+          <w:lang w:val="en-IN"/>
+        </w:rPr>
+        <w:t>[text()=’Exact text on application’]</w:t>
       </w:r>
     </w:p>
     <w:p>
@@ -5457,7 +5888,23 @@
           <w:rFonts w:ascii="Bookman Old Style" w:hAnsi="Bookman Old Style"/>
           <w:lang w:val="en-IN"/>
         </w:rPr>
-        <w:t xml:space="preserve">Ex – RedBus -&gt;  </w:t>
+        <w:t xml:space="preserve">Ex – </w:t>
+      </w:r>
+      <w:proofErr w:type="spellStart"/>
+      <w:r>
+        <w:rPr>
+          <w:rFonts w:ascii="Bookman Old Style" w:hAnsi="Bookman Old Style"/>
+          <w:lang w:val="en-IN"/>
+        </w:rPr>
+        <w:t>RedBus</w:t>
+      </w:r>
+      <w:proofErr w:type="spellEnd"/>
+      <w:r>
+        <w:rPr>
+          <w:rFonts w:ascii="Bookman Old Style" w:hAnsi="Bookman Old Style"/>
+          <w:lang w:val="en-IN"/>
+        </w:rPr>
+        <w:t xml:space="preserve"> -&gt;  </w:t>
       </w:r>
     </w:p>
     <w:p>
@@ -5611,8 +6058,17 @@
           <w:rFonts w:ascii="Bookman Old Style" w:hAnsi="Bookman Old Style"/>
           <w:lang w:val="en-IN"/>
         </w:rPr>
-        <w:t>Ex – RedBus</w:t>
-      </w:r>
+        <w:t xml:space="preserve">Ex – </w:t>
+      </w:r>
+      <w:proofErr w:type="spellStart"/>
+      <w:r>
+        <w:rPr>
+          <w:rFonts w:ascii="Bookman Old Style" w:hAnsi="Bookman Old Style"/>
+          <w:lang w:val="en-IN"/>
+        </w:rPr>
+        <w:t>RedBus</w:t>
+      </w:r>
+      <w:proofErr w:type="spellEnd"/>
     </w:p>
     <w:p>
       <w:pPr>
@@ -5653,8 +6109,17 @@
           <w:rFonts w:ascii="Bookman Old Style" w:hAnsi="Bookman Old Style"/>
           <w:lang w:val="en-IN"/>
         </w:rPr>
-        <w:t>Ex – Actitime</w:t>
-      </w:r>
+        <w:t xml:space="preserve">Ex – </w:t>
+      </w:r>
+      <w:proofErr w:type="spellStart"/>
+      <w:r>
+        <w:rPr>
+          <w:rFonts w:ascii="Bookman Old Style" w:hAnsi="Bookman Old Style"/>
+          <w:lang w:val="en-IN"/>
+        </w:rPr>
+        <w:t>Actitime</w:t>
+      </w:r>
+      <w:proofErr w:type="spellEnd"/>
     </w:p>
     <w:p>
       <w:pPr>
@@ -5674,7 +6139,39 @@
           <w:rFonts w:ascii="Bookman Old Style" w:hAnsi="Bookman Old Style"/>
           <w:lang w:val="en-IN"/>
         </w:rPr>
-        <w:t>//img[contains(@src,'timer.png')]</w:t>
+        <w:t>//</w:t>
+      </w:r>
+      <w:proofErr w:type="spellStart"/>
+      <w:r>
+        <w:rPr>
+          <w:rFonts w:ascii="Bookman Old Style" w:hAnsi="Bookman Old Style"/>
+          <w:lang w:val="en-IN"/>
+        </w:rPr>
+        <w:t>img</w:t>
+      </w:r>
+      <w:proofErr w:type="spellEnd"/>
+      <w:r>
+        <w:rPr>
+          <w:rFonts w:ascii="Bookman Old Style" w:hAnsi="Bookman Old Style"/>
+          <w:lang w:val="en-IN"/>
+        </w:rPr>
+        <w:t>[contains(@</w:t>
+      </w:r>
+      <w:proofErr w:type="spellStart"/>
+      <w:r>
+        <w:rPr>
+          <w:rFonts w:ascii="Bookman Old Style" w:hAnsi="Bookman Old Style"/>
+          <w:lang w:val="en-IN"/>
+        </w:rPr>
+        <w:t>src,'timer.png</w:t>
+      </w:r>
+      <w:proofErr w:type="spellEnd"/>
+      <w:r>
+        <w:rPr>
+          <w:rFonts w:ascii="Bookman Old Style" w:hAnsi="Bookman Old Style"/>
+          <w:lang w:val="en-IN"/>
+        </w:rPr>
+        <w:t>')]</w:t>
       </w:r>
     </w:p>
     <w:p>
@@ -5716,7 +6213,23 @@
           <w:rFonts w:ascii="Bookman Old Style" w:hAnsi="Bookman Old Style"/>
           <w:lang w:val="en-IN"/>
         </w:rPr>
-        <w:t>Ex – gsmarena/apple page</w:t>
+        <w:t xml:space="preserve">Ex – </w:t>
+      </w:r>
+      <w:proofErr w:type="spellStart"/>
+      <w:r>
+        <w:rPr>
+          <w:rFonts w:ascii="Bookman Old Style" w:hAnsi="Bookman Old Style"/>
+          <w:lang w:val="en-IN"/>
+        </w:rPr>
+        <w:t>gsmarena</w:t>
+      </w:r>
+      <w:proofErr w:type="spellEnd"/>
+      <w:r>
+        <w:rPr>
+          <w:rFonts w:ascii="Bookman Old Style" w:hAnsi="Bookman Old Style"/>
+          <w:lang w:val="en-IN"/>
+        </w:rPr>
+        <w:t>/apple page</w:t>
       </w:r>
     </w:p>
     <w:p>
@@ -5737,7 +6250,23 @@
           <w:rFonts w:ascii="Bookman Old Style" w:hAnsi="Bookman Old Style"/>
           <w:lang w:val="en-IN"/>
         </w:rPr>
-        <w:t>//span[contains(text(),'6 Alumi')]</w:t>
+        <w:t xml:space="preserve">//span[contains(text(),'6 </w:t>
+      </w:r>
+      <w:proofErr w:type="spellStart"/>
+      <w:r>
+        <w:rPr>
+          <w:rFonts w:ascii="Bookman Old Style" w:hAnsi="Bookman Old Style"/>
+          <w:lang w:val="en-IN"/>
+        </w:rPr>
+        <w:t>Alumi</w:t>
+      </w:r>
+      <w:proofErr w:type="spellEnd"/>
+      <w:r>
+        <w:rPr>
+          <w:rFonts w:ascii="Bookman Old Style" w:hAnsi="Bookman Old Style"/>
+          <w:lang w:val="en-IN"/>
+        </w:rPr>
+        <w:t>')]</w:t>
       </w:r>
     </w:p>
     <w:p>
@@ -5849,7 +6378,23 @@
           <w:rFonts w:ascii="Bookman Old Style" w:hAnsi="Bookman Old Style"/>
           <w:lang w:val="en-IN"/>
         </w:rPr>
-        <w:t>Ex – gsmarena/apple page</w:t>
+        <w:t xml:space="preserve">Ex – </w:t>
+      </w:r>
+      <w:proofErr w:type="spellStart"/>
+      <w:r>
+        <w:rPr>
+          <w:rFonts w:ascii="Bookman Old Style" w:hAnsi="Bookman Old Style"/>
+          <w:lang w:val="en-IN"/>
+        </w:rPr>
+        <w:t>gsmarena</w:t>
+      </w:r>
+      <w:proofErr w:type="spellEnd"/>
+      <w:r>
+        <w:rPr>
+          <w:rFonts w:ascii="Bookman Old Style" w:hAnsi="Bookman Old Style"/>
+          <w:lang w:val="en-IN"/>
+        </w:rPr>
+        <w:t>/apple page</w:t>
       </w:r>
     </w:p>
     <w:p>
@@ -5870,7 +6415,23 @@
           <w:rFonts w:ascii="Bookman Old Style" w:hAnsi="Bookman Old Style"/>
           <w:lang w:val="en-IN"/>
         </w:rPr>
-        <w:t>//span[starts-with(text(),'iPhone')]</w:t>
+        <w:t>//span[starts-with(text(),'</w:t>
+      </w:r>
+      <w:proofErr w:type="spellStart"/>
+      <w:r>
+        <w:rPr>
+          <w:rFonts w:ascii="Bookman Old Style" w:hAnsi="Bookman Old Style"/>
+          <w:lang w:val="en-IN"/>
+        </w:rPr>
+        <w:t>iPhone</w:t>
+      </w:r>
+      <w:proofErr w:type="spellEnd"/>
+      <w:r>
+        <w:rPr>
+          <w:rFonts w:ascii="Bookman Old Style" w:hAnsi="Bookman Old Style"/>
+          <w:lang w:val="en-IN"/>
+        </w:rPr>
+        <w:t>')]</w:t>
       </w:r>
     </w:p>
     <w:p>
@@ -5891,7 +6452,23 @@
           <w:rFonts w:ascii="Bookman Old Style" w:hAnsi="Bookman Old Style"/>
           <w:lang w:val="en-IN"/>
         </w:rPr>
-        <w:t>//span[starts-with(text(),'iPad Pro')]</w:t>
+        <w:t>//span[starts-with(text(),'</w:t>
+      </w:r>
+      <w:proofErr w:type="spellStart"/>
+      <w:r>
+        <w:rPr>
+          <w:rFonts w:ascii="Bookman Old Style" w:hAnsi="Bookman Old Style"/>
+          <w:lang w:val="en-IN"/>
+        </w:rPr>
+        <w:t>iPad</w:t>
+      </w:r>
+      <w:proofErr w:type="spellEnd"/>
+      <w:r>
+        <w:rPr>
+          <w:rFonts w:ascii="Bookman Old Style" w:hAnsi="Bookman Old Style"/>
+          <w:lang w:val="en-IN"/>
+        </w:rPr>
+        <w:t xml:space="preserve"> Pro')]</w:t>
       </w:r>
     </w:p>
     <w:p>
@@ -5908,13 +6485,23 @@
           <w:lang w:val="en-IN"/>
         </w:rPr>
       </w:pPr>
-      <w:r>
-        <w:rPr>
-          <w:rFonts w:ascii="Bookman Old Style" w:hAnsi="Bookman Old Style"/>
-          <w:b/>
-          <w:lang w:val="en-IN"/>
-        </w:rPr>
-        <w:t>Xpath using  LOGICAL OPERATORS</w:t>
+      <w:proofErr w:type="spellStart"/>
+      <w:r>
+        <w:rPr>
+          <w:rFonts w:ascii="Bookman Old Style" w:hAnsi="Bookman Old Style"/>
+          <w:b/>
+          <w:lang w:val="en-IN"/>
+        </w:rPr>
+        <w:t>Xpath</w:t>
+      </w:r>
+      <w:proofErr w:type="spellEnd"/>
+      <w:r>
+        <w:rPr>
+          <w:rFonts w:ascii="Bookman Old Style" w:hAnsi="Bookman Old Style"/>
+          <w:b/>
+          <w:lang w:val="en-IN"/>
+        </w:rPr>
+        <w:t xml:space="preserve"> using  LOGICAL OPERATORS</w:t>
       </w:r>
     </w:p>
     <w:p>
@@ -5956,7 +6543,23 @@
           <w:rFonts w:ascii="Bookman Old Style" w:hAnsi="Bookman Old Style"/>
           <w:lang w:val="en-IN"/>
         </w:rPr>
-        <w:t>//input[@name='username' or @name='pwd']</w:t>
+        <w:t>//input[@name='username' or @name='</w:t>
+      </w:r>
+      <w:proofErr w:type="spellStart"/>
+      <w:r>
+        <w:rPr>
+          <w:rFonts w:ascii="Bookman Old Style" w:hAnsi="Bookman Old Style"/>
+          <w:lang w:val="en-IN"/>
+        </w:rPr>
+        <w:t>pwd</w:t>
+      </w:r>
+      <w:proofErr w:type="spellEnd"/>
+      <w:r>
+        <w:rPr>
+          <w:rFonts w:ascii="Bookman Old Style" w:hAnsi="Bookman Old Style"/>
+          <w:lang w:val="en-IN"/>
+        </w:rPr>
+        <w:t>']</w:t>
       </w:r>
     </w:p>
     <w:p>
@@ -6012,7 +6615,23 @@
           <w:rFonts w:ascii="Bookman Old Style" w:hAnsi="Bookman Old Style"/>
           <w:lang w:val="en-IN"/>
         </w:rPr>
-        <w:t xml:space="preserve">Ex- Redbus calendar </w:t>
+        <w:t xml:space="preserve">Ex- </w:t>
+      </w:r>
+      <w:proofErr w:type="spellStart"/>
+      <w:r>
+        <w:rPr>
+          <w:rFonts w:ascii="Bookman Old Style" w:hAnsi="Bookman Old Style"/>
+          <w:lang w:val="en-IN"/>
+        </w:rPr>
+        <w:t>Redbus</w:t>
+      </w:r>
+      <w:proofErr w:type="spellEnd"/>
+      <w:r>
+        <w:rPr>
+          <w:rFonts w:ascii="Bookman Old Style" w:hAnsi="Bookman Old Style"/>
+          <w:lang w:val="en-IN"/>
+        </w:rPr>
+        <w:t xml:space="preserve"> calendar </w:t>
       </w:r>
     </w:p>
     <w:p>
@@ -6134,7 +6753,23 @@
           <w:rFonts w:ascii="Bookman Old Style" w:hAnsi="Bookman Old Style"/>
           <w:lang w:val="en-IN"/>
         </w:rPr>
-        <w:t>//xpath for parent/immediate child</w:t>
+        <w:t>//</w:t>
+      </w:r>
+      <w:proofErr w:type="spellStart"/>
+      <w:r>
+        <w:rPr>
+          <w:rFonts w:ascii="Bookman Old Style" w:hAnsi="Bookman Old Style"/>
+          <w:lang w:val="en-IN"/>
+        </w:rPr>
+        <w:t>xpath</w:t>
+      </w:r>
+      <w:proofErr w:type="spellEnd"/>
+      <w:r>
+        <w:rPr>
+          <w:rFonts w:ascii="Bookman Old Style" w:hAnsi="Bookman Old Style"/>
+          <w:lang w:val="en-IN"/>
+        </w:rPr>
+        <w:t xml:space="preserve"> for parent/immediate child</w:t>
       </w:r>
     </w:p>
     <w:p>
@@ -6155,14 +6790,46 @@
           <w:rFonts w:ascii="Bookman Old Style" w:hAnsi="Bookman Old Style"/>
           <w:lang w:val="en-IN"/>
         </w:rPr>
-        <w:t xml:space="preserve">Ex – actitime - </w:t>
-      </w:r>
-      <w:r>
-        <w:rPr>
-          <w:rFonts w:ascii="Bookman Old Style" w:hAnsi="Bookman Old Style"/>
-          <w:lang w:val="en-IN"/>
-        </w:rPr>
-        <w:t>//a[@id='loginButton']/div</w:t>
+        <w:t xml:space="preserve">Ex – </w:t>
+      </w:r>
+      <w:proofErr w:type="spellStart"/>
+      <w:r>
+        <w:rPr>
+          <w:rFonts w:ascii="Bookman Old Style" w:hAnsi="Bookman Old Style"/>
+          <w:lang w:val="en-IN"/>
+        </w:rPr>
+        <w:t>actitime</w:t>
+      </w:r>
+      <w:proofErr w:type="spellEnd"/>
+      <w:r>
+        <w:rPr>
+          <w:rFonts w:ascii="Bookman Old Style" w:hAnsi="Bookman Old Style"/>
+          <w:lang w:val="en-IN"/>
+        </w:rPr>
+        <w:t xml:space="preserve"> - </w:t>
+      </w:r>
+      <w:r>
+        <w:rPr>
+          <w:rFonts w:ascii="Bookman Old Style" w:hAnsi="Bookman Old Style"/>
+          <w:lang w:val="en-IN"/>
+        </w:rPr>
+        <w:t>//a[@id='</w:t>
+      </w:r>
+      <w:proofErr w:type="spellStart"/>
+      <w:r>
+        <w:rPr>
+          <w:rFonts w:ascii="Bookman Old Style" w:hAnsi="Bookman Old Style"/>
+          <w:lang w:val="en-IN"/>
+        </w:rPr>
+        <w:t>loginButton</w:t>
+      </w:r>
+      <w:proofErr w:type="spellEnd"/>
+      <w:r>
+        <w:rPr>
+          <w:rFonts w:ascii="Bookman Old Style" w:hAnsi="Bookman Old Style"/>
+          <w:lang w:val="en-IN"/>
+        </w:rPr>
+        <w:t>']/div</w:t>
       </w:r>
     </w:p>
     <w:p>
@@ -6183,7 +6850,23 @@
           <w:rFonts w:ascii="Bookman Old Style" w:hAnsi="Bookman Old Style"/>
           <w:lang w:val="en-IN"/>
         </w:rPr>
-        <w:t>//xpath for parent// not immediate child</w:t>
+        <w:t>//</w:t>
+      </w:r>
+      <w:proofErr w:type="spellStart"/>
+      <w:r>
+        <w:rPr>
+          <w:rFonts w:ascii="Bookman Old Style" w:hAnsi="Bookman Old Style"/>
+          <w:lang w:val="en-IN"/>
+        </w:rPr>
+        <w:t>xpath</w:t>
+      </w:r>
+      <w:proofErr w:type="spellEnd"/>
+      <w:r>
+        <w:rPr>
+          <w:rFonts w:ascii="Bookman Old Style" w:hAnsi="Bookman Old Style"/>
+          <w:lang w:val="en-IN"/>
+        </w:rPr>
+        <w:t xml:space="preserve"> for parent// not immediate child</w:t>
       </w:r>
     </w:p>
     <w:p>
@@ -6204,7 +6887,23 @@
           <w:rFonts w:ascii="Bookman Old Style" w:hAnsi="Bookman Old Style"/>
           <w:lang w:val="en-IN"/>
         </w:rPr>
-        <w:t>//td[@class='keepLoggedIn']//div[text()='Login ']</w:t>
+        <w:t>//td[@class='</w:t>
+      </w:r>
+      <w:proofErr w:type="spellStart"/>
+      <w:r>
+        <w:rPr>
+          <w:rFonts w:ascii="Bookman Old Style" w:hAnsi="Bookman Old Style"/>
+          <w:lang w:val="en-IN"/>
+        </w:rPr>
+        <w:t>keepLoggedIn</w:t>
+      </w:r>
+      <w:proofErr w:type="spellEnd"/>
+      <w:r>
+        <w:rPr>
+          <w:rFonts w:ascii="Bookman Old Style" w:hAnsi="Bookman Old Style"/>
+          <w:lang w:val="en-IN"/>
+        </w:rPr>
+        <w:t>']//div[text()='Login ']</w:t>
       </w:r>
     </w:p>
     <w:p>
@@ -6253,7 +6952,39 @@
           <w:rFonts w:ascii="Bookman Old Style" w:hAnsi="Bookman Old Style"/>
           <w:lang w:val="en-IN"/>
         </w:rPr>
-        <w:t>Step1 -  write xpath to independent element</w:t>
+        <w:t xml:space="preserve">Step1 </w:t>
+      </w:r>
+      <w:proofErr w:type="gramStart"/>
+      <w:r>
+        <w:rPr>
+          <w:rFonts w:ascii="Bookman Old Style" w:hAnsi="Bookman Old Style"/>
+          <w:lang w:val="en-IN"/>
+        </w:rPr>
+        <w:t>-  write</w:t>
+      </w:r>
+      <w:proofErr w:type="gramEnd"/>
+      <w:r>
+        <w:rPr>
+          <w:rFonts w:ascii="Bookman Old Style" w:hAnsi="Bookman Old Style"/>
+          <w:lang w:val="en-IN"/>
+        </w:rPr>
+        <w:t xml:space="preserve"> </w:t>
+      </w:r>
+      <w:proofErr w:type="spellStart"/>
+      <w:r>
+        <w:rPr>
+          <w:rFonts w:ascii="Bookman Old Style" w:hAnsi="Bookman Old Style"/>
+          <w:lang w:val="en-IN"/>
+        </w:rPr>
+        <w:t>xpath</w:t>
+      </w:r>
+      <w:proofErr w:type="spellEnd"/>
+      <w:r>
+        <w:rPr>
+          <w:rFonts w:ascii="Bookman Old Style" w:hAnsi="Bookman Old Style"/>
+          <w:lang w:val="en-IN"/>
+        </w:rPr>
+        <w:t xml:space="preserve"> to independent element</w:t>
       </w:r>
     </w:p>
     <w:p>
@@ -6274,6 +7005,7 @@
         <w:tab/>
         <w:t>//</w:t>
       </w:r>
+      <w:proofErr w:type="spellStart"/>
       <w:r>
         <w:rPr>
           <w:rFonts w:ascii="Bookman Old Style" w:hAnsi="Bookman Old Style"/>
@@ -6283,6 +7015,7 @@
         </w:rPr>
         <w:t>th</w:t>
       </w:r>
+      <w:proofErr w:type="spellEnd"/>
       <w:r>
         <w:rPr>
           <w:b/>
@@ -6297,7 +7030,27 @@
           <w:color w:val="5F497A" w:themeColor="accent4" w:themeShade="BF"/>
           <w:lang w:val="en-IN"/>
         </w:rPr>
-        <w:t>[text()='Produced by']</w:t>
+        <w:t>[</w:t>
+      </w:r>
+      <w:proofErr w:type="gramStart"/>
+      <w:r>
+        <w:rPr>
+          <w:rFonts w:ascii="Bookman Old Style" w:hAnsi="Bookman Old Style"/>
+          <w:b/>
+          <w:color w:val="5F497A" w:themeColor="accent4" w:themeShade="BF"/>
+          <w:lang w:val="en-IN"/>
+        </w:rPr>
+        <w:t>text(</w:t>
+      </w:r>
+      <w:proofErr w:type="gramEnd"/>
+      <w:r>
+        <w:rPr>
+          <w:rFonts w:ascii="Bookman Old Style" w:hAnsi="Bookman Old Style"/>
+          <w:b/>
+          <w:color w:val="5F497A" w:themeColor="accent4" w:themeShade="BF"/>
+          <w:lang w:val="en-IN"/>
+        </w:rPr>
+        <w:t>)='Produced by']</w:t>
       </w:r>
     </w:p>
     <w:p>
@@ -6326,6 +7079,7 @@
         </w:rPr>
         <w:t>[</w:t>
       </w:r>
+      <w:proofErr w:type="spellStart"/>
       <w:r>
         <w:rPr>
           <w:rFonts w:ascii="Bookman Old Style" w:hAnsi="Bookman Old Style"/>
@@ -6335,6 +7089,7 @@
         </w:rPr>
         <w:t>th</w:t>
       </w:r>
+      <w:proofErr w:type="spellEnd"/>
       <w:r>
         <w:rPr>
           <w:b/>
@@ -6349,7 +7104,27 @@
           <w:color w:val="5F497A" w:themeColor="accent4" w:themeShade="BF"/>
           <w:lang w:val="en-IN"/>
         </w:rPr>
-        <w:t>[text()='Produced by']</w:t>
+        <w:t>[</w:t>
+      </w:r>
+      <w:proofErr w:type="gramStart"/>
+      <w:r>
+        <w:rPr>
+          <w:rFonts w:ascii="Bookman Old Style" w:hAnsi="Bookman Old Style"/>
+          <w:b/>
+          <w:color w:val="5F497A" w:themeColor="accent4" w:themeShade="BF"/>
+          <w:lang w:val="en-IN"/>
+        </w:rPr>
+        <w:t>text(</w:t>
+      </w:r>
+      <w:proofErr w:type="gramEnd"/>
+      <w:r>
+        <w:rPr>
+          <w:rFonts w:ascii="Bookman Old Style" w:hAnsi="Bookman Old Style"/>
+          <w:b/>
+          <w:color w:val="5F497A" w:themeColor="accent4" w:themeShade="BF"/>
+          <w:lang w:val="en-IN"/>
+        </w:rPr>
+        <w:t>)='Produced by']</w:t>
       </w:r>
       <w:r>
         <w:rPr>
@@ -6376,8 +7151,17 @@
           <w:rFonts w:ascii="Bookman Old Style" w:hAnsi="Bookman Old Style"/>
           <w:lang w:val="en-IN"/>
         </w:rPr>
-        <w:t>step3 – specifying the parent html tag xpath</w:t>
-      </w:r>
+        <w:t xml:space="preserve">step3 – specifying the parent html tag </w:t>
+      </w:r>
+      <w:proofErr w:type="spellStart"/>
+      <w:r>
+        <w:rPr>
+          <w:rFonts w:ascii="Bookman Old Style" w:hAnsi="Bookman Old Style"/>
+          <w:lang w:val="en-IN"/>
+        </w:rPr>
+        <w:t>xpath</w:t>
+      </w:r>
+      <w:proofErr w:type="spellEnd"/>
     </w:p>
     <w:p>
       <w:pPr>
@@ -6396,6 +7180,7 @@
         </w:rPr>
         <w:t>//</w:t>
       </w:r>
+      <w:proofErr w:type="spellStart"/>
       <w:r>
         <w:rPr>
           <w:rFonts w:ascii="Bookman Old Style" w:hAnsi="Bookman Old Style"/>
@@ -6405,6 +7190,7 @@
         </w:rPr>
         <w:t>tr</w:t>
       </w:r>
+      <w:proofErr w:type="spellEnd"/>
       <w:r>
         <w:rPr>
           <w:rFonts w:ascii="Bookman Old Style" w:hAnsi="Bookman Old Style"/>
@@ -6414,6 +7200,7 @@
         </w:rPr>
         <w:t>[</w:t>
       </w:r>
+      <w:proofErr w:type="spellStart"/>
       <w:r>
         <w:rPr>
           <w:rFonts w:ascii="Bookman Old Style" w:hAnsi="Bookman Old Style"/>
@@ -6423,6 +7210,7 @@
         </w:rPr>
         <w:t>th</w:t>
       </w:r>
+      <w:proofErr w:type="spellEnd"/>
       <w:r>
         <w:rPr>
           <w:b/>
@@ -6437,7 +7225,27 @@
           <w:color w:val="5F497A" w:themeColor="accent4" w:themeShade="BF"/>
           <w:lang w:val="en-IN"/>
         </w:rPr>
-        <w:t>[text()='Produced by']</w:t>
+        <w:t>[</w:t>
+      </w:r>
+      <w:proofErr w:type="gramStart"/>
+      <w:r>
+        <w:rPr>
+          <w:rFonts w:ascii="Bookman Old Style" w:hAnsi="Bookman Old Style"/>
+          <w:b/>
+          <w:color w:val="5F497A" w:themeColor="accent4" w:themeShade="BF"/>
+          <w:lang w:val="en-IN"/>
+        </w:rPr>
+        <w:t>text(</w:t>
+      </w:r>
+      <w:proofErr w:type="gramEnd"/>
+      <w:r>
+        <w:rPr>
+          <w:rFonts w:ascii="Bookman Old Style" w:hAnsi="Bookman Old Style"/>
+          <w:b/>
+          <w:color w:val="5F497A" w:themeColor="accent4" w:themeShade="BF"/>
+          <w:lang w:val="en-IN"/>
+        </w:rPr>
+        <w:t>)='Produced by']</w:t>
       </w:r>
       <w:r>
         <w:rPr>
@@ -6492,6 +7300,7 @@
         </w:rPr>
         <w:t>//</w:t>
       </w:r>
+      <w:proofErr w:type="spellStart"/>
       <w:r>
         <w:rPr>
           <w:rFonts w:ascii="Bookman Old Style" w:hAnsi="Bookman Old Style"/>
@@ -6501,6 +7310,7 @@
         </w:rPr>
         <w:t>tr</w:t>
       </w:r>
+      <w:proofErr w:type="spellEnd"/>
       <w:r>
         <w:rPr>
           <w:rFonts w:ascii="Bookman Old Style" w:hAnsi="Bookman Old Style"/>
@@ -6510,6 +7320,7 @@
         </w:rPr>
         <w:t>[</w:t>
       </w:r>
+      <w:proofErr w:type="spellStart"/>
       <w:r>
         <w:rPr>
           <w:rFonts w:ascii="Bookman Old Style" w:hAnsi="Bookman Old Style"/>
@@ -6519,6 +7330,7 @@
         </w:rPr>
         <w:t>th</w:t>
       </w:r>
+      <w:proofErr w:type="spellEnd"/>
       <w:r>
         <w:rPr>
           <w:b/>
@@ -6533,7 +7345,27 @@
           <w:color w:val="5F497A" w:themeColor="accent4" w:themeShade="BF"/>
           <w:lang w:val="en-IN"/>
         </w:rPr>
-        <w:t>[text()='Produced by']</w:t>
+        <w:t>[</w:t>
+      </w:r>
+      <w:proofErr w:type="gramStart"/>
+      <w:r>
+        <w:rPr>
+          <w:rFonts w:ascii="Bookman Old Style" w:hAnsi="Bookman Old Style"/>
+          <w:b/>
+          <w:color w:val="5F497A" w:themeColor="accent4" w:themeShade="BF"/>
+          <w:lang w:val="en-IN"/>
+        </w:rPr>
+        <w:t>text(</w:t>
+      </w:r>
+      <w:proofErr w:type="gramEnd"/>
+      <w:r>
+        <w:rPr>
+          <w:rFonts w:ascii="Bookman Old Style" w:hAnsi="Bookman Old Style"/>
+          <w:b/>
+          <w:color w:val="5F497A" w:themeColor="accent4" w:themeShade="BF"/>
+          <w:lang w:val="en-IN"/>
+        </w:rPr>
+        <w:t>)='Produced by']</w:t>
       </w:r>
       <w:r>
         <w:rPr>
@@ -6651,8 +7483,39 @@
           <w:color w:val="1F497D" w:themeColor="text2"/>
           <w:lang w:val="en-IN"/>
         </w:rPr>
-        <w:t>//xpath for independent element/following-sibling::siglingTag</w:t>
-      </w:r>
+        <w:t>//</w:t>
+      </w:r>
+      <w:proofErr w:type="spellStart"/>
+      <w:r>
+        <w:rPr>
+          <w:rFonts w:ascii="Bookman Old Style" w:hAnsi="Bookman Old Style"/>
+          <w:b/>
+          <w:color w:val="1F497D" w:themeColor="text2"/>
+          <w:lang w:val="en-IN"/>
+        </w:rPr>
+        <w:t>xpath</w:t>
+      </w:r>
+      <w:proofErr w:type="spellEnd"/>
+      <w:r>
+        <w:rPr>
+          <w:rFonts w:ascii="Bookman Old Style" w:hAnsi="Bookman Old Style"/>
+          <w:b/>
+          <w:color w:val="1F497D" w:themeColor="text2"/>
+          <w:lang w:val="en-IN"/>
+        </w:rPr>
+        <w:t xml:space="preserve"> for independent element/following-sibling::</w:t>
+      </w:r>
+      <w:proofErr w:type="spellStart"/>
+      <w:r>
+        <w:rPr>
+          <w:rFonts w:ascii="Bookman Old Style" w:hAnsi="Bookman Old Style"/>
+          <w:b/>
+          <w:color w:val="1F497D" w:themeColor="text2"/>
+          <w:lang w:val="en-IN"/>
+        </w:rPr>
+        <w:t>siglingTag</w:t>
+      </w:r>
+      <w:proofErr w:type="spellEnd"/>
     </w:p>
     <w:p>
       <w:pPr>
@@ -6701,7 +7564,27 @@
           <w:color w:val="1F497D" w:themeColor="text2"/>
           <w:lang w:val="en-IN"/>
         </w:rPr>
-        <w:t>//th[text()='Produced by']/following-sibling::td</w:t>
+        <w:t>//</w:t>
+      </w:r>
+      <w:proofErr w:type="spellStart"/>
+      <w:r>
+        <w:rPr>
+          <w:rFonts w:ascii="Bookman Old Style" w:hAnsi="Bookman Old Style"/>
+          <w:b/>
+          <w:color w:val="1F497D" w:themeColor="text2"/>
+          <w:lang w:val="en-IN"/>
+        </w:rPr>
+        <w:t>th</w:t>
+      </w:r>
+      <w:proofErr w:type="spellEnd"/>
+      <w:r>
+        <w:rPr>
+          <w:rFonts w:ascii="Bookman Old Style" w:hAnsi="Bookman Old Style"/>
+          <w:b/>
+          <w:color w:val="1F497D" w:themeColor="text2"/>
+          <w:lang w:val="en-IN"/>
+        </w:rPr>
+        <w:t>[text()='Produced by']/following-sibling::td</w:t>
       </w:r>
     </w:p>
     <w:p>
@@ -6776,7 +7659,67 @@
           <w:color w:val="1F497D" w:themeColor="text2"/>
           <w:lang w:val="en-IN"/>
         </w:rPr>
-        <w:t>//li[@class='toclevel-1 tocsection-5']/preceding-sibling::li/a[@href='#Cast']</w:t>
+        <w:t>//</w:t>
+      </w:r>
+      <w:proofErr w:type="spellStart"/>
+      <w:r>
+        <w:rPr>
+          <w:rFonts w:ascii="Bookman Old Style" w:hAnsi="Bookman Old Style"/>
+          <w:b/>
+          <w:color w:val="1F497D" w:themeColor="text2"/>
+          <w:lang w:val="en-IN"/>
+        </w:rPr>
+        <w:t>li</w:t>
+      </w:r>
+      <w:proofErr w:type="spellEnd"/>
+      <w:r>
+        <w:rPr>
+          <w:rFonts w:ascii="Bookman Old Style" w:hAnsi="Bookman Old Style"/>
+          <w:b/>
+          <w:color w:val="1F497D" w:themeColor="text2"/>
+          <w:lang w:val="en-IN"/>
+        </w:rPr>
+        <w:t>[@class='toclevel-1 tocsection-5']/preceding-sibling::</w:t>
+      </w:r>
+      <w:proofErr w:type="spellStart"/>
+      <w:r>
+        <w:rPr>
+          <w:rFonts w:ascii="Bookman Old Style" w:hAnsi="Bookman Old Style"/>
+          <w:b/>
+          <w:color w:val="1F497D" w:themeColor="text2"/>
+          <w:lang w:val="en-IN"/>
+        </w:rPr>
+        <w:t>li</w:t>
+      </w:r>
+      <w:proofErr w:type="spellEnd"/>
+      <w:r>
+        <w:rPr>
+          <w:rFonts w:ascii="Bookman Old Style" w:hAnsi="Bookman Old Style"/>
+          <w:b/>
+          <w:color w:val="1F497D" w:themeColor="text2"/>
+          <w:lang w:val="en-IN"/>
+        </w:rPr>
+        <w:t>/a[@</w:t>
+      </w:r>
+      <w:proofErr w:type="spellStart"/>
+      <w:r>
+        <w:rPr>
+          <w:rFonts w:ascii="Bookman Old Style" w:hAnsi="Bookman Old Style"/>
+          <w:b/>
+          <w:color w:val="1F497D" w:themeColor="text2"/>
+          <w:lang w:val="en-IN"/>
+        </w:rPr>
+        <w:t>href</w:t>
+      </w:r>
+      <w:proofErr w:type="spellEnd"/>
+      <w:r>
+        <w:rPr>
+          <w:rFonts w:ascii="Bookman Old Style" w:hAnsi="Bookman Old Style"/>
+          <w:b/>
+          <w:color w:val="1F497D" w:themeColor="text2"/>
+          <w:lang w:val="en-IN"/>
+        </w:rPr>
+        <w:t>='#Cast']</w:t>
       </w:r>
     </w:p>
     <w:p>
@@ -6869,7 +7812,27 @@
           <w:color w:val="1F497D" w:themeColor="text2"/>
           <w:lang w:val="en-IN"/>
         </w:rPr>
-        <w:t>//li[@class='toclevel-1 tocsection-5']/following::a</w:t>
+        <w:t>//</w:t>
+      </w:r>
+      <w:proofErr w:type="spellStart"/>
+      <w:r>
+        <w:rPr>
+          <w:rFonts w:ascii="Bookman Old Style" w:hAnsi="Bookman Old Style"/>
+          <w:b/>
+          <w:color w:val="1F497D" w:themeColor="text2"/>
+          <w:lang w:val="en-IN"/>
+        </w:rPr>
+        <w:t>li</w:t>
+      </w:r>
+      <w:proofErr w:type="spellEnd"/>
+      <w:r>
+        <w:rPr>
+          <w:rFonts w:ascii="Bookman Old Style" w:hAnsi="Bookman Old Style"/>
+          <w:b/>
+          <w:color w:val="1F497D" w:themeColor="text2"/>
+          <w:lang w:val="en-IN"/>
+        </w:rPr>
+        <w:t>[@class='toclevel-1 tocsection-5']/following::a</w:t>
       </w:r>
     </w:p>
     <w:p>
@@ -6962,7 +7925,27 @@
           <w:color w:val="1F497D" w:themeColor="text2"/>
           <w:lang w:val="en-IN"/>
         </w:rPr>
-        <w:t>//li[@class='toclevel-1 tocsection-5']/</w:t>
+        <w:t>//</w:t>
+      </w:r>
+      <w:proofErr w:type="spellStart"/>
+      <w:r>
+        <w:rPr>
+          <w:rFonts w:ascii="Bookman Old Style" w:hAnsi="Bookman Old Style"/>
+          <w:b/>
+          <w:color w:val="1F497D" w:themeColor="text2"/>
+          <w:lang w:val="en-IN"/>
+        </w:rPr>
+        <w:t>li</w:t>
+      </w:r>
+      <w:proofErr w:type="spellEnd"/>
+      <w:r>
+        <w:rPr>
+          <w:rFonts w:ascii="Bookman Old Style" w:hAnsi="Bookman Old Style"/>
+          <w:b/>
+          <w:color w:val="1F497D" w:themeColor="text2"/>
+          <w:lang w:val="en-IN"/>
+        </w:rPr>
+        <w:t>[@class='toclevel-1 tocsection-5']/</w:t>
       </w:r>
       <w:r>
         <w:rPr>
@@ -7030,7 +8013,47 @@
           <w:color w:val="1F497D" w:themeColor="text2"/>
           <w:lang w:val="en-IN"/>
         </w:rPr>
-        <w:t>//th[text()='Produced by']/parent::tr/td</w:t>
+        <w:t>//</w:t>
+      </w:r>
+      <w:proofErr w:type="spellStart"/>
+      <w:r>
+        <w:rPr>
+          <w:rFonts w:ascii="Bookman Old Style" w:hAnsi="Bookman Old Style"/>
+          <w:b/>
+          <w:color w:val="1F497D" w:themeColor="text2"/>
+          <w:lang w:val="en-IN"/>
+        </w:rPr>
+        <w:t>th</w:t>
+      </w:r>
+      <w:proofErr w:type="spellEnd"/>
+      <w:r>
+        <w:rPr>
+          <w:rFonts w:ascii="Bookman Old Style" w:hAnsi="Bookman Old Style"/>
+          <w:b/>
+          <w:color w:val="1F497D" w:themeColor="text2"/>
+          <w:lang w:val="en-IN"/>
+        </w:rPr>
+        <w:t>[text()='Produced by']/parent::</w:t>
+      </w:r>
+      <w:proofErr w:type="spellStart"/>
+      <w:r>
+        <w:rPr>
+          <w:rFonts w:ascii="Bookman Old Style" w:hAnsi="Bookman Old Style"/>
+          <w:b/>
+          <w:color w:val="1F497D" w:themeColor="text2"/>
+          <w:lang w:val="en-IN"/>
+        </w:rPr>
+        <w:t>tr</w:t>
+      </w:r>
+      <w:proofErr w:type="spellEnd"/>
+      <w:r>
+        <w:rPr>
+          <w:rFonts w:ascii="Bookman Old Style" w:hAnsi="Bookman Old Style"/>
+          <w:b/>
+          <w:color w:val="1F497D" w:themeColor="text2"/>
+          <w:lang w:val="en-IN"/>
+        </w:rPr>
+        <w:t>/td</w:t>
       </w:r>
     </w:p>
     <w:p>
@@ -7081,7 +8104,27 @@
           <w:color w:val="1F497D" w:themeColor="text2"/>
           <w:lang w:val="en-IN"/>
         </w:rPr>
-        <w:t>//a[@id='loginButton']/child::div</w:t>
+        <w:t>//a[@id='</w:t>
+      </w:r>
+      <w:proofErr w:type="spellStart"/>
+      <w:r>
+        <w:rPr>
+          <w:rFonts w:ascii="Bookman Old Style" w:hAnsi="Bookman Old Style"/>
+          <w:b/>
+          <w:color w:val="1F497D" w:themeColor="text2"/>
+          <w:lang w:val="en-IN"/>
+        </w:rPr>
+        <w:t>loginButton</w:t>
+      </w:r>
+      <w:proofErr w:type="spellEnd"/>
+      <w:r>
+        <w:rPr>
+          <w:rFonts w:ascii="Bookman Old Style" w:hAnsi="Bookman Old Style"/>
+          <w:b/>
+          <w:color w:val="1F497D" w:themeColor="text2"/>
+          <w:lang w:val="en-IN"/>
+        </w:rPr>
+        <w:t>']/child::div</w:t>
       </w:r>
     </w:p>
     <w:p>
@@ -7173,7 +8216,87 @@
           <w:color w:val="1F497D" w:themeColor="text2"/>
           <w:lang w:val="en-IN"/>
         </w:rPr>
-        <w:t>//tbody[tr[th[text()='Display']]]//td[@class='nfo']</w:t>
+        <w:t>//</w:t>
+      </w:r>
+      <w:proofErr w:type="spellStart"/>
+      <w:r>
+        <w:rPr>
+          <w:rFonts w:ascii="Bookman Old Style" w:hAnsi="Bookman Old Style"/>
+          <w:b/>
+          <w:color w:val="1F497D" w:themeColor="text2"/>
+          <w:lang w:val="en-IN"/>
+        </w:rPr>
+        <w:t>tbody</w:t>
+      </w:r>
+      <w:proofErr w:type="spellEnd"/>
+      <w:r>
+        <w:rPr>
+          <w:rFonts w:ascii="Bookman Old Style" w:hAnsi="Bookman Old Style"/>
+          <w:b/>
+          <w:color w:val="1F497D" w:themeColor="text2"/>
+          <w:lang w:val="en-IN"/>
+        </w:rPr>
+        <w:t>[</w:t>
+      </w:r>
+      <w:proofErr w:type="spellStart"/>
+      <w:r>
+        <w:rPr>
+          <w:rFonts w:ascii="Bookman Old Style" w:hAnsi="Bookman Old Style"/>
+          <w:b/>
+          <w:color w:val="1F497D" w:themeColor="text2"/>
+          <w:lang w:val="en-IN"/>
+        </w:rPr>
+        <w:t>tr</w:t>
+      </w:r>
+      <w:proofErr w:type="spellEnd"/>
+      <w:r>
+        <w:rPr>
+          <w:rFonts w:ascii="Bookman Old Style" w:hAnsi="Bookman Old Style"/>
+          <w:b/>
+          <w:color w:val="1F497D" w:themeColor="text2"/>
+          <w:lang w:val="en-IN"/>
+        </w:rPr>
+        <w:t>[</w:t>
+      </w:r>
+      <w:proofErr w:type="spellStart"/>
+      <w:r>
+        <w:rPr>
+          <w:rFonts w:ascii="Bookman Old Style" w:hAnsi="Bookman Old Style"/>
+          <w:b/>
+          <w:color w:val="1F497D" w:themeColor="text2"/>
+          <w:lang w:val="en-IN"/>
+        </w:rPr>
+        <w:t>th</w:t>
+      </w:r>
+      <w:proofErr w:type="spellEnd"/>
+      <w:r>
+        <w:rPr>
+          <w:rFonts w:ascii="Bookman Old Style" w:hAnsi="Bookman Old Style"/>
+          <w:b/>
+          <w:color w:val="1F497D" w:themeColor="text2"/>
+          <w:lang w:val="en-IN"/>
+        </w:rPr>
+        <w:t>[text()='Display']]]//td[@class='</w:t>
+      </w:r>
+      <w:proofErr w:type="spellStart"/>
+      <w:r>
+        <w:rPr>
+          <w:rFonts w:ascii="Bookman Old Style" w:hAnsi="Bookman Old Style"/>
+          <w:b/>
+          <w:color w:val="1F497D" w:themeColor="text2"/>
+          <w:lang w:val="en-IN"/>
+        </w:rPr>
+        <w:t>nfo</w:t>
+      </w:r>
+      <w:proofErr w:type="spellEnd"/>
+      <w:r>
+        <w:rPr>
+          <w:rFonts w:ascii="Bookman Old Style" w:hAnsi="Bookman Old Style"/>
+          <w:b/>
+          <w:color w:val="1F497D" w:themeColor="text2"/>
+          <w:lang w:val="en-IN"/>
+        </w:rPr>
+        <w:t>']</w:t>
       </w:r>
     </w:p>
     <w:p>
@@ -7216,7 +8339,67 @@
           <w:color w:val="1F497D" w:themeColor="text2"/>
           <w:lang w:val="en-IN"/>
         </w:rPr>
-        <w:t>//th[text()='Display']/ancestor::tbody//td[@class='nfo']</w:t>
+        <w:t>//</w:t>
+      </w:r>
+      <w:proofErr w:type="spellStart"/>
+      <w:r>
+        <w:rPr>
+          <w:rFonts w:ascii="Bookman Old Style" w:hAnsi="Bookman Old Style"/>
+          <w:b/>
+          <w:color w:val="1F497D" w:themeColor="text2"/>
+          <w:lang w:val="en-IN"/>
+        </w:rPr>
+        <w:t>th</w:t>
+      </w:r>
+      <w:proofErr w:type="spellEnd"/>
+      <w:r>
+        <w:rPr>
+          <w:rFonts w:ascii="Bookman Old Style" w:hAnsi="Bookman Old Style"/>
+          <w:b/>
+          <w:color w:val="1F497D" w:themeColor="text2"/>
+          <w:lang w:val="en-IN"/>
+        </w:rPr>
+        <w:t>[text()='Display']/ancestor::</w:t>
+      </w:r>
+      <w:proofErr w:type="spellStart"/>
+      <w:r>
+        <w:rPr>
+          <w:rFonts w:ascii="Bookman Old Style" w:hAnsi="Bookman Old Style"/>
+          <w:b/>
+          <w:color w:val="1F497D" w:themeColor="text2"/>
+          <w:lang w:val="en-IN"/>
+        </w:rPr>
+        <w:t>tbody</w:t>
+      </w:r>
+      <w:proofErr w:type="spellEnd"/>
+      <w:r>
+        <w:rPr>
+          <w:rFonts w:ascii="Bookman Old Style" w:hAnsi="Bookman Old Style"/>
+          <w:b/>
+          <w:color w:val="1F497D" w:themeColor="text2"/>
+          <w:lang w:val="en-IN"/>
+        </w:rPr>
+        <w:t>//td[@class='</w:t>
+      </w:r>
+      <w:proofErr w:type="spellStart"/>
+      <w:r>
+        <w:rPr>
+          <w:rFonts w:ascii="Bookman Old Style" w:hAnsi="Bookman Old Style"/>
+          <w:b/>
+          <w:color w:val="1F497D" w:themeColor="text2"/>
+          <w:lang w:val="en-IN"/>
+        </w:rPr>
+        <w:t>nfo</w:t>
+      </w:r>
+      <w:proofErr w:type="spellEnd"/>
+      <w:r>
+        <w:rPr>
+          <w:rFonts w:ascii="Bookman Old Style" w:hAnsi="Bookman Old Style"/>
+          <w:b/>
+          <w:color w:val="1F497D" w:themeColor="text2"/>
+          <w:lang w:val="en-IN"/>
+        </w:rPr>
+        <w:t>']</w:t>
       </w:r>
     </w:p>
     <w:p>
@@ -7555,13 +8738,23 @@
           <w:lang w:val="en-IN"/>
         </w:rPr>
       </w:pPr>
-      <w:r>
-        <w:rPr>
-          <w:rFonts w:ascii="Bookman Old Style" w:hAnsi="Bookman Old Style"/>
-          <w:color w:val="1F497D" w:themeColor="text2"/>
-          <w:lang w:val="en-IN"/>
-        </w:rPr>
-        <w:t>RigthClick on project-&gt; properties-&gt;Java Build Path-&gt; Select the JRE1.5 and click on remove</w:t>
+      <w:proofErr w:type="spellStart"/>
+      <w:r>
+        <w:rPr>
+          <w:rFonts w:ascii="Bookman Old Style" w:hAnsi="Bookman Old Style"/>
+          <w:color w:val="1F497D" w:themeColor="text2"/>
+          <w:lang w:val="en-IN"/>
+        </w:rPr>
+        <w:t>RigthClick</w:t>
+      </w:r>
+      <w:proofErr w:type="spellEnd"/>
+      <w:r>
+        <w:rPr>
+          <w:rFonts w:ascii="Bookman Old Style" w:hAnsi="Bookman Old Style"/>
+          <w:color w:val="1F497D" w:themeColor="text2"/>
+          <w:lang w:val="en-IN"/>
+        </w:rPr>
+        <w:t xml:space="preserve"> on project-&gt; properties-&gt;Java Build Path-&gt; Select the JRE1.5 and click on remove</w:t>
       </w:r>
     </w:p>
     <w:p>
@@ -7614,8 +8807,72 @@
           <w:color w:val="1F497D" w:themeColor="text2"/>
           <w:lang w:val="en-IN"/>
         </w:rPr>
-        <w:t>Remove what ever you see in Installed LIB window-&gt; ADD -&gt; Standard JVM -&gt; Browse jre present in jdk location (c:\Program files\Java\JDK1.8\jre</w:t>
-      </w:r>
+        <w:t xml:space="preserve">Remove </w:t>
+      </w:r>
+      <w:proofErr w:type="spellStart"/>
+      <w:r>
+        <w:rPr>
+          <w:rFonts w:ascii="Bookman Old Style" w:hAnsi="Bookman Old Style"/>
+          <w:color w:val="1F497D" w:themeColor="text2"/>
+          <w:lang w:val="en-IN"/>
+        </w:rPr>
+        <w:t>what ever</w:t>
+      </w:r>
+      <w:proofErr w:type="spellEnd"/>
+      <w:r>
+        <w:rPr>
+          <w:rFonts w:ascii="Bookman Old Style" w:hAnsi="Bookman Old Style"/>
+          <w:color w:val="1F497D" w:themeColor="text2"/>
+          <w:lang w:val="en-IN"/>
+        </w:rPr>
+        <w:t xml:space="preserve"> you see in Installed LIB window-&gt; ADD -&gt; Standard JVM -&gt; Browse </w:t>
+      </w:r>
+      <w:proofErr w:type="spellStart"/>
+      <w:r>
+        <w:rPr>
+          <w:rFonts w:ascii="Bookman Old Style" w:hAnsi="Bookman Old Style"/>
+          <w:color w:val="1F497D" w:themeColor="text2"/>
+          <w:lang w:val="en-IN"/>
+        </w:rPr>
+        <w:t>jre</w:t>
+      </w:r>
+      <w:proofErr w:type="spellEnd"/>
+      <w:r>
+        <w:rPr>
+          <w:rFonts w:ascii="Bookman Old Style" w:hAnsi="Bookman Old Style"/>
+          <w:color w:val="1F497D" w:themeColor="text2"/>
+          <w:lang w:val="en-IN"/>
+        </w:rPr>
+        <w:t xml:space="preserve"> present in </w:t>
+      </w:r>
+      <w:proofErr w:type="spellStart"/>
+      <w:r>
+        <w:rPr>
+          <w:rFonts w:ascii="Bookman Old Style" w:hAnsi="Bookman Old Style"/>
+          <w:color w:val="1F497D" w:themeColor="text2"/>
+          <w:lang w:val="en-IN"/>
+        </w:rPr>
+        <w:t>jdk</w:t>
+      </w:r>
+      <w:proofErr w:type="spellEnd"/>
+      <w:r>
+        <w:rPr>
+          <w:rFonts w:ascii="Bookman Old Style" w:hAnsi="Bookman Old Style"/>
+          <w:color w:val="1F497D" w:themeColor="text2"/>
+          <w:lang w:val="en-IN"/>
+        </w:rPr>
+        <w:t xml:space="preserve"> location (c:\Program files\Java\JDK1.8\</w:t>
+      </w:r>
+      <w:proofErr w:type="spellStart"/>
+      <w:r>
+        <w:rPr>
+          <w:rFonts w:ascii="Bookman Old Style" w:hAnsi="Bookman Old Style"/>
+          <w:color w:val="1F497D" w:themeColor="text2"/>
+          <w:lang w:val="en-IN"/>
+        </w:rPr>
+        <w:t>jre</w:t>
+      </w:r>
+      <w:proofErr w:type="spellEnd"/>
     </w:p>
     <w:p>
       <w:pPr>
@@ -8146,6 +9403,7 @@
                 <w:lang w:val="en-IN"/>
               </w:rPr>
             </w:pPr>
+            <w:proofErr w:type="spellStart"/>
             <w:r>
               <w:rPr>
                 <w:rFonts w:ascii="Bookman Old Style" w:hAnsi="Bookman Old Style"/>
@@ -8154,6 +9412,7 @@
               </w:rPr>
               <w:t>WebDriver</w:t>
             </w:r>
+            <w:proofErr w:type="spellEnd"/>
           </w:p>
         </w:tc>
         <w:tc>
@@ -8224,6 +9483,7 @@
                 <w:lang w:val="en-IN"/>
               </w:rPr>
             </w:pPr>
+            <w:proofErr w:type="spellStart"/>
             <w:r>
               <w:rPr>
                 <w:rFonts w:ascii="Bookman Old Style" w:hAnsi="Bookman Old Style"/>
@@ -8232,6 +9492,7 @@
               </w:rPr>
               <w:t>findElement</w:t>
             </w:r>
+            <w:proofErr w:type="spellEnd"/>
           </w:p>
         </w:tc>
         <w:tc>
@@ -8279,6 +9540,7 @@
                 <w:lang w:val="en-IN"/>
               </w:rPr>
             </w:pPr>
+            <w:proofErr w:type="spellStart"/>
             <w:r>
               <w:rPr>
                 <w:rFonts w:ascii="Bookman Old Style" w:hAnsi="Bookman Old Style"/>
@@ -8287,6 +9549,7 @@
               </w:rPr>
               <w:t>findElements</w:t>
             </w:r>
+            <w:proofErr w:type="spellEnd"/>
           </w:p>
         </w:tc>
         <w:tc>
@@ -8429,6 +9692,7 @@
                 <w:lang w:val="en-IN"/>
               </w:rPr>
             </w:pPr>
+            <w:proofErr w:type="spellStart"/>
             <w:r>
               <w:rPr>
                 <w:rFonts w:ascii="Bookman Old Style" w:hAnsi="Bookman Old Style"/>
@@ -8437,6 +9701,7 @@
               </w:rPr>
               <w:t>WebElement</w:t>
             </w:r>
+            <w:proofErr w:type="spellEnd"/>
           </w:p>
         </w:tc>
         <w:tc>
@@ -8452,6 +9717,7 @@
                 <w:lang w:val="en-IN"/>
               </w:rPr>
             </w:pPr>
+            <w:proofErr w:type="spellStart"/>
             <w:r>
               <w:rPr>
                 <w:rFonts w:ascii="Bookman Old Style" w:hAnsi="Bookman Old Style"/>
@@ -8460,6 +9726,7 @@
               </w:rPr>
               <w:t>sendKeys</w:t>
             </w:r>
+            <w:proofErr w:type="spellEnd"/>
           </w:p>
         </w:tc>
         <w:tc>
@@ -8562,6 +9829,7 @@
                 <w:lang w:val="en-IN"/>
               </w:rPr>
             </w:pPr>
+            <w:proofErr w:type="spellStart"/>
             <w:r>
               <w:rPr>
                 <w:rFonts w:ascii="Bookman Old Style" w:hAnsi="Bookman Old Style"/>
@@ -8570,6 +9838,7 @@
               </w:rPr>
               <w:t>getAttribute</w:t>
             </w:r>
+            <w:proofErr w:type="spellEnd"/>
           </w:p>
         </w:tc>
         <w:tc>
@@ -8617,6 +9886,7 @@
                 <w:lang w:val="en-IN"/>
               </w:rPr>
             </w:pPr>
+            <w:proofErr w:type="spellStart"/>
             <w:r>
               <w:rPr>
                 <w:rFonts w:ascii="Bookman Old Style" w:hAnsi="Bookman Old Style"/>
@@ -8625,6 +9895,7 @@
               </w:rPr>
               <w:t>getText</w:t>
             </w:r>
+            <w:proofErr w:type="spellEnd"/>
           </w:p>
         </w:tc>
         <w:tc>
@@ -8680,6 +9951,7 @@
                 <w:lang w:val="en-IN"/>
               </w:rPr>
             </w:pPr>
+            <w:proofErr w:type="spellStart"/>
             <w:r>
               <w:rPr>
                 <w:rFonts w:ascii="Bookman Old Style" w:hAnsi="Bookman Old Style"/>
@@ -8688,6 +9960,7 @@
               </w:rPr>
               <w:t>Sendkeys</w:t>
             </w:r>
+            <w:proofErr w:type="spellEnd"/>
           </w:p>
         </w:tc>
         <w:tc>
@@ -8790,6 +10063,7 @@
                 <w:lang w:val="en-IN"/>
               </w:rPr>
             </w:pPr>
+            <w:proofErr w:type="spellStart"/>
             <w:r>
               <w:rPr>
                 <w:rFonts w:ascii="Bookman Old Style" w:hAnsi="Bookman Old Style"/>
@@ -8798,6 +10072,7 @@
               </w:rPr>
               <w:t>Movetoelement</w:t>
             </w:r>
+            <w:proofErr w:type="spellEnd"/>
           </w:p>
         </w:tc>
         <w:tc>
@@ -8845,6 +10120,7 @@
                 <w:lang w:val="en-IN"/>
               </w:rPr>
             </w:pPr>
+            <w:proofErr w:type="spellStart"/>
             <w:r>
               <w:rPr>
                 <w:rFonts w:ascii="Bookman Old Style" w:hAnsi="Bookman Old Style"/>
@@ -8853,6 +10129,7 @@
               </w:rPr>
               <w:t>Draganddrop</w:t>
             </w:r>
+            <w:proofErr w:type="spellEnd"/>
           </w:p>
         </w:tc>
         <w:tc>
@@ -8900,6 +10177,7 @@
                 <w:lang w:val="en-IN"/>
               </w:rPr>
             </w:pPr>
+            <w:proofErr w:type="spellStart"/>
             <w:r>
               <w:rPr>
                 <w:rFonts w:ascii="Bookman Old Style" w:hAnsi="Bookman Old Style"/>
@@ -8908,6 +10186,7 @@
               </w:rPr>
               <w:t>contextClick</w:t>
             </w:r>
+            <w:proofErr w:type="spellEnd"/>
           </w:p>
         </w:tc>
         <w:tc>
@@ -8955,6 +10234,7 @@
                 <w:lang w:val="en-IN"/>
               </w:rPr>
             </w:pPr>
+            <w:proofErr w:type="spellStart"/>
             <w:r>
               <w:rPr>
                 <w:rFonts w:ascii="Bookman Old Style" w:hAnsi="Bookman Old Style"/>
@@ -8963,6 +10243,7 @@
               </w:rPr>
               <w:t>Clickandhold</w:t>
             </w:r>
+            <w:proofErr w:type="spellEnd"/>
           </w:p>
         </w:tc>
         <w:tc>
@@ -9010,6 +10291,7 @@
                 <w:lang w:val="en-IN"/>
               </w:rPr>
             </w:pPr>
+            <w:proofErr w:type="spellStart"/>
             <w:r>
               <w:rPr>
                 <w:rFonts w:ascii="Bookman Old Style" w:hAnsi="Bookman Old Style"/>
@@ -9018,6 +10300,7 @@
               </w:rPr>
               <w:t>doubleClick</w:t>
             </w:r>
+            <w:proofErr w:type="spellEnd"/>
           </w:p>
         </w:tc>
         <w:tc>
@@ -9073,6 +10356,7 @@
                 <w:lang w:val="en-IN"/>
               </w:rPr>
             </w:pPr>
+            <w:proofErr w:type="spellStart"/>
             <w:r>
               <w:rPr>
                 <w:rFonts w:ascii="Bookman Old Style" w:hAnsi="Bookman Old Style"/>
@@ -9081,6 +10365,7 @@
               </w:rPr>
               <w:t>selectByIndex</w:t>
             </w:r>
+            <w:proofErr w:type="spellEnd"/>
           </w:p>
           <w:p>
             <w:pPr>
@@ -9091,6 +10376,7 @@
                 <w:lang w:val="en-IN"/>
               </w:rPr>
             </w:pPr>
+            <w:proofErr w:type="spellStart"/>
             <w:r>
               <w:rPr>
                 <w:rFonts w:ascii="Bookman Old Style" w:hAnsi="Bookman Old Style"/>
@@ -9099,6 +10385,7 @@
               </w:rPr>
               <w:t>selectByValue</w:t>
             </w:r>
+            <w:proofErr w:type="spellEnd"/>
           </w:p>
           <w:p>
             <w:pPr>
@@ -9109,14 +10396,34 @@
                 <w:lang w:val="en-IN"/>
               </w:rPr>
             </w:pPr>
+            <w:proofErr w:type="spellStart"/>
             <w:r>
               <w:rPr>
                 <w:rFonts w:ascii="Bookman Old Style" w:hAnsi="Bookman Old Style"/>
                 <w:color w:val="1F497D" w:themeColor="text2"/>
                 <w:lang w:val="en-IN"/>
               </w:rPr>
-              <w:t>selectByVisibleText deselectByIndex</w:t>
+              <w:t>selectByVisibleText</w:t>
             </w:r>
+            <w:proofErr w:type="spellEnd"/>
+            <w:r>
+              <w:rPr>
+                <w:rFonts w:ascii="Bookman Old Style" w:hAnsi="Bookman Old Style"/>
+                <w:color w:val="1F497D" w:themeColor="text2"/>
+                <w:lang w:val="en-IN"/>
+              </w:rPr>
+              <w:t xml:space="preserve"> </w:t>
+            </w:r>
+            <w:proofErr w:type="spellStart"/>
+            <w:r>
+              <w:rPr>
+                <w:rFonts w:ascii="Bookman Old Style" w:hAnsi="Bookman Old Style"/>
+                <w:color w:val="1F497D" w:themeColor="text2"/>
+                <w:lang w:val="en-IN"/>
+              </w:rPr>
+              <w:t>deselectByIndex</w:t>
+            </w:r>
+            <w:proofErr w:type="spellEnd"/>
           </w:p>
           <w:p>
             <w:pPr>
@@ -9127,6 +10434,7 @@
                 <w:lang w:val="en-IN"/>
               </w:rPr>
             </w:pPr>
+            <w:proofErr w:type="spellStart"/>
             <w:r>
               <w:rPr>
                 <w:rFonts w:ascii="Bookman Old Style" w:hAnsi="Bookman Old Style"/>
@@ -9135,6 +10443,7 @@
               </w:rPr>
               <w:t>deselectByValue</w:t>
             </w:r>
+            <w:proofErr w:type="spellEnd"/>
           </w:p>
           <w:p>
             <w:pPr>
@@ -9145,6 +10454,7 @@
                 <w:lang w:val="en-IN"/>
               </w:rPr>
             </w:pPr>
+            <w:proofErr w:type="spellStart"/>
             <w:r>
               <w:rPr>
                 <w:rFonts w:ascii="Bookman Old Style" w:hAnsi="Bookman Old Style"/>
@@ -9153,6 +10463,7 @@
               </w:rPr>
               <w:t>deselectByVisibleText</w:t>
             </w:r>
+            <w:proofErr w:type="spellEnd"/>
           </w:p>
           <w:p>
             <w:pPr>
@@ -9163,6 +10474,7 @@
                 <w:lang w:val="en-IN"/>
               </w:rPr>
             </w:pPr>
+            <w:proofErr w:type="spellStart"/>
             <w:r>
               <w:rPr>
                 <w:rFonts w:ascii="Bookman Old Style" w:hAnsi="Bookman Old Style"/>
@@ -9171,6 +10483,7 @@
               </w:rPr>
               <w:t>deselectAll</w:t>
             </w:r>
+            <w:proofErr w:type="spellEnd"/>
           </w:p>
         </w:tc>
         <w:tc>
@@ -9203,6 +10516,7 @@
                 <w:lang w:val="en-IN"/>
               </w:rPr>
             </w:pPr>
+            <w:proofErr w:type="spellStart"/>
             <w:r>
               <w:rPr>
                 <w:rFonts w:ascii="Bookman Old Style" w:hAnsi="Bookman Old Style"/>
@@ -9211,6 +10525,7 @@
               </w:rPr>
               <w:t>ExpectedConditions</w:t>
             </w:r>
+            <w:proofErr w:type="spellEnd"/>
           </w:p>
         </w:tc>
         <w:tc>
@@ -9226,6 +10541,7 @@
                 <w:lang w:val="en-IN"/>
               </w:rPr>
             </w:pPr>
+            <w:proofErr w:type="spellStart"/>
             <w:r>
               <w:rPr>
                 <w:rFonts w:ascii="Bookman Old Style" w:hAnsi="Bookman Old Style"/>
@@ -9234,6 +10550,7 @@
               </w:rPr>
               <w:t>visibilityOF</w:t>
             </w:r>
+            <w:proofErr w:type="spellEnd"/>
           </w:p>
           <w:p>
             <w:pPr>
@@ -9244,6 +10561,7 @@
                 <w:lang w:val="en-IN"/>
               </w:rPr>
             </w:pPr>
+            <w:proofErr w:type="spellStart"/>
             <w:r>
               <w:rPr>
                 <w:rFonts w:ascii="Bookman Old Style" w:hAnsi="Bookman Old Style"/>
@@ -9252,6 +10570,7 @@
               </w:rPr>
               <w:t>invisibilityOF</w:t>
             </w:r>
+            <w:proofErr w:type="spellEnd"/>
           </w:p>
           <w:p>
             <w:pPr>
@@ -9262,6 +10581,7 @@
                 <w:lang w:val="en-IN"/>
               </w:rPr>
             </w:pPr>
+            <w:proofErr w:type="spellStart"/>
             <w:r>
               <w:rPr>
                 <w:rFonts w:ascii="Bookman Old Style" w:hAnsi="Bookman Old Style"/>
@@ -9270,6 +10590,7 @@
               </w:rPr>
               <w:t>elementTobeClickable</w:t>
             </w:r>
+            <w:proofErr w:type="spellEnd"/>
           </w:p>
           <w:p>
             <w:pPr>
@@ -9280,6 +10601,7 @@
                 <w:lang w:val="en-IN"/>
               </w:rPr>
             </w:pPr>
+            <w:proofErr w:type="spellStart"/>
             <w:r>
               <w:rPr>
                 <w:rFonts w:ascii="Bookman Old Style" w:hAnsi="Bookman Old Style"/>
@@ -9288,6 +10610,7 @@
               </w:rPr>
               <w:t>textTobe</w:t>
             </w:r>
+            <w:proofErr w:type="spellEnd"/>
           </w:p>
           <w:p>
             <w:pPr>
@@ -9382,14 +10705,26 @@
           <w:lang w:val="en-IN"/>
         </w:rPr>
       </w:pPr>
-      <w:r>
-        <w:rPr>
-          <w:rFonts w:ascii="Bookman Old Style" w:hAnsi="Bookman Old Style"/>
-          <w:color w:val="1F497D" w:themeColor="text2"/>
-          <w:lang w:val="en-IN"/>
-        </w:rPr>
-        <w:t>SyncIssues :</w:t>
-      </w:r>
+      <w:proofErr w:type="spellStart"/>
+      <w:proofErr w:type="gramStart"/>
+      <w:r>
+        <w:rPr>
+          <w:rFonts w:ascii="Bookman Old Style" w:hAnsi="Bookman Old Style"/>
+          <w:color w:val="1F497D" w:themeColor="text2"/>
+          <w:lang w:val="en-IN"/>
+        </w:rPr>
+        <w:t>SyncIssues</w:t>
+      </w:r>
+      <w:proofErr w:type="spellEnd"/>
+      <w:r>
+        <w:rPr>
+          <w:rFonts w:ascii="Bookman Old Style" w:hAnsi="Bookman Old Style"/>
+          <w:color w:val="1F497D" w:themeColor="text2"/>
+          <w:lang w:val="en-IN"/>
+        </w:rPr>
+        <w:t xml:space="preserve"> :</w:t>
+      </w:r>
+      <w:proofErr w:type="gramEnd"/>
     </w:p>
     <w:p>
       <w:pPr>
@@ -9548,32 +10883,52 @@
           <w:lang w:val="en-IN"/>
         </w:rPr>
       </w:pPr>
-      <w:r>
-        <w:rPr>
-          <w:rFonts w:ascii="Bookman Old Style" w:hAnsi="Bookman Old Style"/>
-          <w:color w:val="1F497D" w:themeColor="text2"/>
-          <w:lang w:val="en-IN"/>
-        </w:rPr>
-        <w:t xml:space="preserve">FluentWait – </w:t>
-      </w:r>
-    </w:p>
-    <w:p>
-      <w:pPr>
-        <w:spacing w:after="0" w:line="360" w:lineRule="auto"/>
-        <w:rPr>
-          <w:rFonts w:ascii="Bookman Old Style" w:hAnsi="Bookman Old Style"/>
-          <w:color w:val="1F497D" w:themeColor="text2"/>
-          <w:lang w:val="en-IN"/>
-        </w:rPr>
-      </w:pPr>
-      <w:r>
-        <w:rPr>
-          <w:rFonts w:ascii="Bookman Old Style" w:hAnsi="Bookman Old Style"/>
-          <w:color w:val="1F497D" w:themeColor="text2"/>
-          <w:lang w:val="en-IN"/>
-        </w:rPr>
-        <w:t>Steps to follow :</w:t>
-      </w:r>
+      <w:proofErr w:type="spellStart"/>
+      <w:r>
+        <w:rPr>
+          <w:rFonts w:ascii="Bookman Old Style" w:hAnsi="Bookman Old Style"/>
+          <w:color w:val="1F497D" w:themeColor="text2"/>
+          <w:lang w:val="en-IN"/>
+        </w:rPr>
+        <w:t>FluentWait</w:t>
+      </w:r>
+      <w:proofErr w:type="spellEnd"/>
+      <w:r>
+        <w:rPr>
+          <w:rFonts w:ascii="Bookman Old Style" w:hAnsi="Bookman Old Style"/>
+          <w:color w:val="1F497D" w:themeColor="text2"/>
+          <w:lang w:val="en-IN"/>
+        </w:rPr>
+        <w:t xml:space="preserve"> – </w:t>
+      </w:r>
+    </w:p>
+    <w:p>
+      <w:pPr>
+        <w:spacing w:after="0" w:line="360" w:lineRule="auto"/>
+        <w:rPr>
+          <w:rFonts w:ascii="Bookman Old Style" w:hAnsi="Bookman Old Style"/>
+          <w:color w:val="1F497D" w:themeColor="text2"/>
+          <w:lang w:val="en-IN"/>
+        </w:rPr>
+      </w:pPr>
+      <w:r>
+        <w:rPr>
+          <w:rFonts w:ascii="Bookman Old Style" w:hAnsi="Bookman Old Style"/>
+          <w:color w:val="1F497D" w:themeColor="text2"/>
+          <w:lang w:val="en-IN"/>
+        </w:rPr>
+        <w:t xml:space="preserve">Steps to </w:t>
+      </w:r>
+      <w:proofErr w:type="gramStart"/>
+      <w:r>
+        <w:rPr>
+          <w:rFonts w:ascii="Bookman Old Style" w:hAnsi="Bookman Old Style"/>
+          <w:color w:val="1F497D" w:themeColor="text2"/>
+          <w:lang w:val="en-IN"/>
+        </w:rPr>
+        <w:t>follow :</w:t>
+      </w:r>
+      <w:proofErr w:type="gramEnd"/>
     </w:p>
     <w:p>
       <w:pPr>
@@ -9618,8 +10973,18 @@
           <w:color w:val="1F497D" w:themeColor="text2"/>
           <w:lang w:val="en-IN"/>
         </w:rPr>
-        <w:t>What is the WebElement</w:t>
-      </w:r>
+        <w:t xml:space="preserve">What is the </w:t>
+      </w:r>
+      <w:proofErr w:type="spellStart"/>
+      <w:r>
+        <w:rPr>
+          <w:rFonts w:ascii="Bookman Old Style" w:hAnsi="Bookman Old Style"/>
+          <w:color w:val="1F497D" w:themeColor="text2"/>
+          <w:lang w:val="en-IN"/>
+        </w:rPr>
+        <w:t>WebElement</w:t>
+      </w:r>
+      <w:proofErr w:type="spellEnd"/>
     </w:p>
     <w:p>
       <w:pPr>
@@ -9710,7 +11075,25 @@
           <w:color w:val="1F497D" w:themeColor="text2"/>
           <w:lang w:val="en-IN"/>
         </w:rPr>
-        <w:t>Create anonymous innerClass i.e., create an object to Function interface and override / implement apply method</w:t>
+        <w:t xml:space="preserve">Create anonymous </w:t>
+      </w:r>
+      <w:proofErr w:type="spellStart"/>
+      <w:r>
+        <w:rPr>
+          <w:rFonts w:ascii="Bookman Old Style" w:hAnsi="Bookman Old Style"/>
+          <w:color w:val="1F497D" w:themeColor="text2"/>
+          <w:lang w:val="en-IN"/>
+        </w:rPr>
+        <w:t>innerClass</w:t>
+      </w:r>
+      <w:proofErr w:type="spellEnd"/>
+      <w:r>
+        <w:rPr>
+          <w:rFonts w:ascii="Bookman Old Style" w:hAnsi="Bookman Old Style"/>
+          <w:color w:val="1F497D" w:themeColor="text2"/>
+          <w:lang w:val="en-IN"/>
+        </w:rPr>
+        <w:t xml:space="preserve"> i.e., create an object to Function interface and override / implement apply method</w:t>
       </w:r>
     </w:p>
     <w:p>
@@ -9917,7 +11300,23 @@
           <w:lang w:val="en-IN"/>
         </w:rPr>
         <w:lastRenderedPageBreak/>
-        <w:t xml:space="preserve">Handling DropDowns – </w:t>
+        <w:t xml:space="preserve">Handling </w:t>
+      </w:r>
+      <w:proofErr w:type="spellStart"/>
+      <w:r>
+        <w:rPr>
+          <w:rFonts w:ascii="Bookman Old Style" w:hAnsi="Bookman Old Style"/>
+          <w:lang w:val="en-IN"/>
+        </w:rPr>
+        <w:t>DropDowns</w:t>
+      </w:r>
+      <w:proofErr w:type="spellEnd"/>
+      <w:r>
+        <w:rPr>
+          <w:rFonts w:ascii="Bookman Old Style" w:hAnsi="Bookman Old Style"/>
+          <w:lang w:val="en-IN"/>
+        </w:rPr>
+        <w:t xml:space="preserve"> – </w:t>
       </w:r>
     </w:p>
     <w:p>
@@ -10144,13 +11543,24 @@
           <w:lang w:val="en-IN"/>
         </w:rPr>
       </w:pPr>
+      <w:proofErr w:type="spellStart"/>
+      <w:proofErr w:type="gramStart"/>
       <w:r>
         <w:rPr>
           <w:rFonts w:ascii="Bookman Old Style" w:hAnsi="Bookman Old Style"/>
           <w:lang w:val="en-IN"/>
         </w:rPr>
         <w:lastRenderedPageBreak/>
-        <w:t xml:space="preserve">switchTo – </w:t>
+        <w:t>switchTo</w:t>
+      </w:r>
+      <w:proofErr w:type="spellEnd"/>
+      <w:proofErr w:type="gramEnd"/>
+      <w:r>
+        <w:rPr>
+          <w:rFonts w:ascii="Bookman Old Style" w:hAnsi="Bookman Old Style"/>
+          <w:lang w:val="en-IN"/>
+        </w:rPr>
+        <w:t xml:space="preserve"> – </w:t>
       </w:r>
     </w:p>
     <w:p>
@@ -10397,6 +11807,7 @@
           <w:lang w:val="en-IN"/>
         </w:rPr>
       </w:pPr>
+      <w:proofErr w:type="gramStart"/>
       <w:r>
         <w:rPr>
           <w:rFonts w:ascii="Bookman Old Style" w:hAnsi="Bookman Old Style"/>
@@ -10404,6 +11815,7 @@
         </w:rPr>
         <w:t>popup</w:t>
       </w:r>
+      <w:proofErr w:type="gramEnd"/>
     </w:p>
     <w:p>
       <w:pPr>
@@ -10425,22 +11837,24 @@
           <w:lang w:val="en-IN"/>
         </w:rPr>
       </w:pPr>
-      <w:r>
-        <w:rPr>
-          <w:rFonts w:ascii="Bookman Old Style" w:hAnsi="Bookman Old Style"/>
-          <w:lang w:val="en-IN"/>
-        </w:rPr>
-        <w:t>datadriven testing</w:t>
-      </w:r>
-    </w:p>
-    <w:p>
-      <w:pPr>
-        <w:spacing w:after="0" w:line="360" w:lineRule="auto"/>
-        <w:rPr>
-          <w:rFonts w:ascii="Bookman Old Style" w:hAnsi="Bookman Old Style"/>
-          <w:lang w:val="en-IN"/>
-        </w:rPr>
-      </w:pPr>
+      <w:proofErr w:type="spellStart"/>
+      <w:proofErr w:type="gramStart"/>
+      <w:r>
+        <w:rPr>
+          <w:rFonts w:ascii="Bookman Old Style" w:hAnsi="Bookman Old Style"/>
+          <w:lang w:val="en-IN"/>
+        </w:rPr>
+        <w:t>datadriven</w:t>
+      </w:r>
+      <w:proofErr w:type="spellEnd"/>
+      <w:proofErr w:type="gramEnd"/>
+      <w:r>
+        <w:rPr>
+          <w:rFonts w:ascii="Bookman Old Style" w:hAnsi="Bookman Old Style"/>
+          <w:lang w:val="en-IN"/>
+        </w:rPr>
+        <w:t xml:space="preserve"> testing</w:t>
+      </w:r>
     </w:p>
     <w:p>
       <w:pPr>
@@ -10462,13 +11876,173 @@
           <w:lang w:val="en-IN"/>
         </w:rPr>
       </w:pPr>
-      <w:r>
-        <w:rPr>
-          <w:rFonts w:ascii="Bookman Old Style" w:hAnsi="Bookman Old Style"/>
-          <w:lang w:val="en-IN"/>
-        </w:rPr>
-        <w:t>executing test on different browsers</w:t>
-      </w:r>
+      <w:proofErr w:type="spellStart"/>
+      <w:r>
+        <w:rPr>
+          <w:rFonts w:ascii="Bookman Old Style" w:hAnsi="Bookman Old Style"/>
+          <w:lang w:val="en-IN"/>
+        </w:rPr>
+        <w:t>EndtoEnd</w:t>
+      </w:r>
+      <w:proofErr w:type="spellEnd"/>
+      <w:r>
+        <w:rPr>
+          <w:rFonts w:ascii="Bookman Old Style" w:hAnsi="Bookman Old Style"/>
+          <w:lang w:val="en-IN"/>
+        </w:rPr>
+        <w:t xml:space="preserve"> Automation</w:t>
+      </w:r>
+    </w:p>
+    <w:p>
+      <w:pPr>
+        <w:spacing w:after="0" w:line="360" w:lineRule="auto"/>
+        <w:rPr>
+          <w:rFonts w:ascii="Bookman Old Style" w:hAnsi="Bookman Old Style"/>
+          <w:lang w:val="en-IN"/>
+        </w:rPr>
+      </w:pPr>
+      <w:r>
+        <w:rPr>
+          <w:rFonts w:ascii="Bookman Old Style" w:hAnsi="Bookman Old Style"/>
+          <w:lang w:val="en-IN"/>
+        </w:rPr>
+        <w:t>- Login</w:t>
+      </w:r>
+    </w:p>
+    <w:p>
+      <w:pPr>
+        <w:spacing w:after="0" w:line="360" w:lineRule="auto"/>
+        <w:rPr>
+          <w:rFonts w:ascii="Bookman Old Style" w:hAnsi="Bookman Old Style"/>
+          <w:lang w:val="en-IN"/>
+        </w:rPr>
+      </w:pPr>
+      <w:r>
+        <w:rPr>
+          <w:rFonts w:ascii="Bookman Old Style" w:hAnsi="Bookman Old Style"/>
+          <w:lang w:val="en-IN"/>
+        </w:rPr>
+        <w:t xml:space="preserve">- </w:t>
+      </w:r>
+      <w:proofErr w:type="spellStart"/>
+      <w:r>
+        <w:rPr>
+          <w:rFonts w:ascii="Bookman Old Style" w:hAnsi="Bookman Old Style"/>
+          <w:lang w:val="en-IN"/>
+        </w:rPr>
+        <w:t>CreateCustomer</w:t>
+      </w:r>
+      <w:proofErr w:type="spellEnd"/>
+    </w:p>
+    <w:p>
+      <w:pPr>
+        <w:spacing w:after="0" w:line="360" w:lineRule="auto"/>
+        <w:rPr>
+          <w:rFonts w:ascii="Bookman Old Style" w:hAnsi="Bookman Old Style"/>
+          <w:highlight w:val="yellow"/>
+          <w:lang w:val="en-IN"/>
+        </w:rPr>
+      </w:pPr>
+      <w:r>
+        <w:rPr>
+          <w:rFonts w:ascii="Bookman Old Style" w:hAnsi="Bookman Old Style"/>
+          <w:lang w:val="en-IN"/>
+        </w:rPr>
+        <w:t xml:space="preserve">- </w:t>
+      </w:r>
+      <w:proofErr w:type="spellStart"/>
+      <w:r>
+        <w:rPr>
+          <w:rFonts w:ascii="Bookman Old Style" w:hAnsi="Bookman Old Style"/>
+          <w:highlight w:val="yellow"/>
+          <w:lang w:val="en-IN"/>
+        </w:rPr>
+        <w:t>DeleteCustomer</w:t>
+      </w:r>
+      <w:proofErr w:type="spellEnd"/>
+    </w:p>
+    <w:p>
+      <w:pPr>
+        <w:spacing w:after="0" w:line="360" w:lineRule="auto"/>
+        <w:rPr>
+          <w:rFonts w:ascii="Bookman Old Style" w:hAnsi="Bookman Old Style"/>
+          <w:highlight w:val="yellow"/>
+          <w:lang w:val="en-IN"/>
+        </w:rPr>
+      </w:pPr>
+      <w:r>
+        <w:rPr>
+          <w:rFonts w:ascii="Bookman Old Style" w:hAnsi="Bookman Old Style"/>
+          <w:highlight w:val="yellow"/>
+          <w:lang w:val="en-IN"/>
+        </w:rPr>
+        <w:t xml:space="preserve">- </w:t>
+      </w:r>
+      <w:proofErr w:type="spellStart"/>
+      <w:r>
+        <w:rPr>
+          <w:rFonts w:ascii="Bookman Old Style" w:hAnsi="Bookman Old Style"/>
+          <w:highlight w:val="yellow"/>
+          <w:lang w:val="en-IN"/>
+        </w:rPr>
+        <w:t>CreateProject</w:t>
+      </w:r>
+      <w:proofErr w:type="spellEnd"/>
+    </w:p>
+    <w:p>
+      <w:pPr>
+        <w:spacing w:after="0" w:line="360" w:lineRule="auto"/>
+        <w:rPr>
+          <w:rFonts w:ascii="Bookman Old Style" w:hAnsi="Bookman Old Style"/>
+          <w:highlight w:val="yellow"/>
+          <w:lang w:val="en-IN"/>
+        </w:rPr>
+      </w:pPr>
+      <w:r>
+        <w:rPr>
+          <w:rFonts w:ascii="Bookman Old Style" w:hAnsi="Bookman Old Style"/>
+          <w:highlight w:val="yellow"/>
+          <w:lang w:val="en-IN"/>
+        </w:rPr>
+        <w:t xml:space="preserve">- </w:t>
+      </w:r>
+      <w:proofErr w:type="spellStart"/>
+      <w:r>
+        <w:rPr>
+          <w:rFonts w:ascii="Bookman Old Style" w:hAnsi="Bookman Old Style"/>
+          <w:highlight w:val="yellow"/>
+          <w:lang w:val="en-IN"/>
+        </w:rPr>
+        <w:t>DeleteProject</w:t>
+      </w:r>
+      <w:proofErr w:type="spellEnd"/>
+    </w:p>
+    <w:p>
+      <w:pPr>
+        <w:spacing w:after="0" w:line="360" w:lineRule="auto"/>
+        <w:rPr>
+          <w:rFonts w:ascii="Bookman Old Style" w:hAnsi="Bookman Old Style"/>
+          <w:lang w:val="en-IN"/>
+        </w:rPr>
+      </w:pPr>
+      <w:r>
+        <w:rPr>
+          <w:rFonts w:ascii="Bookman Old Style" w:hAnsi="Bookman Old Style"/>
+          <w:highlight w:val="yellow"/>
+          <w:lang w:val="en-IN"/>
+        </w:rPr>
+        <w:t xml:space="preserve">- </w:t>
+      </w:r>
+      <w:proofErr w:type="spellStart"/>
+      <w:r>
+        <w:rPr>
+          <w:rFonts w:ascii="Bookman Old Style" w:hAnsi="Bookman Old Style"/>
+          <w:highlight w:val="yellow"/>
+          <w:lang w:val="en-IN"/>
+        </w:rPr>
+        <w:t>CreateTasks</w:t>
+      </w:r>
+      <w:proofErr w:type="spellEnd"/>
     </w:p>
     <w:p>
       <w:pPr>
@@ -10490,6 +12064,238 @@
           <w:lang w:val="en-IN"/>
         </w:rPr>
       </w:pPr>
+      <w:proofErr w:type="gramStart"/>
+      <w:r>
+        <w:rPr>
+          <w:rFonts w:ascii="Bookman Old Style" w:hAnsi="Bookman Old Style"/>
+          <w:lang w:val="en-IN"/>
+        </w:rPr>
+        <w:t>executing</w:t>
+      </w:r>
+      <w:proofErr w:type="gramEnd"/>
+      <w:r>
+        <w:rPr>
+          <w:rFonts w:ascii="Bookman Old Style" w:hAnsi="Bookman Old Style"/>
+          <w:lang w:val="en-IN"/>
+        </w:rPr>
+        <w:t xml:space="preserve"> test on different browsers</w:t>
+      </w:r>
+      <w:r>
+        <w:rPr>
+          <w:rFonts w:ascii="Bookman Old Style" w:hAnsi="Bookman Old Style"/>
+          <w:lang w:val="en-IN"/>
+        </w:rPr>
+        <w:t xml:space="preserve"> -</w:t>
+      </w:r>
+      <w:proofErr w:type="spellStart"/>
+      <w:r>
+        <w:rPr>
+          <w:rFonts w:ascii="Bookman Old Style" w:hAnsi="Bookman Old Style"/>
+          <w:b/>
+          <w:lang w:val="en-IN"/>
+        </w:rPr>
+        <w:t>WebDriverManager</w:t>
+      </w:r>
+      <w:proofErr w:type="spellEnd"/>
+    </w:p>
+    <w:p>
+      <w:pPr>
+        <w:autoSpaceDE w:val="0"/>
+        <w:autoSpaceDN w:val="0"/>
+        <w:adjustRightInd w:val="0"/>
+        <w:spacing w:after="0" w:line="240" w:lineRule="auto"/>
+        <w:rPr>
+          <w:rFonts w:ascii="Consolas" w:hAnsi="Consolas" w:cs="Consolas"/>
+          <w:sz w:val="28"/>
+          <w:szCs w:val="28"/>
+        </w:rPr>
+      </w:pPr>
+      <w:proofErr w:type="spellStart"/>
+      <w:proofErr w:type="gramStart"/>
+      <w:r>
+        <w:rPr>
+          <w:rFonts w:ascii="Consolas" w:hAnsi="Consolas" w:cs="Consolas"/>
+          <w:color w:val="000000"/>
+          <w:sz w:val="28"/>
+          <w:szCs w:val="28"/>
+        </w:rPr>
+        <w:t>WebDriverManager.</w:t>
+      </w:r>
+      <w:r>
+        <w:rPr>
+          <w:rFonts w:ascii="Consolas" w:hAnsi="Consolas" w:cs="Consolas"/>
+          <w:i/>
+          <w:iCs/>
+          <w:color w:val="000000"/>
+          <w:sz w:val="28"/>
+          <w:szCs w:val="28"/>
+        </w:rPr>
+        <w:t>chromedriver</w:t>
+      </w:r>
+      <w:proofErr w:type="spellEnd"/>
+      <w:r>
+        <w:rPr>
+          <w:rFonts w:ascii="Consolas" w:hAnsi="Consolas" w:cs="Consolas"/>
+          <w:color w:val="000000"/>
+          <w:sz w:val="28"/>
+          <w:szCs w:val="28"/>
+        </w:rPr>
+        <w:t>(</w:t>
+      </w:r>
+      <w:proofErr w:type="gramEnd"/>
+      <w:r>
+        <w:rPr>
+          <w:rFonts w:ascii="Consolas" w:hAnsi="Consolas" w:cs="Consolas"/>
+          <w:color w:val="000000"/>
+          <w:sz w:val="28"/>
+          <w:szCs w:val="28"/>
+        </w:rPr>
+        <w:t>).setup();</w:t>
+      </w:r>
+    </w:p>
+    <w:p>
+      <w:pPr>
+        <w:autoSpaceDE w:val="0"/>
+        <w:autoSpaceDN w:val="0"/>
+        <w:adjustRightInd w:val="0"/>
+        <w:spacing w:after="0" w:line="240" w:lineRule="auto"/>
+        <w:rPr>
+          <w:rFonts w:ascii="Consolas" w:hAnsi="Consolas" w:cs="Consolas"/>
+          <w:sz w:val="28"/>
+          <w:szCs w:val="28"/>
+        </w:rPr>
+      </w:pPr>
+      <w:proofErr w:type="spellStart"/>
+      <w:proofErr w:type="gramStart"/>
+      <w:r>
+        <w:rPr>
+          <w:rFonts w:ascii="Consolas" w:hAnsi="Consolas" w:cs="Consolas"/>
+          <w:color w:val="000000"/>
+          <w:sz w:val="28"/>
+          <w:szCs w:val="28"/>
+        </w:rPr>
+        <w:t>WebDriverManager.</w:t>
+      </w:r>
+      <w:r>
+        <w:rPr>
+          <w:rFonts w:ascii="Consolas" w:hAnsi="Consolas" w:cs="Consolas"/>
+          <w:i/>
+          <w:iCs/>
+          <w:color w:val="000000"/>
+          <w:sz w:val="28"/>
+          <w:szCs w:val="28"/>
+        </w:rPr>
+        <w:t>firefoxdriver</w:t>
+      </w:r>
+      <w:proofErr w:type="spellEnd"/>
+      <w:r>
+        <w:rPr>
+          <w:rFonts w:ascii="Consolas" w:hAnsi="Consolas" w:cs="Consolas"/>
+          <w:color w:val="000000"/>
+          <w:sz w:val="28"/>
+          <w:szCs w:val="28"/>
+        </w:rPr>
+        <w:t>(</w:t>
+      </w:r>
+      <w:proofErr w:type="gramEnd"/>
+      <w:r>
+        <w:rPr>
+          <w:rFonts w:ascii="Consolas" w:hAnsi="Consolas" w:cs="Consolas"/>
+          <w:color w:val="000000"/>
+          <w:sz w:val="28"/>
+          <w:szCs w:val="28"/>
+        </w:rPr>
+        <w:t>).setup();</w:t>
+      </w:r>
+    </w:p>
+    <w:p>
+      <w:pPr>
+        <w:autoSpaceDE w:val="0"/>
+        <w:autoSpaceDN w:val="0"/>
+        <w:adjustRightInd w:val="0"/>
+        <w:spacing w:after="0" w:line="240" w:lineRule="auto"/>
+        <w:rPr>
+          <w:rFonts w:ascii="Consolas" w:hAnsi="Consolas" w:cs="Consolas"/>
+          <w:sz w:val="28"/>
+          <w:szCs w:val="28"/>
+        </w:rPr>
+      </w:pPr>
+      <w:proofErr w:type="spellStart"/>
+      <w:proofErr w:type="gramStart"/>
+      <w:r>
+        <w:rPr>
+          <w:rFonts w:ascii="Consolas" w:hAnsi="Consolas" w:cs="Consolas"/>
+          <w:color w:val="000000"/>
+          <w:sz w:val="28"/>
+          <w:szCs w:val="28"/>
+        </w:rPr>
+        <w:t>WebDriverManager.</w:t>
+      </w:r>
+      <w:r>
+        <w:rPr>
+          <w:rFonts w:ascii="Consolas" w:hAnsi="Consolas" w:cs="Consolas"/>
+          <w:i/>
+          <w:iCs/>
+          <w:color w:val="000000"/>
+          <w:sz w:val="28"/>
+          <w:szCs w:val="28"/>
+        </w:rPr>
+        <w:t>edgedriver</w:t>
+      </w:r>
+      <w:proofErr w:type="spellEnd"/>
+      <w:r>
+        <w:rPr>
+          <w:rFonts w:ascii="Consolas" w:hAnsi="Consolas" w:cs="Consolas"/>
+          <w:color w:val="000000"/>
+          <w:sz w:val="28"/>
+          <w:szCs w:val="28"/>
+        </w:rPr>
+        <w:t>(</w:t>
+      </w:r>
+      <w:proofErr w:type="gramEnd"/>
+      <w:r>
+        <w:rPr>
+          <w:rFonts w:ascii="Consolas" w:hAnsi="Consolas" w:cs="Consolas"/>
+          <w:color w:val="000000"/>
+          <w:sz w:val="28"/>
+          <w:szCs w:val="28"/>
+        </w:rPr>
+        <w:t>).setup();</w:t>
+      </w:r>
+    </w:p>
+    <w:p>
+      <w:pPr>
+        <w:autoSpaceDE w:val="0"/>
+        <w:autoSpaceDN w:val="0"/>
+        <w:adjustRightInd w:val="0"/>
+        <w:spacing w:after="0" w:line="240" w:lineRule="auto"/>
+        <w:rPr>
+          <w:rFonts w:ascii="Bookman Old Style" w:hAnsi="Bookman Old Style"/>
+          <w:lang w:val="en-IN"/>
+        </w:rPr>
+      </w:pPr>
+      <w:r>
+        <w:rPr>
+          <w:rFonts w:ascii="Consolas" w:hAnsi="Consolas" w:cs="Consolas"/>
+          <w:color w:val="000000"/>
+          <w:sz w:val="28"/>
+          <w:szCs w:val="28"/>
+        </w:rPr>
+        <w:tab/>
+      </w:r>
+    </w:p>
+    <w:p>
+      <w:pPr>
+        <w:pBdr>
+          <w:bottom w:val="single" w:sz="6" w:space="1" w:color="auto"/>
+        </w:pBdr>
+        <w:spacing w:after="0" w:line="360" w:lineRule="auto"/>
+        <w:rPr>
+          <w:rFonts w:ascii="Bookman Old Style" w:hAnsi="Bookman Old Style"/>
+          <w:lang w:val="en-IN"/>
+        </w:rPr>
+      </w:pPr>
+      <w:proofErr w:type="spellStart"/>
       <w:r>
         <w:rPr>
           <w:rFonts w:ascii="Bookman Old Style" w:hAnsi="Bookman Old Style"/>
@@ -10497,6 +12303,7 @@
         </w:rPr>
         <w:t>TestNG</w:t>
       </w:r>
+      <w:proofErr w:type="spellEnd"/>
     </w:p>
     <w:p>
       <w:pPr>
@@ -10572,7 +12379,7 @@
         <v:path o:extrusionok="f" gradientshapeok="t" o:connecttype="rect"/>
         <o:lock v:ext="edit" aspectratio="t"/>
       </v:shapetype>
-      <v:shape id="_x0000_i1048" type="#_x0000_t75" style="width:11pt;height:11pt" o:bullet="t">
+      <v:shape id="_x0000_i1052" type="#_x0000_t75" style="width:11pt;height:11pt" o:bullet="t">
         <v:imagedata r:id="rId1" o:title="mso48C2"/>
       </v:shape>
     </w:pict>

</xml_diff>

<commit_message>
data driven and end-to-end with validation
</commit_message>
<xml_diff>
--- a/Notes.docx
+++ b/Notes.docx
@@ -11789,15 +11789,6 @@
     </w:p>
     <w:p>
       <w:pPr>
-        <w:spacing w:after="0" w:line="360" w:lineRule="auto"/>
-        <w:rPr>
-          <w:rFonts w:ascii="Bookman Old Style" w:hAnsi="Bookman Old Style"/>
-          <w:lang w:val="en-IN"/>
-        </w:rPr>
-      </w:pPr>
-    </w:p>
-    <w:p>
-      <w:pPr>
         <w:pBdr>
           <w:bottom w:val="single" w:sz="6" w:space="1" w:color="auto"/>
         </w:pBdr>
@@ -11807,24 +11798,77 @@
           <w:lang w:val="en-IN"/>
         </w:rPr>
       </w:pPr>
+      <w:r>
+        <w:rPr>
+          <w:rFonts w:ascii="Bookman Old Style" w:hAnsi="Bookman Old Style"/>
+          <w:lang w:val="en-IN"/>
+        </w:rPr>
+        <w:t>Toast message</w:t>
+      </w:r>
+    </w:p>
+    <w:p>
+      <w:pPr>
+        <w:spacing w:after="0" w:line="360" w:lineRule="auto"/>
+        <w:rPr>
+          <w:rFonts w:ascii="Bookman Old Style" w:hAnsi="Bookman Old Style"/>
+          <w:lang w:val="en-IN"/>
+        </w:rPr>
+      </w:pPr>
+      <w:r>
+        <w:rPr>
+          <w:rFonts w:ascii="Bookman Old Style" w:hAnsi="Bookman Old Style"/>
+          <w:lang w:val="en-IN"/>
+        </w:rPr>
+        <w:t>1. Talk to developer and ask for the property</w:t>
+      </w:r>
+    </w:p>
+    <w:p>
+      <w:pPr>
+        <w:spacing w:after="0" w:line="360" w:lineRule="auto"/>
+        <w:rPr>
+          <w:rFonts w:ascii="Bookman Old Style" w:hAnsi="Bookman Old Style"/>
+          <w:lang w:val="en-IN"/>
+        </w:rPr>
+      </w:pPr>
+      <w:r>
+        <w:rPr>
+          <w:rFonts w:ascii="Bookman Old Style" w:hAnsi="Bookman Old Style"/>
+          <w:lang w:val="en-IN"/>
+        </w:rPr>
+        <w:t xml:space="preserve">2. </w:t>
+      </w:r>
       <w:proofErr w:type="gramStart"/>
       <w:r>
         <w:rPr>
           <w:rFonts w:ascii="Bookman Old Style" w:hAnsi="Bookman Old Style"/>
           <w:lang w:val="en-IN"/>
         </w:rPr>
-        <w:t>popup</w:t>
+        <w:t>search</w:t>
       </w:r>
       <w:proofErr w:type="gramEnd"/>
-    </w:p>
-    <w:p>
-      <w:pPr>
-        <w:spacing w:after="0" w:line="360" w:lineRule="auto"/>
-        <w:rPr>
-          <w:rFonts w:ascii="Bookman Old Style" w:hAnsi="Bookman Old Style"/>
-          <w:lang w:val="en-IN"/>
-        </w:rPr>
-      </w:pPr>
+      <w:r>
+        <w:rPr>
+          <w:rFonts w:ascii="Bookman Old Style" w:hAnsi="Bookman Old Style"/>
+          <w:lang w:val="en-IN"/>
+        </w:rPr>
+        <w:t xml:space="preserve"> for toast in HTML DOM</w:t>
+      </w:r>
+    </w:p>
+    <w:p>
+      <w:pPr>
+        <w:spacing w:after="0" w:line="360" w:lineRule="auto"/>
+        <w:rPr>
+          <w:rFonts w:ascii="Bookman Old Style" w:hAnsi="Bookman Old Style"/>
+          <w:lang w:val="en-IN"/>
+        </w:rPr>
+      </w:pPr>
+      <w:r>
+        <w:rPr>
+          <w:rFonts w:ascii="Bookman Old Style" w:hAnsi="Bookman Old Style"/>
+          <w:lang w:val="en-IN"/>
+        </w:rPr>
+        <w:t xml:space="preserve">3. </w:t>
+      </w:r>
     </w:p>
     <w:p>
       <w:pPr>
@@ -11837,6 +11881,171 @@
           <w:lang w:val="en-IN"/>
         </w:rPr>
       </w:pPr>
+      <w:proofErr w:type="gramStart"/>
+      <w:r>
+        <w:rPr>
+          <w:rFonts w:ascii="Bookman Old Style" w:hAnsi="Bookman Old Style"/>
+          <w:lang w:val="en-IN"/>
+        </w:rPr>
+        <w:t>popup</w:t>
+      </w:r>
+      <w:proofErr w:type="gramEnd"/>
+    </w:p>
+    <w:p>
+      <w:pPr>
+        <w:pStyle w:val="ListParagraph"/>
+        <w:numPr>
+          <w:ilvl w:val="0"/>
+          <w:numId w:val="19"/>
+        </w:numPr>
+        <w:spacing w:after="0" w:line="360" w:lineRule="auto"/>
+        <w:rPr>
+          <w:rFonts w:ascii="Bookman Old Style" w:hAnsi="Bookman Old Style"/>
+          <w:lang w:val="en-IN"/>
+        </w:rPr>
+      </w:pPr>
+      <w:r>
+        <w:rPr>
+          <w:rFonts w:ascii="Bookman Old Style" w:hAnsi="Bookman Old Style"/>
+          <w:lang w:val="en-IN"/>
+        </w:rPr>
+        <w:t xml:space="preserve"> alert</w:t>
+      </w:r>
+    </w:p>
+    <w:p>
+      <w:pPr>
+        <w:pStyle w:val="ListParagraph"/>
+        <w:numPr>
+          <w:ilvl w:val="0"/>
+          <w:numId w:val="19"/>
+        </w:numPr>
+        <w:spacing w:after="0" w:line="360" w:lineRule="auto"/>
+        <w:rPr>
+          <w:rFonts w:ascii="Bookman Old Style" w:hAnsi="Bookman Old Style"/>
+          <w:lang w:val="en-IN"/>
+        </w:rPr>
+      </w:pPr>
+      <w:r>
+        <w:rPr>
+          <w:rFonts w:ascii="Bookman Old Style" w:hAnsi="Bookman Old Style"/>
+          <w:lang w:val="en-IN"/>
+        </w:rPr>
+        <w:t>confirmation popup</w:t>
+      </w:r>
+    </w:p>
+    <w:p>
+      <w:pPr>
+        <w:pStyle w:val="ListParagraph"/>
+        <w:numPr>
+          <w:ilvl w:val="0"/>
+          <w:numId w:val="19"/>
+        </w:numPr>
+        <w:spacing w:after="0" w:line="360" w:lineRule="auto"/>
+        <w:rPr>
+          <w:rFonts w:ascii="Bookman Old Style" w:hAnsi="Bookman Old Style"/>
+          <w:lang w:val="en-IN"/>
+        </w:rPr>
+      </w:pPr>
+      <w:proofErr w:type="spellStart"/>
+      <w:r>
+        <w:rPr>
+          <w:rFonts w:ascii="Bookman Old Style" w:hAnsi="Bookman Old Style"/>
+          <w:lang w:val="en-IN"/>
+        </w:rPr>
+        <w:t>hiddendivision</w:t>
+      </w:r>
+      <w:proofErr w:type="spellEnd"/>
+      <w:r>
+        <w:rPr>
+          <w:rFonts w:ascii="Bookman Old Style" w:hAnsi="Bookman Old Style"/>
+          <w:lang w:val="en-IN"/>
+        </w:rPr>
+        <w:t xml:space="preserve"> popup</w:t>
+      </w:r>
+    </w:p>
+    <w:p>
+      <w:pPr>
+        <w:pStyle w:val="ListParagraph"/>
+        <w:numPr>
+          <w:ilvl w:val="0"/>
+          <w:numId w:val="19"/>
+        </w:numPr>
+        <w:spacing w:after="0" w:line="360" w:lineRule="auto"/>
+        <w:rPr>
+          <w:rFonts w:ascii="Bookman Old Style" w:hAnsi="Bookman Old Style"/>
+          <w:lang w:val="en-IN"/>
+        </w:rPr>
+      </w:pPr>
+      <w:r>
+        <w:rPr>
+          <w:rFonts w:ascii="Bookman Old Style" w:hAnsi="Bookman Old Style"/>
+          <w:lang w:val="en-IN"/>
+        </w:rPr>
+        <w:t>file download</w:t>
+      </w:r>
+    </w:p>
+    <w:p>
+      <w:pPr>
+        <w:pStyle w:val="ListParagraph"/>
+        <w:numPr>
+          <w:ilvl w:val="0"/>
+          <w:numId w:val="19"/>
+        </w:numPr>
+        <w:spacing w:after="0" w:line="360" w:lineRule="auto"/>
+        <w:rPr>
+          <w:rFonts w:ascii="Bookman Old Style" w:hAnsi="Bookman Old Style"/>
+          <w:lang w:val="en-IN"/>
+        </w:rPr>
+      </w:pPr>
+      <w:r>
+        <w:rPr>
+          <w:rFonts w:ascii="Bookman Old Style" w:hAnsi="Bookman Old Style"/>
+          <w:lang w:val="en-IN"/>
+        </w:rPr>
+        <w:t>file upload</w:t>
+      </w:r>
+    </w:p>
+    <w:p>
+      <w:pPr>
+        <w:pStyle w:val="ListParagraph"/>
+        <w:numPr>
+          <w:ilvl w:val="0"/>
+          <w:numId w:val="19"/>
+        </w:numPr>
+        <w:spacing w:after="0" w:line="360" w:lineRule="auto"/>
+        <w:rPr>
+          <w:rFonts w:ascii="Bookman Old Style" w:hAnsi="Bookman Old Style"/>
+          <w:lang w:val="en-IN"/>
+        </w:rPr>
+      </w:pPr>
+      <w:r>
+        <w:rPr>
+          <w:rFonts w:ascii="Bookman Old Style" w:hAnsi="Bookman Old Style"/>
+          <w:lang w:val="en-IN"/>
+        </w:rPr>
+        <w:t>authentication popup</w:t>
+      </w:r>
+    </w:p>
+    <w:p>
+      <w:pPr>
+        <w:spacing w:after="0" w:line="360" w:lineRule="auto"/>
+        <w:rPr>
+          <w:rFonts w:ascii="Bookman Old Style" w:hAnsi="Bookman Old Style"/>
+          <w:lang w:val="en-IN"/>
+        </w:rPr>
+      </w:pPr>
+    </w:p>
+    <w:p>
+      <w:pPr>
+        <w:pBdr>
+          <w:bottom w:val="single" w:sz="6" w:space="1" w:color="auto"/>
+        </w:pBdr>
+        <w:spacing w:after="0" w:line="360" w:lineRule="auto"/>
+        <w:rPr>
+          <w:rFonts w:ascii="Bookman Old Style" w:hAnsi="Bookman Old Style"/>
+          <w:lang w:val="en-IN"/>
+        </w:rPr>
+      </w:pPr>
       <w:proofErr w:type="spellStart"/>
       <w:proofErr w:type="gramStart"/>
       <w:r>
@@ -11864,6 +12073,186 @@
           <w:lang w:val="en-IN"/>
         </w:rPr>
       </w:pPr>
+      <w:r>
+        <w:rPr>
+          <w:rFonts w:ascii="Bookman Old Style" w:hAnsi="Bookman Old Style"/>
+          <w:noProof/>
+        </w:rPr>
+        <w:drawing>
+          <wp:inline distT="0" distB="0" distL="0" distR="0">
+            <wp:extent cx="5937250" cy="2311400"/>
+            <wp:effectExtent l="19050" t="0" r="6350" b="0"/>
+            <wp:docPr id="28" name="Picture 2"/>
+            <wp:cNvGraphicFramePr>
+              <a:graphicFrameLocks xmlns:a="http://schemas.openxmlformats.org/drawingml/2006/main" noChangeAspect="1"/>
+            </wp:cNvGraphicFramePr>
+            <a:graphic xmlns:a="http://schemas.openxmlformats.org/drawingml/2006/main">
+              <a:graphicData uri="http://schemas.openxmlformats.org/drawingml/2006/picture">
+                <pic:pic xmlns:pic="http://schemas.openxmlformats.org/drawingml/2006/picture">
+                  <pic:nvPicPr>
+                    <pic:cNvPr id="0" name="Picture 2"/>
+                    <pic:cNvPicPr>
+                      <a:picLocks noChangeAspect="1" noChangeArrowheads="1"/>
+                    </pic:cNvPicPr>
+                  </pic:nvPicPr>
+                  <pic:blipFill>
+                    <a:blip r:embed="rId38"/>
+                    <a:srcRect/>
+                    <a:stretch>
+                      <a:fillRect/>
+                    </a:stretch>
+                  </pic:blipFill>
+                  <pic:spPr bwMode="auto">
+                    <a:xfrm>
+                      <a:off x="0" y="0"/>
+                      <a:ext cx="5937250" cy="2311400"/>
+                    </a:xfrm>
+                    <a:prstGeom prst="rect">
+                      <a:avLst/>
+                    </a:prstGeom>
+                    <a:noFill/>
+                    <a:ln w="9525">
+                      <a:noFill/>
+                      <a:miter lim="800000"/>
+                      <a:headEnd/>
+                      <a:tailEnd/>
+                    </a:ln>
+                  </pic:spPr>
+                </pic:pic>
+              </a:graphicData>
+            </a:graphic>
+          </wp:inline>
+        </w:drawing>
+      </w:r>
+    </w:p>
+    <w:p>
+      <w:pPr>
+        <w:spacing w:after="0" w:line="360" w:lineRule="auto"/>
+        <w:rPr>
+          <w:rFonts w:ascii="Bookman Old Style" w:hAnsi="Bookman Old Style"/>
+          <w:lang w:val="en-IN"/>
+        </w:rPr>
+      </w:pPr>
+    </w:p>
+    <w:p>
+      <w:pPr>
+        <w:spacing w:after="0" w:line="360" w:lineRule="auto"/>
+        <w:rPr>
+          <w:rFonts w:ascii="Bookman Old Style" w:hAnsi="Bookman Old Style"/>
+          <w:lang w:val="en-IN"/>
+        </w:rPr>
+      </w:pPr>
+      <w:r>
+        <w:rPr>
+          <w:rFonts w:ascii="Bookman Old Style" w:hAnsi="Bookman Old Style"/>
+          <w:noProof/>
+        </w:rPr>
+        <w:drawing>
+          <wp:inline distT="0" distB="0" distL="0" distR="0">
+            <wp:extent cx="5943600" cy="2257425"/>
+            <wp:effectExtent l="19050" t="0" r="0" b="0"/>
+            <wp:docPr id="35" name="Picture 3"/>
+            <wp:cNvGraphicFramePr>
+              <a:graphicFrameLocks xmlns:a="http://schemas.openxmlformats.org/drawingml/2006/main" noChangeAspect="1"/>
+            </wp:cNvGraphicFramePr>
+            <a:graphic xmlns:a="http://schemas.openxmlformats.org/drawingml/2006/main">
+              <a:graphicData uri="http://schemas.openxmlformats.org/drawingml/2006/picture">
+                <pic:pic xmlns:pic="http://schemas.openxmlformats.org/drawingml/2006/picture">
+                  <pic:nvPicPr>
+                    <pic:cNvPr id="0" name="Picture 3"/>
+                    <pic:cNvPicPr>
+                      <a:picLocks noChangeAspect="1" noChangeArrowheads="1"/>
+                    </pic:cNvPicPr>
+                  </pic:nvPicPr>
+                  <pic:blipFill>
+                    <a:blip r:embed="rId39"/>
+                    <a:srcRect/>
+                    <a:stretch>
+                      <a:fillRect/>
+                    </a:stretch>
+                  </pic:blipFill>
+                  <pic:spPr bwMode="auto">
+                    <a:xfrm>
+                      <a:off x="0" y="0"/>
+                      <a:ext cx="5943600" cy="2257425"/>
+                    </a:xfrm>
+                    <a:prstGeom prst="rect">
+                      <a:avLst/>
+                    </a:prstGeom>
+                    <a:noFill/>
+                    <a:ln w="9525">
+                      <a:noFill/>
+                      <a:miter lim="800000"/>
+                      <a:headEnd/>
+                      <a:tailEnd/>
+                    </a:ln>
+                  </pic:spPr>
+                </pic:pic>
+              </a:graphicData>
+            </a:graphic>
+          </wp:inline>
+        </w:drawing>
+      </w:r>
+    </w:p>
+    <w:p>
+      <w:pPr>
+        <w:spacing w:after="0" w:line="360" w:lineRule="auto"/>
+        <w:rPr>
+          <w:rFonts w:ascii="Bookman Old Style" w:hAnsi="Bookman Old Style"/>
+          <w:lang w:val="en-IN"/>
+        </w:rPr>
+      </w:pPr>
+      <w:r>
+        <w:rPr>
+          <w:rFonts w:ascii="Bookman Old Style" w:hAnsi="Bookman Old Style"/>
+          <w:noProof/>
+        </w:rPr>
+        <w:drawing>
+          <wp:inline distT="0" distB="0" distL="0" distR="0">
+            <wp:extent cx="5943600" cy="3016250"/>
+            <wp:effectExtent l="19050" t="0" r="0" b="0"/>
+            <wp:docPr id="36" name="Picture 4"/>
+            <wp:cNvGraphicFramePr>
+              <a:graphicFrameLocks xmlns:a="http://schemas.openxmlformats.org/drawingml/2006/main" noChangeAspect="1"/>
+            </wp:cNvGraphicFramePr>
+            <a:graphic xmlns:a="http://schemas.openxmlformats.org/drawingml/2006/main">
+              <a:graphicData uri="http://schemas.openxmlformats.org/drawingml/2006/picture">
+                <pic:pic xmlns:pic="http://schemas.openxmlformats.org/drawingml/2006/picture">
+                  <pic:nvPicPr>
+                    <pic:cNvPr id="0" name="Picture 4"/>
+                    <pic:cNvPicPr>
+                      <a:picLocks noChangeAspect="1" noChangeArrowheads="1"/>
+                    </pic:cNvPicPr>
+                  </pic:nvPicPr>
+                  <pic:blipFill>
+                    <a:blip r:embed="rId40"/>
+                    <a:srcRect/>
+                    <a:stretch>
+                      <a:fillRect/>
+                    </a:stretch>
+                  </pic:blipFill>
+                  <pic:spPr bwMode="auto">
+                    <a:xfrm>
+                      <a:off x="0" y="0"/>
+                      <a:ext cx="5943600" cy="3016250"/>
+                    </a:xfrm>
+                    <a:prstGeom prst="rect">
+                      <a:avLst/>
+                    </a:prstGeom>
+                    <a:noFill/>
+                    <a:ln w="9525">
+                      <a:noFill/>
+                      <a:miter lim="800000"/>
+                      <a:headEnd/>
+                      <a:tailEnd/>
+                    </a:ln>
+                  </pic:spPr>
+                </pic:pic>
+              </a:graphicData>
+            </a:graphic>
+          </wp:inline>
+        </w:drawing>
+      </w:r>
     </w:p>
     <w:p>
       <w:pPr>
@@ -12174,6 +12563,7 @@
           <w:sz w:val="28"/>
           <w:szCs w:val="28"/>
         </w:rPr>
+        <w:lastRenderedPageBreak/>
         <w:t>WebDriverManager.</w:t>
       </w:r>
       <w:r>
@@ -12379,7 +12769,7 @@
         <v:path o:extrusionok="f" gradientshapeok="t" o:connecttype="rect"/>
         <o:lock v:ext="edit" aspectratio="t"/>
       </v:shapetype>
-      <v:shape id="_x0000_i1052" type="#_x0000_t75" style="width:11pt;height:11pt" o:bullet="t">
+      <v:shape id="_x0000_i1036" type="#_x0000_t75" style="width:11pt;height:11pt" o:bullet="t">
         <v:imagedata r:id="rId1" o:title="mso48C2"/>
       </v:shape>
     </w:pict>
@@ -13853,6 +14243,120 @@
     </w:lvl>
   </w:abstractNum>
   <w:abstractNum w:abstractNumId="16">
+    <w:nsid w:val="641F366F"/>
+    <w:multiLevelType w:val="hybridMultilevel"/>
+    <w:tmpl w:val="A1C0D164"/>
+    <w:lvl w:ilvl="0" w:tplc="04090007">
+      <w:start w:val="1"/>
+      <w:numFmt w:val="bullet"/>
+      <w:lvlText w:val=""/>
+      <w:lvlPicBulletId w:val="0"/>
+      <w:lvlJc w:val="left"/>
+      <w:pPr>
+        <w:ind w:left="720" w:hanging="360"/>
+      </w:pPr>
+      <w:rPr>
+        <w:rFonts w:ascii="Symbol" w:hAnsi="Symbol" w:hint="default"/>
+      </w:rPr>
+    </w:lvl>
+    <w:lvl w:ilvl="1" w:tplc="04090003" w:tentative="1">
+      <w:start w:val="1"/>
+      <w:numFmt w:val="bullet"/>
+      <w:lvlText w:val="o"/>
+      <w:lvlJc w:val="left"/>
+      <w:pPr>
+        <w:ind w:left="1440" w:hanging="360"/>
+      </w:pPr>
+      <w:rPr>
+        <w:rFonts w:ascii="Courier New" w:hAnsi="Courier New" w:cs="Courier New" w:hint="default"/>
+      </w:rPr>
+    </w:lvl>
+    <w:lvl w:ilvl="2" w:tplc="04090005" w:tentative="1">
+      <w:start w:val="1"/>
+      <w:numFmt w:val="bullet"/>
+      <w:lvlText w:val=""/>
+      <w:lvlJc w:val="left"/>
+      <w:pPr>
+        <w:ind w:left="2160" w:hanging="360"/>
+      </w:pPr>
+      <w:rPr>
+        <w:rFonts w:ascii="Wingdings" w:hAnsi="Wingdings" w:hint="default"/>
+      </w:rPr>
+    </w:lvl>
+    <w:lvl w:ilvl="3" w:tplc="04090001" w:tentative="1">
+      <w:start w:val="1"/>
+      <w:numFmt w:val="bullet"/>
+      <w:lvlText w:val=""/>
+      <w:lvlJc w:val="left"/>
+      <w:pPr>
+        <w:ind w:left="2880" w:hanging="360"/>
+      </w:pPr>
+      <w:rPr>
+        <w:rFonts w:ascii="Symbol" w:hAnsi="Symbol" w:hint="default"/>
+      </w:rPr>
+    </w:lvl>
+    <w:lvl w:ilvl="4" w:tplc="04090003" w:tentative="1">
+      <w:start w:val="1"/>
+      <w:numFmt w:val="bullet"/>
+      <w:lvlText w:val="o"/>
+      <w:lvlJc w:val="left"/>
+      <w:pPr>
+        <w:ind w:left="3600" w:hanging="360"/>
+      </w:pPr>
+      <w:rPr>
+        <w:rFonts w:ascii="Courier New" w:hAnsi="Courier New" w:cs="Courier New" w:hint="default"/>
+      </w:rPr>
+    </w:lvl>
+    <w:lvl w:ilvl="5" w:tplc="04090005" w:tentative="1">
+      <w:start w:val="1"/>
+      <w:numFmt w:val="bullet"/>
+      <w:lvlText w:val=""/>
+      <w:lvlJc w:val="left"/>
+      <w:pPr>
+        <w:ind w:left="4320" w:hanging="360"/>
+      </w:pPr>
+      <w:rPr>
+        <w:rFonts w:ascii="Wingdings" w:hAnsi="Wingdings" w:hint="default"/>
+      </w:rPr>
+    </w:lvl>
+    <w:lvl w:ilvl="6" w:tplc="04090001" w:tentative="1">
+      <w:start w:val="1"/>
+      <w:numFmt w:val="bullet"/>
+      <w:lvlText w:val=""/>
+      <w:lvlJc w:val="left"/>
+      <w:pPr>
+        <w:ind w:left="5040" w:hanging="360"/>
+      </w:pPr>
+      <w:rPr>
+        <w:rFonts w:ascii="Symbol" w:hAnsi="Symbol" w:hint="default"/>
+      </w:rPr>
+    </w:lvl>
+    <w:lvl w:ilvl="7" w:tplc="04090003" w:tentative="1">
+      <w:start w:val="1"/>
+      <w:numFmt w:val="bullet"/>
+      <w:lvlText w:val="o"/>
+      <w:lvlJc w:val="left"/>
+      <w:pPr>
+        <w:ind w:left="5760" w:hanging="360"/>
+      </w:pPr>
+      <w:rPr>
+        <w:rFonts w:ascii="Courier New" w:hAnsi="Courier New" w:cs="Courier New" w:hint="default"/>
+      </w:rPr>
+    </w:lvl>
+    <w:lvl w:ilvl="8" w:tplc="04090005" w:tentative="1">
+      <w:start w:val="1"/>
+      <w:numFmt w:val="bullet"/>
+      <w:lvlText w:val=""/>
+      <w:lvlJc w:val="left"/>
+      <w:pPr>
+        <w:ind w:left="6480" w:hanging="360"/>
+      </w:pPr>
+      <w:rPr>
+        <w:rFonts w:ascii="Wingdings" w:hAnsi="Wingdings" w:hint="default"/>
+      </w:rPr>
+    </w:lvl>
+  </w:abstractNum>
+  <w:abstractNum w:abstractNumId="17">
     <w:nsid w:val="71103E75"/>
     <w:multiLevelType w:val="hybridMultilevel"/>
     <w:tmpl w:val="FFAC377C"/>
@@ -13938,7 +14442,7 @@
       </w:pPr>
     </w:lvl>
   </w:abstractNum>
-  <w:abstractNum w:abstractNumId="17">
+  <w:abstractNum w:abstractNumId="18">
     <w:nsid w:val="79C309BE"/>
     <w:multiLevelType w:val="hybridMultilevel"/>
     <w:tmpl w:val="E144A68A"/>
@@ -14040,7 +14544,7 @@
     <w:abstractNumId w:val="15"/>
   </w:num>
   <w:num w:numId="6">
-    <w:abstractNumId w:val="16"/>
+    <w:abstractNumId w:val="17"/>
   </w:num>
   <w:num w:numId="7">
     <w:abstractNumId w:val="11"/>
@@ -14064,7 +14568,7 @@
     <w:abstractNumId w:val="9"/>
   </w:num>
   <w:num w:numId="14">
-    <w:abstractNumId w:val="17"/>
+    <w:abstractNumId w:val="18"/>
   </w:num>
   <w:num w:numId="15">
     <w:abstractNumId w:val="14"/>
@@ -14077,6 +14581,9 @@
   </w:num>
   <w:num w:numId="18">
     <w:abstractNumId w:val="1"/>
+  </w:num>
+  <w:num w:numId="19">
+    <w:abstractNumId w:val="16"/>
   </w:num>
 </w:numbering>
 </file>
@@ -14245,6 +14752,7 @@
   <w:style w:type="character" w:default="1" w:styleId="DefaultParagraphFont">
     <w:name w:val="Default Paragraph Font"/>
     <w:uiPriority w:val="1"/>
+    <w:semiHidden/>
     <w:unhideWhenUsed/>
   </w:style>
   <w:style w:type="table" w:default="1" w:styleId="TableNormal">

</xml_diff>